<commit_message>
Cập nhật tool và báo cáo Lab2.
</commit_message>
<xml_diff>
--- a/Lab2/Báo cáo.docx
+++ b/Lab2/Báo cáo.docx
@@ -664,7 +664,7 @@
       <w:bookmarkStart w:id="0" w:name="_Toc381861833"/>
       <w:bookmarkStart w:id="1" w:name="_Toc385832226"/>
       <w:bookmarkStart w:id="2" w:name="_Toc381861836"/>
-      <w:bookmarkStart w:id="3" w:name="_Toc386903840"/>
+      <w:bookmarkStart w:id="3" w:name="_Toc386952063"/>
       <w:r>
         <w:rPr>
           <w:rFonts w:ascii="Times New Roman" w:hAnsi="Times New Roman" w:cs="Times New Roman"/>
@@ -1117,6 +1117,8 @@
         </w:tc>
       </w:tr>
     </w:tbl>
+    <w:p/>
+    <w:p/>
     <w:sdt>
       <w:sdtPr>
         <w:rPr>
@@ -1124,8 +1126,8 @@
           <w:b w:val="0"/>
           <w:bCs w:val="0"/>
           <w:color w:val="auto"/>
-          <w:sz w:val="22"/>
-          <w:szCs w:val="22"/>
+          <w:sz w:val="32"/>
+          <w:szCs w:val="32"/>
         </w:rPr>
         <w:id w:val="1086194646"/>
         <w:docPartObj>
@@ -1136,6 +1138,8 @@
       <w:sdtEndPr>
         <w:rPr>
           <w:noProof/>
+          <w:sz w:val="22"/>
+          <w:szCs w:val="22"/>
         </w:rPr>
       </w:sdtEndPr>
       <w:sdtContent>
@@ -1143,8 +1147,16 @@
           <w:pPr>
             <w:pStyle w:val="TOCHeading"/>
             <w:jc w:val="center"/>
+            <w:rPr>
+              <w:sz w:val="32"/>
+              <w:szCs w:val="32"/>
+            </w:rPr>
           </w:pPr>
           <w:r>
+            <w:rPr>
+              <w:sz w:val="32"/>
+              <w:szCs w:val="32"/>
+            </w:rPr>
             <w:t>Mục lục</w:t>
           </w:r>
         </w:p>
@@ -1152,66 +1164,106 @@
           <w:pPr>
             <w:pStyle w:val="TOC1"/>
             <w:rPr>
-              <w:rFonts w:eastAsiaTheme="minorEastAsia"/>
+              <w:rFonts w:ascii="Times New Roman" w:eastAsiaTheme="minorEastAsia" w:hAnsi="Times New Roman" w:cs="Times New Roman"/>
               <w:b w:val="0"/>
+              <w:sz w:val="26"/>
+              <w:szCs w:val="26"/>
               <w:lang w:eastAsia="ja-JP"/>
             </w:rPr>
           </w:pPr>
           <w:r>
+            <w:rPr>
+              <w:rFonts w:ascii="Times New Roman" w:hAnsi="Times New Roman" w:cs="Times New Roman"/>
+              <w:sz w:val="26"/>
+              <w:szCs w:val="26"/>
+            </w:rPr>
             <w:fldChar w:fldCharType="begin"/>
           </w:r>
           <w:r>
+            <w:rPr>
+              <w:rFonts w:ascii="Times New Roman" w:hAnsi="Times New Roman" w:cs="Times New Roman"/>
+              <w:sz w:val="26"/>
+              <w:szCs w:val="26"/>
+            </w:rPr>
             <w:instrText xml:space="preserve"> TOC \o "1-3" \h \z \u </w:instrText>
           </w:r>
           <w:r>
+            <w:rPr>
+              <w:rFonts w:ascii="Times New Roman" w:hAnsi="Times New Roman" w:cs="Times New Roman"/>
+              <w:sz w:val="26"/>
+              <w:szCs w:val="26"/>
+            </w:rPr>
             <w:fldChar w:fldCharType="separate"/>
           </w:r>
-          <w:hyperlink w:anchor="_Toc386903840" w:history="1">
+          <w:hyperlink w:anchor="_Toc386952063" w:history="1">
             <w:r>
               <w:rPr>
                 <w:rStyle w:val="Hyperlink"/>
                 <w:rFonts w:ascii="Times New Roman" w:hAnsi="Times New Roman" w:cs="Times New Roman"/>
+                <w:sz w:val="26"/>
+                <w:szCs w:val="26"/>
               </w:rPr>
               <w:t>Thông tin nhóm</w:t>
             </w:r>
             <w:r>
               <w:rPr>
+                <w:rFonts w:ascii="Times New Roman" w:hAnsi="Times New Roman" w:cs="Times New Roman"/>
                 <w:webHidden/>
+                <w:sz w:val="26"/>
+                <w:szCs w:val="26"/>
               </w:rPr>
               <w:tab/>
             </w:r>
             <w:r>
               <w:rPr>
+                <w:rFonts w:ascii="Times New Roman" w:hAnsi="Times New Roman" w:cs="Times New Roman"/>
                 <w:webHidden/>
+                <w:sz w:val="26"/>
+                <w:szCs w:val="26"/>
               </w:rPr>
               <w:fldChar w:fldCharType="begin"/>
             </w:r>
             <w:r>
               <w:rPr>
+                <w:rFonts w:ascii="Times New Roman" w:hAnsi="Times New Roman" w:cs="Times New Roman"/>
                 <w:webHidden/>
-              </w:rPr>
-              <w:instrText xml:space="preserve"> PAGEREF _Toc386903840 \h </w:instrText>
+                <w:sz w:val="26"/>
+                <w:szCs w:val="26"/>
+              </w:rPr>
+              <w:instrText xml:space="preserve"> PAGEREF _Toc386952063 \h </w:instrText>
             </w:r>
             <w:r>
               <w:rPr>
+                <w:rFonts w:ascii="Times New Roman" w:hAnsi="Times New Roman" w:cs="Times New Roman"/>
                 <w:webHidden/>
+                <w:sz w:val="26"/>
+                <w:szCs w:val="26"/>
               </w:rPr>
             </w:r>
             <w:r>
               <w:rPr>
+                <w:rFonts w:ascii="Times New Roman" w:hAnsi="Times New Roman" w:cs="Times New Roman"/>
                 <w:webHidden/>
+                <w:sz w:val="26"/>
+                <w:szCs w:val="26"/>
               </w:rPr>
               <w:fldChar w:fldCharType="separate"/>
             </w:r>
             <w:r>
               <w:rPr>
+                <w:rFonts w:ascii="Times New Roman" w:hAnsi="Times New Roman" w:cs="Times New Roman"/>
                 <w:webHidden/>
+                <w:sz w:val="26"/>
+                <w:szCs w:val="26"/>
               </w:rPr>
               <w:t>1</w:t>
             </w:r>
             <w:r>
               <w:rPr>
+                <w:rFonts w:ascii="Times New Roman" w:hAnsi="Times New Roman" w:cs="Times New Roman"/>
                 <w:webHidden/>
+                <w:sz w:val="26"/>
+                <w:szCs w:val="26"/>
               </w:rPr>
               <w:fldChar w:fldCharType="end"/>
             </w:r>
@@ -1221,23 +1273,29 @@
           <w:pPr>
             <w:pStyle w:val="TOC1"/>
             <w:rPr>
-              <w:rFonts w:eastAsiaTheme="minorEastAsia"/>
+              <w:rFonts w:ascii="Times New Roman" w:eastAsiaTheme="minorEastAsia" w:hAnsi="Times New Roman" w:cs="Times New Roman"/>
               <w:b w:val="0"/>
+              <w:sz w:val="26"/>
+              <w:szCs w:val="26"/>
               <w:lang w:eastAsia="ja-JP"/>
             </w:rPr>
           </w:pPr>
-          <w:hyperlink w:anchor="_Toc386903841" w:history="1">
+          <w:hyperlink w:anchor="_Toc386952064" w:history="1">
             <w:r>
               <w:rPr>
                 <w:rStyle w:val="Hyperlink"/>
                 <w:rFonts w:ascii="Times New Roman" w:hAnsi="Times New Roman" w:cs="Times New Roman"/>
+                <w:sz w:val="26"/>
+                <w:szCs w:val="26"/>
               </w:rPr>
               <w:t>I.</w:t>
             </w:r>
             <w:r>
               <w:rPr>
-                <w:rFonts w:eastAsiaTheme="minorEastAsia"/>
+                <w:rFonts w:ascii="Times New Roman" w:eastAsiaTheme="minorEastAsia" w:hAnsi="Times New Roman" w:cs="Times New Roman"/>
                 <w:b w:val="0"/>
+                <w:sz w:val="26"/>
+                <w:szCs w:val="26"/>
                 <w:lang w:eastAsia="ja-JP"/>
               </w:rPr>
               <w:tab/>
@@ -1246,47 +1304,70 @@
               <w:rPr>
                 <w:rStyle w:val="Hyperlink"/>
                 <w:rFonts w:ascii="Times New Roman" w:hAnsi="Times New Roman" w:cs="Times New Roman"/>
+                <w:sz w:val="26"/>
+                <w:szCs w:val="26"/>
               </w:rPr>
               <w:t>Cơ sở lý thuyết</w:t>
             </w:r>
             <w:r>
               <w:rPr>
+                <w:rFonts w:ascii="Times New Roman" w:hAnsi="Times New Roman" w:cs="Times New Roman"/>
                 <w:webHidden/>
+                <w:sz w:val="26"/>
+                <w:szCs w:val="26"/>
               </w:rPr>
               <w:tab/>
             </w:r>
             <w:r>
               <w:rPr>
+                <w:rFonts w:ascii="Times New Roman" w:hAnsi="Times New Roman" w:cs="Times New Roman"/>
                 <w:webHidden/>
+                <w:sz w:val="26"/>
+                <w:szCs w:val="26"/>
               </w:rPr>
               <w:fldChar w:fldCharType="begin"/>
             </w:r>
             <w:r>
               <w:rPr>
+                <w:rFonts w:ascii="Times New Roman" w:hAnsi="Times New Roman" w:cs="Times New Roman"/>
                 <w:webHidden/>
-              </w:rPr>
-              <w:instrText xml:space="preserve"> PAGEREF _Toc386903841 \h </w:instrText>
+                <w:sz w:val="26"/>
+                <w:szCs w:val="26"/>
+              </w:rPr>
+              <w:instrText xml:space="preserve"> PAGEREF _Toc386952064 \h </w:instrText>
             </w:r>
             <w:r>
               <w:rPr>
+                <w:rFonts w:ascii="Times New Roman" w:hAnsi="Times New Roman" w:cs="Times New Roman"/>
                 <w:webHidden/>
+                <w:sz w:val="26"/>
+                <w:szCs w:val="26"/>
               </w:rPr>
             </w:r>
             <w:r>
               <w:rPr>
+                <w:rFonts w:ascii="Times New Roman" w:hAnsi="Times New Roman" w:cs="Times New Roman"/>
                 <w:webHidden/>
+                <w:sz w:val="26"/>
+                <w:szCs w:val="26"/>
               </w:rPr>
               <w:fldChar w:fldCharType="separate"/>
             </w:r>
             <w:r>
               <w:rPr>
+                <w:rFonts w:ascii="Times New Roman" w:hAnsi="Times New Roman" w:cs="Times New Roman"/>
                 <w:webHidden/>
+                <w:sz w:val="26"/>
+                <w:szCs w:val="26"/>
               </w:rPr>
               <w:t>2</w:t>
             </w:r>
             <w:r>
               <w:rPr>
+                <w:rFonts w:ascii="Times New Roman" w:hAnsi="Times New Roman" w:cs="Times New Roman"/>
                 <w:webHidden/>
+                <w:sz w:val="26"/>
+                <w:szCs w:val="26"/>
               </w:rPr>
               <w:fldChar w:fldCharType="end"/>
             </w:r>
@@ -1296,24 +1377,30 @@
           <w:pPr>
             <w:pStyle w:val="TOC2"/>
             <w:rPr>
-              <w:rFonts w:eastAsiaTheme="minorEastAsia"/>
+              <w:rFonts w:ascii="Times New Roman" w:eastAsiaTheme="minorEastAsia" w:hAnsi="Times New Roman" w:cs="Times New Roman"/>
               <w:noProof/>
+              <w:sz w:val="26"/>
+              <w:szCs w:val="26"/>
               <w:lang w:eastAsia="ja-JP"/>
             </w:rPr>
           </w:pPr>
-          <w:hyperlink w:anchor="_Toc386903842" w:history="1">
+          <w:hyperlink w:anchor="_Toc386952065" w:history="1">
             <w:r>
               <w:rPr>
                 <w:rStyle w:val="Hyperlink"/>
                 <w:rFonts w:ascii="Times New Roman" w:hAnsi="Times New Roman" w:cs="Times New Roman"/>
                 <w:noProof/>
+                <w:sz w:val="26"/>
+                <w:szCs w:val="26"/>
               </w:rPr>
               <w:t>1)</w:t>
             </w:r>
             <w:r>
               <w:rPr>
-                <w:rFonts w:eastAsiaTheme="minorEastAsia"/>
+                <w:rFonts w:ascii="Times New Roman" w:eastAsiaTheme="minorEastAsia" w:hAnsi="Times New Roman" w:cs="Times New Roman"/>
                 <w:noProof/>
+                <w:sz w:val="26"/>
+                <w:szCs w:val="26"/>
                 <w:lang w:eastAsia="ja-JP"/>
               </w:rPr>
               <w:tab/>
@@ -1323,54 +1410,77 @@
                 <w:rStyle w:val="Hyperlink"/>
                 <w:rFonts w:ascii="Times New Roman" w:hAnsi="Times New Roman" w:cs="Times New Roman"/>
                 <w:noProof/>
+                <w:sz w:val="26"/>
+                <w:szCs w:val="26"/>
               </w:rPr>
               <w:t>Trích chọn đặc trưng</w:t>
             </w:r>
             <w:r>
               <w:rPr>
+                <w:rFonts w:ascii="Times New Roman" w:hAnsi="Times New Roman" w:cs="Times New Roman"/>
                 <w:noProof/>
                 <w:webHidden/>
+                <w:sz w:val="26"/>
+                <w:szCs w:val="26"/>
               </w:rPr>
               <w:tab/>
             </w:r>
             <w:r>
               <w:rPr>
+                <w:rFonts w:ascii="Times New Roman" w:hAnsi="Times New Roman" w:cs="Times New Roman"/>
                 <w:noProof/>
                 <w:webHidden/>
+                <w:sz w:val="26"/>
+                <w:szCs w:val="26"/>
               </w:rPr>
               <w:fldChar w:fldCharType="begin"/>
             </w:r>
             <w:r>
               <w:rPr>
+                <w:rFonts w:ascii="Times New Roman" w:hAnsi="Times New Roman" w:cs="Times New Roman"/>
                 <w:noProof/>
                 <w:webHidden/>
-              </w:rPr>
-              <w:instrText xml:space="preserve"> PAGEREF _Toc386903842 \h </w:instrText>
+                <w:sz w:val="26"/>
+                <w:szCs w:val="26"/>
+              </w:rPr>
+              <w:instrText xml:space="preserve"> PAGEREF _Toc386952065 \h </w:instrText>
             </w:r>
             <w:r>
               <w:rPr>
+                <w:rFonts w:ascii="Times New Roman" w:hAnsi="Times New Roman" w:cs="Times New Roman"/>
                 <w:noProof/>
                 <w:webHidden/>
+                <w:sz w:val="26"/>
+                <w:szCs w:val="26"/>
               </w:rPr>
             </w:r>
             <w:r>
               <w:rPr>
+                <w:rFonts w:ascii="Times New Roman" w:hAnsi="Times New Roman" w:cs="Times New Roman"/>
                 <w:noProof/>
                 <w:webHidden/>
+                <w:sz w:val="26"/>
+                <w:szCs w:val="26"/>
               </w:rPr>
               <w:fldChar w:fldCharType="separate"/>
             </w:r>
             <w:r>
               <w:rPr>
+                <w:rFonts w:ascii="Times New Roman" w:hAnsi="Times New Roman" w:cs="Times New Roman"/>
                 <w:noProof/>
                 <w:webHidden/>
+                <w:sz w:val="26"/>
+                <w:szCs w:val="26"/>
               </w:rPr>
               <w:t>2</w:t>
             </w:r>
             <w:r>
               <w:rPr>
+                <w:rFonts w:ascii="Times New Roman" w:hAnsi="Times New Roman" w:cs="Times New Roman"/>
                 <w:noProof/>
                 <w:webHidden/>
+                <w:sz w:val="26"/>
+                <w:szCs w:val="26"/>
               </w:rPr>
               <w:fldChar w:fldCharType="end"/>
             </w:r>
@@ -1380,24 +1490,30 @@
           <w:pPr>
             <w:pStyle w:val="TOC2"/>
             <w:rPr>
-              <w:rFonts w:eastAsiaTheme="minorEastAsia"/>
+              <w:rFonts w:ascii="Times New Roman" w:eastAsiaTheme="minorEastAsia" w:hAnsi="Times New Roman" w:cs="Times New Roman"/>
               <w:noProof/>
+              <w:sz w:val="26"/>
+              <w:szCs w:val="26"/>
               <w:lang w:eastAsia="ja-JP"/>
             </w:rPr>
           </w:pPr>
-          <w:hyperlink w:anchor="_Toc386903843" w:history="1">
+          <w:hyperlink w:anchor="_Toc386952066" w:history="1">
             <w:r>
               <w:rPr>
                 <w:rStyle w:val="Hyperlink"/>
                 <w:rFonts w:ascii="Times New Roman" w:hAnsi="Times New Roman" w:cs="Times New Roman"/>
                 <w:noProof/>
+                <w:sz w:val="26"/>
+                <w:szCs w:val="26"/>
               </w:rPr>
               <w:t>2)</w:t>
             </w:r>
             <w:r>
               <w:rPr>
-                <w:rFonts w:eastAsiaTheme="minorEastAsia"/>
+                <w:rFonts w:ascii="Times New Roman" w:eastAsiaTheme="minorEastAsia" w:hAnsi="Times New Roman" w:cs="Times New Roman"/>
                 <w:noProof/>
+                <w:sz w:val="26"/>
+                <w:szCs w:val="26"/>
                 <w:lang w:eastAsia="ja-JP"/>
               </w:rPr>
               <w:tab/>
@@ -1407,54 +1523,77 @@
                 <w:rStyle w:val="Hyperlink"/>
                 <w:rFonts w:ascii="Times New Roman" w:hAnsi="Times New Roman" w:cs="Times New Roman"/>
                 <w:noProof/>
+                <w:sz w:val="26"/>
+                <w:szCs w:val="26"/>
               </w:rPr>
               <w:t>Mô hình Markov ẩn (HMM)</w:t>
             </w:r>
             <w:r>
               <w:rPr>
+                <w:rFonts w:ascii="Times New Roman" w:hAnsi="Times New Roman" w:cs="Times New Roman"/>
                 <w:noProof/>
                 <w:webHidden/>
+                <w:sz w:val="26"/>
+                <w:szCs w:val="26"/>
               </w:rPr>
               <w:tab/>
             </w:r>
             <w:r>
               <w:rPr>
+                <w:rFonts w:ascii="Times New Roman" w:hAnsi="Times New Roman" w:cs="Times New Roman"/>
                 <w:noProof/>
                 <w:webHidden/>
+                <w:sz w:val="26"/>
+                <w:szCs w:val="26"/>
               </w:rPr>
               <w:fldChar w:fldCharType="begin"/>
             </w:r>
             <w:r>
               <w:rPr>
+                <w:rFonts w:ascii="Times New Roman" w:hAnsi="Times New Roman" w:cs="Times New Roman"/>
                 <w:noProof/>
                 <w:webHidden/>
-              </w:rPr>
-              <w:instrText xml:space="preserve"> PAGEREF _Toc386903843 \h </w:instrText>
+                <w:sz w:val="26"/>
+                <w:szCs w:val="26"/>
+              </w:rPr>
+              <w:instrText xml:space="preserve"> PAGEREF _Toc386952066 \h </w:instrText>
             </w:r>
             <w:r>
               <w:rPr>
+                <w:rFonts w:ascii="Times New Roman" w:hAnsi="Times New Roman" w:cs="Times New Roman"/>
                 <w:noProof/>
                 <w:webHidden/>
+                <w:sz w:val="26"/>
+                <w:szCs w:val="26"/>
               </w:rPr>
             </w:r>
             <w:r>
               <w:rPr>
+                <w:rFonts w:ascii="Times New Roman" w:hAnsi="Times New Roman" w:cs="Times New Roman"/>
                 <w:noProof/>
                 <w:webHidden/>
+                <w:sz w:val="26"/>
+                <w:szCs w:val="26"/>
               </w:rPr>
               <w:fldChar w:fldCharType="separate"/>
             </w:r>
             <w:r>
               <w:rPr>
+                <w:rFonts w:ascii="Times New Roman" w:hAnsi="Times New Roman" w:cs="Times New Roman"/>
                 <w:noProof/>
                 <w:webHidden/>
+                <w:sz w:val="26"/>
+                <w:szCs w:val="26"/>
               </w:rPr>
               <w:t>2</w:t>
             </w:r>
             <w:r>
               <w:rPr>
+                <w:rFonts w:ascii="Times New Roman" w:hAnsi="Times New Roman" w:cs="Times New Roman"/>
                 <w:noProof/>
                 <w:webHidden/>
+                <w:sz w:val="26"/>
+                <w:szCs w:val="26"/>
               </w:rPr>
               <w:fldChar w:fldCharType="end"/>
             </w:r>
@@ -1464,24 +1603,30 @@
           <w:pPr>
             <w:pStyle w:val="TOC2"/>
             <w:rPr>
-              <w:rFonts w:eastAsiaTheme="minorEastAsia"/>
+              <w:rFonts w:ascii="Times New Roman" w:eastAsiaTheme="minorEastAsia" w:hAnsi="Times New Roman" w:cs="Times New Roman"/>
               <w:noProof/>
+              <w:sz w:val="26"/>
+              <w:szCs w:val="26"/>
               <w:lang w:eastAsia="ja-JP"/>
             </w:rPr>
           </w:pPr>
-          <w:hyperlink w:anchor="_Toc386903844" w:history="1">
+          <w:hyperlink w:anchor="_Toc386952067" w:history="1">
             <w:r>
               <w:rPr>
                 <w:rStyle w:val="Hyperlink"/>
                 <w:rFonts w:ascii="Times New Roman" w:hAnsi="Times New Roman" w:cs="Times New Roman"/>
                 <w:noProof/>
+                <w:sz w:val="26"/>
+                <w:szCs w:val="26"/>
               </w:rPr>
               <w:t>3)</w:t>
             </w:r>
             <w:r>
               <w:rPr>
-                <w:rFonts w:eastAsiaTheme="minorEastAsia"/>
+                <w:rFonts w:ascii="Times New Roman" w:eastAsiaTheme="minorEastAsia" w:hAnsi="Times New Roman" w:cs="Times New Roman"/>
                 <w:noProof/>
+                <w:sz w:val="26"/>
+                <w:szCs w:val="26"/>
                 <w:lang w:eastAsia="ja-JP"/>
               </w:rPr>
               <w:tab/>
@@ -1491,54 +1636,77 @@
                 <w:rStyle w:val="Hyperlink"/>
                 <w:rFonts w:ascii="Times New Roman" w:hAnsi="Times New Roman" w:cs="Times New Roman"/>
                 <w:noProof/>
+                <w:sz w:val="26"/>
+                <w:szCs w:val="26"/>
               </w:rPr>
               <w:t>Các bài toán với mô hình Markov ẩn</w:t>
             </w:r>
             <w:r>
               <w:rPr>
+                <w:rFonts w:ascii="Times New Roman" w:hAnsi="Times New Roman" w:cs="Times New Roman"/>
                 <w:noProof/>
                 <w:webHidden/>
+                <w:sz w:val="26"/>
+                <w:szCs w:val="26"/>
               </w:rPr>
               <w:tab/>
             </w:r>
             <w:r>
               <w:rPr>
+                <w:rFonts w:ascii="Times New Roman" w:hAnsi="Times New Roman" w:cs="Times New Roman"/>
                 <w:noProof/>
                 <w:webHidden/>
+                <w:sz w:val="26"/>
+                <w:szCs w:val="26"/>
               </w:rPr>
               <w:fldChar w:fldCharType="begin"/>
             </w:r>
             <w:r>
               <w:rPr>
+                <w:rFonts w:ascii="Times New Roman" w:hAnsi="Times New Roman" w:cs="Times New Roman"/>
                 <w:noProof/>
                 <w:webHidden/>
-              </w:rPr>
-              <w:instrText xml:space="preserve"> PAGEREF _Toc386903844 \h </w:instrText>
+                <w:sz w:val="26"/>
+                <w:szCs w:val="26"/>
+              </w:rPr>
+              <w:instrText xml:space="preserve"> PAGEREF _Toc386952067 \h </w:instrText>
             </w:r>
             <w:r>
               <w:rPr>
+                <w:rFonts w:ascii="Times New Roman" w:hAnsi="Times New Roman" w:cs="Times New Roman"/>
                 <w:noProof/>
                 <w:webHidden/>
+                <w:sz w:val="26"/>
+                <w:szCs w:val="26"/>
               </w:rPr>
             </w:r>
             <w:r>
               <w:rPr>
+                <w:rFonts w:ascii="Times New Roman" w:hAnsi="Times New Roman" w:cs="Times New Roman"/>
                 <w:noProof/>
                 <w:webHidden/>
+                <w:sz w:val="26"/>
+                <w:szCs w:val="26"/>
               </w:rPr>
               <w:fldChar w:fldCharType="separate"/>
             </w:r>
             <w:r>
               <w:rPr>
+                <w:rFonts w:ascii="Times New Roman" w:hAnsi="Times New Roman" w:cs="Times New Roman"/>
                 <w:noProof/>
                 <w:webHidden/>
+                <w:sz w:val="26"/>
+                <w:szCs w:val="26"/>
               </w:rPr>
               <w:t>3</w:t>
             </w:r>
             <w:r>
               <w:rPr>
+                <w:rFonts w:ascii="Times New Roman" w:hAnsi="Times New Roman" w:cs="Times New Roman"/>
                 <w:noProof/>
                 <w:webHidden/>
+                <w:sz w:val="26"/>
+                <w:szCs w:val="26"/>
               </w:rPr>
               <w:fldChar w:fldCharType="end"/>
             </w:r>
@@ -1548,23 +1716,29 @@
           <w:pPr>
             <w:pStyle w:val="TOC1"/>
             <w:rPr>
-              <w:rFonts w:eastAsiaTheme="minorEastAsia"/>
+              <w:rFonts w:ascii="Times New Roman" w:eastAsiaTheme="minorEastAsia" w:hAnsi="Times New Roman" w:cs="Times New Roman"/>
               <w:b w:val="0"/>
+              <w:sz w:val="26"/>
+              <w:szCs w:val="26"/>
               <w:lang w:eastAsia="ja-JP"/>
             </w:rPr>
           </w:pPr>
-          <w:hyperlink w:anchor="_Toc386903845" w:history="1">
+          <w:hyperlink w:anchor="_Toc386952068" w:history="1">
             <w:r>
               <w:rPr>
                 <w:rStyle w:val="Hyperlink"/>
                 <w:rFonts w:ascii="Times New Roman" w:hAnsi="Times New Roman" w:cs="Times New Roman"/>
+                <w:sz w:val="26"/>
+                <w:szCs w:val="26"/>
               </w:rPr>
               <w:t>II.</w:t>
             </w:r>
             <w:r>
               <w:rPr>
-                <w:rFonts w:eastAsiaTheme="minorEastAsia"/>
+                <w:rFonts w:ascii="Times New Roman" w:eastAsiaTheme="minorEastAsia" w:hAnsi="Times New Roman" w:cs="Times New Roman"/>
                 <w:b w:val="0"/>
+                <w:sz w:val="26"/>
+                <w:szCs w:val="26"/>
                 <w:lang w:eastAsia="ja-JP"/>
               </w:rPr>
               <w:tab/>
@@ -1573,47 +1747,70 @@
               <w:rPr>
                 <w:rStyle w:val="Hyperlink"/>
                 <w:rFonts w:ascii="Times New Roman" w:hAnsi="Times New Roman" w:cs="Times New Roman"/>
+                <w:sz w:val="26"/>
+                <w:szCs w:val="26"/>
               </w:rPr>
               <w:t>Thực nghiệm</w:t>
             </w:r>
             <w:r>
               <w:rPr>
+                <w:rFonts w:ascii="Times New Roman" w:hAnsi="Times New Roman" w:cs="Times New Roman"/>
                 <w:webHidden/>
+                <w:sz w:val="26"/>
+                <w:szCs w:val="26"/>
               </w:rPr>
               <w:tab/>
             </w:r>
             <w:r>
               <w:rPr>
+                <w:rFonts w:ascii="Times New Roman" w:hAnsi="Times New Roman" w:cs="Times New Roman"/>
                 <w:webHidden/>
+                <w:sz w:val="26"/>
+                <w:szCs w:val="26"/>
               </w:rPr>
               <w:fldChar w:fldCharType="begin"/>
             </w:r>
             <w:r>
               <w:rPr>
+                <w:rFonts w:ascii="Times New Roman" w:hAnsi="Times New Roman" w:cs="Times New Roman"/>
                 <w:webHidden/>
-              </w:rPr>
-              <w:instrText xml:space="preserve"> PAGEREF _Toc386903845 \h </w:instrText>
+                <w:sz w:val="26"/>
+                <w:szCs w:val="26"/>
+              </w:rPr>
+              <w:instrText xml:space="preserve"> PAGEREF _Toc386952068 \h </w:instrText>
             </w:r>
             <w:r>
               <w:rPr>
+                <w:rFonts w:ascii="Times New Roman" w:hAnsi="Times New Roman" w:cs="Times New Roman"/>
                 <w:webHidden/>
+                <w:sz w:val="26"/>
+                <w:szCs w:val="26"/>
               </w:rPr>
             </w:r>
             <w:r>
               <w:rPr>
+                <w:rFonts w:ascii="Times New Roman" w:hAnsi="Times New Roman" w:cs="Times New Roman"/>
                 <w:webHidden/>
+                <w:sz w:val="26"/>
+                <w:szCs w:val="26"/>
               </w:rPr>
               <w:fldChar w:fldCharType="separate"/>
             </w:r>
             <w:r>
               <w:rPr>
+                <w:rFonts w:ascii="Times New Roman" w:hAnsi="Times New Roman" w:cs="Times New Roman"/>
                 <w:webHidden/>
+                <w:sz w:val="26"/>
+                <w:szCs w:val="26"/>
               </w:rPr>
               <w:t>3</w:t>
             </w:r>
             <w:r>
               <w:rPr>
+                <w:rFonts w:ascii="Times New Roman" w:hAnsi="Times New Roman" w:cs="Times New Roman"/>
                 <w:webHidden/>
+                <w:sz w:val="26"/>
+                <w:szCs w:val="26"/>
               </w:rPr>
               <w:fldChar w:fldCharType="end"/>
             </w:r>
@@ -1623,24 +1820,30 @@
           <w:pPr>
             <w:pStyle w:val="TOC2"/>
             <w:rPr>
-              <w:rFonts w:eastAsiaTheme="minorEastAsia"/>
+              <w:rFonts w:ascii="Times New Roman" w:eastAsiaTheme="minorEastAsia" w:hAnsi="Times New Roman" w:cs="Times New Roman"/>
               <w:noProof/>
+              <w:sz w:val="26"/>
+              <w:szCs w:val="26"/>
               <w:lang w:eastAsia="ja-JP"/>
             </w:rPr>
           </w:pPr>
-          <w:hyperlink w:anchor="_Toc386903846" w:history="1">
+          <w:hyperlink w:anchor="_Toc386952069" w:history="1">
             <w:r>
               <w:rPr>
                 <w:rStyle w:val="Hyperlink"/>
                 <w:rFonts w:ascii="Times New Roman" w:hAnsi="Times New Roman" w:cs="Times New Roman"/>
                 <w:noProof/>
+                <w:sz w:val="26"/>
+                <w:szCs w:val="26"/>
               </w:rPr>
               <w:t>1)</w:t>
             </w:r>
             <w:r>
               <w:rPr>
-                <w:rFonts w:eastAsiaTheme="minorEastAsia"/>
+                <w:rFonts w:ascii="Times New Roman" w:eastAsiaTheme="minorEastAsia" w:hAnsi="Times New Roman" w:cs="Times New Roman"/>
                 <w:noProof/>
+                <w:sz w:val="26"/>
+                <w:szCs w:val="26"/>
                 <w:lang w:eastAsia="ja-JP"/>
               </w:rPr>
               <w:tab/>
@@ -1650,54 +1853,77 @@
                 <w:rStyle w:val="Hyperlink"/>
                 <w:rFonts w:ascii="Times New Roman" w:hAnsi="Times New Roman" w:cs="Times New Roman"/>
                 <w:noProof/>
+                <w:sz w:val="26"/>
+                <w:szCs w:val="26"/>
               </w:rPr>
               <w:t>Dữ liệu thực nghiệm</w:t>
             </w:r>
             <w:r>
               <w:rPr>
+                <w:rFonts w:ascii="Times New Roman" w:hAnsi="Times New Roman" w:cs="Times New Roman"/>
                 <w:noProof/>
                 <w:webHidden/>
+                <w:sz w:val="26"/>
+                <w:szCs w:val="26"/>
               </w:rPr>
               <w:tab/>
             </w:r>
             <w:r>
               <w:rPr>
+                <w:rFonts w:ascii="Times New Roman" w:hAnsi="Times New Roman" w:cs="Times New Roman"/>
                 <w:noProof/>
                 <w:webHidden/>
+                <w:sz w:val="26"/>
+                <w:szCs w:val="26"/>
               </w:rPr>
               <w:fldChar w:fldCharType="begin"/>
             </w:r>
             <w:r>
               <w:rPr>
+                <w:rFonts w:ascii="Times New Roman" w:hAnsi="Times New Roman" w:cs="Times New Roman"/>
                 <w:noProof/>
                 <w:webHidden/>
-              </w:rPr>
-              <w:instrText xml:space="preserve"> PAGEREF _Toc386903846 \h </w:instrText>
+                <w:sz w:val="26"/>
+                <w:szCs w:val="26"/>
+              </w:rPr>
+              <w:instrText xml:space="preserve"> PAGEREF _Toc386952069 \h </w:instrText>
             </w:r>
             <w:r>
               <w:rPr>
+                <w:rFonts w:ascii="Times New Roman" w:hAnsi="Times New Roman" w:cs="Times New Roman"/>
                 <w:noProof/>
                 <w:webHidden/>
+                <w:sz w:val="26"/>
+                <w:szCs w:val="26"/>
               </w:rPr>
             </w:r>
             <w:r>
               <w:rPr>
+                <w:rFonts w:ascii="Times New Roman" w:hAnsi="Times New Roman" w:cs="Times New Roman"/>
                 <w:noProof/>
                 <w:webHidden/>
+                <w:sz w:val="26"/>
+                <w:szCs w:val="26"/>
               </w:rPr>
               <w:fldChar w:fldCharType="separate"/>
             </w:r>
             <w:r>
               <w:rPr>
+                <w:rFonts w:ascii="Times New Roman" w:hAnsi="Times New Roman" w:cs="Times New Roman"/>
                 <w:noProof/>
                 <w:webHidden/>
+                <w:sz w:val="26"/>
+                <w:szCs w:val="26"/>
               </w:rPr>
               <w:t>3</w:t>
             </w:r>
             <w:r>
               <w:rPr>
+                <w:rFonts w:ascii="Times New Roman" w:hAnsi="Times New Roman" w:cs="Times New Roman"/>
                 <w:noProof/>
                 <w:webHidden/>
+                <w:sz w:val="26"/>
+                <w:szCs w:val="26"/>
               </w:rPr>
               <w:fldChar w:fldCharType="end"/>
             </w:r>
@@ -1707,24 +1933,30 @@
           <w:pPr>
             <w:pStyle w:val="TOC2"/>
             <w:rPr>
-              <w:rFonts w:eastAsiaTheme="minorEastAsia"/>
+              <w:rFonts w:ascii="Times New Roman" w:eastAsiaTheme="minorEastAsia" w:hAnsi="Times New Roman" w:cs="Times New Roman"/>
               <w:noProof/>
+              <w:sz w:val="26"/>
+              <w:szCs w:val="26"/>
               <w:lang w:eastAsia="ja-JP"/>
             </w:rPr>
           </w:pPr>
-          <w:hyperlink w:anchor="_Toc386903847" w:history="1">
+          <w:hyperlink w:anchor="_Toc386952070" w:history="1">
             <w:r>
               <w:rPr>
                 <w:rStyle w:val="Hyperlink"/>
                 <w:rFonts w:ascii="Times New Roman" w:hAnsi="Times New Roman" w:cs="Times New Roman"/>
                 <w:noProof/>
+                <w:sz w:val="26"/>
+                <w:szCs w:val="26"/>
               </w:rPr>
               <w:t>2)</w:t>
             </w:r>
             <w:r>
               <w:rPr>
-                <w:rFonts w:eastAsiaTheme="minorEastAsia"/>
+                <w:rFonts w:ascii="Times New Roman" w:eastAsiaTheme="minorEastAsia" w:hAnsi="Times New Roman" w:cs="Times New Roman"/>
                 <w:noProof/>
+                <w:sz w:val="26"/>
+                <w:szCs w:val="26"/>
                 <w:lang w:eastAsia="ja-JP"/>
               </w:rPr>
               <w:tab/>
@@ -1734,54 +1966,77 @@
                 <w:rStyle w:val="Hyperlink"/>
                 <w:rFonts w:ascii="Times New Roman" w:hAnsi="Times New Roman" w:cs="Times New Roman"/>
                 <w:noProof/>
+                <w:sz w:val="26"/>
+                <w:szCs w:val="26"/>
               </w:rPr>
               <w:t>HTK</w:t>
             </w:r>
             <w:r>
               <w:rPr>
+                <w:rFonts w:ascii="Times New Roman" w:hAnsi="Times New Roman" w:cs="Times New Roman"/>
                 <w:noProof/>
                 <w:webHidden/>
+                <w:sz w:val="26"/>
+                <w:szCs w:val="26"/>
               </w:rPr>
               <w:tab/>
             </w:r>
             <w:r>
               <w:rPr>
+                <w:rFonts w:ascii="Times New Roman" w:hAnsi="Times New Roman" w:cs="Times New Roman"/>
                 <w:noProof/>
                 <w:webHidden/>
+                <w:sz w:val="26"/>
+                <w:szCs w:val="26"/>
               </w:rPr>
               <w:fldChar w:fldCharType="begin"/>
             </w:r>
             <w:r>
               <w:rPr>
+                <w:rFonts w:ascii="Times New Roman" w:hAnsi="Times New Roman" w:cs="Times New Roman"/>
                 <w:noProof/>
                 <w:webHidden/>
-              </w:rPr>
-              <w:instrText xml:space="preserve"> PAGEREF _Toc386903847 \h </w:instrText>
+                <w:sz w:val="26"/>
+                <w:szCs w:val="26"/>
+              </w:rPr>
+              <w:instrText xml:space="preserve"> PAGEREF _Toc386952070 \h </w:instrText>
             </w:r>
             <w:r>
               <w:rPr>
+                <w:rFonts w:ascii="Times New Roman" w:hAnsi="Times New Roman" w:cs="Times New Roman"/>
                 <w:noProof/>
                 <w:webHidden/>
+                <w:sz w:val="26"/>
+                <w:szCs w:val="26"/>
               </w:rPr>
             </w:r>
             <w:r>
               <w:rPr>
+                <w:rFonts w:ascii="Times New Roman" w:hAnsi="Times New Roman" w:cs="Times New Roman"/>
                 <w:noProof/>
                 <w:webHidden/>
+                <w:sz w:val="26"/>
+                <w:szCs w:val="26"/>
               </w:rPr>
               <w:fldChar w:fldCharType="separate"/>
             </w:r>
             <w:r>
               <w:rPr>
+                <w:rFonts w:ascii="Times New Roman" w:hAnsi="Times New Roman" w:cs="Times New Roman"/>
                 <w:noProof/>
                 <w:webHidden/>
+                <w:sz w:val="26"/>
+                <w:szCs w:val="26"/>
               </w:rPr>
               <w:t>3</w:t>
             </w:r>
             <w:r>
               <w:rPr>
+                <w:rFonts w:ascii="Times New Roman" w:hAnsi="Times New Roman" w:cs="Times New Roman"/>
                 <w:noProof/>
                 <w:webHidden/>
+                <w:sz w:val="26"/>
+                <w:szCs w:val="26"/>
               </w:rPr>
               <w:fldChar w:fldCharType="end"/>
             </w:r>
@@ -1791,24 +2046,30 @@
           <w:pPr>
             <w:pStyle w:val="TOC2"/>
             <w:rPr>
-              <w:rFonts w:eastAsiaTheme="minorEastAsia"/>
+              <w:rFonts w:ascii="Times New Roman" w:eastAsiaTheme="minorEastAsia" w:hAnsi="Times New Roman" w:cs="Times New Roman"/>
               <w:noProof/>
+              <w:sz w:val="26"/>
+              <w:szCs w:val="26"/>
               <w:lang w:eastAsia="ja-JP"/>
             </w:rPr>
           </w:pPr>
-          <w:hyperlink w:anchor="_Toc386903848" w:history="1">
+          <w:hyperlink w:anchor="_Toc386952071" w:history="1">
             <w:r>
               <w:rPr>
                 <w:rStyle w:val="Hyperlink"/>
                 <w:rFonts w:ascii="Times New Roman" w:hAnsi="Times New Roman" w:cs="Times New Roman"/>
                 <w:noProof/>
+                <w:sz w:val="26"/>
+                <w:szCs w:val="26"/>
               </w:rPr>
               <w:t>3)</w:t>
             </w:r>
             <w:r>
               <w:rPr>
-                <w:rFonts w:eastAsiaTheme="minorEastAsia"/>
+                <w:rFonts w:ascii="Times New Roman" w:eastAsiaTheme="minorEastAsia" w:hAnsi="Times New Roman" w:cs="Times New Roman"/>
                 <w:noProof/>
+                <w:sz w:val="26"/>
+                <w:szCs w:val="26"/>
                 <w:lang w:eastAsia="ja-JP"/>
               </w:rPr>
               <w:tab/>
@@ -1818,54 +2079,77 @@
                 <w:rStyle w:val="Hyperlink"/>
                 <w:rFonts w:ascii="Times New Roman" w:hAnsi="Times New Roman" w:cs="Times New Roman"/>
                 <w:noProof/>
+                <w:sz w:val="26"/>
+                <w:szCs w:val="26"/>
               </w:rPr>
               <w:t>Phương pháp thực hiện</w:t>
             </w:r>
             <w:r>
               <w:rPr>
+                <w:rFonts w:ascii="Times New Roman" w:hAnsi="Times New Roman" w:cs="Times New Roman"/>
                 <w:noProof/>
                 <w:webHidden/>
+                <w:sz w:val="26"/>
+                <w:szCs w:val="26"/>
               </w:rPr>
               <w:tab/>
             </w:r>
             <w:r>
               <w:rPr>
+                <w:rFonts w:ascii="Times New Roman" w:hAnsi="Times New Roman" w:cs="Times New Roman"/>
                 <w:noProof/>
                 <w:webHidden/>
+                <w:sz w:val="26"/>
+                <w:szCs w:val="26"/>
               </w:rPr>
               <w:fldChar w:fldCharType="begin"/>
             </w:r>
             <w:r>
               <w:rPr>
+                <w:rFonts w:ascii="Times New Roman" w:hAnsi="Times New Roman" w:cs="Times New Roman"/>
                 <w:noProof/>
                 <w:webHidden/>
-              </w:rPr>
-              <w:instrText xml:space="preserve"> PAGEREF _Toc386903848 \h </w:instrText>
+                <w:sz w:val="26"/>
+                <w:szCs w:val="26"/>
+              </w:rPr>
+              <w:instrText xml:space="preserve"> PAGEREF _Toc386952071 \h </w:instrText>
             </w:r>
             <w:r>
               <w:rPr>
+                <w:rFonts w:ascii="Times New Roman" w:hAnsi="Times New Roman" w:cs="Times New Roman"/>
                 <w:noProof/>
                 <w:webHidden/>
+                <w:sz w:val="26"/>
+                <w:szCs w:val="26"/>
               </w:rPr>
             </w:r>
             <w:r>
               <w:rPr>
+                <w:rFonts w:ascii="Times New Roman" w:hAnsi="Times New Roman" w:cs="Times New Roman"/>
                 <w:noProof/>
                 <w:webHidden/>
+                <w:sz w:val="26"/>
+                <w:szCs w:val="26"/>
               </w:rPr>
               <w:fldChar w:fldCharType="separate"/>
             </w:r>
             <w:r>
               <w:rPr>
+                <w:rFonts w:ascii="Times New Roman" w:hAnsi="Times New Roman" w:cs="Times New Roman"/>
                 <w:noProof/>
                 <w:webHidden/>
+                <w:sz w:val="26"/>
+                <w:szCs w:val="26"/>
               </w:rPr>
               <w:t>3</w:t>
             </w:r>
             <w:r>
               <w:rPr>
+                <w:rFonts w:ascii="Times New Roman" w:hAnsi="Times New Roman" w:cs="Times New Roman"/>
                 <w:noProof/>
                 <w:webHidden/>
+                <w:sz w:val="26"/>
+                <w:szCs w:val="26"/>
               </w:rPr>
               <w:fldChar w:fldCharType="end"/>
             </w:r>
@@ -1875,24 +2159,30 @@
           <w:pPr>
             <w:pStyle w:val="TOC2"/>
             <w:rPr>
-              <w:rFonts w:eastAsiaTheme="minorEastAsia"/>
+              <w:rFonts w:ascii="Times New Roman" w:eastAsiaTheme="minorEastAsia" w:hAnsi="Times New Roman" w:cs="Times New Roman"/>
               <w:noProof/>
+              <w:sz w:val="26"/>
+              <w:szCs w:val="26"/>
               <w:lang w:eastAsia="ja-JP"/>
             </w:rPr>
           </w:pPr>
-          <w:hyperlink w:anchor="_Toc386903849" w:history="1">
+          <w:hyperlink w:anchor="_Toc386952072" w:history="1">
             <w:r>
               <w:rPr>
                 <w:rStyle w:val="Hyperlink"/>
                 <w:rFonts w:ascii="Times New Roman" w:hAnsi="Times New Roman" w:cs="Times New Roman"/>
                 <w:noProof/>
+                <w:sz w:val="26"/>
+                <w:szCs w:val="26"/>
               </w:rPr>
               <w:t>4)</w:t>
             </w:r>
             <w:r>
               <w:rPr>
-                <w:rFonts w:eastAsiaTheme="minorEastAsia"/>
+                <w:rFonts w:ascii="Times New Roman" w:eastAsiaTheme="minorEastAsia" w:hAnsi="Times New Roman" w:cs="Times New Roman"/>
                 <w:noProof/>
+                <w:sz w:val="26"/>
+                <w:szCs w:val="26"/>
                 <w:lang w:eastAsia="ja-JP"/>
               </w:rPr>
               <w:tab/>
@@ -1902,54 +2192,77 @@
                 <w:rStyle w:val="Hyperlink"/>
                 <w:rFonts w:ascii="Times New Roman" w:hAnsi="Times New Roman" w:cs="Times New Roman"/>
                 <w:noProof/>
+                <w:sz w:val="26"/>
+                <w:szCs w:val="26"/>
               </w:rPr>
               <w:t>Thống kê kết quả</w:t>
             </w:r>
             <w:r>
               <w:rPr>
+                <w:rFonts w:ascii="Times New Roman" w:hAnsi="Times New Roman" w:cs="Times New Roman"/>
                 <w:noProof/>
                 <w:webHidden/>
+                <w:sz w:val="26"/>
+                <w:szCs w:val="26"/>
               </w:rPr>
               <w:tab/>
             </w:r>
             <w:r>
               <w:rPr>
+                <w:rFonts w:ascii="Times New Roman" w:hAnsi="Times New Roman" w:cs="Times New Roman"/>
                 <w:noProof/>
                 <w:webHidden/>
+                <w:sz w:val="26"/>
+                <w:szCs w:val="26"/>
               </w:rPr>
               <w:fldChar w:fldCharType="begin"/>
             </w:r>
             <w:r>
               <w:rPr>
+                <w:rFonts w:ascii="Times New Roman" w:hAnsi="Times New Roman" w:cs="Times New Roman"/>
                 <w:noProof/>
                 <w:webHidden/>
-              </w:rPr>
-              <w:instrText xml:space="preserve"> PAGEREF _Toc386903849 \h </w:instrText>
+                <w:sz w:val="26"/>
+                <w:szCs w:val="26"/>
+              </w:rPr>
+              <w:instrText xml:space="preserve"> PAGEREF _Toc386952072 \h </w:instrText>
             </w:r>
             <w:r>
               <w:rPr>
+                <w:rFonts w:ascii="Times New Roman" w:hAnsi="Times New Roman" w:cs="Times New Roman"/>
                 <w:noProof/>
                 <w:webHidden/>
+                <w:sz w:val="26"/>
+                <w:szCs w:val="26"/>
               </w:rPr>
             </w:r>
             <w:r>
               <w:rPr>
+                <w:rFonts w:ascii="Times New Roman" w:hAnsi="Times New Roman" w:cs="Times New Roman"/>
                 <w:noProof/>
                 <w:webHidden/>
+                <w:sz w:val="26"/>
+                <w:szCs w:val="26"/>
               </w:rPr>
               <w:fldChar w:fldCharType="separate"/>
             </w:r>
             <w:r>
               <w:rPr>
+                <w:rFonts w:ascii="Times New Roman" w:hAnsi="Times New Roman" w:cs="Times New Roman"/>
                 <w:noProof/>
                 <w:webHidden/>
+                <w:sz w:val="26"/>
+                <w:szCs w:val="26"/>
               </w:rPr>
               <w:t>4</w:t>
             </w:r>
             <w:r>
               <w:rPr>
+                <w:rFonts w:ascii="Times New Roman" w:hAnsi="Times New Roman" w:cs="Times New Roman"/>
                 <w:noProof/>
                 <w:webHidden/>
+                <w:sz w:val="26"/>
+                <w:szCs w:val="26"/>
               </w:rPr>
               <w:fldChar w:fldCharType="end"/>
             </w:r>
@@ -1959,23 +2272,29 @@
           <w:pPr>
             <w:pStyle w:val="TOC1"/>
             <w:rPr>
-              <w:rFonts w:eastAsiaTheme="minorEastAsia"/>
+              <w:rFonts w:ascii="Times New Roman" w:eastAsiaTheme="minorEastAsia" w:hAnsi="Times New Roman" w:cs="Times New Roman"/>
               <w:b w:val="0"/>
+              <w:sz w:val="26"/>
+              <w:szCs w:val="26"/>
               <w:lang w:eastAsia="ja-JP"/>
             </w:rPr>
           </w:pPr>
-          <w:hyperlink w:anchor="_Toc386903850" w:history="1">
+          <w:hyperlink w:anchor="_Toc386952073" w:history="1">
             <w:r>
               <w:rPr>
                 <w:rStyle w:val="Hyperlink"/>
                 <w:rFonts w:ascii="Times New Roman" w:hAnsi="Times New Roman" w:cs="Times New Roman"/>
+                <w:sz w:val="26"/>
+                <w:szCs w:val="26"/>
               </w:rPr>
               <w:t>III.</w:t>
             </w:r>
             <w:r>
               <w:rPr>
-                <w:rFonts w:eastAsiaTheme="minorEastAsia"/>
+                <w:rFonts w:ascii="Times New Roman" w:eastAsiaTheme="minorEastAsia" w:hAnsi="Times New Roman" w:cs="Times New Roman"/>
                 <w:b w:val="0"/>
+                <w:sz w:val="26"/>
+                <w:szCs w:val="26"/>
                 <w:lang w:eastAsia="ja-JP"/>
               </w:rPr>
               <w:tab/>
@@ -1984,47 +2303,70 @@
               <w:rPr>
                 <w:rStyle w:val="Hyperlink"/>
                 <w:rFonts w:ascii="Times New Roman" w:hAnsi="Times New Roman" w:cs="Times New Roman"/>
+                <w:sz w:val="26"/>
+                <w:szCs w:val="26"/>
               </w:rPr>
               <w:t>Tài liệu tham khảo</w:t>
             </w:r>
             <w:r>
               <w:rPr>
+                <w:rFonts w:ascii="Times New Roman" w:hAnsi="Times New Roman" w:cs="Times New Roman"/>
                 <w:webHidden/>
+                <w:sz w:val="26"/>
+                <w:szCs w:val="26"/>
               </w:rPr>
               <w:tab/>
             </w:r>
             <w:r>
               <w:rPr>
+                <w:rFonts w:ascii="Times New Roman" w:hAnsi="Times New Roman" w:cs="Times New Roman"/>
                 <w:webHidden/>
+                <w:sz w:val="26"/>
+                <w:szCs w:val="26"/>
               </w:rPr>
               <w:fldChar w:fldCharType="begin"/>
             </w:r>
             <w:r>
               <w:rPr>
+                <w:rFonts w:ascii="Times New Roman" w:hAnsi="Times New Roman" w:cs="Times New Roman"/>
                 <w:webHidden/>
-              </w:rPr>
-              <w:instrText xml:space="preserve"> PAGEREF _Toc386903850 \h </w:instrText>
+                <w:sz w:val="26"/>
+                <w:szCs w:val="26"/>
+              </w:rPr>
+              <w:instrText xml:space="preserve"> PAGEREF _Toc386952073 \h </w:instrText>
             </w:r>
             <w:r>
               <w:rPr>
+                <w:rFonts w:ascii="Times New Roman" w:hAnsi="Times New Roman" w:cs="Times New Roman"/>
                 <w:webHidden/>
+                <w:sz w:val="26"/>
+                <w:szCs w:val="26"/>
               </w:rPr>
             </w:r>
             <w:r>
               <w:rPr>
+                <w:rFonts w:ascii="Times New Roman" w:hAnsi="Times New Roman" w:cs="Times New Roman"/>
                 <w:webHidden/>
+                <w:sz w:val="26"/>
+                <w:szCs w:val="26"/>
               </w:rPr>
               <w:fldChar w:fldCharType="separate"/>
             </w:r>
             <w:r>
               <w:rPr>
+                <w:rFonts w:ascii="Times New Roman" w:hAnsi="Times New Roman" w:cs="Times New Roman"/>
                 <w:webHidden/>
+                <w:sz w:val="26"/>
+                <w:szCs w:val="26"/>
               </w:rPr>
               <w:t>4</w:t>
             </w:r>
             <w:r>
               <w:rPr>
+                <w:rFonts w:ascii="Times New Roman" w:hAnsi="Times New Roman" w:cs="Times New Roman"/>
                 <w:webHidden/>
+                <w:sz w:val="26"/>
+                <w:szCs w:val="26"/>
               </w:rPr>
               <w:fldChar w:fldCharType="end"/>
             </w:r>
@@ -2038,9 +2380,12 @@
           </w:pPr>
           <w:r>
             <w:rPr>
+              <w:rFonts w:ascii="Times New Roman" w:hAnsi="Times New Roman" w:cs="Times New Roman"/>
               <w:b/>
               <w:bCs/>
               <w:noProof/>
+              <w:sz w:val="26"/>
+              <w:szCs w:val="26"/>
             </w:rPr>
             <w:fldChar w:fldCharType="end"/>
           </w:r>
@@ -2088,7 +2433,7 @@
         </w:rPr>
       </w:pPr>
       <w:bookmarkStart w:id="4" w:name="_Toc385832228"/>
-      <w:bookmarkStart w:id="5" w:name="_Toc386903841"/>
+      <w:bookmarkStart w:id="5" w:name="_Toc386952064"/>
       <w:bookmarkEnd w:id="2"/>
       <w:r>
         <w:rPr>
@@ -2118,7 +2463,7 @@
         </w:rPr>
       </w:pPr>
       <w:bookmarkStart w:id="6" w:name="_Toc385832229"/>
-      <w:bookmarkStart w:id="7" w:name="_Toc386903842"/>
+      <w:bookmarkStart w:id="7" w:name="_Toc386952065"/>
       <w:r>
         <w:rPr>
           <w:rFonts w:ascii="Times New Roman" w:hAnsi="Times New Roman" w:cs="Times New Roman"/>
@@ -2595,7 +2940,7 @@
           <w:szCs w:val="26"/>
         </w:rPr>
       </w:pPr>
-      <w:bookmarkStart w:id="8" w:name="_Toc386903843"/>
+      <w:bookmarkStart w:id="8" w:name="_Toc386952066"/>
       <w:r>
         <w:rPr>
           <w:rFonts w:ascii="Times New Roman" w:hAnsi="Times New Roman" w:cs="Times New Roman"/>
@@ -4738,7 +5083,55 @@
                 <w:sz w:val="26"/>
                 <w:szCs w:val="26"/>
               </w:rPr>
-              <m:t>,…,</m:t>
+              <m:t>,</m:t>
+            </m:r>
+            <m:sSub>
+              <m:sSubPr>
+                <m:ctrlPr>
+                  <w:rPr>
+                    <w:rFonts w:ascii="Cambria Math" w:eastAsiaTheme="minorEastAsia" w:hAnsi="Cambria Math" w:cs="Times New Roman"/>
+                    <w:i/>
+                    <w:sz w:val="26"/>
+                    <w:szCs w:val="26"/>
+                  </w:rPr>
+                </m:ctrlPr>
+              </m:sSubPr>
+              <m:e>
+                <m:r>
+                  <w:rPr>
+                    <w:rFonts w:ascii="Cambria Math" w:eastAsiaTheme="minorEastAsia" w:hAnsi="Cambria Math" w:cs="Times New Roman"/>
+                    <w:sz w:val="26"/>
+                    <w:szCs w:val="26"/>
+                  </w:rPr>
+                  <m:t>o</m:t>
+                </m:r>
+              </m:e>
+              <m:sub>
+                <m:r>
+                  <w:rPr>
+                    <w:rFonts w:ascii="Cambria Math" w:eastAsiaTheme="minorEastAsia" w:hAnsi="Cambria Math" w:cs="Times New Roman"/>
+                    <w:sz w:val="26"/>
+                    <w:szCs w:val="26"/>
+                  </w:rPr>
+                  <m:t>2</m:t>
+                </m:r>
+              </m:sub>
+            </m:sSub>
+            <m:r>
+              <w:rPr>
+                <w:rFonts w:ascii="Cambria Math" w:eastAsiaTheme="minorEastAsia" w:hAnsi="Cambria Math" w:cs="Times New Roman"/>
+                <w:sz w:val="26"/>
+                <w:szCs w:val="26"/>
+              </w:rPr>
+              <m:t>,</m:t>
+            </m:r>
+            <m:r>
+              <w:rPr>
+                <w:rFonts w:ascii="Cambria Math" w:eastAsiaTheme="minorEastAsia" w:hAnsi="Cambria Math" w:cs="Times New Roman"/>
+                <w:sz w:val="26"/>
+                <w:szCs w:val="26"/>
+              </w:rPr>
+              <m:t>…,</m:t>
             </m:r>
             <m:sSub>
               <m:sSubPr>
@@ -4839,7 +5232,7 @@
           <w:szCs w:val="26"/>
         </w:rPr>
       </w:pPr>
-      <w:bookmarkStart w:id="9" w:name="_Toc386903844"/>
+      <w:bookmarkStart w:id="9" w:name="_Toc386952067"/>
       <w:r>
         <w:rPr>
           <w:rFonts w:ascii="Times New Roman" w:hAnsi="Times New Roman" w:cs="Times New Roman"/>
@@ -4883,7 +5276,15 @@
           <w:sz w:val="26"/>
           <w:szCs w:val="26"/>
         </w:rPr>
-        <w:t xml:space="preserve">Cho trước chuỗi quan sát </w:t>
+        <w:t>c</w:t>
+      </w:r>
+      <w:r>
+        <w:rPr>
+          <w:rFonts w:ascii="Times New Roman" w:hAnsi="Times New Roman" w:cs="Times New Roman"/>
+          <w:sz w:val="26"/>
+          <w:szCs w:val="26"/>
+        </w:rPr>
+        <w:t xml:space="preserve">ho trước chuỗi quan sát </w:t>
       </w:r>
       <m:oMath>
         <m:r>
@@ -4935,6 +5336,46 @@
                     <w:szCs w:val="26"/>
                   </w:rPr>
                   <m:t>1</m:t>
+                </m:r>
+              </m:sub>
+            </m:sSub>
+            <m:r>
+              <w:rPr>
+                <w:rFonts w:ascii="Cambria Math" w:eastAsiaTheme="minorEastAsia" w:hAnsi="Cambria Math" w:cs="Times New Roman"/>
+                <w:sz w:val="26"/>
+                <w:szCs w:val="26"/>
+              </w:rPr>
+              <m:t>,</m:t>
+            </m:r>
+            <m:sSub>
+              <m:sSubPr>
+                <m:ctrlPr>
+                  <w:rPr>
+                    <w:rFonts w:ascii="Cambria Math" w:eastAsiaTheme="minorEastAsia" w:hAnsi="Cambria Math" w:cs="Times New Roman"/>
+                    <w:i/>
+                    <w:sz w:val="26"/>
+                    <w:szCs w:val="26"/>
+                  </w:rPr>
+                </m:ctrlPr>
+              </m:sSubPr>
+              <m:e>
+                <m:r>
+                  <w:rPr>
+                    <w:rFonts w:ascii="Cambria Math" w:eastAsiaTheme="minorEastAsia" w:hAnsi="Cambria Math" w:cs="Times New Roman"/>
+                    <w:sz w:val="26"/>
+                    <w:szCs w:val="26"/>
+                  </w:rPr>
+                  <m:t>o</m:t>
+                </m:r>
+              </m:e>
+              <m:sub>
+                <m:r>
+                  <w:rPr>
+                    <w:rFonts w:ascii="Cambria Math" w:eastAsiaTheme="minorEastAsia" w:hAnsi="Cambria Math" w:cs="Times New Roman"/>
+                    <w:sz w:val="26"/>
+                    <w:szCs w:val="26"/>
+                  </w:rPr>
+                  <m:t>2</m:t>
                 </m:r>
               </m:sub>
             </m:sSub>
@@ -4997,6 +5438,50 @@
         </w:rPr>
         <w:t>hình</w:t>
       </w:r>
+      <w:r>
+        <w:rPr>
+          <w:rFonts w:ascii="Times New Roman" w:hAnsi="Times New Roman" w:cs="Times New Roman"/>
+          <w:sz w:val="26"/>
+          <w:szCs w:val="26"/>
+        </w:rPr>
+        <w:t xml:space="preserve"> </w:t>
+      </w:r>
+      <m:oMath>
+        <m:r>
+          <w:rPr>
+            <w:rFonts w:ascii="Cambria Math" w:hAnsi="Cambria Math" w:cs="Times New Roman"/>
+            <w:sz w:val="26"/>
+            <w:szCs w:val="26"/>
+          </w:rPr>
+          <m:t>λ(A,B,π)</m:t>
+        </m:r>
+      </m:oMath>
+      <w:r>
+        <w:rPr>
+          <w:rFonts w:ascii="Times New Roman" w:eastAsiaTheme="minorEastAsia" w:hAnsi="Times New Roman" w:cs="Times New Roman"/>
+          <w:sz w:val="26"/>
+          <w:szCs w:val="26"/>
+        </w:rPr>
+        <w:t xml:space="preserve">, xác định xác suất tương ứng có điều kiện </w:t>
+      </w:r>
+      <m:oMath>
+        <m:r>
+          <w:rPr>
+            <w:rFonts w:ascii="Cambria Math" w:eastAsiaTheme="minorEastAsia" w:hAnsi="Cambria Math" w:cs="Times New Roman"/>
+            <w:sz w:val="26"/>
+            <w:szCs w:val="26"/>
+          </w:rPr>
+          <m:t>P(O|λ)</m:t>
+        </m:r>
+      </m:oMath>
+      <w:r>
+        <w:rPr>
+          <w:rFonts w:ascii="Times New Roman" w:eastAsiaTheme="minorEastAsia" w:hAnsi="Times New Roman" w:cs="Times New Roman"/>
+          <w:sz w:val="26"/>
+          <w:szCs w:val="26"/>
+        </w:rPr>
+        <w:t>.</w:t>
+      </w:r>
     </w:p>
     <w:p>
       <w:pPr>
@@ -5016,6 +5501,394 @@
         </w:rPr>
         <w:t>Bài toán so khớp:</w:t>
       </w:r>
+      <w:r>
+        <w:rPr>
+          <w:rFonts w:ascii="Times New Roman" w:hAnsi="Times New Roman" w:cs="Times New Roman"/>
+          <w:sz w:val="26"/>
+          <w:szCs w:val="26"/>
+        </w:rPr>
+        <w:t xml:space="preserve"> </w:t>
+      </w:r>
+      <w:r>
+        <w:rPr>
+          <w:rFonts w:ascii="Times New Roman" w:hAnsi="Times New Roman" w:cs="Times New Roman"/>
+          <w:sz w:val="26"/>
+          <w:szCs w:val="26"/>
+        </w:rPr>
+        <w:t>c</w:t>
+      </w:r>
+      <w:r>
+        <w:rPr>
+          <w:rFonts w:ascii="Times New Roman" w:hAnsi="Times New Roman" w:cs="Times New Roman"/>
+          <w:sz w:val="26"/>
+          <w:szCs w:val="26"/>
+        </w:rPr>
+        <w:t xml:space="preserve">ho trước chuỗi quan sát </w:t>
+      </w:r>
+      <m:oMath>
+        <m:r>
+          <w:rPr>
+            <w:rFonts w:ascii="Cambria Math" w:eastAsiaTheme="minorEastAsia" w:hAnsi="Cambria Math" w:cs="Times New Roman"/>
+            <w:sz w:val="26"/>
+            <w:szCs w:val="26"/>
+          </w:rPr>
+          <m:t>O=</m:t>
+        </m:r>
+        <m:d>
+          <m:dPr>
+            <m:ctrlPr>
+              <w:rPr>
+                <w:rFonts w:ascii="Cambria Math" w:eastAsiaTheme="minorEastAsia" w:hAnsi="Cambria Math" w:cs="Times New Roman"/>
+                <w:i/>
+                <w:sz w:val="26"/>
+                <w:szCs w:val="26"/>
+              </w:rPr>
+            </m:ctrlPr>
+          </m:dPr>
+          <m:e>
+            <m:sSub>
+              <m:sSubPr>
+                <m:ctrlPr>
+                  <w:rPr>
+                    <w:rFonts w:ascii="Cambria Math" w:eastAsiaTheme="minorEastAsia" w:hAnsi="Cambria Math" w:cs="Times New Roman"/>
+                    <w:i/>
+                    <w:sz w:val="26"/>
+                    <w:szCs w:val="26"/>
+                  </w:rPr>
+                </m:ctrlPr>
+              </m:sSubPr>
+              <m:e>
+                <m:r>
+                  <w:rPr>
+                    <w:rFonts w:ascii="Cambria Math" w:eastAsiaTheme="minorEastAsia" w:hAnsi="Cambria Math" w:cs="Times New Roman"/>
+                    <w:sz w:val="26"/>
+                    <w:szCs w:val="26"/>
+                  </w:rPr>
+                  <m:t>o</m:t>
+                </m:r>
+              </m:e>
+              <m:sub>
+                <m:r>
+                  <w:rPr>
+                    <w:rFonts w:ascii="Cambria Math" w:eastAsiaTheme="minorEastAsia" w:hAnsi="Cambria Math" w:cs="Times New Roman"/>
+                    <w:sz w:val="26"/>
+                    <w:szCs w:val="26"/>
+                  </w:rPr>
+                  <m:t>1</m:t>
+                </m:r>
+              </m:sub>
+            </m:sSub>
+            <m:r>
+              <w:rPr>
+                <w:rFonts w:ascii="Cambria Math" w:eastAsiaTheme="minorEastAsia" w:hAnsi="Cambria Math" w:cs="Times New Roman"/>
+                <w:sz w:val="26"/>
+                <w:szCs w:val="26"/>
+              </w:rPr>
+              <m:t>,</m:t>
+            </m:r>
+            <m:sSub>
+              <m:sSubPr>
+                <m:ctrlPr>
+                  <w:rPr>
+                    <w:rFonts w:ascii="Cambria Math" w:eastAsiaTheme="minorEastAsia" w:hAnsi="Cambria Math" w:cs="Times New Roman"/>
+                    <w:i/>
+                    <w:sz w:val="26"/>
+                    <w:szCs w:val="26"/>
+                  </w:rPr>
+                </m:ctrlPr>
+              </m:sSubPr>
+              <m:e>
+                <m:r>
+                  <w:rPr>
+                    <w:rFonts w:ascii="Cambria Math" w:eastAsiaTheme="minorEastAsia" w:hAnsi="Cambria Math" w:cs="Times New Roman"/>
+                    <w:sz w:val="26"/>
+                    <w:szCs w:val="26"/>
+                  </w:rPr>
+                  <m:t>o</m:t>
+                </m:r>
+              </m:e>
+              <m:sub>
+                <m:r>
+                  <w:rPr>
+                    <w:rFonts w:ascii="Cambria Math" w:eastAsiaTheme="minorEastAsia" w:hAnsi="Cambria Math" w:cs="Times New Roman"/>
+                    <w:sz w:val="26"/>
+                    <w:szCs w:val="26"/>
+                  </w:rPr>
+                  <m:t>2</m:t>
+                </m:r>
+              </m:sub>
+            </m:sSub>
+            <m:r>
+              <w:rPr>
+                <w:rFonts w:ascii="Cambria Math" w:eastAsiaTheme="minorEastAsia" w:hAnsi="Cambria Math" w:cs="Times New Roman"/>
+                <w:sz w:val="26"/>
+                <w:szCs w:val="26"/>
+              </w:rPr>
+              <m:t>,…,</m:t>
+            </m:r>
+            <m:sSub>
+              <m:sSubPr>
+                <m:ctrlPr>
+                  <w:rPr>
+                    <w:rFonts w:ascii="Cambria Math" w:eastAsiaTheme="minorEastAsia" w:hAnsi="Cambria Math" w:cs="Times New Roman"/>
+                    <w:i/>
+                    <w:sz w:val="26"/>
+                    <w:szCs w:val="26"/>
+                  </w:rPr>
+                </m:ctrlPr>
+              </m:sSubPr>
+              <m:e>
+                <m:r>
+                  <w:rPr>
+                    <w:rFonts w:ascii="Cambria Math" w:eastAsiaTheme="minorEastAsia" w:hAnsi="Cambria Math" w:cs="Times New Roman"/>
+                    <w:sz w:val="26"/>
+                    <w:szCs w:val="26"/>
+                  </w:rPr>
+                  <m:t>o</m:t>
+                </m:r>
+              </m:e>
+              <m:sub>
+                <m:r>
+                  <w:rPr>
+                    <w:rFonts w:ascii="Cambria Math" w:eastAsiaTheme="minorEastAsia" w:hAnsi="Cambria Math" w:cs="Times New Roman"/>
+                    <w:sz w:val="26"/>
+                    <w:szCs w:val="26"/>
+                  </w:rPr>
+                  <m:t>T</m:t>
+                </m:r>
+              </m:sub>
+            </m:sSub>
+          </m:e>
+        </m:d>
+      </m:oMath>
+      <w:r>
+        <w:rPr>
+          <w:rFonts w:ascii="Times New Roman" w:hAnsi="Times New Roman" w:cs="Times New Roman"/>
+          <w:sz w:val="26"/>
+          <w:szCs w:val="26"/>
+        </w:rPr>
+        <w:t xml:space="preserve"> tương</w:t>
+      </w:r>
+      <w:r>
+        <w:rPr>
+          <w:rFonts w:ascii="Times New Roman" w:hAnsi="Times New Roman" w:cs="Times New Roman"/>
+          <w:sz w:val="26"/>
+          <w:szCs w:val="26"/>
+        </w:rPr>
+        <w:t xml:space="preserve"> </w:t>
+      </w:r>
+      <w:r>
+        <w:rPr>
+          <w:rFonts w:ascii="Times New Roman" w:hAnsi="Times New Roman" w:cs="Times New Roman"/>
+          <w:sz w:val="26"/>
+          <w:szCs w:val="26"/>
+        </w:rPr>
+        <w:t xml:space="preserve">ứng với mô </w:t>
+      </w:r>
+      <w:r>
+        <w:rPr>
+          <w:rFonts w:ascii="Times New Roman" w:hAnsi="Times New Roman" w:cs="Times New Roman"/>
+          <w:sz w:val="26"/>
+          <w:szCs w:val="26"/>
+        </w:rPr>
+        <w:t xml:space="preserve">hình </w:t>
+      </w:r>
+      <m:oMath>
+        <m:r>
+          <w:rPr>
+            <w:rFonts w:ascii="Cambria Math" w:hAnsi="Cambria Math" w:cs="Times New Roman"/>
+            <w:sz w:val="26"/>
+            <w:szCs w:val="26"/>
+          </w:rPr>
+          <m:t>λ(A,B,π)</m:t>
+        </m:r>
+      </m:oMath>
+      <w:r>
+        <w:rPr>
+          <w:rFonts w:ascii="Times New Roman" w:eastAsiaTheme="minorEastAsia" w:hAnsi="Times New Roman" w:cs="Times New Roman"/>
+          <w:sz w:val="26"/>
+          <w:szCs w:val="26"/>
+        </w:rPr>
+        <w:t>, xác định</w:t>
+      </w:r>
+      <w:r>
+        <w:rPr>
+          <w:rFonts w:ascii="Times New Roman" w:eastAsiaTheme="minorEastAsia" w:hAnsi="Times New Roman" w:cs="Times New Roman"/>
+          <w:sz w:val="26"/>
+          <w:szCs w:val="26"/>
+        </w:rPr>
+        <w:t xml:space="preserve"> chuỗi trạng thái nghiên cứu tương ứng </w:t>
+      </w:r>
+      <m:oMath>
+        <m:r>
+          <w:rPr>
+            <w:rFonts w:ascii="Cambria Math" w:eastAsiaTheme="minorEastAsia" w:hAnsi="Cambria Math" w:cs="Times New Roman"/>
+            <w:sz w:val="26"/>
+            <w:szCs w:val="26"/>
+          </w:rPr>
+          <m:t>Q</m:t>
+        </m:r>
+        <m:r>
+          <w:rPr>
+            <w:rFonts w:ascii="Cambria Math" w:eastAsiaTheme="minorEastAsia" w:hAnsi="Cambria Math" w:cs="Times New Roman"/>
+            <w:sz w:val="26"/>
+            <w:szCs w:val="26"/>
+          </w:rPr>
+          <m:t>=</m:t>
+        </m:r>
+        <m:d>
+          <m:dPr>
+            <m:ctrlPr>
+              <w:rPr>
+                <w:rFonts w:ascii="Cambria Math" w:eastAsiaTheme="minorEastAsia" w:hAnsi="Cambria Math" w:cs="Times New Roman"/>
+                <w:i/>
+                <w:sz w:val="26"/>
+                <w:szCs w:val="26"/>
+              </w:rPr>
+            </m:ctrlPr>
+          </m:dPr>
+          <m:e>
+            <m:sSub>
+              <m:sSubPr>
+                <m:ctrlPr>
+                  <w:rPr>
+                    <w:rFonts w:ascii="Cambria Math" w:eastAsiaTheme="minorEastAsia" w:hAnsi="Cambria Math" w:cs="Times New Roman"/>
+                    <w:i/>
+                    <w:sz w:val="26"/>
+                    <w:szCs w:val="26"/>
+                  </w:rPr>
+                </m:ctrlPr>
+              </m:sSubPr>
+              <m:e>
+                <m:r>
+                  <w:rPr>
+                    <w:rFonts w:ascii="Cambria Math" w:eastAsiaTheme="minorEastAsia" w:hAnsi="Cambria Math" w:cs="Times New Roman"/>
+                    <w:sz w:val="26"/>
+                    <w:szCs w:val="26"/>
+                  </w:rPr>
+                  <m:t>q</m:t>
+                </m:r>
+              </m:e>
+              <m:sub>
+                <m:r>
+                  <w:rPr>
+                    <w:rFonts w:ascii="Cambria Math" w:eastAsiaTheme="minorEastAsia" w:hAnsi="Cambria Math" w:cs="Times New Roman"/>
+                    <w:sz w:val="26"/>
+                    <w:szCs w:val="26"/>
+                  </w:rPr>
+                  <m:t>1</m:t>
+                </m:r>
+              </m:sub>
+            </m:sSub>
+            <m:r>
+              <w:rPr>
+                <w:rFonts w:ascii="Cambria Math" w:eastAsiaTheme="minorEastAsia" w:hAnsi="Cambria Math" w:cs="Times New Roman"/>
+                <w:sz w:val="26"/>
+                <w:szCs w:val="26"/>
+              </w:rPr>
+              <m:t>,</m:t>
+            </m:r>
+            <m:sSub>
+              <m:sSubPr>
+                <m:ctrlPr>
+                  <w:rPr>
+                    <w:rFonts w:ascii="Cambria Math" w:eastAsiaTheme="minorEastAsia" w:hAnsi="Cambria Math" w:cs="Times New Roman"/>
+                    <w:i/>
+                    <w:sz w:val="26"/>
+                    <w:szCs w:val="26"/>
+                  </w:rPr>
+                </m:ctrlPr>
+              </m:sSubPr>
+              <m:e>
+                <m:r>
+                  <w:rPr>
+                    <w:rFonts w:ascii="Cambria Math" w:eastAsiaTheme="minorEastAsia" w:hAnsi="Cambria Math" w:cs="Times New Roman"/>
+                    <w:sz w:val="26"/>
+                    <w:szCs w:val="26"/>
+                  </w:rPr>
+                  <m:t>q</m:t>
+                </m:r>
+              </m:e>
+              <m:sub>
+                <m:r>
+                  <w:rPr>
+                    <w:rFonts w:ascii="Cambria Math" w:eastAsiaTheme="minorEastAsia" w:hAnsi="Cambria Math" w:cs="Times New Roman"/>
+                    <w:sz w:val="26"/>
+                    <w:szCs w:val="26"/>
+                  </w:rPr>
+                  <m:t>2</m:t>
+                </m:r>
+              </m:sub>
+            </m:sSub>
+            <m:r>
+              <w:rPr>
+                <w:rFonts w:ascii="Cambria Math" w:eastAsiaTheme="minorEastAsia" w:hAnsi="Cambria Math" w:cs="Times New Roman"/>
+                <w:sz w:val="26"/>
+                <w:szCs w:val="26"/>
+              </w:rPr>
+              <m:t>,…,</m:t>
+            </m:r>
+            <m:sSub>
+              <m:sSubPr>
+                <m:ctrlPr>
+                  <w:rPr>
+                    <w:rFonts w:ascii="Cambria Math" w:eastAsiaTheme="minorEastAsia" w:hAnsi="Cambria Math" w:cs="Times New Roman"/>
+                    <w:i/>
+                    <w:sz w:val="26"/>
+                    <w:szCs w:val="26"/>
+                  </w:rPr>
+                </m:ctrlPr>
+              </m:sSubPr>
+              <m:e>
+                <m:r>
+                  <w:rPr>
+                    <w:rFonts w:ascii="Cambria Math" w:eastAsiaTheme="minorEastAsia" w:hAnsi="Cambria Math" w:cs="Times New Roman"/>
+                    <w:sz w:val="26"/>
+                    <w:szCs w:val="26"/>
+                  </w:rPr>
+                  <m:t>q</m:t>
+                </m:r>
+              </m:e>
+              <m:sub>
+                <m:r>
+                  <w:rPr>
+                    <w:rFonts w:ascii="Cambria Math" w:eastAsiaTheme="minorEastAsia" w:hAnsi="Cambria Math" w:cs="Times New Roman"/>
+                    <w:sz w:val="26"/>
+                    <w:szCs w:val="26"/>
+                  </w:rPr>
+                  <m:t>T</m:t>
+                </m:r>
+              </m:sub>
+            </m:sSub>
+          </m:e>
+        </m:d>
+      </m:oMath>
+      <w:r>
+        <w:rPr>
+          <w:rFonts w:ascii="Times New Roman" w:eastAsiaTheme="minorEastAsia" w:hAnsi="Times New Roman" w:cs="Times New Roman"/>
+          <w:sz w:val="26"/>
+          <w:szCs w:val="26"/>
+        </w:rPr>
+        <w:t xml:space="preserve"> sao cho xác suất tương ứng </w:t>
+      </w:r>
+      <m:oMath>
+        <m:r>
+          <w:rPr>
+            <w:rFonts w:ascii="Cambria Math" w:eastAsiaTheme="minorEastAsia" w:hAnsi="Cambria Math" w:cs="Times New Roman"/>
+            <w:sz w:val="26"/>
+            <w:szCs w:val="26"/>
+          </w:rPr>
+          <m:t>P(O|λ)</m:t>
+        </m:r>
+      </m:oMath>
+      <w:r>
+        <w:rPr>
+          <w:rFonts w:ascii="Times New Roman" w:eastAsiaTheme="minorEastAsia" w:hAnsi="Times New Roman" w:cs="Times New Roman"/>
+          <w:sz w:val="26"/>
+          <w:szCs w:val="26"/>
+        </w:rPr>
+        <w:t xml:space="preserve"> đạt cực đại.</w:t>
+      </w:r>
     </w:p>
     <w:p>
       <w:pPr>
@@ -5035,8 +5908,242 @@
         </w:rPr>
         <w:t>Bài toán huấn luyện:</w:t>
       </w:r>
-      <w:bookmarkStart w:id="10" w:name="_GoBack"/>
-      <w:bookmarkEnd w:id="10"/>
+      <w:r>
+        <w:rPr>
+          <w:rFonts w:ascii="Times New Roman" w:hAnsi="Times New Roman" w:cs="Times New Roman"/>
+          <w:sz w:val="26"/>
+          <w:szCs w:val="26"/>
+        </w:rPr>
+        <w:t xml:space="preserve"> </w:t>
+      </w:r>
+      <w:r>
+        <w:rPr>
+          <w:rFonts w:ascii="Times New Roman" w:hAnsi="Times New Roman" w:cs="Times New Roman"/>
+          <w:sz w:val="26"/>
+          <w:szCs w:val="26"/>
+        </w:rPr>
+        <w:t>c</w:t>
+      </w:r>
+      <w:r>
+        <w:rPr>
+          <w:rFonts w:ascii="Times New Roman" w:hAnsi="Times New Roman" w:cs="Times New Roman"/>
+          <w:sz w:val="26"/>
+          <w:szCs w:val="26"/>
+        </w:rPr>
+        <w:t xml:space="preserve">ho trước chuỗi quan sát </w:t>
+      </w:r>
+      <m:oMath>
+        <m:r>
+          <w:rPr>
+            <w:rFonts w:ascii="Cambria Math" w:eastAsiaTheme="minorEastAsia" w:hAnsi="Cambria Math" w:cs="Times New Roman"/>
+            <w:sz w:val="26"/>
+            <w:szCs w:val="26"/>
+          </w:rPr>
+          <m:t>O=</m:t>
+        </m:r>
+        <m:d>
+          <m:dPr>
+            <m:ctrlPr>
+              <w:rPr>
+                <w:rFonts w:ascii="Cambria Math" w:eastAsiaTheme="minorEastAsia" w:hAnsi="Cambria Math" w:cs="Times New Roman"/>
+                <w:i/>
+                <w:sz w:val="26"/>
+                <w:szCs w:val="26"/>
+              </w:rPr>
+            </m:ctrlPr>
+          </m:dPr>
+          <m:e>
+            <m:sSub>
+              <m:sSubPr>
+                <m:ctrlPr>
+                  <w:rPr>
+                    <w:rFonts w:ascii="Cambria Math" w:eastAsiaTheme="minorEastAsia" w:hAnsi="Cambria Math" w:cs="Times New Roman"/>
+                    <w:i/>
+                    <w:sz w:val="26"/>
+                    <w:szCs w:val="26"/>
+                  </w:rPr>
+                </m:ctrlPr>
+              </m:sSubPr>
+              <m:e>
+                <m:r>
+                  <w:rPr>
+                    <w:rFonts w:ascii="Cambria Math" w:eastAsiaTheme="minorEastAsia" w:hAnsi="Cambria Math" w:cs="Times New Roman"/>
+                    <w:sz w:val="26"/>
+                    <w:szCs w:val="26"/>
+                  </w:rPr>
+                  <m:t>o</m:t>
+                </m:r>
+              </m:e>
+              <m:sub>
+                <m:r>
+                  <w:rPr>
+                    <w:rFonts w:ascii="Cambria Math" w:eastAsiaTheme="minorEastAsia" w:hAnsi="Cambria Math" w:cs="Times New Roman"/>
+                    <w:sz w:val="26"/>
+                    <w:szCs w:val="26"/>
+                  </w:rPr>
+                  <m:t>1</m:t>
+                </m:r>
+              </m:sub>
+            </m:sSub>
+            <m:r>
+              <w:rPr>
+                <w:rFonts w:ascii="Cambria Math" w:eastAsiaTheme="minorEastAsia" w:hAnsi="Cambria Math" w:cs="Times New Roman"/>
+                <w:sz w:val="26"/>
+                <w:szCs w:val="26"/>
+              </w:rPr>
+              <m:t>,</m:t>
+            </m:r>
+            <m:sSub>
+              <m:sSubPr>
+                <m:ctrlPr>
+                  <w:rPr>
+                    <w:rFonts w:ascii="Cambria Math" w:eastAsiaTheme="minorEastAsia" w:hAnsi="Cambria Math" w:cs="Times New Roman"/>
+                    <w:i/>
+                    <w:sz w:val="26"/>
+                    <w:szCs w:val="26"/>
+                  </w:rPr>
+                </m:ctrlPr>
+              </m:sSubPr>
+              <m:e>
+                <m:r>
+                  <w:rPr>
+                    <w:rFonts w:ascii="Cambria Math" w:eastAsiaTheme="minorEastAsia" w:hAnsi="Cambria Math" w:cs="Times New Roman"/>
+                    <w:sz w:val="26"/>
+                    <w:szCs w:val="26"/>
+                  </w:rPr>
+                  <m:t>o</m:t>
+                </m:r>
+              </m:e>
+              <m:sub>
+                <m:r>
+                  <w:rPr>
+                    <w:rFonts w:ascii="Cambria Math" w:eastAsiaTheme="minorEastAsia" w:hAnsi="Cambria Math" w:cs="Times New Roman"/>
+                    <w:sz w:val="26"/>
+                    <w:szCs w:val="26"/>
+                  </w:rPr>
+                  <m:t>2</m:t>
+                </m:r>
+              </m:sub>
+            </m:sSub>
+            <m:r>
+              <w:rPr>
+                <w:rFonts w:ascii="Cambria Math" w:eastAsiaTheme="minorEastAsia" w:hAnsi="Cambria Math" w:cs="Times New Roman"/>
+                <w:sz w:val="26"/>
+                <w:szCs w:val="26"/>
+              </w:rPr>
+              <m:t>,…,</m:t>
+            </m:r>
+            <m:sSub>
+              <m:sSubPr>
+                <m:ctrlPr>
+                  <w:rPr>
+                    <w:rFonts w:ascii="Cambria Math" w:eastAsiaTheme="minorEastAsia" w:hAnsi="Cambria Math" w:cs="Times New Roman"/>
+                    <w:i/>
+                    <w:sz w:val="26"/>
+                    <w:szCs w:val="26"/>
+                  </w:rPr>
+                </m:ctrlPr>
+              </m:sSubPr>
+              <m:e>
+                <m:r>
+                  <w:rPr>
+                    <w:rFonts w:ascii="Cambria Math" w:eastAsiaTheme="minorEastAsia" w:hAnsi="Cambria Math" w:cs="Times New Roman"/>
+                    <w:sz w:val="26"/>
+                    <w:szCs w:val="26"/>
+                  </w:rPr>
+                  <m:t>o</m:t>
+                </m:r>
+              </m:e>
+              <m:sub>
+                <m:r>
+                  <w:rPr>
+                    <w:rFonts w:ascii="Cambria Math" w:eastAsiaTheme="minorEastAsia" w:hAnsi="Cambria Math" w:cs="Times New Roman"/>
+                    <w:sz w:val="26"/>
+                    <w:szCs w:val="26"/>
+                  </w:rPr>
+                  <m:t>k</m:t>
+                </m:r>
+              </m:sub>
+            </m:sSub>
+          </m:e>
+        </m:d>
+      </m:oMath>
+      <w:r>
+        <w:rPr>
+          <w:rFonts w:ascii="Times New Roman" w:eastAsiaTheme="minorEastAsia" w:hAnsi="Times New Roman" w:cs="Times New Roman"/>
+          <w:sz w:val="26"/>
+          <w:szCs w:val="26"/>
+        </w:rPr>
+        <w:t xml:space="preserve">, xác định các tham số phù hợp cho mô hình </w:t>
+      </w:r>
+      <m:oMath>
+        <m:r>
+          <w:rPr>
+            <w:rFonts w:ascii="Cambria Math" w:hAnsi="Cambria Math" w:cs="Times New Roman"/>
+            <w:sz w:val="26"/>
+            <w:szCs w:val="26"/>
+          </w:rPr>
+          <m:t>λ(A,B,π)</m:t>
+        </m:r>
+      </m:oMath>
+      <w:r>
+        <w:rPr>
+          <w:rFonts w:ascii="Times New Roman" w:eastAsiaTheme="minorEastAsia" w:hAnsi="Times New Roman" w:cs="Times New Roman"/>
+          <w:sz w:val="26"/>
+          <w:szCs w:val="26"/>
+        </w:rPr>
+        <w:t xml:space="preserve"> sao cho xác suất tương ứng co điều kiện </w:t>
+      </w:r>
+      <m:oMath>
+        <m:sSub>
+          <m:sSubPr>
+            <m:ctrlPr>
+              <w:rPr>
+                <w:rFonts w:ascii="Cambria Math" w:eastAsiaTheme="minorEastAsia" w:hAnsi="Cambria Math" w:cs="Times New Roman"/>
+                <w:i/>
+                <w:sz w:val="26"/>
+                <w:szCs w:val="26"/>
+              </w:rPr>
+            </m:ctrlPr>
+          </m:sSubPr>
+          <m:e>
+            <m:r>
+              <w:rPr>
+                <w:rFonts w:ascii="Cambria Math" w:eastAsiaTheme="minorEastAsia" w:hAnsi="Cambria Math" w:cs="Times New Roman"/>
+                <w:sz w:val="26"/>
+                <w:szCs w:val="26"/>
+              </w:rPr>
+              <m:t>P(O</m:t>
+            </m:r>
+          </m:e>
+          <m:sub>
+            <m:r>
+              <w:rPr>
+                <w:rFonts w:ascii="Cambria Math" w:eastAsiaTheme="minorEastAsia" w:hAnsi="Cambria Math" w:cs="Times New Roman"/>
+                <w:sz w:val="26"/>
+                <w:szCs w:val="26"/>
+              </w:rPr>
+              <m:t>i,i∈[1..k]</m:t>
+            </m:r>
+          </m:sub>
+        </m:sSub>
+        <m:r>
+          <w:rPr>
+            <w:rFonts w:ascii="Cambria Math" w:eastAsiaTheme="minorEastAsia" w:hAnsi="Cambria Math" w:cs="Times New Roman"/>
+            <w:sz w:val="26"/>
+            <w:szCs w:val="26"/>
+          </w:rPr>
+          <m:t>|λ)</m:t>
+        </m:r>
+      </m:oMath>
+      <w:r>
+        <w:rPr>
+          <w:rFonts w:ascii="Times New Roman" w:eastAsiaTheme="minorEastAsia" w:hAnsi="Times New Roman" w:cs="Times New Roman"/>
+          <w:sz w:val="26"/>
+          <w:szCs w:val="26"/>
+        </w:rPr>
+        <w:t xml:space="preserve"> là cực đại.</w:t>
+      </w:r>
     </w:p>
     <w:p>
       <w:pPr>
@@ -5065,8 +6172,8 @@
           <w:szCs w:val="32"/>
         </w:rPr>
       </w:pPr>
-      <w:bookmarkStart w:id="11" w:name="_Toc385832232"/>
-      <w:bookmarkStart w:id="12" w:name="_Toc386903845"/>
+      <w:bookmarkStart w:id="10" w:name="_Toc385832232"/>
+      <w:bookmarkStart w:id="11" w:name="_Toc386952068"/>
       <w:r>
         <w:rPr>
           <w:rFonts w:ascii="Times New Roman" w:hAnsi="Times New Roman" w:cs="Times New Roman"/>
@@ -5075,8 +6182,8 @@
         </w:rPr>
         <w:t>Thực nghiệm</w:t>
       </w:r>
+      <w:bookmarkEnd w:id="10"/>
       <w:bookmarkEnd w:id="11"/>
-      <w:bookmarkEnd w:id="12"/>
     </w:p>
     <w:p>
       <w:pPr>
@@ -5093,8 +6200,8 @@
           <w:szCs w:val="26"/>
         </w:rPr>
       </w:pPr>
-      <w:bookmarkStart w:id="13" w:name="_Toc385832233"/>
-      <w:bookmarkStart w:id="14" w:name="_Toc386903846"/>
+      <w:bookmarkStart w:id="12" w:name="_Toc385832233"/>
+      <w:bookmarkStart w:id="13" w:name="_Toc386952069"/>
       <w:r>
         <w:rPr>
           <w:rFonts w:ascii="Times New Roman" w:hAnsi="Times New Roman" w:cs="Times New Roman"/>
@@ -5103,8 +6210,8 @@
         </w:rPr>
         <w:t>Dữ liệu thực nghiệm</w:t>
       </w:r>
+      <w:bookmarkEnd w:id="12"/>
       <w:bookmarkEnd w:id="13"/>
-      <w:bookmarkEnd w:id="14"/>
     </w:p>
     <w:p>
       <w:pPr>
@@ -5245,7 +6352,23 @@
           <w:sz w:val="26"/>
           <w:szCs w:val="26"/>
         </w:rPr>
-        <w:t xml:space="preserve">2-4 giây). </w:t>
+        <w:t>2-4 giây)</w:t>
+      </w:r>
+      <w:r>
+        <w:rPr>
+          <w:rFonts w:ascii="Times New Roman" w:hAnsi="Times New Roman" w:cs="Times New Roman"/>
+          <w:sz w:val="26"/>
+          <w:szCs w:val="26"/>
+        </w:rPr>
+        <w:t xml:space="preserve"> còn lại, được tách ra thành từng từ</w:t>
+      </w:r>
+      <w:r>
+        <w:rPr>
+          <w:rFonts w:ascii="Times New Roman" w:hAnsi="Times New Roman" w:cs="Times New Roman"/>
+          <w:sz w:val="26"/>
+          <w:szCs w:val="26"/>
+        </w:rPr>
+        <w:t xml:space="preserve">. </w:t>
       </w:r>
       <w:r>
         <w:rPr>
@@ -5346,8 +6469,8 @@
           <w:szCs w:val="26"/>
         </w:rPr>
       </w:pPr>
-      <w:bookmarkStart w:id="15" w:name="_Toc385832234"/>
-      <w:bookmarkStart w:id="16" w:name="_Toc386903847"/>
+      <w:bookmarkStart w:id="14" w:name="_Toc385832234"/>
+      <w:bookmarkStart w:id="15" w:name="_Toc386952070"/>
       <w:r>
         <w:rPr>
           <w:rFonts w:ascii="Times New Roman" w:hAnsi="Times New Roman" w:cs="Times New Roman"/>
@@ -5356,7 +6479,7 @@
         </w:rPr>
         <w:t>HTK</w:t>
       </w:r>
-      <w:bookmarkEnd w:id="16"/>
+      <w:bookmarkEnd w:id="15"/>
     </w:p>
     <w:p>
       <w:pPr>
@@ -5732,7 +6855,7 @@
           <w:szCs w:val="26"/>
         </w:rPr>
       </w:pPr>
-      <w:bookmarkStart w:id="17" w:name="_Toc386903848"/>
+      <w:bookmarkStart w:id="16" w:name="_Toc386952071"/>
       <w:r>
         <w:rPr>
           <w:rFonts w:ascii="Times New Roman" w:hAnsi="Times New Roman" w:cs="Times New Roman"/>
@@ -5741,8 +6864,8 @@
         </w:rPr>
         <w:t>Phương pháp thực hiện</w:t>
       </w:r>
-      <w:bookmarkEnd w:id="15"/>
-      <w:bookmarkEnd w:id="17"/>
+      <w:bookmarkEnd w:id="14"/>
+      <w:bookmarkEnd w:id="16"/>
     </w:p>
     <w:p>
       <w:pPr>
@@ -5977,6 +7100,7 @@
           <w:sz w:val="26"/>
           <w:szCs w:val="26"/>
         </w:rPr>
+        <w:lastRenderedPageBreak/>
         <w:t>tạo monophones0 và monophones1</w:t>
       </w:r>
     </w:p>
@@ -6043,7 +7167,6 @@
           <w:sz w:val="26"/>
           <w:szCs w:val="26"/>
         </w:rPr>
-        <w:lastRenderedPageBreak/>
         <w:t xml:space="preserve">Ở hai tập tin đều có sil. </w:t>
       </w:r>
       <w:r>
@@ -6246,7 +7369,7 @@
           <w:szCs w:val="26"/>
         </w:rPr>
       </w:pPr>
-      <w:bookmarkStart w:id="18" w:name="_Toc385832235"/>
+      <w:bookmarkStart w:id="17" w:name="_Toc385832235"/>
       <w:r>
         <w:rPr>
           <w:rFonts w:ascii="Times New Roman" w:hAnsi="Times New Roman" w:cs="Times New Roman"/>
@@ -6348,7 +7471,25 @@
           <w:sz w:val="26"/>
           <w:szCs w:val="26"/>
         </w:rPr>
-        <w:t>HCopy -T 1 -C config.hcopy -S mfcc.scp</w:t>
+        <w:t>HCopy -T 1 -C config</w:t>
+      </w:r>
+      <w:r>
+        <w:rPr>
+          <w:rFonts w:ascii="Times New Roman" w:hAnsi="Times New Roman" w:cs="Times New Roman"/>
+          <w:i/>
+          <w:sz w:val="26"/>
+          <w:szCs w:val="26"/>
+        </w:rPr>
+        <w:t>.hcopy</w:t>
+      </w:r>
+      <w:r>
+        <w:rPr>
+          <w:rFonts w:ascii="Times New Roman" w:hAnsi="Times New Roman" w:cs="Times New Roman"/>
+          <w:i/>
+          <w:sz w:val="26"/>
+          <w:szCs w:val="26"/>
+        </w:rPr>
+        <w:t xml:space="preserve"> -S mfcc.scp</w:t>
       </w:r>
     </w:p>
     <w:p>
@@ -6432,17 +7573,537 @@
           <w:szCs w:val="26"/>
         </w:rPr>
       </w:pPr>
+      <w:r>
+        <w:rPr>
+          <w:rFonts w:ascii="Times New Roman" w:hAnsi="Times New Roman" w:cs="Times New Roman"/>
+          <w:sz w:val="26"/>
+          <w:szCs w:val="26"/>
+        </w:rPr>
+        <w:t>Khởi tạo mô hình bằng lệnh HTK:</w:t>
+      </w:r>
     </w:p>
     <w:p>
       <w:pPr>
         <w:pStyle w:val="ListParagraph"/>
-        <w:ind w:left="993" w:firstLine="447"/>
-        <w:rPr>
-          <w:rFonts w:ascii="Times New Roman" w:hAnsi="Times New Roman" w:cs="Times New Roman"/>
-          <w:sz w:val="26"/>
-          <w:szCs w:val="26"/>
-        </w:rPr>
-      </w:pPr>
+        <w:ind w:left="1713"/>
+        <w:rPr>
+          <w:rFonts w:ascii="Times New Roman" w:hAnsi="Times New Roman" w:cs="Times New Roman"/>
+          <w:i/>
+          <w:sz w:val="26"/>
+          <w:szCs w:val="26"/>
+        </w:rPr>
+      </w:pPr>
+      <w:r>
+        <w:rPr>
+          <w:rFonts w:ascii="Times New Roman" w:hAnsi="Times New Roman" w:cs="Times New Roman"/>
+          <w:i/>
+          <w:sz w:val="26"/>
+          <w:szCs w:val="26"/>
+        </w:rPr>
+        <w:t>HCompV -C config -f 0.01 -m -S train.scp -M hmm0 proto</w:t>
+      </w:r>
+    </w:p>
+    <w:p>
+      <w:pPr>
+        <w:pStyle w:val="ListParagraph"/>
+        <w:numPr>
+          <w:ilvl w:val="0"/>
+          <w:numId w:val="38"/>
+        </w:numPr>
+        <w:rPr>
+          <w:rFonts w:ascii="Times New Roman" w:hAnsi="Times New Roman" w:cs="Times New Roman"/>
+          <w:sz w:val="26"/>
+          <w:szCs w:val="26"/>
+        </w:rPr>
+      </w:pPr>
+      <w:r>
+        <w:rPr>
+          <w:rFonts w:ascii="Times New Roman" w:hAnsi="Times New Roman" w:cs="Times New Roman"/>
+          <w:sz w:val="26"/>
+          <w:szCs w:val="26"/>
+        </w:rPr>
+        <w:t>proto là tập tin được cung cấp trước</w:t>
+      </w:r>
+      <w:r>
+        <w:rPr>
+          <w:rFonts w:ascii="Times New Roman" w:hAnsi="Times New Roman" w:cs="Times New Roman"/>
+          <w:sz w:val="26"/>
+          <w:szCs w:val="26"/>
+        </w:rPr>
+        <w:t xml:space="preserve"> cho biết rằng có </w:t>
+      </w:r>
+      <w:r>
+        <w:rPr>
+          <w:rFonts w:ascii="Times New Roman" w:hAnsi="Times New Roman" w:cs="Times New Roman"/>
+          <w:sz w:val="26"/>
+          <w:szCs w:val="26"/>
+        </w:rPr>
+        <w:t>39 đặc trưng MFCC_0_D_A</w:t>
+      </w:r>
+      <w:r>
+        <w:rPr>
+          <w:rFonts w:ascii="Times New Roman" w:hAnsi="Times New Roman" w:cs="Times New Roman"/>
+          <w:sz w:val="26"/>
+          <w:szCs w:val="26"/>
+        </w:rPr>
+        <w:t>.</w:t>
+      </w:r>
+    </w:p>
+    <w:p>
+      <w:pPr>
+        <w:pStyle w:val="ListParagraph"/>
+        <w:numPr>
+          <w:ilvl w:val="1"/>
+          <w:numId w:val="38"/>
+        </w:numPr>
+        <w:rPr>
+          <w:rFonts w:ascii="Times New Roman" w:hAnsi="Times New Roman" w:cs="Times New Roman"/>
+          <w:sz w:val="26"/>
+          <w:szCs w:val="26"/>
+        </w:rPr>
+      </w:pPr>
+      <w:r>
+        <w:rPr>
+          <w:rFonts w:ascii="Times New Roman" w:hAnsi="Times New Roman" w:cs="Times New Roman"/>
+          <w:sz w:val="26"/>
+          <w:szCs w:val="26"/>
+        </w:rPr>
+        <w:t xml:space="preserve">0: 12 MFCC features  </w:t>
+      </w:r>
+      <w:r>
+        <w:rPr>
+          <w:rFonts w:ascii="Times New Roman" w:hAnsi="Times New Roman" w:cs="Times New Roman"/>
+          <w:sz w:val="26"/>
+          <w:szCs w:val="26"/>
+        </w:rPr>
+        <w:t>và</w:t>
+      </w:r>
+      <w:r>
+        <w:rPr>
+          <w:rFonts w:ascii="Times New Roman" w:hAnsi="Times New Roman" w:cs="Times New Roman"/>
+          <w:sz w:val="26"/>
+          <w:szCs w:val="26"/>
+        </w:rPr>
+        <w:t xml:space="preserve"> (1) total energy in the frame</w:t>
+      </w:r>
+    </w:p>
+    <w:p>
+      <w:pPr>
+        <w:pStyle w:val="ListParagraph"/>
+        <w:numPr>
+          <w:ilvl w:val="1"/>
+          <w:numId w:val="38"/>
+        </w:numPr>
+        <w:rPr>
+          <w:rFonts w:ascii="Times New Roman" w:hAnsi="Times New Roman" w:cs="Times New Roman"/>
+          <w:sz w:val="26"/>
+          <w:szCs w:val="26"/>
+        </w:rPr>
+      </w:pPr>
+      <w:r>
+        <w:rPr>
+          <w:rFonts w:ascii="Times New Roman" w:hAnsi="Times New Roman" w:cs="Times New Roman"/>
+          <w:sz w:val="26"/>
+          <w:szCs w:val="26"/>
+        </w:rPr>
+        <w:t>D: 13 “Delta coefficients” (đạo hàm bậc 1 của MFCC)</w:t>
+      </w:r>
+    </w:p>
+    <w:p>
+      <w:pPr>
+        <w:pStyle w:val="ListParagraph"/>
+        <w:numPr>
+          <w:ilvl w:val="1"/>
+          <w:numId w:val="38"/>
+        </w:numPr>
+        <w:rPr>
+          <w:rFonts w:ascii="Times New Roman" w:hAnsi="Times New Roman" w:cs="Times New Roman"/>
+          <w:sz w:val="26"/>
+          <w:szCs w:val="26"/>
+        </w:rPr>
+      </w:pPr>
+      <w:r>
+        <w:rPr>
+          <w:rFonts w:ascii="Times New Roman" w:hAnsi="Times New Roman" w:cs="Times New Roman"/>
+          <w:sz w:val="26"/>
+          <w:szCs w:val="26"/>
+        </w:rPr>
+        <w:t>A: 13 “Acceleration coefficients” (đạo hàm bậc 2 của MFCC)</w:t>
+      </w:r>
+    </w:p>
+    <w:p>
+      <w:pPr>
+        <w:pStyle w:val="ListParagraph"/>
+        <w:numPr>
+          <w:ilvl w:val="1"/>
+          <w:numId w:val="38"/>
+        </w:numPr>
+        <w:rPr>
+          <w:rFonts w:ascii="Times New Roman" w:hAnsi="Times New Roman" w:cs="Times New Roman"/>
+          <w:sz w:val="26"/>
+          <w:szCs w:val="26"/>
+        </w:rPr>
+      </w:pPr>
+      <w:r>
+        <w:rPr>
+          <w:rFonts w:ascii="Times New Roman" w:hAnsi="Times New Roman" w:cs="Times New Roman"/>
+          <w:sz w:val="26"/>
+          <w:szCs w:val="26"/>
+        </w:rPr>
+        <w:t>Mỗi một âm tiết là một mô hình Markov ẩn</w:t>
+      </w:r>
+      <w:r>
+        <w:rPr>
+          <w:rFonts w:ascii="Times New Roman" w:hAnsi="Times New Roman" w:cs="Times New Roman"/>
+          <w:sz w:val="26"/>
+          <w:szCs w:val="26"/>
+        </w:rPr>
+        <w:t>.</w:t>
+      </w:r>
+    </w:p>
+    <w:p>
+      <w:pPr>
+        <w:pStyle w:val="ListParagraph"/>
+        <w:numPr>
+          <w:ilvl w:val="1"/>
+          <w:numId w:val="38"/>
+        </w:numPr>
+        <w:rPr>
+          <w:rFonts w:ascii="Times New Roman" w:hAnsi="Times New Roman" w:cs="Times New Roman"/>
+          <w:sz w:val="26"/>
+          <w:szCs w:val="26"/>
+        </w:rPr>
+      </w:pPr>
+      <w:r>
+        <w:rPr>
+          <w:rFonts w:ascii="Times New Roman" w:hAnsi="Times New Roman" w:cs="Times New Roman"/>
+          <w:sz w:val="26"/>
+          <w:szCs w:val="26"/>
+        </w:rPr>
+        <w:t>Số trạng thái: 5</w:t>
+      </w:r>
+      <w:r>
+        <w:rPr>
+          <w:rFonts w:ascii="Times New Roman" w:hAnsi="Times New Roman" w:cs="Times New Roman"/>
+          <w:sz w:val="26"/>
+          <w:szCs w:val="26"/>
+        </w:rPr>
+        <w:t>.</w:t>
+      </w:r>
+    </w:p>
+    <w:p>
+      <w:pPr>
+        <w:pStyle w:val="ListParagraph"/>
+        <w:numPr>
+          <w:ilvl w:val="0"/>
+          <w:numId w:val="40"/>
+        </w:numPr>
+        <w:rPr>
+          <w:rFonts w:ascii="Times New Roman" w:hAnsi="Times New Roman" w:cs="Times New Roman"/>
+          <w:sz w:val="26"/>
+          <w:szCs w:val="26"/>
+        </w:rPr>
+      </w:pPr>
+      <w:r>
+        <w:rPr>
+          <w:rFonts w:ascii="Times New Roman" w:hAnsi="Times New Roman" w:cs="Times New Roman"/>
+          <w:sz w:val="26"/>
+          <w:szCs w:val="26"/>
+        </w:rPr>
+        <w:t>Từ hmm0, tạo mô hình chuẩn</w:t>
+      </w:r>
+    </w:p>
+    <w:p>
+      <w:pPr>
+        <w:pStyle w:val="ListParagraph"/>
+        <w:numPr>
+          <w:ilvl w:val="0"/>
+          <w:numId w:val="38"/>
+        </w:numPr>
+        <w:rPr>
+          <w:rFonts w:ascii="Times New Roman" w:hAnsi="Times New Roman" w:cs="Times New Roman"/>
+          <w:sz w:val="26"/>
+          <w:szCs w:val="26"/>
+        </w:rPr>
+      </w:pPr>
+      <w:r>
+        <w:rPr>
+          <w:rFonts w:ascii="Times New Roman" w:hAnsi="Times New Roman" w:cs="Times New Roman"/>
+          <w:sz w:val="26"/>
+          <w:szCs w:val="26"/>
+        </w:rPr>
+        <w:t>Tạo tập tin macros: kết hợp đoạn ~o của tập tin hmm0\proto và ~v của tập tin hmm0\</w:t>
+      </w:r>
+      <w:r>
+        <w:t xml:space="preserve"> </w:t>
+      </w:r>
+      <w:r>
+        <w:rPr>
+          <w:rFonts w:ascii="Times New Roman" w:hAnsi="Times New Roman" w:cs="Times New Roman"/>
+          <w:sz w:val="26"/>
+          <w:szCs w:val="26"/>
+        </w:rPr>
+        <w:t>vFloors</w:t>
+      </w:r>
+      <w:r>
+        <w:rPr>
+          <w:rFonts w:ascii="Times New Roman" w:hAnsi="Times New Roman" w:cs="Times New Roman"/>
+          <w:sz w:val="26"/>
+          <w:szCs w:val="26"/>
+        </w:rPr>
+        <w:t>.</w:t>
+      </w:r>
+    </w:p>
+    <w:p>
+      <w:pPr>
+        <w:pStyle w:val="ListParagraph"/>
+        <w:numPr>
+          <w:ilvl w:val="0"/>
+          <w:numId w:val="38"/>
+        </w:numPr>
+        <w:rPr>
+          <w:rFonts w:ascii="Times New Roman" w:hAnsi="Times New Roman" w:cs="Times New Roman"/>
+          <w:sz w:val="26"/>
+          <w:szCs w:val="26"/>
+        </w:rPr>
+      </w:pPr>
+      <w:r>
+        <w:rPr>
+          <w:rFonts w:ascii="Times New Roman" w:hAnsi="Times New Roman" w:cs="Times New Roman"/>
+          <w:sz w:val="26"/>
+          <w:szCs w:val="26"/>
+        </w:rPr>
+        <w:t xml:space="preserve">Tạo tập tin hmmdefs: với mỗi dòng trong monophones0, kết hợp thêm đoạn </w:t>
+      </w:r>
+      <w:r>
+        <w:rPr>
+          <w:rFonts w:ascii="Times New Roman" w:hAnsi="Times New Roman" w:cs="Times New Roman"/>
+          <w:sz w:val="26"/>
+          <w:szCs w:val="26"/>
+        </w:rPr>
+        <w:t>&lt;BEGINHMM&gt;</w:t>
+      </w:r>
+      <w:r>
+        <w:rPr>
+          <w:rFonts w:ascii="Times New Roman" w:hAnsi="Times New Roman" w:cs="Times New Roman"/>
+          <w:sz w:val="26"/>
+          <w:szCs w:val="26"/>
+        </w:rPr>
+        <w:t xml:space="preserve"> và </w:t>
+      </w:r>
+      <w:r>
+        <w:rPr>
+          <w:rFonts w:ascii="Times New Roman" w:hAnsi="Times New Roman" w:cs="Times New Roman"/>
+          <w:sz w:val="26"/>
+          <w:szCs w:val="26"/>
+        </w:rPr>
+        <w:t>&lt;ENDHMM&gt;</w:t>
+      </w:r>
+      <w:r>
+        <w:rPr>
+          <w:rFonts w:ascii="Times New Roman" w:hAnsi="Times New Roman" w:cs="Times New Roman"/>
+          <w:sz w:val="26"/>
+          <w:szCs w:val="26"/>
+        </w:rPr>
+        <w:t xml:space="preserve"> của hmm\proto.</w:t>
+      </w:r>
+    </w:p>
+    <w:p>
+      <w:pPr>
+        <w:pStyle w:val="ListParagraph"/>
+        <w:numPr>
+          <w:ilvl w:val="0"/>
+          <w:numId w:val="38"/>
+        </w:numPr>
+        <w:rPr>
+          <w:rFonts w:ascii="Times New Roman" w:hAnsi="Times New Roman" w:cs="Times New Roman"/>
+          <w:sz w:val="26"/>
+          <w:szCs w:val="26"/>
+        </w:rPr>
+      </w:pPr>
+      <w:r>
+        <w:rPr>
+          <w:rFonts w:ascii="Times New Roman" w:hAnsi="Times New Roman" w:cs="Times New Roman"/>
+          <w:sz w:val="26"/>
+          <w:szCs w:val="26"/>
+        </w:rPr>
+        <w:t>macros và hmmdefs là mô hình chuẩn.</w:t>
+      </w:r>
+    </w:p>
+    <w:p>
+      <w:pPr>
+        <w:pStyle w:val="ListParagraph"/>
+        <w:numPr>
+          <w:ilvl w:val="0"/>
+          <w:numId w:val="40"/>
+        </w:numPr>
+        <w:rPr>
+          <w:rFonts w:ascii="Times New Roman" w:hAnsi="Times New Roman" w:cs="Times New Roman"/>
+          <w:sz w:val="26"/>
+          <w:szCs w:val="26"/>
+        </w:rPr>
+      </w:pPr>
+      <w:r>
+        <w:rPr>
+          <w:rFonts w:ascii="Times New Roman" w:hAnsi="Times New Roman" w:cs="Times New Roman"/>
+          <w:sz w:val="26"/>
+          <w:szCs w:val="26"/>
+        </w:rPr>
+        <w:t>Training 3 vòng để ra hmm3</w:t>
+      </w:r>
+    </w:p>
+    <w:p>
+      <w:pPr>
+        <w:pStyle w:val="ListParagraph"/>
+        <w:numPr>
+          <w:ilvl w:val="0"/>
+          <w:numId w:val="38"/>
+        </w:numPr>
+        <w:rPr>
+          <w:rFonts w:ascii="Times New Roman" w:hAnsi="Times New Roman" w:cs="Times New Roman"/>
+          <w:sz w:val="26"/>
+          <w:szCs w:val="26"/>
+        </w:rPr>
+      </w:pPr>
+      <w:r>
+        <w:rPr>
+          <w:rFonts w:ascii="Times New Roman" w:hAnsi="Times New Roman" w:cs="Times New Roman"/>
+          <w:sz w:val="26"/>
+          <w:szCs w:val="26"/>
+        </w:rPr>
+        <w:t>Huấn luyện bằng lệnh HTK:</w:t>
+      </w:r>
+    </w:p>
+    <w:p>
+      <w:pPr>
+        <w:pStyle w:val="ListParagraph"/>
+        <w:ind w:left="1713"/>
+        <w:rPr>
+          <w:rFonts w:ascii="Times New Roman" w:hAnsi="Times New Roman" w:cs="Times New Roman"/>
+          <w:i/>
+          <w:sz w:val="26"/>
+          <w:szCs w:val="26"/>
+        </w:rPr>
+      </w:pPr>
+      <w:r>
+        <w:rPr>
+          <w:rFonts w:ascii="Times New Roman" w:hAnsi="Times New Roman" w:cs="Times New Roman"/>
+          <w:i/>
+          <w:sz w:val="26"/>
+          <w:szCs w:val="26"/>
+        </w:rPr>
+        <w:t>HERest -C config -I phones0.mlf -S train.scp -H hmm0/macros -H hmm0/hmmdefs -M hmm1 monophones0</w:t>
+      </w:r>
+    </w:p>
+    <w:p>
+      <w:pPr>
+        <w:pStyle w:val="ListParagraph"/>
+        <w:ind w:left="1713"/>
+        <w:rPr>
+          <w:rFonts w:ascii="Times New Roman" w:hAnsi="Times New Roman" w:cs="Times New Roman"/>
+          <w:i/>
+          <w:sz w:val="26"/>
+          <w:szCs w:val="26"/>
+        </w:rPr>
+      </w:pPr>
+      <w:r>
+        <w:rPr>
+          <w:rFonts w:ascii="Times New Roman" w:hAnsi="Times New Roman" w:cs="Times New Roman"/>
+          <w:i/>
+          <w:sz w:val="26"/>
+          <w:szCs w:val="26"/>
+        </w:rPr>
+        <w:t>HERest -C config -I phones0.mlf -S train.scp -H hmm1/macros -H hmm1/hmmdefs -M hmm2 monophones0</w:t>
+      </w:r>
+    </w:p>
+    <w:p>
+      <w:pPr>
+        <w:pStyle w:val="ListParagraph"/>
+        <w:ind w:left="1713"/>
+        <w:rPr>
+          <w:rFonts w:ascii="Times New Roman" w:hAnsi="Times New Roman" w:cs="Times New Roman"/>
+          <w:i/>
+          <w:sz w:val="26"/>
+          <w:szCs w:val="26"/>
+        </w:rPr>
+      </w:pPr>
+      <w:r>
+        <w:rPr>
+          <w:rFonts w:ascii="Times New Roman" w:hAnsi="Times New Roman" w:cs="Times New Roman"/>
+          <w:i/>
+          <w:sz w:val="26"/>
+          <w:szCs w:val="26"/>
+        </w:rPr>
+        <w:t>HERest -C config -I phones0.mlf -S train.scp -H hmm2/macros -H hmm2/hmmdefs -M hmm3 monophones0</w:t>
+      </w:r>
+    </w:p>
+    <w:p>
+      <w:pPr>
+        <w:pStyle w:val="ListParagraph"/>
+        <w:numPr>
+          <w:ilvl w:val="0"/>
+          <w:numId w:val="38"/>
+        </w:numPr>
+        <w:rPr>
+          <w:rFonts w:ascii="Times New Roman" w:hAnsi="Times New Roman" w:cs="Times New Roman"/>
+          <w:sz w:val="26"/>
+          <w:szCs w:val="26"/>
+        </w:rPr>
+      </w:pPr>
+      <w:r>
+        <w:rPr>
+          <w:rFonts w:ascii="Times New Roman" w:hAnsi="Times New Roman" w:cs="Times New Roman"/>
+          <w:sz w:val="26"/>
+          <w:szCs w:val="26"/>
+        </w:rPr>
+        <w:t>macros và hmmdefs</w:t>
+      </w:r>
+      <w:r>
+        <w:rPr>
+          <w:rFonts w:ascii="Times New Roman" w:hAnsi="Times New Roman" w:cs="Times New Roman"/>
+          <w:sz w:val="26"/>
+          <w:szCs w:val="26"/>
+        </w:rPr>
+        <w:t xml:space="preserve"> đã được sửa lại, lưu vào hmm3.</w:t>
+      </w:r>
+    </w:p>
+    <w:p>
+      <w:pPr>
+        <w:pStyle w:val="ListParagraph"/>
+        <w:numPr>
+          <w:ilvl w:val="0"/>
+          <w:numId w:val="40"/>
+        </w:numPr>
+        <w:rPr>
+          <w:rFonts w:ascii="Times New Roman" w:hAnsi="Times New Roman" w:cs="Times New Roman"/>
+          <w:sz w:val="26"/>
+          <w:szCs w:val="26"/>
+        </w:rPr>
+      </w:pPr>
+      <w:r>
+        <w:rPr>
+          <w:rFonts w:ascii="Times New Roman" w:hAnsi="Times New Roman" w:cs="Times New Roman"/>
+          <w:sz w:val="26"/>
+          <w:szCs w:val="26"/>
+        </w:rPr>
+        <w:t>Thêm sp vào danh sách mô hình</w:t>
+      </w:r>
+    </w:p>
+    <w:p>
+      <w:pPr>
+        <w:pStyle w:val="ListParagraph"/>
+        <w:numPr>
+          <w:ilvl w:val="0"/>
+          <w:numId w:val="38"/>
+        </w:numPr>
+        <w:rPr>
+          <w:rFonts w:ascii="Times New Roman" w:hAnsi="Times New Roman" w:cs="Times New Roman"/>
+          <w:sz w:val="26"/>
+          <w:szCs w:val="26"/>
+        </w:rPr>
+      </w:pPr>
+      <w:bookmarkStart w:id="18" w:name="_GoBack"/>
+      <w:bookmarkEnd w:id="18"/>
     </w:p>
     <w:p>
       <w:pPr>
@@ -6470,7 +8131,7 @@
           <w:szCs w:val="26"/>
         </w:rPr>
       </w:pPr>
-      <w:bookmarkStart w:id="19" w:name="_Toc386903849"/>
+      <w:bookmarkStart w:id="19" w:name="_Toc386952072"/>
       <w:r>
         <w:rPr>
           <w:rFonts w:ascii="Times New Roman" w:hAnsi="Times New Roman" w:cs="Times New Roman"/>
@@ -6479,7 +8140,7 @@
         </w:rPr>
         <w:t>Thống kê kết quả</w:t>
       </w:r>
-      <w:bookmarkEnd w:id="18"/>
+      <w:bookmarkEnd w:id="17"/>
       <w:bookmarkEnd w:id="19"/>
     </w:p>
     <w:p>
@@ -6510,7 +8171,7 @@
         </w:rPr>
       </w:pPr>
       <w:bookmarkStart w:id="20" w:name="_Toc385832236"/>
-      <w:bookmarkStart w:id="21" w:name="_Toc386903850"/>
+      <w:bookmarkStart w:id="21" w:name="_Toc386952073"/>
       <w:r>
         <w:rPr>
           <w:rFonts w:ascii="Times New Roman" w:hAnsi="Times New Roman" w:cs="Times New Roman"/>
@@ -6600,7 +8261,15 @@
           <w:sz w:val="26"/>
           <w:szCs w:val="26"/>
         </w:rPr>
-        <w:t xml:space="preserve">Huynh Diep Tan, et al., </w:t>
+        <w:t>Huỳnh Diệp Tân</w:t>
+      </w:r>
+      <w:r>
+        <w:rPr>
+          <w:rFonts w:ascii="Times New Roman" w:hAnsi="Times New Roman" w:cs="Times New Roman"/>
+          <w:sz w:val="26"/>
+          <w:szCs w:val="26"/>
+        </w:rPr>
+        <w:t xml:space="preserve">, et al., </w:t>
       </w:r>
       <w:r>
         <w:rPr>
@@ -6618,6 +8287,46 @@
           <w:szCs w:val="26"/>
         </w:rPr>
         <w:t>, 2010</w:t>
+      </w:r>
+    </w:p>
+    <w:p>
+      <w:pPr>
+        <w:pStyle w:val="ListParagraph"/>
+        <w:numPr>
+          <w:ilvl w:val="0"/>
+          <w:numId w:val="33"/>
+        </w:numPr>
+        <w:ind w:left="1276" w:hanging="567"/>
+        <w:rPr>
+          <w:rFonts w:ascii="Times New Roman" w:hAnsi="Times New Roman" w:cs="Times New Roman"/>
+          <w:sz w:val="26"/>
+          <w:szCs w:val="26"/>
+        </w:rPr>
+      </w:pPr>
+      <w:r>
+        <w:rPr>
+          <w:rFonts w:ascii="Times New Roman" w:hAnsi="Times New Roman" w:cs="Times New Roman"/>
+          <w:sz w:val="26"/>
+          <w:szCs w:val="26"/>
+        </w:rPr>
+        <w:t xml:space="preserve">Nguyễn Bá Công, </w:t>
+      </w:r>
+      <w:r>
+        <w:rPr>
+          <w:rFonts w:ascii="Times New Roman" w:hAnsi="Times New Roman" w:cs="Times New Roman"/>
+          <w:i/>
+          <w:sz w:val="26"/>
+          <w:szCs w:val="26"/>
+        </w:rPr>
+        <w:t>Nhận dạng tiếng nói rời rạc</w:t>
+      </w:r>
+      <w:r>
+        <w:rPr>
+          <w:rFonts w:ascii="Times New Roman" w:hAnsi="Times New Roman" w:cs="Times New Roman"/>
+          <w:sz w:val="26"/>
+          <w:szCs w:val="26"/>
+        </w:rPr>
+        <w:t>, 2009</w:t>
       </w:r>
     </w:p>
     <w:p>
@@ -6804,7 +8513,7 @@
             <w:sz w:val="20"/>
             <w:szCs w:val="20"/>
           </w:rPr>
-          <w:t>3</w:t>
+          <w:t>5</w:t>
         </w:r>
         <w:r>
           <w:rPr>
@@ -8213,7 +9922,7 @@
         <w:rFonts w:ascii="Symbol" w:hAnsi="Symbol" w:hint="default"/>
       </w:rPr>
     </w:lvl>
-    <w:lvl w:ilvl="1" w:tplc="04090003" w:tentative="1">
+    <w:lvl w:ilvl="1" w:tplc="04090003">
       <w:start w:val="1"/>
       <w:numFmt w:val="bullet"/>
       <w:lvlText w:val="o"/>
@@ -11550,6 +13259,574 @@
 </w:styles>
 </file>
 
+<file path=word/glossary/document.xml><?xml version="1.0" encoding="utf-8"?>
+<w:glossaryDocument xmlns:wpc="http://schemas.microsoft.com/office/word/2010/wordprocessingCanvas" xmlns:mc="http://schemas.openxmlformats.org/markup-compatibility/2006" xmlns:o="urn:schemas-microsoft-com:office:office" xmlns:r="http://schemas.openxmlformats.org/officeDocument/2006/relationships" xmlns:m="http://schemas.openxmlformats.org/officeDocument/2006/math" xmlns:v="urn:schemas-microsoft-com:vml" xmlns:wp14="http://schemas.microsoft.com/office/word/2010/wordprocessingDrawing" xmlns:wp="http://schemas.openxmlformats.org/drawingml/2006/wordprocessingDrawing" xmlns:w10="urn:schemas-microsoft-com:office:word" xmlns:w="http://schemas.openxmlformats.org/wordprocessingml/2006/main" xmlns:w14="http://schemas.microsoft.com/office/word/2010/wordml" xmlns:w15="http://schemas.microsoft.com/office/word/2012/wordml" xmlns:wpg="http://schemas.microsoft.com/office/word/2010/wordprocessingGroup" xmlns:wpi="http://schemas.microsoft.com/office/word/2010/wordprocessingInk" xmlns:wne="http://schemas.microsoft.com/office/word/2006/wordml" xmlns:wps="http://schemas.microsoft.com/office/word/2010/wordprocessingShape" mc:Ignorable="w14 w15 wp14"/>
+</file>
+
+<file path=word/glossary/fontTable.xml><?xml version="1.0" encoding="utf-8"?>
+<w:fonts xmlns:mc="http://schemas.openxmlformats.org/markup-compatibility/2006" xmlns:r="http://schemas.openxmlformats.org/officeDocument/2006/relationships" xmlns:w="http://schemas.openxmlformats.org/wordprocessingml/2006/main" xmlns:w14="http://schemas.microsoft.com/office/word/2010/wordml" xmlns:w15="http://schemas.microsoft.com/office/word/2012/wordml" mc:Ignorable="w14 w15">
+  <w:font w:name="Symbol">
+    <w:panose1 w:val="05050102010706020507"/>
+    <w:charset w:val="02"/>
+    <w:family w:val="roman"/>
+    <w:pitch w:val="variable"/>
+    <w:sig w:usb0="00000000" w:usb1="10000000" w:usb2="00000000" w:usb3="00000000" w:csb0="80000000" w:csb1="00000000"/>
+  </w:font>
+  <w:font w:name="Times New Roman">
+    <w:panose1 w:val="02020603050405020304"/>
+    <w:charset w:val="00"/>
+    <w:family w:val="roman"/>
+    <w:pitch w:val="variable"/>
+    <w:sig w:usb0="E0002AFF" w:usb1="C0007841" w:usb2="00000009" w:usb3="00000000" w:csb0="000001FF" w:csb1="00000000"/>
+  </w:font>
+  <w:font w:name="Courier New">
+    <w:panose1 w:val="02070309020205020404"/>
+    <w:charset w:val="00"/>
+    <w:family w:val="modern"/>
+    <w:pitch w:val="fixed"/>
+    <w:sig w:usb0="E0002AFF" w:usb1="C0007843" w:usb2="00000009" w:usb3="00000000" w:csb0="000001FF" w:csb1="00000000"/>
+  </w:font>
+  <w:font w:name="Wingdings">
+    <w:panose1 w:val="05000000000000000000"/>
+    <w:charset w:val="02"/>
+    <w:family w:val="auto"/>
+    <w:pitch w:val="variable"/>
+    <w:sig w:usb0="00000000" w:usb1="10000000" w:usb2="00000000" w:usb3="00000000" w:csb0="80000000" w:csb1="00000000"/>
+  </w:font>
+  <w:font w:name="Arial">
+    <w:panose1 w:val="020B0604020202020204"/>
+    <w:charset w:val="00"/>
+    <w:family w:val="swiss"/>
+    <w:pitch w:val="variable"/>
+    <w:sig w:usb0="20002A87" w:usb1="80000000" w:usb2="00000008" w:usb3="00000000" w:csb0="000001FF" w:csb1="00000000"/>
+  </w:font>
+  <w:font w:name="MS Gothic">
+    <w:altName w:val="ＭＳ ゴシック"/>
+    <w:panose1 w:val="020B0609070205080204"/>
+    <w:charset w:val="80"/>
+    <w:family w:val="modern"/>
+    <w:pitch w:val="fixed"/>
+    <w:sig w:usb0="E00002FF" w:usb1="6AC7FDFB" w:usb2="00000012" w:usb3="00000000" w:csb0="0002009F" w:csb1="00000000"/>
+  </w:font>
+  <w:font w:name="Tahoma">
+    <w:panose1 w:val="020B0604030504040204"/>
+    <w:charset w:val="00"/>
+    <w:family w:val="swiss"/>
+    <w:pitch w:val="variable"/>
+    <w:sig w:usb0="E1002EFF" w:usb1="C000605B" w:usb2="00000029" w:usb3="00000000" w:csb0="000101FF" w:csb1="00000000"/>
+  </w:font>
+  <w:font w:name="MS Mincho">
+    <w:altName w:val="ＭＳ 明朝"/>
+    <w:panose1 w:val="02020609040205080304"/>
+    <w:charset w:val="80"/>
+    <w:family w:val="modern"/>
+    <w:pitch w:val="fixed"/>
+    <w:sig w:usb0="A00002BF" w:usb1="68C7FCFB" w:usb2="00000010" w:usb3="00000000" w:csb0="0002009F" w:csb1="00000000"/>
+  </w:font>
+  <w:font w:name="Cambria Math">
+    <w:panose1 w:val="02040503050406030204"/>
+    <w:charset w:val="00"/>
+    <w:family w:val="roman"/>
+    <w:pitch w:val="variable"/>
+    <w:sig w:usb0="E00002FF" w:usb1="420024FF" w:usb2="00000000" w:usb3="00000000" w:csb0="0000019F" w:csb1="00000000"/>
+  </w:font>
+  <w:font w:name="Calibri">
+    <w:panose1 w:val="020F0502020204030204"/>
+    <w:charset w:val="00"/>
+    <w:family w:val="swiss"/>
+    <w:pitch w:val="variable"/>
+    <w:sig w:usb0="E10002FF" w:usb1="4000ACFF" w:usb2="00000009" w:usb3="00000000" w:csb0="0000019F" w:csb1="00000000"/>
+  </w:font>
+  <w:font w:name="Calibri Light">
+    <w:panose1 w:val="020F0302020204030204"/>
+    <w:charset w:val="00"/>
+    <w:family w:val="swiss"/>
+    <w:pitch w:val="variable"/>
+    <w:sig w:usb0="A00002EF" w:usb1="4000207B" w:usb2="00000000" w:usb3="00000000" w:csb0="0000019F" w:csb1="00000000"/>
+  </w:font>
+</w:fonts>
+</file>
+
+<file path=word/glossary/settings.xml><?xml version="1.0" encoding="utf-8"?>
+<w:settings xmlns:mc="http://schemas.openxmlformats.org/markup-compatibility/2006" xmlns:o="urn:schemas-microsoft-com:office:office" xmlns:r="http://schemas.openxmlformats.org/officeDocument/2006/relationships" xmlns:m="http://schemas.openxmlformats.org/officeDocument/2006/math" xmlns:v="urn:schemas-microsoft-com:vml" xmlns:w10="urn:schemas-microsoft-com:office:word" xmlns:w="http://schemas.openxmlformats.org/wordprocessingml/2006/main" xmlns:w14="http://schemas.microsoft.com/office/word/2010/wordml" xmlns:w15="http://schemas.microsoft.com/office/word/2012/wordml" xmlns:sl="http://schemas.openxmlformats.org/schemaLibrary/2006/main" mc:Ignorable="w14 w15">
+  <w:view w:val="normal"/>
+  <w:defaultTabStop w:val="720"/>
+  <w:characterSpacingControl w:val="doNotCompress"/>
+  <w:compat>
+    <w:useFELayout/>
+    <w:compatSetting w:name="compatibilityMode" w:uri="http://schemas.microsoft.com/office/word" w:val="15"/>
+    <w:compatSetting w:name="overrideTableStyleFontSizeAndJustification" w:uri="http://schemas.microsoft.com/office/word" w:val="1"/>
+    <w:compatSetting w:name="enableOpenTypeFeatures" w:uri="http://schemas.microsoft.com/office/word" w:val="1"/>
+    <w:compatSetting w:name="doNotFlipMirrorIndents" w:uri="http://schemas.microsoft.com/office/word" w:val="1"/>
+    <w:compatSetting w:name="differentiateMultirowTableHeaders" w:uri="http://schemas.microsoft.com/office/word" w:val="1"/>
+  </w:compat>
+  <w:rsids>
+    <w:rsidRoot w:val="00A6254C"/>
+    <w:rsid w:val="00352C6B"/>
+    <w:rsid w:val="00A6254C"/>
+  </w:rsids>
+  <m:mathPr>
+    <m:mathFont m:val="Cambria Math"/>
+    <m:brkBin m:val="before"/>
+    <m:brkBinSub m:val="--"/>
+    <m:smallFrac m:val="0"/>
+    <m:dispDef/>
+    <m:lMargin m:val="0"/>
+    <m:rMargin m:val="0"/>
+    <m:defJc m:val="centerGroup"/>
+    <m:wrapIndent m:val="1440"/>
+    <m:intLim m:val="subSup"/>
+    <m:naryLim m:val="undOvr"/>
+  </m:mathPr>
+  <w:themeFontLang w:val="en-US" w:eastAsia="ja-JP"/>
+  <w:clrSchemeMapping w:bg1="light1" w:t1="dark1" w:bg2="light2" w:t2="dark2" w:accent1="accent1" w:accent2="accent2" w:accent3="accent3" w:accent4="accent4" w:accent5="accent5" w:accent6="accent6" w:hyperlink="hyperlink" w:followedHyperlink="followedHyperlink"/>
+  <w:decimalSymbol w:val="."/>
+  <w:listSeparator w:val=","/>
+  <w15:chartTrackingRefBased/>
+</w:settings>
+</file>
+
+<file path=word/glossary/styles.xml><?xml version="1.0" encoding="utf-8"?>
+<w:styles xmlns:mc="http://schemas.openxmlformats.org/markup-compatibility/2006" xmlns:r="http://schemas.openxmlformats.org/officeDocument/2006/relationships" xmlns:w="http://schemas.openxmlformats.org/wordprocessingml/2006/main" xmlns:w14="http://schemas.microsoft.com/office/word/2010/wordml" xmlns:w15="http://schemas.microsoft.com/office/word/2012/wordml" mc:Ignorable="w14 w15">
+  <w:docDefaults>
+    <w:rPrDefault>
+      <w:rPr>
+        <w:rFonts w:asciiTheme="minorHAnsi" w:eastAsiaTheme="minorEastAsia" w:hAnsiTheme="minorHAnsi" w:cstheme="minorBidi"/>
+        <w:sz w:val="22"/>
+        <w:szCs w:val="22"/>
+        <w:lang w:val="en-US" w:eastAsia="ja-JP" w:bidi="ar-SA"/>
+      </w:rPr>
+    </w:rPrDefault>
+    <w:pPrDefault>
+      <w:pPr>
+        <w:spacing w:after="160" w:line="259" w:lineRule="auto"/>
+      </w:pPr>
+    </w:pPrDefault>
+  </w:docDefaults>
+  <w:latentStyles w:defLockedState="0" w:defUIPriority="99" w:defSemiHidden="0" w:defUnhideWhenUsed="0" w:defQFormat="0" w:count="371">
+    <w:lsdException w:name="Normal" w:uiPriority="0" w:qFormat="1"/>
+    <w:lsdException w:name="heading 1" w:uiPriority="9" w:qFormat="1"/>
+    <w:lsdException w:name="heading 2" w:semiHidden="1" w:uiPriority="9" w:unhideWhenUsed="1" w:qFormat="1"/>
+    <w:lsdException w:name="heading 3" w:semiHidden="1" w:uiPriority="9" w:unhideWhenUsed="1" w:qFormat="1"/>
+    <w:lsdException w:name="heading 4" w:semiHidden="1" w:uiPriority="9" w:unhideWhenUsed="1" w:qFormat="1"/>
+    <w:lsdException w:name="heading 5" w:semiHidden="1" w:uiPriority="9" w:unhideWhenUsed="1" w:qFormat="1"/>
+    <w:lsdException w:name="heading 6" w:semiHidden="1" w:uiPriority="9" w:unhideWhenUsed="1" w:qFormat="1"/>
+    <w:lsdException w:name="heading 7" w:semiHidden="1" w:uiPriority="9" w:unhideWhenUsed="1" w:qFormat="1"/>
+    <w:lsdException w:name="heading 8" w:semiHidden="1" w:uiPriority="9" w:unhideWhenUsed="1" w:qFormat="1"/>
+    <w:lsdException w:name="heading 9" w:semiHidden="1" w:uiPriority="9" w:unhideWhenUsed="1" w:qFormat="1"/>
+    <w:lsdException w:name="index 1" w:semiHidden="1" w:unhideWhenUsed="1"/>
+    <w:lsdException w:name="index 2" w:semiHidden="1" w:unhideWhenUsed="1"/>
+    <w:lsdException w:name="index 3" w:semiHidden="1" w:unhideWhenUsed="1"/>
+    <w:lsdException w:name="index 4" w:semiHidden="1" w:unhideWhenUsed="1"/>
+    <w:lsdException w:name="index 5" w:semiHidden="1" w:unhideWhenUsed="1"/>
+    <w:lsdException w:name="index 6" w:semiHidden="1" w:unhideWhenUsed="1"/>
+    <w:lsdException w:name="index 7" w:semiHidden="1" w:unhideWhenUsed="1"/>
+    <w:lsdException w:name="index 8" w:semiHidden="1" w:unhideWhenUsed="1"/>
+    <w:lsdException w:name="index 9" w:semiHidden="1" w:unhideWhenUsed="1"/>
+    <w:lsdException w:name="toc 1" w:semiHidden="1" w:uiPriority="39" w:unhideWhenUsed="1"/>
+    <w:lsdException w:name="toc 2" w:semiHidden="1" w:uiPriority="39" w:unhideWhenUsed="1"/>
+    <w:lsdException w:name="toc 3" w:semiHidden="1" w:uiPriority="39" w:unhideWhenUsed="1"/>
+    <w:lsdException w:name="toc 4" w:semiHidden="1" w:uiPriority="39" w:unhideWhenUsed="1"/>
+    <w:lsdException w:name="toc 5" w:semiHidden="1" w:uiPriority="39" w:unhideWhenUsed="1"/>
+    <w:lsdException w:name="toc 6" w:semiHidden="1" w:uiPriority="39" w:unhideWhenUsed="1"/>
+    <w:lsdException w:name="toc 7" w:semiHidden="1" w:uiPriority="39" w:unhideWhenUsed="1"/>
+    <w:lsdException w:name="toc 8" w:semiHidden="1" w:uiPriority="39" w:unhideWhenUsed="1"/>
+    <w:lsdException w:name="toc 9" w:semiHidden="1" w:uiPriority="39" w:unhideWhenUsed="1"/>
+    <w:lsdException w:name="Normal Indent" w:semiHidden="1" w:unhideWhenUsed="1"/>
+    <w:lsdException w:name="footnote text" w:semiHidden="1" w:unhideWhenUsed="1"/>
+    <w:lsdException w:name="annotation text" w:semiHidden="1" w:unhideWhenUsed="1"/>
+    <w:lsdException w:name="header" w:semiHidden="1" w:unhideWhenUsed="1"/>
+    <w:lsdException w:name="footer" w:semiHidden="1" w:unhideWhenUsed="1"/>
+    <w:lsdException w:name="index heading" w:semiHidden="1" w:unhideWhenUsed="1"/>
+    <w:lsdException w:name="caption" w:semiHidden="1" w:uiPriority="35" w:unhideWhenUsed="1" w:qFormat="1"/>
+    <w:lsdException w:name="table of figures" w:semiHidden="1" w:unhideWhenUsed="1"/>
+    <w:lsdException w:name="envelope address" w:semiHidden="1" w:unhideWhenUsed="1"/>
+    <w:lsdException w:name="envelope return" w:semiHidden="1" w:unhideWhenUsed="1"/>
+    <w:lsdException w:name="footnote reference" w:semiHidden="1" w:unhideWhenUsed="1"/>
+    <w:lsdException w:name="annotation reference" w:semiHidden="1" w:unhideWhenUsed="1"/>
+    <w:lsdException w:name="line number" w:semiHidden="1" w:unhideWhenUsed="1"/>
+    <w:lsdException w:name="page number" w:semiHidden="1" w:unhideWhenUsed="1"/>
+    <w:lsdException w:name="endnote reference" w:semiHidden="1" w:unhideWhenUsed="1"/>
+    <w:lsdException w:name="endnote text" w:semiHidden="1" w:unhideWhenUsed="1"/>
+    <w:lsdException w:name="table of authorities" w:semiHidden="1" w:unhideWhenUsed="1"/>
+    <w:lsdException w:name="macro" w:semiHidden="1" w:unhideWhenUsed="1"/>
+    <w:lsdException w:name="toa heading" w:semiHidden="1" w:unhideWhenUsed="1"/>
+    <w:lsdException w:name="List" w:semiHidden="1" w:unhideWhenUsed="1"/>
+    <w:lsdException w:name="List Bullet" w:semiHidden="1" w:unhideWhenUsed="1"/>
+    <w:lsdException w:name="List Number" w:semiHidden="1" w:unhideWhenUsed="1"/>
+    <w:lsdException w:name="List 2" w:semiHidden="1" w:unhideWhenUsed="1"/>
+    <w:lsdException w:name="List 3" w:semiHidden="1" w:unhideWhenUsed="1"/>
+    <w:lsdException w:name="List 4" w:semiHidden="1" w:unhideWhenUsed="1"/>
+    <w:lsdException w:name="List 5" w:semiHidden="1" w:unhideWhenUsed="1"/>
+    <w:lsdException w:name="List Bullet 2" w:semiHidden="1" w:unhideWhenUsed="1"/>
+    <w:lsdException w:name="List Bullet 3" w:semiHidden="1" w:unhideWhenUsed="1"/>
+    <w:lsdException w:name="List Bullet 4" w:semiHidden="1" w:unhideWhenUsed="1"/>
+    <w:lsdException w:name="List Bullet 5" w:semiHidden="1" w:unhideWhenUsed="1"/>
+    <w:lsdException w:name="List Number 2" w:semiHidden="1" w:unhideWhenUsed="1"/>
+    <w:lsdException w:name="List Number 3" w:semiHidden="1" w:unhideWhenUsed="1"/>
+    <w:lsdException w:name="List Number 4" w:semiHidden="1" w:unhideWhenUsed="1"/>
+    <w:lsdException w:name="List Number 5" w:semiHidden="1" w:unhideWhenUsed="1"/>
+    <w:lsdException w:name="Title" w:uiPriority="10" w:qFormat="1"/>
+    <w:lsdException w:name="Closing" w:semiHidden="1" w:unhideWhenUsed="1"/>
+    <w:lsdException w:name="Signature" w:semiHidden="1" w:unhideWhenUsed="1"/>
+    <w:lsdException w:name="Default Paragraph Font" w:semiHidden="1" w:uiPriority="1" w:unhideWhenUsed="1"/>
+    <w:lsdException w:name="Body Text" w:semiHidden="1" w:unhideWhenUsed="1"/>
+    <w:lsdException w:name="Body Text Indent" w:semiHidden="1" w:unhideWhenUsed="1"/>
+    <w:lsdException w:name="List Continue" w:semiHidden="1" w:unhideWhenUsed="1"/>
+    <w:lsdException w:name="List Continue 2" w:semiHidden="1" w:unhideWhenUsed="1"/>
+    <w:lsdException w:name="List Continue 3" w:semiHidden="1" w:unhideWhenUsed="1"/>
+    <w:lsdException w:name="List Continue 4" w:semiHidden="1" w:unhideWhenUsed="1"/>
+    <w:lsdException w:name="List Continue 5" w:semiHidden="1" w:unhideWhenUsed="1"/>
+    <w:lsdException w:name="Message Header" w:semiHidden="1" w:unhideWhenUsed="1"/>
+    <w:lsdException w:name="Subtitle" w:uiPriority="11" w:qFormat="1"/>
+    <w:lsdException w:name="Salutation" w:semiHidden="1" w:unhideWhenUsed="1"/>
+    <w:lsdException w:name="Date" w:semiHidden="1" w:unhideWhenUsed="1"/>
+    <w:lsdException w:name="Body Text First Indent" w:semiHidden="1" w:unhideWhenUsed="1"/>
+    <w:lsdException w:name="Body Text First Indent 2" w:semiHidden="1" w:unhideWhenUsed="1"/>
+    <w:lsdException w:name="Note Heading" w:semiHidden="1" w:unhideWhenUsed="1"/>
+    <w:lsdException w:name="Body Text 2" w:semiHidden="1" w:unhideWhenUsed="1"/>
+    <w:lsdException w:name="Body Text 3" w:semiHidden="1" w:unhideWhenUsed="1"/>
+    <w:lsdException w:name="Body Text Indent 2" w:semiHidden="1" w:unhideWhenUsed="1"/>
+    <w:lsdException w:name="Body Text Indent 3" w:semiHidden="1" w:unhideWhenUsed="1"/>
+    <w:lsdException w:name="Block Text" w:semiHidden="1" w:unhideWhenUsed="1"/>
+    <w:lsdException w:name="Hyperlink" w:semiHidden="1" w:unhideWhenUsed="1"/>
+    <w:lsdException w:name="FollowedHyperlink" w:semiHidden="1" w:unhideWhenUsed="1"/>
+    <w:lsdException w:name="Strong" w:uiPriority="22" w:qFormat="1"/>
+    <w:lsdException w:name="Emphasis" w:uiPriority="20" w:qFormat="1"/>
+    <w:lsdException w:name="Document Map" w:semiHidden="1" w:unhideWhenUsed="1"/>
+    <w:lsdException w:name="Plain Text" w:semiHidden="1" w:unhideWhenUsed="1"/>
+    <w:lsdException w:name="E-mail Signature" w:semiHidden="1" w:unhideWhenUsed="1"/>
+    <w:lsdException w:name="HTML Top of Form" w:semiHidden="1" w:unhideWhenUsed="1"/>
+    <w:lsdException w:name="HTML Bottom of Form" w:semiHidden="1" w:unhideWhenUsed="1"/>
+    <w:lsdException w:name="Normal (Web)" w:semiHidden="1" w:unhideWhenUsed="1"/>
+    <w:lsdException w:name="HTML Acronym" w:semiHidden="1" w:unhideWhenUsed="1"/>
+    <w:lsdException w:name="HTML Address" w:semiHidden="1" w:unhideWhenUsed="1"/>
+    <w:lsdException w:name="HTML Cite" w:semiHidden="1" w:unhideWhenUsed="1"/>
+    <w:lsdException w:name="HTML Code" w:semiHidden="1" w:unhideWhenUsed="1"/>
+    <w:lsdException w:name="HTML Definition" w:semiHidden="1" w:unhideWhenUsed="1"/>
+    <w:lsdException w:name="HTML Keyboard" w:semiHidden="1" w:unhideWhenUsed="1"/>
+    <w:lsdException w:name="HTML Preformatted" w:semiHidden="1" w:unhideWhenUsed="1"/>
+    <w:lsdException w:name="HTML Sample" w:semiHidden="1" w:unhideWhenUsed="1"/>
+    <w:lsdException w:name="HTML Typewriter" w:semiHidden="1" w:unhideWhenUsed="1"/>
+    <w:lsdException w:name="HTML Variable" w:semiHidden="1" w:unhideWhenUsed="1"/>
+    <w:lsdException w:name="Normal Table" w:semiHidden="1" w:unhideWhenUsed="1"/>
+    <w:lsdException w:name="annotation subject" w:semiHidden="1" w:unhideWhenUsed="1"/>
+    <w:lsdException w:name="No List" w:semiHidden="1" w:unhideWhenUsed="1"/>
+    <w:lsdException w:name="Outline List 1" w:semiHidden="1" w:unhideWhenUsed="1"/>
+    <w:lsdException w:name="Outline List 2" w:semiHidden="1" w:unhideWhenUsed="1"/>
+    <w:lsdException w:name="Outline List 3" w:semiHidden="1" w:unhideWhenUsed="1"/>
+    <w:lsdException w:name="Table Simple 1" w:semiHidden="1" w:unhideWhenUsed="1"/>
+    <w:lsdException w:name="Table Simple 2" w:semiHidden="1" w:unhideWhenUsed="1"/>
+    <w:lsdException w:name="Table Simple 3" w:semiHidden="1" w:unhideWhenUsed="1"/>
+    <w:lsdException w:name="Table Classic 1" w:semiHidden="1" w:unhideWhenUsed="1"/>
+    <w:lsdException w:name="Table Classic 2" w:semiHidden="1" w:unhideWhenUsed="1"/>
+    <w:lsdException w:name="Table Classic 3" w:semiHidden="1" w:unhideWhenUsed="1"/>
+    <w:lsdException w:name="Table Classic 4" w:semiHidden="1" w:unhideWhenUsed="1"/>
+    <w:lsdException w:name="Table Colorful 1" w:semiHidden="1" w:unhideWhenUsed="1"/>
+    <w:lsdException w:name="Table Colorful 2" w:semiHidden="1" w:unhideWhenUsed="1"/>
+    <w:lsdException w:name="Table Colorful 3" w:semiHidden="1" w:unhideWhenUsed="1"/>
+    <w:lsdException w:name="Table Columns 1" w:semiHidden="1" w:unhideWhenUsed="1"/>
+    <w:lsdException w:name="Table Columns 2" w:semiHidden="1" w:unhideWhenUsed="1"/>
+    <w:lsdException w:name="Table Columns 3" w:semiHidden="1" w:unhideWhenUsed="1"/>
+    <w:lsdException w:name="Table Columns 4" w:semiHidden="1" w:unhideWhenUsed="1"/>
+    <w:lsdException w:name="Table Columns 5" w:semiHidden="1" w:unhideWhenUsed="1"/>
+    <w:lsdException w:name="Table Grid 1" w:semiHidden="1" w:unhideWhenUsed="1"/>
+    <w:lsdException w:name="Table Grid 2" w:semiHidden="1" w:unhideWhenUsed="1"/>
+    <w:lsdException w:name="Table Grid 3" w:semiHidden="1" w:unhideWhenUsed="1"/>
+    <w:lsdException w:name="Table Grid 4" w:semiHidden="1" w:unhideWhenUsed="1"/>
+    <w:lsdException w:name="Table Grid 5" w:semiHidden="1" w:unhideWhenUsed="1"/>
+    <w:lsdException w:name="Table Grid 6" w:semiHidden="1" w:unhideWhenUsed="1"/>
+    <w:lsdException w:name="Table Grid 7" w:semiHidden="1" w:unhideWhenUsed="1"/>
+    <w:lsdException w:name="Table Grid 8" w:semiHidden="1" w:unhideWhenUsed="1"/>
+    <w:lsdException w:name="Table List 1" w:semiHidden="1" w:unhideWhenUsed="1"/>
+    <w:lsdException w:name="Table List 2" w:semiHidden="1" w:unhideWhenUsed="1"/>
+    <w:lsdException w:name="Table List 3" w:semiHidden="1" w:unhideWhenUsed="1"/>
+    <w:lsdException w:name="Table List 4" w:semiHidden="1" w:unhideWhenUsed="1"/>
+    <w:lsdException w:name="Table List 5" w:semiHidden="1" w:unhideWhenUsed="1"/>
+    <w:lsdException w:name="Table List 6" w:semiHidden="1" w:unhideWhenUsed="1"/>
+    <w:lsdException w:name="Table List 7" w:semiHidden="1" w:unhideWhenUsed="1"/>
+    <w:lsdException w:name="Table List 8" w:semiHidden="1" w:unhideWhenUsed="1"/>
+    <w:lsdException w:name="Table 3D effects 1" w:semiHidden="1" w:unhideWhenUsed="1"/>
+    <w:lsdException w:name="Table 3D effects 2" w:semiHidden="1" w:unhideWhenUsed="1"/>
+    <w:lsdException w:name="Table 3D effects 3" w:semiHidden="1" w:unhideWhenUsed="1"/>
+    <w:lsdException w:name="Table Contemporary" w:semiHidden="1" w:unhideWhenUsed="1"/>
+    <w:lsdException w:name="Table Elegant" w:semiHidden="1" w:unhideWhenUsed="1"/>
+    <w:lsdException w:name="Table Professional" w:semiHidden="1" w:unhideWhenUsed="1"/>
+    <w:lsdException w:name="Table Subtle 1" w:semiHidden="1" w:unhideWhenUsed="1"/>
+    <w:lsdException w:name="Table Subtle 2" w:semiHidden="1" w:unhideWhenUsed="1"/>
+    <w:lsdException w:name="Table Web 1" w:semiHidden="1" w:unhideWhenUsed="1"/>
+    <w:lsdException w:name="Table Web 2" w:semiHidden="1" w:unhideWhenUsed="1"/>
+    <w:lsdException w:name="Table Web 3" w:semiHidden="1" w:unhideWhenUsed="1"/>
+    <w:lsdException w:name="Balloon Text" w:semiHidden="1" w:unhideWhenUsed="1"/>
+    <w:lsdException w:name="Table Grid" w:uiPriority="39"/>
+    <w:lsdException w:name="Table Theme" w:semiHidden="1" w:unhideWhenUsed="1"/>
+    <w:lsdException w:name="Placeholder Text" w:semiHidden="1"/>
+    <w:lsdException w:name="No Spacing" w:uiPriority="1" w:qFormat="1"/>
+    <w:lsdException w:name="Light Shading" w:uiPriority="60"/>
+    <w:lsdException w:name="Light List" w:uiPriority="61"/>
+    <w:lsdException w:name="Light Grid" w:uiPriority="62"/>
+    <w:lsdException w:name="Medium Shading 1" w:uiPriority="63"/>
+    <w:lsdException w:name="Medium Shading 2" w:uiPriority="64"/>
+    <w:lsdException w:name="Medium List 1" w:uiPriority="65"/>
+    <w:lsdException w:name="Medium List 2" w:uiPriority="66"/>
+    <w:lsdException w:name="Medium Grid 1" w:uiPriority="67"/>
+    <w:lsdException w:name="Medium Grid 2" w:uiPriority="68"/>
+    <w:lsdException w:name="Medium Grid 3" w:uiPriority="69"/>
+    <w:lsdException w:name="Dark List" w:uiPriority="70"/>
+    <w:lsdException w:name="Colorful Shading" w:uiPriority="71"/>
+    <w:lsdException w:name="Colorful List" w:uiPriority="72"/>
+    <w:lsdException w:name="Colorful Grid" w:uiPriority="73"/>
+    <w:lsdException w:name="Light Shading Accent 1" w:uiPriority="60"/>
+    <w:lsdException w:name="Light List Accent 1" w:uiPriority="61"/>
+    <w:lsdException w:name="Light Grid Accent 1" w:uiPriority="62"/>
+    <w:lsdException w:name="Medium Shading 1 Accent 1" w:uiPriority="63"/>
+    <w:lsdException w:name="Medium Shading 2 Accent 1" w:uiPriority="64"/>
+    <w:lsdException w:name="Medium List 1 Accent 1" w:uiPriority="65"/>
+    <w:lsdException w:name="Revision" w:semiHidden="1"/>
+    <w:lsdException w:name="List Paragraph" w:uiPriority="34" w:qFormat="1"/>
+    <w:lsdException w:name="Quote" w:uiPriority="29" w:qFormat="1"/>
+    <w:lsdException w:name="Intense Quote" w:uiPriority="30" w:qFormat="1"/>
+    <w:lsdException w:name="Medium List 2 Accent 1" w:uiPriority="66"/>
+    <w:lsdException w:name="Medium Grid 1 Accent 1" w:uiPriority="67"/>
+    <w:lsdException w:name="Medium Grid 2 Accent 1" w:uiPriority="68"/>
+    <w:lsdException w:name="Medium Grid 3 Accent 1" w:uiPriority="69"/>
+    <w:lsdException w:name="Dark List Accent 1" w:uiPriority="70"/>
+    <w:lsdException w:name="Colorful Shading Accent 1" w:uiPriority="71"/>
+    <w:lsdException w:name="Colorful List Accent 1" w:uiPriority="72"/>
+    <w:lsdException w:name="Colorful Grid Accent 1" w:uiPriority="73"/>
+    <w:lsdException w:name="Light Shading Accent 2" w:uiPriority="60"/>
+    <w:lsdException w:name="Light List Accent 2" w:uiPriority="61"/>
+    <w:lsdException w:name="Light Grid Accent 2" w:uiPriority="62"/>
+    <w:lsdException w:name="Medium Shading 1 Accent 2" w:uiPriority="63"/>
+    <w:lsdException w:name="Medium Shading 2 Accent 2" w:uiPriority="64"/>
+    <w:lsdException w:name="Medium List 1 Accent 2" w:uiPriority="65"/>
+    <w:lsdException w:name="Medium List 2 Accent 2" w:uiPriority="66"/>
+    <w:lsdException w:name="Medium Grid 1 Accent 2" w:uiPriority="67"/>
+    <w:lsdException w:name="Medium Grid 2 Accent 2" w:uiPriority="68"/>
+    <w:lsdException w:name="Medium Grid 3 Accent 2" w:uiPriority="69"/>
+    <w:lsdException w:name="Dark List Accent 2" w:uiPriority="70"/>
+    <w:lsdException w:name="Colorful Shading Accent 2" w:uiPriority="71"/>
+    <w:lsdException w:name="Colorful List Accent 2" w:uiPriority="72"/>
+    <w:lsdException w:name="Colorful Grid Accent 2" w:uiPriority="73"/>
+    <w:lsdException w:name="Light Shading Accent 3" w:uiPriority="60"/>
+    <w:lsdException w:name="Light List Accent 3" w:uiPriority="61"/>
+    <w:lsdException w:name="Light Grid Accent 3" w:uiPriority="62"/>
+    <w:lsdException w:name="Medium Shading 1 Accent 3" w:uiPriority="63"/>
+    <w:lsdException w:name="Medium Shading 2 Accent 3" w:uiPriority="64"/>
+    <w:lsdException w:name="Medium List 1 Accent 3" w:uiPriority="65"/>
+    <w:lsdException w:name="Medium List 2 Accent 3" w:uiPriority="66"/>
+    <w:lsdException w:name="Medium Grid 1 Accent 3" w:uiPriority="67"/>
+    <w:lsdException w:name="Medium Grid 2 Accent 3" w:uiPriority="68"/>
+    <w:lsdException w:name="Medium Grid 3 Accent 3" w:uiPriority="69"/>
+    <w:lsdException w:name="Dark List Accent 3" w:uiPriority="70"/>
+    <w:lsdException w:name="Colorful Shading Accent 3" w:uiPriority="71"/>
+    <w:lsdException w:name="Colorful List Accent 3" w:uiPriority="72"/>
+    <w:lsdException w:name="Colorful Grid Accent 3" w:uiPriority="73"/>
+    <w:lsdException w:name="Light Shading Accent 4" w:uiPriority="60"/>
+    <w:lsdException w:name="Light List Accent 4" w:uiPriority="61"/>
+    <w:lsdException w:name="Light Grid Accent 4" w:uiPriority="62"/>
+    <w:lsdException w:name="Medium Shading 1 Accent 4" w:uiPriority="63"/>
+    <w:lsdException w:name="Medium Shading 2 Accent 4" w:uiPriority="64"/>
+    <w:lsdException w:name="Medium List 1 Accent 4" w:uiPriority="65"/>
+    <w:lsdException w:name="Medium List 2 Accent 4" w:uiPriority="66"/>
+    <w:lsdException w:name="Medium Grid 1 Accent 4" w:uiPriority="67"/>
+    <w:lsdException w:name="Medium Grid 2 Accent 4" w:uiPriority="68"/>
+    <w:lsdException w:name="Medium Grid 3 Accent 4" w:uiPriority="69"/>
+    <w:lsdException w:name="Dark List Accent 4" w:uiPriority="70"/>
+    <w:lsdException w:name="Colorful Shading Accent 4" w:uiPriority="71"/>
+    <w:lsdException w:name="Colorful List Accent 4" w:uiPriority="72"/>
+    <w:lsdException w:name="Colorful Grid Accent 4" w:uiPriority="73"/>
+    <w:lsdException w:name="Light Shading Accent 5" w:uiPriority="60"/>
+    <w:lsdException w:name="Light List Accent 5" w:uiPriority="61"/>
+    <w:lsdException w:name="Light Grid Accent 5" w:uiPriority="62"/>
+    <w:lsdException w:name="Medium Shading 1 Accent 5" w:uiPriority="63"/>
+    <w:lsdException w:name="Medium Shading 2 Accent 5" w:uiPriority="64"/>
+    <w:lsdException w:name="Medium List 1 Accent 5" w:uiPriority="65"/>
+    <w:lsdException w:name="Medium List 2 Accent 5" w:uiPriority="66"/>
+    <w:lsdException w:name="Medium Grid 1 Accent 5" w:uiPriority="67"/>
+    <w:lsdException w:name="Medium Grid 2 Accent 5" w:uiPriority="68"/>
+    <w:lsdException w:name="Medium Grid 3 Accent 5" w:uiPriority="69"/>
+    <w:lsdException w:name="Dark List Accent 5" w:uiPriority="70"/>
+    <w:lsdException w:name="Colorful Shading Accent 5" w:uiPriority="71"/>
+    <w:lsdException w:name="Colorful List Accent 5" w:uiPriority="72"/>
+    <w:lsdException w:name="Colorful Grid Accent 5" w:uiPriority="73"/>
+    <w:lsdException w:name="Light Shading Accent 6" w:uiPriority="60"/>
+    <w:lsdException w:name="Light List Accent 6" w:uiPriority="61"/>
+    <w:lsdException w:name="Light Grid Accent 6" w:uiPriority="62"/>
+    <w:lsdException w:name="Medium Shading 1 Accent 6" w:uiPriority="63"/>
+    <w:lsdException w:name="Medium Shading 2 Accent 6" w:uiPriority="64"/>
+    <w:lsdException w:name="Medium List 1 Accent 6" w:uiPriority="65"/>
+    <w:lsdException w:name="Medium List 2 Accent 6" w:uiPriority="66"/>
+    <w:lsdException w:name="Medium Grid 1 Accent 6" w:uiPriority="67"/>
+    <w:lsdException w:name="Medium Grid 2 Accent 6" w:uiPriority="68"/>
+    <w:lsdException w:name="Medium Grid 3 Accent 6" w:uiPriority="69"/>
+    <w:lsdException w:name="Dark List Accent 6" w:uiPriority="70"/>
+    <w:lsdException w:name="Colorful Shading Accent 6" w:uiPriority="71"/>
+    <w:lsdException w:name="Colorful List Accent 6" w:uiPriority="72"/>
+    <w:lsdException w:name="Colorful Grid Accent 6" w:uiPriority="73"/>
+    <w:lsdException w:name="Subtle Emphasis" w:uiPriority="19" w:qFormat="1"/>
+    <w:lsdException w:name="Intense Emphasis" w:uiPriority="21" w:qFormat="1"/>
+    <w:lsdException w:name="Subtle Reference" w:uiPriority="31" w:qFormat="1"/>
+    <w:lsdException w:name="Intense Reference" w:uiPriority="32" w:qFormat="1"/>
+    <w:lsdException w:name="Book Title" w:uiPriority="33" w:qFormat="1"/>
+    <w:lsdException w:name="Bibliography" w:semiHidden="1" w:uiPriority="37" w:unhideWhenUsed="1"/>
+    <w:lsdException w:name="TOC Heading" w:semiHidden="1" w:uiPriority="39" w:unhideWhenUsed="1" w:qFormat="1"/>
+    <w:lsdException w:name="Plain Table 1" w:uiPriority="41"/>
+    <w:lsdException w:name="Plain Table 2" w:uiPriority="42"/>
+    <w:lsdException w:name="Plain Table 3" w:uiPriority="43"/>
+    <w:lsdException w:name="Plain Table 4" w:uiPriority="44"/>
+    <w:lsdException w:name="Plain Table 5" w:uiPriority="45"/>
+    <w:lsdException w:name="Grid Table Light" w:uiPriority="40"/>
+    <w:lsdException w:name="Grid Table 1 Light" w:uiPriority="46"/>
+    <w:lsdException w:name="Grid Table 2" w:uiPriority="47"/>
+    <w:lsdException w:name="Grid Table 3" w:uiPriority="48"/>
+    <w:lsdException w:name="Grid Table 4" w:uiPriority="49"/>
+    <w:lsdException w:name="Grid Table 5 Dark" w:uiPriority="50"/>
+    <w:lsdException w:name="Grid Table 6 Colorful" w:uiPriority="51"/>
+    <w:lsdException w:name="Grid Table 7 Colorful" w:uiPriority="52"/>
+    <w:lsdException w:name="Grid Table 1 Light Accent 1" w:uiPriority="46"/>
+    <w:lsdException w:name="Grid Table 2 Accent 1" w:uiPriority="47"/>
+    <w:lsdException w:name="Grid Table 3 Accent 1" w:uiPriority="48"/>
+    <w:lsdException w:name="Grid Table 4 Accent 1" w:uiPriority="49"/>
+    <w:lsdException w:name="Grid Table 5 Dark Accent 1" w:uiPriority="50"/>
+    <w:lsdException w:name="Grid Table 6 Colorful Accent 1" w:uiPriority="51"/>
+    <w:lsdException w:name="Grid Table 7 Colorful Accent 1" w:uiPriority="52"/>
+    <w:lsdException w:name="Grid Table 1 Light Accent 2" w:uiPriority="46"/>
+    <w:lsdException w:name="Grid Table 2 Accent 2" w:uiPriority="47"/>
+    <w:lsdException w:name="Grid Table 3 Accent 2" w:uiPriority="48"/>
+    <w:lsdException w:name="Grid Table 4 Accent 2" w:uiPriority="49"/>
+    <w:lsdException w:name="Grid Table 5 Dark Accent 2" w:uiPriority="50"/>
+    <w:lsdException w:name="Grid Table 6 Colorful Accent 2" w:uiPriority="51"/>
+    <w:lsdException w:name="Grid Table 7 Colorful Accent 2" w:uiPriority="52"/>
+    <w:lsdException w:name="Grid Table 1 Light Accent 3" w:uiPriority="46"/>
+    <w:lsdException w:name="Grid Table 2 Accent 3" w:uiPriority="47"/>
+    <w:lsdException w:name="Grid Table 3 Accent 3" w:uiPriority="48"/>
+    <w:lsdException w:name="Grid Table 4 Accent 3" w:uiPriority="49"/>
+    <w:lsdException w:name="Grid Table 5 Dark Accent 3" w:uiPriority="50"/>
+    <w:lsdException w:name="Grid Table 6 Colorful Accent 3" w:uiPriority="51"/>
+    <w:lsdException w:name="Grid Table 7 Colorful Accent 3" w:uiPriority="52"/>
+    <w:lsdException w:name="Grid Table 1 Light Accent 4" w:uiPriority="46"/>
+    <w:lsdException w:name="Grid Table 2 Accent 4" w:uiPriority="47"/>
+    <w:lsdException w:name="Grid Table 3 Accent 4" w:uiPriority="48"/>
+    <w:lsdException w:name="Grid Table 4 Accent 4" w:uiPriority="49"/>
+    <w:lsdException w:name="Grid Table 5 Dark Accent 4" w:uiPriority="50"/>
+    <w:lsdException w:name="Grid Table 6 Colorful Accent 4" w:uiPriority="51"/>
+    <w:lsdException w:name="Grid Table 7 Colorful Accent 4" w:uiPriority="52"/>
+    <w:lsdException w:name="Grid Table 1 Light Accent 5" w:uiPriority="46"/>
+    <w:lsdException w:name="Grid Table 2 Accent 5" w:uiPriority="47"/>
+    <w:lsdException w:name="Grid Table 3 Accent 5" w:uiPriority="48"/>
+    <w:lsdException w:name="Grid Table 4 Accent 5" w:uiPriority="49"/>
+    <w:lsdException w:name="Grid Table 5 Dark Accent 5" w:uiPriority="50"/>
+    <w:lsdException w:name="Grid Table 6 Colorful Accent 5" w:uiPriority="51"/>
+    <w:lsdException w:name="Grid Table 7 Colorful Accent 5" w:uiPriority="52"/>
+    <w:lsdException w:name="Grid Table 1 Light Accent 6" w:uiPriority="46"/>
+    <w:lsdException w:name="Grid Table 2 Accent 6" w:uiPriority="47"/>
+    <w:lsdException w:name="Grid Table 3 Accent 6" w:uiPriority="48"/>
+    <w:lsdException w:name="Grid Table 4 Accent 6" w:uiPriority="49"/>
+    <w:lsdException w:name="Grid Table 5 Dark Accent 6" w:uiPriority="50"/>
+    <w:lsdException w:name="Grid Table 6 Colorful Accent 6" w:uiPriority="51"/>
+    <w:lsdException w:name="Grid Table 7 Colorful Accent 6" w:uiPriority="52"/>
+    <w:lsdException w:name="List Table 1 Light" w:uiPriority="46"/>
+    <w:lsdException w:name="List Table 2" w:uiPriority="47"/>
+    <w:lsdException w:name="List Table 3" w:uiPriority="48"/>
+    <w:lsdException w:name="List Table 4" w:uiPriority="49"/>
+    <w:lsdException w:name="List Table 5 Dark" w:uiPriority="50"/>
+    <w:lsdException w:name="List Table 6 Colorful" w:uiPriority="51"/>
+    <w:lsdException w:name="List Table 7 Colorful" w:uiPriority="52"/>
+    <w:lsdException w:name="List Table 1 Light Accent 1" w:uiPriority="46"/>
+    <w:lsdException w:name="List Table 2 Accent 1" w:uiPriority="47"/>
+    <w:lsdException w:name="List Table 3 Accent 1" w:uiPriority="48"/>
+    <w:lsdException w:name="List Table 4 Accent 1" w:uiPriority="49"/>
+    <w:lsdException w:name="List Table 5 Dark Accent 1" w:uiPriority="50"/>
+    <w:lsdException w:name="List Table 6 Colorful Accent 1" w:uiPriority="51"/>
+    <w:lsdException w:name="List Table 7 Colorful Accent 1" w:uiPriority="52"/>
+    <w:lsdException w:name="List Table 1 Light Accent 2" w:uiPriority="46"/>
+    <w:lsdException w:name="List Table 2 Accent 2" w:uiPriority="47"/>
+    <w:lsdException w:name="List Table 3 Accent 2" w:uiPriority="48"/>
+    <w:lsdException w:name="List Table 4 Accent 2" w:uiPriority="49"/>
+    <w:lsdException w:name="List Table 5 Dark Accent 2" w:uiPriority="50"/>
+    <w:lsdException w:name="List Table 6 Colorful Accent 2" w:uiPriority="51"/>
+    <w:lsdException w:name="List Table 7 Colorful Accent 2" w:uiPriority="52"/>
+    <w:lsdException w:name="List Table 1 Light Accent 3" w:uiPriority="46"/>
+    <w:lsdException w:name="List Table 2 Accent 3" w:uiPriority="47"/>
+    <w:lsdException w:name="List Table 3 Accent 3" w:uiPriority="48"/>
+    <w:lsdException w:name="List Table 4 Accent 3" w:uiPriority="49"/>
+    <w:lsdException w:name="List Table 5 Dark Accent 3" w:uiPriority="50"/>
+    <w:lsdException w:name="List Table 6 Colorful Accent 3" w:uiPriority="51"/>
+    <w:lsdException w:name="List Table 7 Colorful Accent 3" w:uiPriority="52"/>
+    <w:lsdException w:name="List Table 1 Light Accent 4" w:uiPriority="46"/>
+    <w:lsdException w:name="List Table 2 Accent 4" w:uiPriority="47"/>
+    <w:lsdException w:name="List Table 3 Accent 4" w:uiPriority="48"/>
+    <w:lsdException w:name="List Table 4 Accent 4" w:uiPriority="49"/>
+    <w:lsdException w:name="List Table 5 Dark Accent 4" w:uiPriority="50"/>
+    <w:lsdException w:name="List Table 6 Colorful Accent 4" w:uiPriority="51"/>
+    <w:lsdException w:name="List Table 7 Colorful Accent 4" w:uiPriority="52"/>
+    <w:lsdException w:name="List Table 1 Light Accent 5" w:uiPriority="46"/>
+    <w:lsdException w:name="List Table 2 Accent 5" w:uiPriority="47"/>
+    <w:lsdException w:name="List Table 3 Accent 5" w:uiPriority="48"/>
+    <w:lsdException w:name="List Table 4 Accent 5" w:uiPriority="49"/>
+    <w:lsdException w:name="List Table 5 Dark Accent 5" w:uiPriority="50"/>
+    <w:lsdException w:name="List Table 6 Colorful Accent 5" w:uiPriority="51"/>
+    <w:lsdException w:name="List Table 7 Colorful Accent 5" w:uiPriority="52"/>
+    <w:lsdException w:name="List Table 1 Light Accent 6" w:uiPriority="46"/>
+    <w:lsdException w:name="List Table 2 Accent 6" w:uiPriority="47"/>
+    <w:lsdException w:name="List Table 3 Accent 6" w:uiPriority="48"/>
+    <w:lsdException w:name="List Table 4 Accent 6" w:uiPriority="49"/>
+    <w:lsdException w:name="List Table 5 Dark Accent 6" w:uiPriority="50"/>
+    <w:lsdException w:name="List Table 6 Colorful Accent 6" w:uiPriority="51"/>
+    <w:lsdException w:name="List Table 7 Colorful Accent 6" w:uiPriority="52"/>
+  </w:latentStyles>
+  <w:style w:type="paragraph" w:default="1" w:styleId="Normal">
+    <w:name w:val="Normal"/>
+    <w:qFormat/>
+  </w:style>
+  <w:style w:type="character" w:default="1" w:styleId="DefaultParagraphFont">
+    <w:name w:val="Default Paragraph Font"/>
+    <w:uiPriority w:val="1"/>
+    <w:semiHidden/>
+    <w:unhideWhenUsed/>
+  </w:style>
+  <w:style w:type="table" w:default="1" w:styleId="TableNormal">
+    <w:name w:val="Normal Table"/>
+    <w:uiPriority w:val="99"/>
+    <w:semiHidden/>
+    <w:unhideWhenUsed/>
+    <w:tblPr>
+      <w:tblInd w:w="0" w:type="dxa"/>
+      <w:tblCellMar>
+        <w:top w:w="0" w:type="dxa"/>
+        <w:left w:w="108" w:type="dxa"/>
+        <w:bottom w:w="0" w:type="dxa"/>
+        <w:right w:w="108" w:type="dxa"/>
+      </w:tblCellMar>
+    </w:tblPr>
+  </w:style>
+  <w:style w:type="numbering" w:default="1" w:styleId="NoList">
+    <w:name w:val="No List"/>
+    <w:uiPriority w:val="99"/>
+    <w:semiHidden/>
+    <w:unhideWhenUsed/>
+  </w:style>
+  <w:style w:type="character" w:styleId="PlaceholderText">
+    <w:name w:val="Placeholder Text"/>
+    <w:basedOn w:val="DefaultParagraphFont"/>
+    <w:uiPriority w:val="99"/>
+    <w:semiHidden/>
+    <w:rsid w:val="00A6254C"/>
+    <w:rPr>
+      <w:color w:val="808080"/>
+    </w:rPr>
+  </w:style>
+</w:styles>
+</file>
+
+<file path=word/glossary/webSettings.xml><?xml version="1.0" encoding="utf-8"?>
+<w:webSettings xmlns:mc="http://schemas.openxmlformats.org/markup-compatibility/2006" xmlns:r="http://schemas.openxmlformats.org/officeDocument/2006/relationships" xmlns:w="http://schemas.openxmlformats.org/wordprocessingml/2006/main" xmlns:w14="http://schemas.microsoft.com/office/word/2010/wordml" xmlns:w15="http://schemas.microsoft.com/office/word/2012/wordml" mc:Ignorable="w14 w15">
+  <w:optimizeForBrowser/>
+  <w:allowPNG/>
+</w:webSettings>
+</file>
+
 <file path=word/theme/theme1.xml><?xml version="1.0" encoding="utf-8"?>
 <a:theme xmlns:a="http://schemas.openxmlformats.org/drawingml/2006/main" name="Office Theme">
   <a:themeElements>
@@ -11838,7 +14115,7 @@
 </file>
 
 <file path=customXml/itemProps1.xml><?xml version="1.0" encoding="utf-8"?>
-<ds:datastoreItem xmlns:ds="http://schemas.openxmlformats.org/officeDocument/2006/customXml" ds:itemID="{582C5E6A-B6E7-481F-8A16-3C57C22CF5F5}">
+<ds:datastoreItem xmlns:ds="http://schemas.openxmlformats.org/officeDocument/2006/customXml" ds:itemID="{1DA188C3-E0C8-419A-8BF7-DB1D6AFE63C4}">
   <ds:schemaRefs>
     <ds:schemaRef ds:uri="http://schemas.openxmlformats.org/officeDocument/2006/bibliography"/>
   </ds:schemaRefs>

</xml_diff>

<commit_message>
Cập nhật báo cáo Lab2.
</commit_message>
<xml_diff>
--- a/Lab2/Báo cáo.docx
+++ b/Lab2/Báo cáo.docx
@@ -663,8 +663,8 @@
       </w:pPr>
       <w:bookmarkStart w:id="0" w:name="_Toc381861833"/>
       <w:bookmarkStart w:id="1" w:name="_Toc385832226"/>
-      <w:bookmarkStart w:id="2" w:name="_Toc381861836"/>
-      <w:bookmarkStart w:id="3" w:name="_Toc386952063"/>
+      <w:bookmarkStart w:id="2" w:name="_Toc386952063"/>
+      <w:bookmarkStart w:id="3" w:name="_Toc381861836"/>
       <w:r>
         <w:rPr>
           <w:rFonts w:ascii="Times New Roman" w:hAnsi="Times New Roman" w:cs="Times New Roman"/>
@@ -684,7 +684,7 @@
       </w:r>
       <w:bookmarkEnd w:id="0"/>
       <w:bookmarkEnd w:id="1"/>
-      <w:bookmarkEnd w:id="3"/>
+      <w:bookmarkEnd w:id="2"/>
     </w:p>
     <w:tbl>
       <w:tblPr>
@@ -2434,7 +2434,7 @@
       </w:pPr>
       <w:bookmarkStart w:id="4" w:name="_Toc385832228"/>
       <w:bookmarkStart w:id="5" w:name="_Toc386952064"/>
-      <w:bookmarkEnd w:id="2"/>
+      <w:bookmarkEnd w:id="3"/>
       <w:r>
         <w:rPr>
           <w:rFonts w:ascii="Times New Roman" w:hAnsi="Times New Roman" w:cs="Times New Roman"/>
@@ -5123,15 +5123,7 @@
                 <w:sz w:val="26"/>
                 <w:szCs w:val="26"/>
               </w:rPr>
-              <m:t>,</m:t>
-            </m:r>
-            <m:r>
-              <w:rPr>
-                <w:rFonts w:ascii="Cambria Math" w:eastAsiaTheme="minorEastAsia" w:hAnsi="Cambria Math" w:cs="Times New Roman"/>
-                <w:sz w:val="26"/>
-                <w:szCs w:val="26"/>
-              </w:rPr>
-              <m:t>…,</m:t>
+              <m:t>,…,</m:t>
             </m:r>
             <m:sSub>
               <m:sSubPr>
@@ -5709,15 +5701,7 @@
           <w:sz w:val="26"/>
           <w:szCs w:val="26"/>
         </w:rPr>
-        <w:t>, xác định</w:t>
-      </w:r>
-      <w:r>
-        <w:rPr>
-          <w:rFonts w:ascii="Times New Roman" w:eastAsiaTheme="minorEastAsia" w:hAnsi="Times New Roman" w:cs="Times New Roman"/>
-          <w:sz w:val="26"/>
-          <w:szCs w:val="26"/>
-        </w:rPr>
-        <w:t xml:space="preserve"> chuỗi trạng thái nghiên cứu tương ứng </w:t>
+        <w:t xml:space="preserve">, xác định chuỗi trạng thái nghiên cứu tương ứng </w:t>
       </w:r>
       <m:oMath>
         <m:r>
@@ -5726,15 +5710,7 @@
             <w:sz w:val="26"/>
             <w:szCs w:val="26"/>
           </w:rPr>
-          <m:t>Q</m:t>
-        </m:r>
-        <m:r>
-          <w:rPr>
-            <w:rFonts w:ascii="Cambria Math" w:eastAsiaTheme="minorEastAsia" w:hAnsi="Cambria Math" w:cs="Times New Roman"/>
-            <w:sz w:val="26"/>
-            <w:szCs w:val="26"/>
-          </w:rPr>
-          <m:t>=</m:t>
+          <m:t>Q=</m:t>
         </m:r>
         <m:d>
           <m:dPr>
@@ -6469,8 +6445,8 @@
           <w:szCs w:val="26"/>
         </w:rPr>
       </w:pPr>
-      <w:bookmarkStart w:id="14" w:name="_Toc385832234"/>
-      <w:bookmarkStart w:id="15" w:name="_Toc386952070"/>
+      <w:bookmarkStart w:id="14" w:name="_Toc386952070"/>
+      <w:bookmarkStart w:id="15" w:name="_Toc385832234"/>
       <w:r>
         <w:rPr>
           <w:rFonts w:ascii="Times New Roman" w:hAnsi="Times New Roman" w:cs="Times New Roman"/>
@@ -6479,7 +6455,7 @@
         </w:rPr>
         <w:t>HTK</w:t>
       </w:r>
-      <w:bookmarkEnd w:id="15"/>
+      <w:bookmarkEnd w:id="14"/>
     </w:p>
     <w:p>
       <w:pPr>
@@ -6864,7 +6840,7 @@
         </w:rPr>
         <w:t>Phương pháp thực hiện</w:t>
       </w:r>
-      <w:bookmarkEnd w:id="14"/>
+      <w:bookmarkEnd w:id="15"/>
       <w:bookmarkEnd w:id="16"/>
     </w:p>
     <w:p>
@@ -8056,15 +8032,7 @@
           <w:sz w:val="26"/>
           <w:szCs w:val="26"/>
         </w:rPr>
-        <w:t>macros và hmmdefs</w:t>
-      </w:r>
-      <w:r>
-        <w:rPr>
-          <w:rFonts w:ascii="Times New Roman" w:hAnsi="Times New Roman" w:cs="Times New Roman"/>
-          <w:sz w:val="26"/>
-          <w:szCs w:val="26"/>
-        </w:rPr>
-        <w:t xml:space="preserve"> đã được sửa lại, lưu vào hmm3.</w:t>
+        <w:t>macros và hmmdefs đã được sửa lại, lưu vào hmm3.</w:t>
       </w:r>
     </w:p>
     <w:p>
@@ -8102,8 +8070,842 @@
           <w:szCs w:val="26"/>
         </w:rPr>
       </w:pPr>
+      <w:r>
+        <w:rPr>
+          <w:rFonts w:ascii="Times New Roman" w:hAnsi="Times New Roman" w:cs="Times New Roman"/>
+          <w:sz w:val="26"/>
+          <w:szCs w:val="26"/>
+        </w:rPr>
+        <w:lastRenderedPageBreak/>
+        <w:t>T</w:t>
+      </w:r>
+      <w:r>
+        <w:rPr>
+          <w:rFonts w:ascii="Times New Roman" w:hAnsi="Times New Roman" w:cs="Times New Roman"/>
+          <w:sz w:val="26"/>
+          <w:szCs w:val="26"/>
+        </w:rPr>
+        <w:t>ạo hmm4, copy mô hình của hmm3 vào hmm4</w:t>
+      </w:r>
+      <w:r>
+        <w:rPr>
+          <w:rFonts w:ascii="Times New Roman" w:hAnsi="Times New Roman" w:cs="Times New Roman"/>
+          <w:sz w:val="26"/>
+          <w:szCs w:val="26"/>
+        </w:rPr>
+        <w:t>.</w:t>
+      </w:r>
+    </w:p>
+    <w:p>
+      <w:pPr>
+        <w:pStyle w:val="ListParagraph"/>
+        <w:numPr>
+          <w:ilvl w:val="0"/>
+          <w:numId w:val="38"/>
+        </w:numPr>
+        <w:rPr>
+          <w:rFonts w:ascii="Times New Roman" w:hAnsi="Times New Roman" w:cs="Times New Roman"/>
+          <w:sz w:val="26"/>
+          <w:szCs w:val="26"/>
+        </w:rPr>
+      </w:pPr>
+      <w:r>
+        <w:rPr>
+          <w:rFonts w:ascii="Times New Roman" w:hAnsi="Times New Roman" w:cs="Times New Roman"/>
+          <w:sz w:val="26"/>
+          <w:szCs w:val="26"/>
+        </w:rPr>
+        <w:t>S</w:t>
+      </w:r>
+      <w:r>
+        <w:rPr>
+          <w:rFonts w:ascii="Times New Roman" w:hAnsi="Times New Roman" w:cs="Times New Roman"/>
+          <w:sz w:val="26"/>
+          <w:szCs w:val="26"/>
+        </w:rPr>
+        <w:t>ửa hmmdefs trong hmm4: bổ</w:t>
+      </w:r>
+      <w:r>
+        <w:rPr>
+          <w:rFonts w:ascii="Times New Roman" w:hAnsi="Times New Roman" w:cs="Times New Roman"/>
+          <w:sz w:val="26"/>
+          <w:szCs w:val="26"/>
+        </w:rPr>
+        <w:t xml:space="preserve"> sung sp.</w:t>
+      </w:r>
+    </w:p>
+    <w:p>
+      <w:pPr>
+        <w:pStyle w:val="ListParagraph"/>
+        <w:numPr>
+          <w:ilvl w:val="0"/>
+          <w:numId w:val="40"/>
+        </w:numPr>
+        <w:rPr>
+          <w:rFonts w:ascii="Times New Roman" w:hAnsi="Times New Roman" w:cs="Times New Roman"/>
+          <w:sz w:val="26"/>
+          <w:szCs w:val="26"/>
+        </w:rPr>
+      </w:pPr>
+      <w:r>
+        <w:rPr>
+          <w:rFonts w:ascii="Times New Roman" w:hAnsi="Times New Roman" w:cs="Times New Roman"/>
+          <w:sz w:val="26"/>
+          <w:szCs w:val="26"/>
+        </w:rPr>
+        <w:t>Liên kết sil và sp</w:t>
+      </w:r>
+    </w:p>
+    <w:p>
+      <w:pPr>
+        <w:pStyle w:val="ListParagraph"/>
+        <w:numPr>
+          <w:ilvl w:val="0"/>
+          <w:numId w:val="38"/>
+        </w:numPr>
+        <w:rPr>
+          <w:rFonts w:ascii="Times New Roman" w:hAnsi="Times New Roman" w:cs="Times New Roman"/>
+          <w:sz w:val="26"/>
+          <w:szCs w:val="26"/>
+        </w:rPr>
+      </w:pPr>
+      <w:r>
+        <w:rPr>
+          <w:rFonts w:ascii="Times New Roman" w:hAnsi="Times New Roman" w:cs="Times New Roman"/>
+          <w:sz w:val="26"/>
+          <w:szCs w:val="26"/>
+        </w:rPr>
+        <w:t>T</w:t>
+      </w:r>
+      <w:r>
+        <w:rPr>
+          <w:rFonts w:ascii="Times New Roman" w:hAnsi="Times New Roman" w:cs="Times New Roman"/>
+          <w:sz w:val="26"/>
+          <w:szCs w:val="26"/>
+        </w:rPr>
+        <w:t>ạo hmm</w:t>
+      </w:r>
+      <w:r>
+        <w:rPr>
+          <w:rFonts w:ascii="Times New Roman" w:hAnsi="Times New Roman" w:cs="Times New Roman"/>
+          <w:sz w:val="26"/>
+          <w:szCs w:val="26"/>
+        </w:rPr>
+        <w:t>5</w:t>
+      </w:r>
+      <w:r>
+        <w:rPr>
+          <w:rFonts w:ascii="Times New Roman" w:hAnsi="Times New Roman" w:cs="Times New Roman"/>
+          <w:sz w:val="26"/>
+          <w:szCs w:val="26"/>
+        </w:rPr>
+        <w:t xml:space="preserve">, </w:t>
+      </w:r>
+      <w:r>
+        <w:rPr>
+          <w:rFonts w:ascii="Times New Roman" w:hAnsi="Times New Roman" w:cs="Times New Roman"/>
+          <w:sz w:val="26"/>
+          <w:szCs w:val="26"/>
+        </w:rPr>
+        <w:t>thực hiện lệnh HTK:</w:t>
+      </w:r>
+    </w:p>
+    <w:p>
+      <w:pPr>
+        <w:pStyle w:val="ListParagraph"/>
+        <w:ind w:left="1713"/>
+        <w:rPr>
+          <w:rFonts w:ascii="Times New Roman" w:hAnsi="Times New Roman" w:cs="Times New Roman"/>
+          <w:i/>
+          <w:sz w:val="26"/>
+          <w:szCs w:val="26"/>
+        </w:rPr>
+      </w:pPr>
+      <w:r>
+        <w:rPr>
+          <w:rFonts w:ascii="Times New Roman" w:hAnsi="Times New Roman" w:cs="Times New Roman"/>
+          <w:i/>
+          <w:sz w:val="26"/>
+          <w:szCs w:val="26"/>
+        </w:rPr>
+        <w:t>HHEd -H hmm4/macros -H hmm4/hmmdefs -M hmm5 sil.hed monophones1</w:t>
+      </w:r>
+    </w:p>
+    <w:p>
+      <w:pPr>
+        <w:pStyle w:val="ListParagraph"/>
+        <w:numPr>
+          <w:ilvl w:val="0"/>
+          <w:numId w:val="40"/>
+        </w:numPr>
+        <w:rPr>
+          <w:rFonts w:ascii="Times New Roman" w:hAnsi="Times New Roman" w:cs="Times New Roman"/>
+          <w:sz w:val="26"/>
+          <w:szCs w:val="26"/>
+        </w:rPr>
+      </w:pPr>
+      <w:r>
+        <w:rPr>
+          <w:rFonts w:ascii="Times New Roman" w:hAnsi="Times New Roman" w:cs="Times New Roman"/>
+          <w:sz w:val="26"/>
+          <w:szCs w:val="26"/>
+        </w:rPr>
+        <w:t xml:space="preserve">Training </w:t>
+      </w:r>
+      <w:r>
+        <w:rPr>
+          <w:rFonts w:ascii="Times New Roman" w:hAnsi="Times New Roman" w:cs="Times New Roman"/>
+          <w:sz w:val="26"/>
+          <w:szCs w:val="26"/>
+        </w:rPr>
+        <w:t>2</w:t>
+      </w:r>
+      <w:r>
+        <w:rPr>
+          <w:rFonts w:ascii="Times New Roman" w:hAnsi="Times New Roman" w:cs="Times New Roman"/>
+          <w:sz w:val="26"/>
+          <w:szCs w:val="26"/>
+        </w:rPr>
+        <w:t xml:space="preserve"> vòng để</w:t>
+      </w:r>
+      <w:r>
+        <w:rPr>
+          <w:rFonts w:ascii="Times New Roman" w:hAnsi="Times New Roman" w:cs="Times New Roman"/>
+          <w:sz w:val="26"/>
+          <w:szCs w:val="26"/>
+        </w:rPr>
+        <w:t xml:space="preserve"> ra hmm7</w:t>
+      </w:r>
+    </w:p>
+    <w:p>
+      <w:pPr>
+        <w:pStyle w:val="ListParagraph"/>
+        <w:numPr>
+          <w:ilvl w:val="0"/>
+          <w:numId w:val="38"/>
+        </w:numPr>
+        <w:rPr>
+          <w:rFonts w:ascii="Times New Roman" w:hAnsi="Times New Roman" w:cs="Times New Roman"/>
+          <w:sz w:val="26"/>
+          <w:szCs w:val="26"/>
+        </w:rPr>
+      </w:pPr>
+      <w:r>
+        <w:rPr>
+          <w:rFonts w:ascii="Times New Roman" w:hAnsi="Times New Roman" w:cs="Times New Roman"/>
+          <w:sz w:val="26"/>
+          <w:szCs w:val="26"/>
+        </w:rPr>
+        <w:t>Huấn luyện bằng lệnh HTK:</w:t>
+      </w:r>
+    </w:p>
+    <w:p>
+      <w:pPr>
+        <w:pStyle w:val="ListParagraph"/>
+        <w:ind w:left="1713"/>
+        <w:rPr>
+          <w:rFonts w:ascii="Times New Roman" w:hAnsi="Times New Roman" w:cs="Times New Roman"/>
+          <w:sz w:val="26"/>
+          <w:szCs w:val="26"/>
+        </w:rPr>
+      </w:pPr>
+      <w:r>
+        <w:rPr>
+          <w:rFonts w:ascii="Times New Roman" w:hAnsi="Times New Roman" w:cs="Times New Roman"/>
+          <w:sz w:val="26"/>
+          <w:szCs w:val="26"/>
+        </w:rPr>
+        <w:t>HERest -C config -I phones0.mlf -S train.scp -H hmm</w:t>
+      </w:r>
+      <w:r>
+        <w:rPr>
+          <w:rFonts w:ascii="Times New Roman" w:hAnsi="Times New Roman" w:cs="Times New Roman"/>
+          <w:sz w:val="26"/>
+          <w:szCs w:val="26"/>
+        </w:rPr>
+        <w:t>5</w:t>
+      </w:r>
+      <w:r>
+        <w:rPr>
+          <w:rFonts w:ascii="Times New Roman" w:hAnsi="Times New Roman" w:cs="Times New Roman"/>
+          <w:sz w:val="26"/>
+          <w:szCs w:val="26"/>
+        </w:rPr>
+        <w:t>/macros -H hmm</w:t>
+      </w:r>
+      <w:r>
+        <w:rPr>
+          <w:rFonts w:ascii="Times New Roman" w:hAnsi="Times New Roman" w:cs="Times New Roman"/>
+          <w:sz w:val="26"/>
+          <w:szCs w:val="26"/>
+        </w:rPr>
+        <w:t>5</w:t>
+      </w:r>
+      <w:r>
+        <w:rPr>
+          <w:rFonts w:ascii="Times New Roman" w:hAnsi="Times New Roman" w:cs="Times New Roman"/>
+          <w:sz w:val="26"/>
+          <w:szCs w:val="26"/>
+        </w:rPr>
+        <w:t>/hmmdefs -M hmm</w:t>
+      </w:r>
+      <w:r>
+        <w:rPr>
+          <w:rFonts w:ascii="Times New Roman" w:hAnsi="Times New Roman" w:cs="Times New Roman"/>
+          <w:sz w:val="26"/>
+          <w:szCs w:val="26"/>
+        </w:rPr>
+        <w:t>6</w:t>
+      </w:r>
+      <w:r>
+        <w:rPr>
+          <w:rFonts w:ascii="Times New Roman" w:hAnsi="Times New Roman" w:cs="Times New Roman"/>
+          <w:sz w:val="26"/>
+          <w:szCs w:val="26"/>
+        </w:rPr>
+        <w:t xml:space="preserve"> monophones</w:t>
+      </w:r>
+      <w:r>
+        <w:rPr>
+          <w:rFonts w:ascii="Times New Roman" w:hAnsi="Times New Roman" w:cs="Times New Roman"/>
+          <w:sz w:val="26"/>
+          <w:szCs w:val="26"/>
+        </w:rPr>
+        <w:t>1</w:t>
+      </w:r>
+    </w:p>
+    <w:p>
+      <w:pPr>
+        <w:pStyle w:val="ListParagraph"/>
+        <w:ind w:left="1713"/>
+        <w:rPr>
+          <w:rFonts w:ascii="Times New Roman" w:hAnsi="Times New Roman" w:cs="Times New Roman"/>
+          <w:sz w:val="26"/>
+          <w:szCs w:val="26"/>
+        </w:rPr>
+      </w:pPr>
+      <w:r>
+        <w:rPr>
+          <w:rFonts w:ascii="Times New Roman" w:hAnsi="Times New Roman" w:cs="Times New Roman"/>
+          <w:sz w:val="26"/>
+          <w:szCs w:val="26"/>
+        </w:rPr>
+        <w:t>HERest -C config -I phones0.mlf -S train.scp -H hmm</w:t>
+      </w:r>
+      <w:r>
+        <w:rPr>
+          <w:rFonts w:ascii="Times New Roman" w:hAnsi="Times New Roman" w:cs="Times New Roman"/>
+          <w:sz w:val="26"/>
+          <w:szCs w:val="26"/>
+        </w:rPr>
+        <w:t>6</w:t>
+      </w:r>
+      <w:r>
+        <w:rPr>
+          <w:rFonts w:ascii="Times New Roman" w:hAnsi="Times New Roman" w:cs="Times New Roman"/>
+          <w:sz w:val="26"/>
+          <w:szCs w:val="26"/>
+        </w:rPr>
+        <w:t>/macros -H hmm</w:t>
+      </w:r>
+      <w:r>
+        <w:rPr>
+          <w:rFonts w:ascii="Times New Roman" w:hAnsi="Times New Roman" w:cs="Times New Roman"/>
+          <w:sz w:val="26"/>
+          <w:szCs w:val="26"/>
+        </w:rPr>
+        <w:t>6</w:t>
+      </w:r>
+      <w:r>
+        <w:rPr>
+          <w:rFonts w:ascii="Times New Roman" w:hAnsi="Times New Roman" w:cs="Times New Roman"/>
+          <w:sz w:val="26"/>
+          <w:szCs w:val="26"/>
+        </w:rPr>
+        <w:t>/hmmdefs -M hmm</w:t>
+      </w:r>
+      <w:r>
+        <w:rPr>
+          <w:rFonts w:ascii="Times New Roman" w:hAnsi="Times New Roman" w:cs="Times New Roman"/>
+          <w:sz w:val="26"/>
+          <w:szCs w:val="26"/>
+        </w:rPr>
+        <w:t>7</w:t>
+      </w:r>
+      <w:r>
+        <w:rPr>
+          <w:rFonts w:ascii="Times New Roman" w:hAnsi="Times New Roman" w:cs="Times New Roman"/>
+          <w:sz w:val="26"/>
+          <w:szCs w:val="26"/>
+        </w:rPr>
+        <w:t xml:space="preserve"> monophones</w:t>
+      </w:r>
+      <w:r>
+        <w:rPr>
+          <w:rFonts w:ascii="Times New Roman" w:hAnsi="Times New Roman" w:cs="Times New Roman"/>
+          <w:sz w:val="26"/>
+          <w:szCs w:val="26"/>
+        </w:rPr>
+        <w:t>1</w:t>
+      </w:r>
+    </w:p>
+    <w:p>
+      <w:pPr>
+        <w:pStyle w:val="ListParagraph"/>
+        <w:numPr>
+          <w:ilvl w:val="0"/>
+          <w:numId w:val="40"/>
+        </w:numPr>
+        <w:rPr>
+          <w:rFonts w:ascii="Times New Roman" w:hAnsi="Times New Roman" w:cs="Times New Roman"/>
+          <w:sz w:val="26"/>
+          <w:szCs w:val="26"/>
+        </w:rPr>
+      </w:pPr>
+      <w:r>
+        <w:rPr>
+          <w:rFonts w:ascii="Times New Roman" w:hAnsi="Times New Roman" w:cs="Times New Roman"/>
+          <w:sz w:val="26"/>
+          <w:szCs w:val="26"/>
+        </w:rPr>
+        <w:t>Training 2 vòng để</w:t>
+      </w:r>
+      <w:r>
+        <w:rPr>
+          <w:rFonts w:ascii="Times New Roman" w:hAnsi="Times New Roman" w:cs="Times New Roman"/>
+          <w:sz w:val="26"/>
+          <w:szCs w:val="26"/>
+        </w:rPr>
+        <w:t xml:space="preserve"> ra hmm9</w:t>
+      </w:r>
+    </w:p>
+    <w:p>
+      <w:pPr>
+        <w:pStyle w:val="ListParagraph"/>
+        <w:numPr>
+          <w:ilvl w:val="0"/>
+          <w:numId w:val="38"/>
+        </w:numPr>
+        <w:rPr>
+          <w:rFonts w:ascii="Times New Roman" w:hAnsi="Times New Roman" w:cs="Times New Roman"/>
+          <w:sz w:val="26"/>
+          <w:szCs w:val="26"/>
+        </w:rPr>
+      </w:pPr>
+      <w:r>
+        <w:rPr>
+          <w:rFonts w:ascii="Times New Roman" w:hAnsi="Times New Roman" w:cs="Times New Roman"/>
+          <w:sz w:val="26"/>
+          <w:szCs w:val="26"/>
+        </w:rPr>
+        <w:t>Sao chép phones1.mlf thành aligned.mlf để xác định các đọc các từ trong tập tin wav.</w:t>
+      </w:r>
+    </w:p>
+    <w:p>
+      <w:pPr>
+        <w:pStyle w:val="ListParagraph"/>
+        <w:numPr>
+          <w:ilvl w:val="0"/>
+          <w:numId w:val="38"/>
+        </w:numPr>
+        <w:rPr>
+          <w:rFonts w:ascii="Times New Roman" w:hAnsi="Times New Roman" w:cs="Times New Roman"/>
+          <w:sz w:val="26"/>
+          <w:szCs w:val="26"/>
+        </w:rPr>
+      </w:pPr>
+      <w:r>
+        <w:rPr>
+          <w:rFonts w:ascii="Times New Roman" w:hAnsi="Times New Roman" w:cs="Times New Roman"/>
+          <w:sz w:val="26"/>
+          <w:szCs w:val="26"/>
+        </w:rPr>
+        <w:t>Huấn luyện bằng lệnh HTK:</w:t>
+      </w:r>
+    </w:p>
+    <w:p>
+      <w:pPr>
+        <w:pStyle w:val="ListParagraph"/>
+        <w:ind w:left="1713"/>
+        <w:rPr>
+          <w:rFonts w:ascii="Times New Roman" w:hAnsi="Times New Roman" w:cs="Times New Roman"/>
+          <w:i/>
+          <w:sz w:val="26"/>
+          <w:szCs w:val="26"/>
+        </w:rPr>
+      </w:pPr>
+      <w:r>
+        <w:rPr>
+          <w:rFonts w:ascii="Times New Roman" w:hAnsi="Times New Roman" w:cs="Times New Roman"/>
+          <w:i/>
+          <w:sz w:val="26"/>
+          <w:szCs w:val="26"/>
+        </w:rPr>
+        <w:t>HERest -C config -I aligned.mlf -S train.scp -H hmm7/macros -H hmm7</w:t>
+      </w:r>
+      <w:r>
+        <w:rPr>
+          <w:rFonts w:ascii="Times New Roman" w:hAnsi="Times New Roman" w:cs="Times New Roman"/>
+          <w:i/>
+          <w:sz w:val="26"/>
+          <w:szCs w:val="26"/>
+        </w:rPr>
+        <w:t>/hmmdefs -M hmm8</w:t>
+      </w:r>
+      <w:r>
+        <w:rPr>
+          <w:rFonts w:ascii="Times New Roman" w:hAnsi="Times New Roman" w:cs="Times New Roman"/>
+          <w:i/>
+          <w:sz w:val="26"/>
+          <w:szCs w:val="26"/>
+        </w:rPr>
+        <w:t xml:space="preserve"> monophones1</w:t>
+      </w:r>
+    </w:p>
+    <w:p>
+      <w:pPr>
+        <w:pStyle w:val="ListParagraph"/>
+        <w:ind w:left="1713"/>
+        <w:rPr>
+          <w:rFonts w:ascii="Times New Roman" w:hAnsi="Times New Roman" w:cs="Times New Roman"/>
+          <w:i/>
+          <w:sz w:val="26"/>
+          <w:szCs w:val="26"/>
+        </w:rPr>
+      </w:pPr>
+      <w:r>
+        <w:rPr>
+          <w:rFonts w:ascii="Times New Roman" w:hAnsi="Times New Roman" w:cs="Times New Roman"/>
+          <w:i/>
+          <w:sz w:val="26"/>
+          <w:szCs w:val="26"/>
+        </w:rPr>
+        <w:t>HERest -C config -I aligned.mlf -S train.scp -H hmm</w:t>
+      </w:r>
+      <w:r>
+        <w:rPr>
+          <w:rFonts w:ascii="Times New Roman" w:hAnsi="Times New Roman" w:cs="Times New Roman"/>
+          <w:i/>
+          <w:sz w:val="26"/>
+          <w:szCs w:val="26"/>
+        </w:rPr>
+        <w:t>8</w:t>
+      </w:r>
+      <w:r>
+        <w:rPr>
+          <w:rFonts w:ascii="Times New Roman" w:hAnsi="Times New Roman" w:cs="Times New Roman"/>
+          <w:i/>
+          <w:sz w:val="26"/>
+          <w:szCs w:val="26"/>
+        </w:rPr>
+        <w:t>/macros -H hmm</w:t>
+      </w:r>
+      <w:r>
+        <w:rPr>
+          <w:rFonts w:ascii="Times New Roman" w:hAnsi="Times New Roman" w:cs="Times New Roman"/>
+          <w:i/>
+          <w:sz w:val="26"/>
+          <w:szCs w:val="26"/>
+        </w:rPr>
+        <w:t>8/hmmdefs -M hmm9</w:t>
+      </w:r>
+      <w:r>
+        <w:rPr>
+          <w:rFonts w:ascii="Times New Roman" w:hAnsi="Times New Roman" w:cs="Times New Roman"/>
+          <w:i/>
+          <w:sz w:val="26"/>
+          <w:szCs w:val="26"/>
+        </w:rPr>
+        <w:t xml:space="preserve"> monophones1</w:t>
+      </w:r>
+    </w:p>
+    <w:p>
+      <w:pPr>
+        <w:pStyle w:val="ListParagraph"/>
+        <w:numPr>
+          <w:ilvl w:val="0"/>
+          <w:numId w:val="40"/>
+        </w:numPr>
+        <w:rPr>
+          <w:rFonts w:ascii="Times New Roman" w:hAnsi="Times New Roman" w:cs="Times New Roman"/>
+          <w:sz w:val="26"/>
+          <w:szCs w:val="26"/>
+        </w:rPr>
+      </w:pPr>
+      <w:r>
+        <w:rPr>
+          <w:rFonts w:ascii="Times New Roman" w:hAnsi="Times New Roman" w:cs="Times New Roman"/>
+          <w:sz w:val="26"/>
+          <w:szCs w:val="26"/>
+        </w:rPr>
+        <w:t>Cải tiến mô hình</w:t>
+      </w:r>
+    </w:p>
+    <w:p>
+      <w:pPr>
+        <w:pStyle w:val="ListParagraph"/>
+        <w:numPr>
+          <w:ilvl w:val="0"/>
+          <w:numId w:val="38"/>
+        </w:numPr>
+        <w:rPr>
+          <w:rFonts w:ascii="Times New Roman" w:hAnsi="Times New Roman" w:cs="Times New Roman"/>
+          <w:sz w:val="26"/>
+          <w:szCs w:val="26"/>
+        </w:rPr>
+      </w:pPr>
+      <w:r>
+        <w:rPr>
+          <w:rFonts w:ascii="Times New Roman" w:hAnsi="Times New Roman" w:cs="Times New Roman"/>
+          <w:sz w:val="26"/>
+          <w:szCs w:val="26"/>
+        </w:rPr>
+        <w:t>Tạo triphones1 và wintri.mlf bằng lệnh HTK:</w:t>
+      </w:r>
+    </w:p>
+    <w:p>
+      <w:pPr>
+        <w:pStyle w:val="ListParagraph"/>
+        <w:ind w:left="1713"/>
+        <w:rPr>
+          <w:rFonts w:ascii="Times New Roman" w:hAnsi="Times New Roman" w:cs="Times New Roman"/>
+          <w:sz w:val="26"/>
+          <w:szCs w:val="26"/>
+        </w:rPr>
+      </w:pPr>
+      <w:r>
+        <w:rPr>
+          <w:rFonts w:ascii="Times New Roman" w:hAnsi="Times New Roman" w:cs="Times New Roman"/>
+          <w:sz w:val="26"/>
+          <w:szCs w:val="26"/>
+        </w:rPr>
+        <w:t>HLEd -n triphones1 -i wintri.mlf mktri.led aligned.mlf</w:t>
+      </w:r>
+    </w:p>
+    <w:p>
+      <w:pPr>
+        <w:pStyle w:val="ListParagraph"/>
+        <w:numPr>
+          <w:ilvl w:val="0"/>
+          <w:numId w:val="38"/>
+        </w:numPr>
+        <w:rPr>
+          <w:rFonts w:ascii="Times New Roman" w:hAnsi="Times New Roman" w:cs="Times New Roman"/>
+          <w:sz w:val="26"/>
+          <w:szCs w:val="26"/>
+        </w:rPr>
+      </w:pPr>
+      <w:r>
+        <w:rPr>
+          <w:rFonts w:ascii="Times New Roman" w:hAnsi="Times New Roman" w:cs="Times New Roman"/>
+          <w:sz w:val="26"/>
+          <w:szCs w:val="26"/>
+        </w:rPr>
+        <w:t>Tạo hmm10 và huấn luyện bằng HTK:</w:t>
+      </w:r>
+    </w:p>
+    <w:p>
+      <w:pPr>
+        <w:pStyle w:val="ListParagraph"/>
+        <w:ind w:left="1713"/>
+        <w:rPr>
+          <w:rFonts w:ascii="Times New Roman" w:hAnsi="Times New Roman" w:cs="Times New Roman"/>
+          <w:i/>
+          <w:sz w:val="26"/>
+          <w:szCs w:val="26"/>
+        </w:rPr>
+      </w:pPr>
+      <w:r>
+        <w:rPr>
+          <w:rFonts w:ascii="Times New Roman" w:hAnsi="Times New Roman" w:cs="Times New Roman"/>
+          <w:i/>
+          <w:sz w:val="26"/>
+          <w:szCs w:val="26"/>
+        </w:rPr>
+        <w:t>HHEd -B -H hmm9/macros -H hmm9/hmmdefs -M hmm10 mktri.hed monophones1</w:t>
+      </w:r>
+    </w:p>
+    <w:p>
+      <w:pPr>
+        <w:pStyle w:val="ListParagraph"/>
+        <w:numPr>
+          <w:ilvl w:val="0"/>
+          <w:numId w:val="40"/>
+        </w:numPr>
+        <w:rPr>
+          <w:rFonts w:ascii="Times New Roman" w:hAnsi="Times New Roman" w:cs="Times New Roman"/>
+          <w:sz w:val="26"/>
+          <w:szCs w:val="26"/>
+        </w:rPr>
+      </w:pPr>
+      <w:r>
+        <w:rPr>
+          <w:rFonts w:ascii="Times New Roman" w:hAnsi="Times New Roman" w:cs="Times New Roman"/>
+          <w:sz w:val="26"/>
+          <w:szCs w:val="26"/>
+        </w:rPr>
+        <w:t>Training 2 vòng để ra hmm</w:t>
+      </w:r>
+      <w:r>
+        <w:rPr>
+          <w:rFonts w:ascii="Times New Roman" w:hAnsi="Times New Roman" w:cs="Times New Roman"/>
+          <w:sz w:val="26"/>
+          <w:szCs w:val="26"/>
+        </w:rPr>
+        <w:t>12</w:t>
+      </w:r>
+    </w:p>
+    <w:p>
+      <w:pPr>
+        <w:pStyle w:val="ListParagraph"/>
+        <w:numPr>
+          <w:ilvl w:val="0"/>
+          <w:numId w:val="38"/>
+        </w:numPr>
+        <w:rPr>
+          <w:rFonts w:ascii="Times New Roman" w:hAnsi="Times New Roman" w:cs="Times New Roman"/>
+          <w:sz w:val="26"/>
+          <w:szCs w:val="26"/>
+        </w:rPr>
+      </w:pPr>
+      <w:r>
+        <w:rPr>
+          <w:rFonts w:ascii="Times New Roman" w:hAnsi="Times New Roman" w:cs="Times New Roman"/>
+          <w:sz w:val="26"/>
+          <w:szCs w:val="26"/>
+        </w:rPr>
+        <w:t>Huấn luyện bằng lệnh HTK:</w:t>
+      </w:r>
+    </w:p>
+    <w:p>
+      <w:pPr>
+        <w:pStyle w:val="ListParagraph"/>
+        <w:ind w:left="1713"/>
+        <w:rPr>
+          <w:rFonts w:ascii="Times New Roman" w:hAnsi="Times New Roman" w:cs="Times New Roman"/>
+          <w:i/>
+          <w:sz w:val="26"/>
+          <w:szCs w:val="26"/>
+        </w:rPr>
+      </w:pPr>
+      <w:r>
+        <w:rPr>
+          <w:rFonts w:ascii="Times New Roman" w:hAnsi="Times New Roman" w:cs="Times New Roman"/>
+          <w:i/>
+          <w:sz w:val="26"/>
+          <w:szCs w:val="26"/>
+        </w:rPr>
+        <w:t>HERest -B -C config -I wintri.mlf -s stats -S train.scp -H hmm1</w:t>
+      </w:r>
+      <w:r>
+        <w:rPr>
+          <w:rFonts w:ascii="Times New Roman" w:hAnsi="Times New Roman" w:cs="Times New Roman"/>
+          <w:i/>
+          <w:sz w:val="26"/>
+          <w:szCs w:val="26"/>
+        </w:rPr>
+        <w:t>0</w:t>
+      </w:r>
+      <w:r>
+        <w:rPr>
+          <w:rFonts w:ascii="Times New Roman" w:hAnsi="Times New Roman" w:cs="Times New Roman"/>
+          <w:i/>
+          <w:sz w:val="26"/>
+          <w:szCs w:val="26"/>
+        </w:rPr>
+        <w:t>/macros -H hmm1</w:t>
+      </w:r>
+      <w:r>
+        <w:rPr>
+          <w:rFonts w:ascii="Times New Roman" w:hAnsi="Times New Roman" w:cs="Times New Roman"/>
+          <w:i/>
+          <w:sz w:val="26"/>
+          <w:szCs w:val="26"/>
+        </w:rPr>
+        <w:t>0</w:t>
+      </w:r>
+      <w:r>
+        <w:rPr>
+          <w:rFonts w:ascii="Times New Roman" w:hAnsi="Times New Roman" w:cs="Times New Roman"/>
+          <w:i/>
+          <w:sz w:val="26"/>
+          <w:szCs w:val="26"/>
+        </w:rPr>
+        <w:t>/hmmdefs -M hmm1</w:t>
+      </w:r>
+      <w:r>
+        <w:rPr>
+          <w:rFonts w:ascii="Times New Roman" w:hAnsi="Times New Roman" w:cs="Times New Roman"/>
+          <w:i/>
+          <w:sz w:val="26"/>
+          <w:szCs w:val="26"/>
+        </w:rPr>
+        <w:t>1</w:t>
+      </w:r>
+      <w:r>
+        <w:rPr>
+          <w:rFonts w:ascii="Times New Roman" w:hAnsi="Times New Roman" w:cs="Times New Roman"/>
+          <w:i/>
+          <w:sz w:val="26"/>
+          <w:szCs w:val="26"/>
+        </w:rPr>
+        <w:t xml:space="preserve"> triphones1</w:t>
+      </w:r>
+    </w:p>
+    <w:p>
+      <w:pPr>
+        <w:pStyle w:val="ListParagraph"/>
+        <w:ind w:left="1713"/>
+        <w:rPr>
+          <w:rFonts w:ascii="Times New Roman" w:hAnsi="Times New Roman" w:cs="Times New Roman"/>
+          <w:i/>
+          <w:sz w:val="26"/>
+          <w:szCs w:val="26"/>
+        </w:rPr>
+      </w:pPr>
+      <w:r>
+        <w:rPr>
+          <w:rFonts w:ascii="Times New Roman" w:hAnsi="Times New Roman" w:cs="Times New Roman"/>
+          <w:i/>
+          <w:sz w:val="26"/>
+          <w:szCs w:val="26"/>
+        </w:rPr>
+        <w:t>HERest -B -C config -I wi</w:t>
+      </w:r>
       <w:bookmarkStart w:id="18" w:name="_GoBack"/>
       <w:bookmarkEnd w:id="18"/>
+      <w:r>
+        <w:rPr>
+          <w:rFonts w:ascii="Times New Roman" w:hAnsi="Times New Roman" w:cs="Times New Roman"/>
+          <w:i/>
+          <w:sz w:val="26"/>
+          <w:szCs w:val="26"/>
+        </w:rPr>
+        <w:t>ntri.mlf -s stats -S train.scp -H hmm11/macros -H hmm11/hmmdefs -M hmm12 triphones1</w:t>
+      </w:r>
+    </w:p>
+    <w:p>
+      <w:pPr>
+        <w:pStyle w:val="ListParagraph"/>
+        <w:numPr>
+          <w:ilvl w:val="0"/>
+          <w:numId w:val="38"/>
+        </w:numPr>
+        <w:rPr>
+          <w:rFonts w:ascii="Times New Roman" w:hAnsi="Times New Roman" w:cs="Times New Roman"/>
+          <w:sz w:val="26"/>
+          <w:szCs w:val="26"/>
+        </w:rPr>
+      </w:pPr>
+    </w:p>
+    <w:p>
+      <w:pPr>
+        <w:rPr>
+          <w:rFonts w:ascii="Times New Roman" w:hAnsi="Times New Roman" w:cs="Times New Roman"/>
+          <w:sz w:val="26"/>
+          <w:szCs w:val="26"/>
+        </w:rPr>
+      </w:pPr>
     </w:p>
     <w:p>
       <w:pPr>
@@ -8513,7 +9315,7 @@
             <w:sz w:val="20"/>
             <w:szCs w:val="20"/>
           </w:rPr>
-          <w:t>5</w:t>
+          <w:t>6</w:t>
         </w:r>
         <w:r>
           <w:rPr>
@@ -13259,574 +14061,6 @@
 </w:styles>
 </file>
 
-<file path=word/glossary/document.xml><?xml version="1.0" encoding="utf-8"?>
-<w:glossaryDocument xmlns:wpc="http://schemas.microsoft.com/office/word/2010/wordprocessingCanvas" xmlns:mc="http://schemas.openxmlformats.org/markup-compatibility/2006" xmlns:o="urn:schemas-microsoft-com:office:office" xmlns:r="http://schemas.openxmlformats.org/officeDocument/2006/relationships" xmlns:m="http://schemas.openxmlformats.org/officeDocument/2006/math" xmlns:v="urn:schemas-microsoft-com:vml" xmlns:wp14="http://schemas.microsoft.com/office/word/2010/wordprocessingDrawing" xmlns:wp="http://schemas.openxmlformats.org/drawingml/2006/wordprocessingDrawing" xmlns:w10="urn:schemas-microsoft-com:office:word" xmlns:w="http://schemas.openxmlformats.org/wordprocessingml/2006/main" xmlns:w14="http://schemas.microsoft.com/office/word/2010/wordml" xmlns:w15="http://schemas.microsoft.com/office/word/2012/wordml" xmlns:wpg="http://schemas.microsoft.com/office/word/2010/wordprocessingGroup" xmlns:wpi="http://schemas.microsoft.com/office/word/2010/wordprocessingInk" xmlns:wne="http://schemas.microsoft.com/office/word/2006/wordml" xmlns:wps="http://schemas.microsoft.com/office/word/2010/wordprocessingShape" mc:Ignorable="w14 w15 wp14"/>
-</file>
-
-<file path=word/glossary/fontTable.xml><?xml version="1.0" encoding="utf-8"?>
-<w:fonts xmlns:mc="http://schemas.openxmlformats.org/markup-compatibility/2006" xmlns:r="http://schemas.openxmlformats.org/officeDocument/2006/relationships" xmlns:w="http://schemas.openxmlformats.org/wordprocessingml/2006/main" xmlns:w14="http://schemas.microsoft.com/office/word/2010/wordml" xmlns:w15="http://schemas.microsoft.com/office/word/2012/wordml" mc:Ignorable="w14 w15">
-  <w:font w:name="Symbol">
-    <w:panose1 w:val="05050102010706020507"/>
-    <w:charset w:val="02"/>
-    <w:family w:val="roman"/>
-    <w:pitch w:val="variable"/>
-    <w:sig w:usb0="00000000" w:usb1="10000000" w:usb2="00000000" w:usb3="00000000" w:csb0="80000000" w:csb1="00000000"/>
-  </w:font>
-  <w:font w:name="Times New Roman">
-    <w:panose1 w:val="02020603050405020304"/>
-    <w:charset w:val="00"/>
-    <w:family w:val="roman"/>
-    <w:pitch w:val="variable"/>
-    <w:sig w:usb0="E0002AFF" w:usb1="C0007841" w:usb2="00000009" w:usb3="00000000" w:csb0="000001FF" w:csb1="00000000"/>
-  </w:font>
-  <w:font w:name="Courier New">
-    <w:panose1 w:val="02070309020205020404"/>
-    <w:charset w:val="00"/>
-    <w:family w:val="modern"/>
-    <w:pitch w:val="fixed"/>
-    <w:sig w:usb0="E0002AFF" w:usb1="C0007843" w:usb2="00000009" w:usb3="00000000" w:csb0="000001FF" w:csb1="00000000"/>
-  </w:font>
-  <w:font w:name="Wingdings">
-    <w:panose1 w:val="05000000000000000000"/>
-    <w:charset w:val="02"/>
-    <w:family w:val="auto"/>
-    <w:pitch w:val="variable"/>
-    <w:sig w:usb0="00000000" w:usb1="10000000" w:usb2="00000000" w:usb3="00000000" w:csb0="80000000" w:csb1="00000000"/>
-  </w:font>
-  <w:font w:name="Arial">
-    <w:panose1 w:val="020B0604020202020204"/>
-    <w:charset w:val="00"/>
-    <w:family w:val="swiss"/>
-    <w:pitch w:val="variable"/>
-    <w:sig w:usb0="20002A87" w:usb1="80000000" w:usb2="00000008" w:usb3="00000000" w:csb0="000001FF" w:csb1="00000000"/>
-  </w:font>
-  <w:font w:name="MS Gothic">
-    <w:altName w:val="ＭＳ ゴシック"/>
-    <w:panose1 w:val="020B0609070205080204"/>
-    <w:charset w:val="80"/>
-    <w:family w:val="modern"/>
-    <w:pitch w:val="fixed"/>
-    <w:sig w:usb0="E00002FF" w:usb1="6AC7FDFB" w:usb2="00000012" w:usb3="00000000" w:csb0="0002009F" w:csb1="00000000"/>
-  </w:font>
-  <w:font w:name="Tahoma">
-    <w:panose1 w:val="020B0604030504040204"/>
-    <w:charset w:val="00"/>
-    <w:family w:val="swiss"/>
-    <w:pitch w:val="variable"/>
-    <w:sig w:usb0="E1002EFF" w:usb1="C000605B" w:usb2="00000029" w:usb3="00000000" w:csb0="000101FF" w:csb1="00000000"/>
-  </w:font>
-  <w:font w:name="MS Mincho">
-    <w:altName w:val="ＭＳ 明朝"/>
-    <w:panose1 w:val="02020609040205080304"/>
-    <w:charset w:val="80"/>
-    <w:family w:val="modern"/>
-    <w:pitch w:val="fixed"/>
-    <w:sig w:usb0="A00002BF" w:usb1="68C7FCFB" w:usb2="00000010" w:usb3="00000000" w:csb0="0002009F" w:csb1="00000000"/>
-  </w:font>
-  <w:font w:name="Cambria Math">
-    <w:panose1 w:val="02040503050406030204"/>
-    <w:charset w:val="00"/>
-    <w:family w:val="roman"/>
-    <w:pitch w:val="variable"/>
-    <w:sig w:usb0="E00002FF" w:usb1="420024FF" w:usb2="00000000" w:usb3="00000000" w:csb0="0000019F" w:csb1="00000000"/>
-  </w:font>
-  <w:font w:name="Calibri">
-    <w:panose1 w:val="020F0502020204030204"/>
-    <w:charset w:val="00"/>
-    <w:family w:val="swiss"/>
-    <w:pitch w:val="variable"/>
-    <w:sig w:usb0="E10002FF" w:usb1="4000ACFF" w:usb2="00000009" w:usb3="00000000" w:csb0="0000019F" w:csb1="00000000"/>
-  </w:font>
-  <w:font w:name="Calibri Light">
-    <w:panose1 w:val="020F0302020204030204"/>
-    <w:charset w:val="00"/>
-    <w:family w:val="swiss"/>
-    <w:pitch w:val="variable"/>
-    <w:sig w:usb0="A00002EF" w:usb1="4000207B" w:usb2="00000000" w:usb3="00000000" w:csb0="0000019F" w:csb1="00000000"/>
-  </w:font>
-</w:fonts>
-</file>
-
-<file path=word/glossary/settings.xml><?xml version="1.0" encoding="utf-8"?>
-<w:settings xmlns:mc="http://schemas.openxmlformats.org/markup-compatibility/2006" xmlns:o="urn:schemas-microsoft-com:office:office" xmlns:r="http://schemas.openxmlformats.org/officeDocument/2006/relationships" xmlns:m="http://schemas.openxmlformats.org/officeDocument/2006/math" xmlns:v="urn:schemas-microsoft-com:vml" xmlns:w10="urn:schemas-microsoft-com:office:word" xmlns:w="http://schemas.openxmlformats.org/wordprocessingml/2006/main" xmlns:w14="http://schemas.microsoft.com/office/word/2010/wordml" xmlns:w15="http://schemas.microsoft.com/office/word/2012/wordml" xmlns:sl="http://schemas.openxmlformats.org/schemaLibrary/2006/main" mc:Ignorable="w14 w15">
-  <w:view w:val="normal"/>
-  <w:defaultTabStop w:val="720"/>
-  <w:characterSpacingControl w:val="doNotCompress"/>
-  <w:compat>
-    <w:useFELayout/>
-    <w:compatSetting w:name="compatibilityMode" w:uri="http://schemas.microsoft.com/office/word" w:val="15"/>
-    <w:compatSetting w:name="overrideTableStyleFontSizeAndJustification" w:uri="http://schemas.microsoft.com/office/word" w:val="1"/>
-    <w:compatSetting w:name="enableOpenTypeFeatures" w:uri="http://schemas.microsoft.com/office/word" w:val="1"/>
-    <w:compatSetting w:name="doNotFlipMirrorIndents" w:uri="http://schemas.microsoft.com/office/word" w:val="1"/>
-    <w:compatSetting w:name="differentiateMultirowTableHeaders" w:uri="http://schemas.microsoft.com/office/word" w:val="1"/>
-  </w:compat>
-  <w:rsids>
-    <w:rsidRoot w:val="00A6254C"/>
-    <w:rsid w:val="00352C6B"/>
-    <w:rsid w:val="00A6254C"/>
-  </w:rsids>
-  <m:mathPr>
-    <m:mathFont m:val="Cambria Math"/>
-    <m:brkBin m:val="before"/>
-    <m:brkBinSub m:val="--"/>
-    <m:smallFrac m:val="0"/>
-    <m:dispDef/>
-    <m:lMargin m:val="0"/>
-    <m:rMargin m:val="0"/>
-    <m:defJc m:val="centerGroup"/>
-    <m:wrapIndent m:val="1440"/>
-    <m:intLim m:val="subSup"/>
-    <m:naryLim m:val="undOvr"/>
-  </m:mathPr>
-  <w:themeFontLang w:val="en-US" w:eastAsia="ja-JP"/>
-  <w:clrSchemeMapping w:bg1="light1" w:t1="dark1" w:bg2="light2" w:t2="dark2" w:accent1="accent1" w:accent2="accent2" w:accent3="accent3" w:accent4="accent4" w:accent5="accent5" w:accent6="accent6" w:hyperlink="hyperlink" w:followedHyperlink="followedHyperlink"/>
-  <w:decimalSymbol w:val="."/>
-  <w:listSeparator w:val=","/>
-  <w15:chartTrackingRefBased/>
-</w:settings>
-</file>
-
-<file path=word/glossary/styles.xml><?xml version="1.0" encoding="utf-8"?>
-<w:styles xmlns:mc="http://schemas.openxmlformats.org/markup-compatibility/2006" xmlns:r="http://schemas.openxmlformats.org/officeDocument/2006/relationships" xmlns:w="http://schemas.openxmlformats.org/wordprocessingml/2006/main" xmlns:w14="http://schemas.microsoft.com/office/word/2010/wordml" xmlns:w15="http://schemas.microsoft.com/office/word/2012/wordml" mc:Ignorable="w14 w15">
-  <w:docDefaults>
-    <w:rPrDefault>
-      <w:rPr>
-        <w:rFonts w:asciiTheme="minorHAnsi" w:eastAsiaTheme="minorEastAsia" w:hAnsiTheme="minorHAnsi" w:cstheme="minorBidi"/>
-        <w:sz w:val="22"/>
-        <w:szCs w:val="22"/>
-        <w:lang w:val="en-US" w:eastAsia="ja-JP" w:bidi="ar-SA"/>
-      </w:rPr>
-    </w:rPrDefault>
-    <w:pPrDefault>
-      <w:pPr>
-        <w:spacing w:after="160" w:line="259" w:lineRule="auto"/>
-      </w:pPr>
-    </w:pPrDefault>
-  </w:docDefaults>
-  <w:latentStyles w:defLockedState="0" w:defUIPriority="99" w:defSemiHidden="0" w:defUnhideWhenUsed="0" w:defQFormat="0" w:count="371">
-    <w:lsdException w:name="Normal" w:uiPriority="0" w:qFormat="1"/>
-    <w:lsdException w:name="heading 1" w:uiPriority="9" w:qFormat="1"/>
-    <w:lsdException w:name="heading 2" w:semiHidden="1" w:uiPriority="9" w:unhideWhenUsed="1" w:qFormat="1"/>
-    <w:lsdException w:name="heading 3" w:semiHidden="1" w:uiPriority="9" w:unhideWhenUsed="1" w:qFormat="1"/>
-    <w:lsdException w:name="heading 4" w:semiHidden="1" w:uiPriority="9" w:unhideWhenUsed="1" w:qFormat="1"/>
-    <w:lsdException w:name="heading 5" w:semiHidden="1" w:uiPriority="9" w:unhideWhenUsed="1" w:qFormat="1"/>
-    <w:lsdException w:name="heading 6" w:semiHidden="1" w:uiPriority="9" w:unhideWhenUsed="1" w:qFormat="1"/>
-    <w:lsdException w:name="heading 7" w:semiHidden="1" w:uiPriority="9" w:unhideWhenUsed="1" w:qFormat="1"/>
-    <w:lsdException w:name="heading 8" w:semiHidden="1" w:uiPriority="9" w:unhideWhenUsed="1" w:qFormat="1"/>
-    <w:lsdException w:name="heading 9" w:semiHidden="1" w:uiPriority="9" w:unhideWhenUsed="1" w:qFormat="1"/>
-    <w:lsdException w:name="index 1" w:semiHidden="1" w:unhideWhenUsed="1"/>
-    <w:lsdException w:name="index 2" w:semiHidden="1" w:unhideWhenUsed="1"/>
-    <w:lsdException w:name="index 3" w:semiHidden="1" w:unhideWhenUsed="1"/>
-    <w:lsdException w:name="index 4" w:semiHidden="1" w:unhideWhenUsed="1"/>
-    <w:lsdException w:name="index 5" w:semiHidden="1" w:unhideWhenUsed="1"/>
-    <w:lsdException w:name="index 6" w:semiHidden="1" w:unhideWhenUsed="1"/>
-    <w:lsdException w:name="index 7" w:semiHidden="1" w:unhideWhenUsed="1"/>
-    <w:lsdException w:name="index 8" w:semiHidden="1" w:unhideWhenUsed="1"/>
-    <w:lsdException w:name="index 9" w:semiHidden="1" w:unhideWhenUsed="1"/>
-    <w:lsdException w:name="toc 1" w:semiHidden="1" w:uiPriority="39" w:unhideWhenUsed="1"/>
-    <w:lsdException w:name="toc 2" w:semiHidden="1" w:uiPriority="39" w:unhideWhenUsed="1"/>
-    <w:lsdException w:name="toc 3" w:semiHidden="1" w:uiPriority="39" w:unhideWhenUsed="1"/>
-    <w:lsdException w:name="toc 4" w:semiHidden="1" w:uiPriority="39" w:unhideWhenUsed="1"/>
-    <w:lsdException w:name="toc 5" w:semiHidden="1" w:uiPriority="39" w:unhideWhenUsed="1"/>
-    <w:lsdException w:name="toc 6" w:semiHidden="1" w:uiPriority="39" w:unhideWhenUsed="1"/>
-    <w:lsdException w:name="toc 7" w:semiHidden="1" w:uiPriority="39" w:unhideWhenUsed="1"/>
-    <w:lsdException w:name="toc 8" w:semiHidden="1" w:uiPriority="39" w:unhideWhenUsed="1"/>
-    <w:lsdException w:name="toc 9" w:semiHidden="1" w:uiPriority="39" w:unhideWhenUsed="1"/>
-    <w:lsdException w:name="Normal Indent" w:semiHidden="1" w:unhideWhenUsed="1"/>
-    <w:lsdException w:name="footnote text" w:semiHidden="1" w:unhideWhenUsed="1"/>
-    <w:lsdException w:name="annotation text" w:semiHidden="1" w:unhideWhenUsed="1"/>
-    <w:lsdException w:name="header" w:semiHidden="1" w:unhideWhenUsed="1"/>
-    <w:lsdException w:name="footer" w:semiHidden="1" w:unhideWhenUsed="1"/>
-    <w:lsdException w:name="index heading" w:semiHidden="1" w:unhideWhenUsed="1"/>
-    <w:lsdException w:name="caption" w:semiHidden="1" w:uiPriority="35" w:unhideWhenUsed="1" w:qFormat="1"/>
-    <w:lsdException w:name="table of figures" w:semiHidden="1" w:unhideWhenUsed="1"/>
-    <w:lsdException w:name="envelope address" w:semiHidden="1" w:unhideWhenUsed="1"/>
-    <w:lsdException w:name="envelope return" w:semiHidden="1" w:unhideWhenUsed="1"/>
-    <w:lsdException w:name="footnote reference" w:semiHidden="1" w:unhideWhenUsed="1"/>
-    <w:lsdException w:name="annotation reference" w:semiHidden="1" w:unhideWhenUsed="1"/>
-    <w:lsdException w:name="line number" w:semiHidden="1" w:unhideWhenUsed="1"/>
-    <w:lsdException w:name="page number" w:semiHidden="1" w:unhideWhenUsed="1"/>
-    <w:lsdException w:name="endnote reference" w:semiHidden="1" w:unhideWhenUsed="1"/>
-    <w:lsdException w:name="endnote text" w:semiHidden="1" w:unhideWhenUsed="1"/>
-    <w:lsdException w:name="table of authorities" w:semiHidden="1" w:unhideWhenUsed="1"/>
-    <w:lsdException w:name="macro" w:semiHidden="1" w:unhideWhenUsed="1"/>
-    <w:lsdException w:name="toa heading" w:semiHidden="1" w:unhideWhenUsed="1"/>
-    <w:lsdException w:name="List" w:semiHidden="1" w:unhideWhenUsed="1"/>
-    <w:lsdException w:name="List Bullet" w:semiHidden="1" w:unhideWhenUsed="1"/>
-    <w:lsdException w:name="List Number" w:semiHidden="1" w:unhideWhenUsed="1"/>
-    <w:lsdException w:name="List 2" w:semiHidden="1" w:unhideWhenUsed="1"/>
-    <w:lsdException w:name="List 3" w:semiHidden="1" w:unhideWhenUsed="1"/>
-    <w:lsdException w:name="List 4" w:semiHidden="1" w:unhideWhenUsed="1"/>
-    <w:lsdException w:name="List 5" w:semiHidden="1" w:unhideWhenUsed="1"/>
-    <w:lsdException w:name="List Bullet 2" w:semiHidden="1" w:unhideWhenUsed="1"/>
-    <w:lsdException w:name="List Bullet 3" w:semiHidden="1" w:unhideWhenUsed="1"/>
-    <w:lsdException w:name="List Bullet 4" w:semiHidden="1" w:unhideWhenUsed="1"/>
-    <w:lsdException w:name="List Bullet 5" w:semiHidden="1" w:unhideWhenUsed="1"/>
-    <w:lsdException w:name="List Number 2" w:semiHidden="1" w:unhideWhenUsed="1"/>
-    <w:lsdException w:name="List Number 3" w:semiHidden="1" w:unhideWhenUsed="1"/>
-    <w:lsdException w:name="List Number 4" w:semiHidden="1" w:unhideWhenUsed="1"/>
-    <w:lsdException w:name="List Number 5" w:semiHidden="1" w:unhideWhenUsed="1"/>
-    <w:lsdException w:name="Title" w:uiPriority="10" w:qFormat="1"/>
-    <w:lsdException w:name="Closing" w:semiHidden="1" w:unhideWhenUsed="1"/>
-    <w:lsdException w:name="Signature" w:semiHidden="1" w:unhideWhenUsed="1"/>
-    <w:lsdException w:name="Default Paragraph Font" w:semiHidden="1" w:uiPriority="1" w:unhideWhenUsed="1"/>
-    <w:lsdException w:name="Body Text" w:semiHidden="1" w:unhideWhenUsed="1"/>
-    <w:lsdException w:name="Body Text Indent" w:semiHidden="1" w:unhideWhenUsed="1"/>
-    <w:lsdException w:name="List Continue" w:semiHidden="1" w:unhideWhenUsed="1"/>
-    <w:lsdException w:name="List Continue 2" w:semiHidden="1" w:unhideWhenUsed="1"/>
-    <w:lsdException w:name="List Continue 3" w:semiHidden="1" w:unhideWhenUsed="1"/>
-    <w:lsdException w:name="List Continue 4" w:semiHidden="1" w:unhideWhenUsed="1"/>
-    <w:lsdException w:name="List Continue 5" w:semiHidden="1" w:unhideWhenUsed="1"/>
-    <w:lsdException w:name="Message Header" w:semiHidden="1" w:unhideWhenUsed="1"/>
-    <w:lsdException w:name="Subtitle" w:uiPriority="11" w:qFormat="1"/>
-    <w:lsdException w:name="Salutation" w:semiHidden="1" w:unhideWhenUsed="1"/>
-    <w:lsdException w:name="Date" w:semiHidden="1" w:unhideWhenUsed="1"/>
-    <w:lsdException w:name="Body Text First Indent" w:semiHidden="1" w:unhideWhenUsed="1"/>
-    <w:lsdException w:name="Body Text First Indent 2" w:semiHidden="1" w:unhideWhenUsed="1"/>
-    <w:lsdException w:name="Note Heading" w:semiHidden="1" w:unhideWhenUsed="1"/>
-    <w:lsdException w:name="Body Text 2" w:semiHidden="1" w:unhideWhenUsed="1"/>
-    <w:lsdException w:name="Body Text 3" w:semiHidden="1" w:unhideWhenUsed="1"/>
-    <w:lsdException w:name="Body Text Indent 2" w:semiHidden="1" w:unhideWhenUsed="1"/>
-    <w:lsdException w:name="Body Text Indent 3" w:semiHidden="1" w:unhideWhenUsed="1"/>
-    <w:lsdException w:name="Block Text" w:semiHidden="1" w:unhideWhenUsed="1"/>
-    <w:lsdException w:name="Hyperlink" w:semiHidden="1" w:unhideWhenUsed="1"/>
-    <w:lsdException w:name="FollowedHyperlink" w:semiHidden="1" w:unhideWhenUsed="1"/>
-    <w:lsdException w:name="Strong" w:uiPriority="22" w:qFormat="1"/>
-    <w:lsdException w:name="Emphasis" w:uiPriority="20" w:qFormat="1"/>
-    <w:lsdException w:name="Document Map" w:semiHidden="1" w:unhideWhenUsed="1"/>
-    <w:lsdException w:name="Plain Text" w:semiHidden="1" w:unhideWhenUsed="1"/>
-    <w:lsdException w:name="E-mail Signature" w:semiHidden="1" w:unhideWhenUsed="1"/>
-    <w:lsdException w:name="HTML Top of Form" w:semiHidden="1" w:unhideWhenUsed="1"/>
-    <w:lsdException w:name="HTML Bottom of Form" w:semiHidden="1" w:unhideWhenUsed="1"/>
-    <w:lsdException w:name="Normal (Web)" w:semiHidden="1" w:unhideWhenUsed="1"/>
-    <w:lsdException w:name="HTML Acronym" w:semiHidden="1" w:unhideWhenUsed="1"/>
-    <w:lsdException w:name="HTML Address" w:semiHidden="1" w:unhideWhenUsed="1"/>
-    <w:lsdException w:name="HTML Cite" w:semiHidden="1" w:unhideWhenUsed="1"/>
-    <w:lsdException w:name="HTML Code" w:semiHidden="1" w:unhideWhenUsed="1"/>
-    <w:lsdException w:name="HTML Definition" w:semiHidden="1" w:unhideWhenUsed="1"/>
-    <w:lsdException w:name="HTML Keyboard" w:semiHidden="1" w:unhideWhenUsed="1"/>
-    <w:lsdException w:name="HTML Preformatted" w:semiHidden="1" w:unhideWhenUsed="1"/>
-    <w:lsdException w:name="HTML Sample" w:semiHidden="1" w:unhideWhenUsed="1"/>
-    <w:lsdException w:name="HTML Typewriter" w:semiHidden="1" w:unhideWhenUsed="1"/>
-    <w:lsdException w:name="HTML Variable" w:semiHidden="1" w:unhideWhenUsed="1"/>
-    <w:lsdException w:name="Normal Table" w:semiHidden="1" w:unhideWhenUsed="1"/>
-    <w:lsdException w:name="annotation subject" w:semiHidden="1" w:unhideWhenUsed="1"/>
-    <w:lsdException w:name="No List" w:semiHidden="1" w:unhideWhenUsed="1"/>
-    <w:lsdException w:name="Outline List 1" w:semiHidden="1" w:unhideWhenUsed="1"/>
-    <w:lsdException w:name="Outline List 2" w:semiHidden="1" w:unhideWhenUsed="1"/>
-    <w:lsdException w:name="Outline List 3" w:semiHidden="1" w:unhideWhenUsed="1"/>
-    <w:lsdException w:name="Table Simple 1" w:semiHidden="1" w:unhideWhenUsed="1"/>
-    <w:lsdException w:name="Table Simple 2" w:semiHidden="1" w:unhideWhenUsed="1"/>
-    <w:lsdException w:name="Table Simple 3" w:semiHidden="1" w:unhideWhenUsed="1"/>
-    <w:lsdException w:name="Table Classic 1" w:semiHidden="1" w:unhideWhenUsed="1"/>
-    <w:lsdException w:name="Table Classic 2" w:semiHidden="1" w:unhideWhenUsed="1"/>
-    <w:lsdException w:name="Table Classic 3" w:semiHidden="1" w:unhideWhenUsed="1"/>
-    <w:lsdException w:name="Table Classic 4" w:semiHidden="1" w:unhideWhenUsed="1"/>
-    <w:lsdException w:name="Table Colorful 1" w:semiHidden="1" w:unhideWhenUsed="1"/>
-    <w:lsdException w:name="Table Colorful 2" w:semiHidden="1" w:unhideWhenUsed="1"/>
-    <w:lsdException w:name="Table Colorful 3" w:semiHidden="1" w:unhideWhenUsed="1"/>
-    <w:lsdException w:name="Table Columns 1" w:semiHidden="1" w:unhideWhenUsed="1"/>
-    <w:lsdException w:name="Table Columns 2" w:semiHidden="1" w:unhideWhenUsed="1"/>
-    <w:lsdException w:name="Table Columns 3" w:semiHidden="1" w:unhideWhenUsed="1"/>
-    <w:lsdException w:name="Table Columns 4" w:semiHidden="1" w:unhideWhenUsed="1"/>
-    <w:lsdException w:name="Table Columns 5" w:semiHidden="1" w:unhideWhenUsed="1"/>
-    <w:lsdException w:name="Table Grid 1" w:semiHidden="1" w:unhideWhenUsed="1"/>
-    <w:lsdException w:name="Table Grid 2" w:semiHidden="1" w:unhideWhenUsed="1"/>
-    <w:lsdException w:name="Table Grid 3" w:semiHidden="1" w:unhideWhenUsed="1"/>
-    <w:lsdException w:name="Table Grid 4" w:semiHidden="1" w:unhideWhenUsed="1"/>
-    <w:lsdException w:name="Table Grid 5" w:semiHidden="1" w:unhideWhenUsed="1"/>
-    <w:lsdException w:name="Table Grid 6" w:semiHidden="1" w:unhideWhenUsed="1"/>
-    <w:lsdException w:name="Table Grid 7" w:semiHidden="1" w:unhideWhenUsed="1"/>
-    <w:lsdException w:name="Table Grid 8" w:semiHidden="1" w:unhideWhenUsed="1"/>
-    <w:lsdException w:name="Table List 1" w:semiHidden="1" w:unhideWhenUsed="1"/>
-    <w:lsdException w:name="Table List 2" w:semiHidden="1" w:unhideWhenUsed="1"/>
-    <w:lsdException w:name="Table List 3" w:semiHidden="1" w:unhideWhenUsed="1"/>
-    <w:lsdException w:name="Table List 4" w:semiHidden="1" w:unhideWhenUsed="1"/>
-    <w:lsdException w:name="Table List 5" w:semiHidden="1" w:unhideWhenUsed="1"/>
-    <w:lsdException w:name="Table List 6" w:semiHidden="1" w:unhideWhenUsed="1"/>
-    <w:lsdException w:name="Table List 7" w:semiHidden="1" w:unhideWhenUsed="1"/>
-    <w:lsdException w:name="Table List 8" w:semiHidden="1" w:unhideWhenUsed="1"/>
-    <w:lsdException w:name="Table 3D effects 1" w:semiHidden="1" w:unhideWhenUsed="1"/>
-    <w:lsdException w:name="Table 3D effects 2" w:semiHidden="1" w:unhideWhenUsed="1"/>
-    <w:lsdException w:name="Table 3D effects 3" w:semiHidden="1" w:unhideWhenUsed="1"/>
-    <w:lsdException w:name="Table Contemporary" w:semiHidden="1" w:unhideWhenUsed="1"/>
-    <w:lsdException w:name="Table Elegant" w:semiHidden="1" w:unhideWhenUsed="1"/>
-    <w:lsdException w:name="Table Professional" w:semiHidden="1" w:unhideWhenUsed="1"/>
-    <w:lsdException w:name="Table Subtle 1" w:semiHidden="1" w:unhideWhenUsed="1"/>
-    <w:lsdException w:name="Table Subtle 2" w:semiHidden="1" w:unhideWhenUsed="1"/>
-    <w:lsdException w:name="Table Web 1" w:semiHidden="1" w:unhideWhenUsed="1"/>
-    <w:lsdException w:name="Table Web 2" w:semiHidden="1" w:unhideWhenUsed="1"/>
-    <w:lsdException w:name="Table Web 3" w:semiHidden="1" w:unhideWhenUsed="1"/>
-    <w:lsdException w:name="Balloon Text" w:semiHidden="1" w:unhideWhenUsed="1"/>
-    <w:lsdException w:name="Table Grid" w:uiPriority="39"/>
-    <w:lsdException w:name="Table Theme" w:semiHidden="1" w:unhideWhenUsed="1"/>
-    <w:lsdException w:name="Placeholder Text" w:semiHidden="1"/>
-    <w:lsdException w:name="No Spacing" w:uiPriority="1" w:qFormat="1"/>
-    <w:lsdException w:name="Light Shading" w:uiPriority="60"/>
-    <w:lsdException w:name="Light List" w:uiPriority="61"/>
-    <w:lsdException w:name="Light Grid" w:uiPriority="62"/>
-    <w:lsdException w:name="Medium Shading 1" w:uiPriority="63"/>
-    <w:lsdException w:name="Medium Shading 2" w:uiPriority="64"/>
-    <w:lsdException w:name="Medium List 1" w:uiPriority="65"/>
-    <w:lsdException w:name="Medium List 2" w:uiPriority="66"/>
-    <w:lsdException w:name="Medium Grid 1" w:uiPriority="67"/>
-    <w:lsdException w:name="Medium Grid 2" w:uiPriority="68"/>
-    <w:lsdException w:name="Medium Grid 3" w:uiPriority="69"/>
-    <w:lsdException w:name="Dark List" w:uiPriority="70"/>
-    <w:lsdException w:name="Colorful Shading" w:uiPriority="71"/>
-    <w:lsdException w:name="Colorful List" w:uiPriority="72"/>
-    <w:lsdException w:name="Colorful Grid" w:uiPriority="73"/>
-    <w:lsdException w:name="Light Shading Accent 1" w:uiPriority="60"/>
-    <w:lsdException w:name="Light List Accent 1" w:uiPriority="61"/>
-    <w:lsdException w:name="Light Grid Accent 1" w:uiPriority="62"/>
-    <w:lsdException w:name="Medium Shading 1 Accent 1" w:uiPriority="63"/>
-    <w:lsdException w:name="Medium Shading 2 Accent 1" w:uiPriority="64"/>
-    <w:lsdException w:name="Medium List 1 Accent 1" w:uiPriority="65"/>
-    <w:lsdException w:name="Revision" w:semiHidden="1"/>
-    <w:lsdException w:name="List Paragraph" w:uiPriority="34" w:qFormat="1"/>
-    <w:lsdException w:name="Quote" w:uiPriority="29" w:qFormat="1"/>
-    <w:lsdException w:name="Intense Quote" w:uiPriority="30" w:qFormat="1"/>
-    <w:lsdException w:name="Medium List 2 Accent 1" w:uiPriority="66"/>
-    <w:lsdException w:name="Medium Grid 1 Accent 1" w:uiPriority="67"/>
-    <w:lsdException w:name="Medium Grid 2 Accent 1" w:uiPriority="68"/>
-    <w:lsdException w:name="Medium Grid 3 Accent 1" w:uiPriority="69"/>
-    <w:lsdException w:name="Dark List Accent 1" w:uiPriority="70"/>
-    <w:lsdException w:name="Colorful Shading Accent 1" w:uiPriority="71"/>
-    <w:lsdException w:name="Colorful List Accent 1" w:uiPriority="72"/>
-    <w:lsdException w:name="Colorful Grid Accent 1" w:uiPriority="73"/>
-    <w:lsdException w:name="Light Shading Accent 2" w:uiPriority="60"/>
-    <w:lsdException w:name="Light List Accent 2" w:uiPriority="61"/>
-    <w:lsdException w:name="Light Grid Accent 2" w:uiPriority="62"/>
-    <w:lsdException w:name="Medium Shading 1 Accent 2" w:uiPriority="63"/>
-    <w:lsdException w:name="Medium Shading 2 Accent 2" w:uiPriority="64"/>
-    <w:lsdException w:name="Medium List 1 Accent 2" w:uiPriority="65"/>
-    <w:lsdException w:name="Medium List 2 Accent 2" w:uiPriority="66"/>
-    <w:lsdException w:name="Medium Grid 1 Accent 2" w:uiPriority="67"/>
-    <w:lsdException w:name="Medium Grid 2 Accent 2" w:uiPriority="68"/>
-    <w:lsdException w:name="Medium Grid 3 Accent 2" w:uiPriority="69"/>
-    <w:lsdException w:name="Dark List Accent 2" w:uiPriority="70"/>
-    <w:lsdException w:name="Colorful Shading Accent 2" w:uiPriority="71"/>
-    <w:lsdException w:name="Colorful List Accent 2" w:uiPriority="72"/>
-    <w:lsdException w:name="Colorful Grid Accent 2" w:uiPriority="73"/>
-    <w:lsdException w:name="Light Shading Accent 3" w:uiPriority="60"/>
-    <w:lsdException w:name="Light List Accent 3" w:uiPriority="61"/>
-    <w:lsdException w:name="Light Grid Accent 3" w:uiPriority="62"/>
-    <w:lsdException w:name="Medium Shading 1 Accent 3" w:uiPriority="63"/>
-    <w:lsdException w:name="Medium Shading 2 Accent 3" w:uiPriority="64"/>
-    <w:lsdException w:name="Medium List 1 Accent 3" w:uiPriority="65"/>
-    <w:lsdException w:name="Medium List 2 Accent 3" w:uiPriority="66"/>
-    <w:lsdException w:name="Medium Grid 1 Accent 3" w:uiPriority="67"/>
-    <w:lsdException w:name="Medium Grid 2 Accent 3" w:uiPriority="68"/>
-    <w:lsdException w:name="Medium Grid 3 Accent 3" w:uiPriority="69"/>
-    <w:lsdException w:name="Dark List Accent 3" w:uiPriority="70"/>
-    <w:lsdException w:name="Colorful Shading Accent 3" w:uiPriority="71"/>
-    <w:lsdException w:name="Colorful List Accent 3" w:uiPriority="72"/>
-    <w:lsdException w:name="Colorful Grid Accent 3" w:uiPriority="73"/>
-    <w:lsdException w:name="Light Shading Accent 4" w:uiPriority="60"/>
-    <w:lsdException w:name="Light List Accent 4" w:uiPriority="61"/>
-    <w:lsdException w:name="Light Grid Accent 4" w:uiPriority="62"/>
-    <w:lsdException w:name="Medium Shading 1 Accent 4" w:uiPriority="63"/>
-    <w:lsdException w:name="Medium Shading 2 Accent 4" w:uiPriority="64"/>
-    <w:lsdException w:name="Medium List 1 Accent 4" w:uiPriority="65"/>
-    <w:lsdException w:name="Medium List 2 Accent 4" w:uiPriority="66"/>
-    <w:lsdException w:name="Medium Grid 1 Accent 4" w:uiPriority="67"/>
-    <w:lsdException w:name="Medium Grid 2 Accent 4" w:uiPriority="68"/>
-    <w:lsdException w:name="Medium Grid 3 Accent 4" w:uiPriority="69"/>
-    <w:lsdException w:name="Dark List Accent 4" w:uiPriority="70"/>
-    <w:lsdException w:name="Colorful Shading Accent 4" w:uiPriority="71"/>
-    <w:lsdException w:name="Colorful List Accent 4" w:uiPriority="72"/>
-    <w:lsdException w:name="Colorful Grid Accent 4" w:uiPriority="73"/>
-    <w:lsdException w:name="Light Shading Accent 5" w:uiPriority="60"/>
-    <w:lsdException w:name="Light List Accent 5" w:uiPriority="61"/>
-    <w:lsdException w:name="Light Grid Accent 5" w:uiPriority="62"/>
-    <w:lsdException w:name="Medium Shading 1 Accent 5" w:uiPriority="63"/>
-    <w:lsdException w:name="Medium Shading 2 Accent 5" w:uiPriority="64"/>
-    <w:lsdException w:name="Medium List 1 Accent 5" w:uiPriority="65"/>
-    <w:lsdException w:name="Medium List 2 Accent 5" w:uiPriority="66"/>
-    <w:lsdException w:name="Medium Grid 1 Accent 5" w:uiPriority="67"/>
-    <w:lsdException w:name="Medium Grid 2 Accent 5" w:uiPriority="68"/>
-    <w:lsdException w:name="Medium Grid 3 Accent 5" w:uiPriority="69"/>
-    <w:lsdException w:name="Dark List Accent 5" w:uiPriority="70"/>
-    <w:lsdException w:name="Colorful Shading Accent 5" w:uiPriority="71"/>
-    <w:lsdException w:name="Colorful List Accent 5" w:uiPriority="72"/>
-    <w:lsdException w:name="Colorful Grid Accent 5" w:uiPriority="73"/>
-    <w:lsdException w:name="Light Shading Accent 6" w:uiPriority="60"/>
-    <w:lsdException w:name="Light List Accent 6" w:uiPriority="61"/>
-    <w:lsdException w:name="Light Grid Accent 6" w:uiPriority="62"/>
-    <w:lsdException w:name="Medium Shading 1 Accent 6" w:uiPriority="63"/>
-    <w:lsdException w:name="Medium Shading 2 Accent 6" w:uiPriority="64"/>
-    <w:lsdException w:name="Medium List 1 Accent 6" w:uiPriority="65"/>
-    <w:lsdException w:name="Medium List 2 Accent 6" w:uiPriority="66"/>
-    <w:lsdException w:name="Medium Grid 1 Accent 6" w:uiPriority="67"/>
-    <w:lsdException w:name="Medium Grid 2 Accent 6" w:uiPriority="68"/>
-    <w:lsdException w:name="Medium Grid 3 Accent 6" w:uiPriority="69"/>
-    <w:lsdException w:name="Dark List Accent 6" w:uiPriority="70"/>
-    <w:lsdException w:name="Colorful Shading Accent 6" w:uiPriority="71"/>
-    <w:lsdException w:name="Colorful List Accent 6" w:uiPriority="72"/>
-    <w:lsdException w:name="Colorful Grid Accent 6" w:uiPriority="73"/>
-    <w:lsdException w:name="Subtle Emphasis" w:uiPriority="19" w:qFormat="1"/>
-    <w:lsdException w:name="Intense Emphasis" w:uiPriority="21" w:qFormat="1"/>
-    <w:lsdException w:name="Subtle Reference" w:uiPriority="31" w:qFormat="1"/>
-    <w:lsdException w:name="Intense Reference" w:uiPriority="32" w:qFormat="1"/>
-    <w:lsdException w:name="Book Title" w:uiPriority="33" w:qFormat="1"/>
-    <w:lsdException w:name="Bibliography" w:semiHidden="1" w:uiPriority="37" w:unhideWhenUsed="1"/>
-    <w:lsdException w:name="TOC Heading" w:semiHidden="1" w:uiPriority="39" w:unhideWhenUsed="1" w:qFormat="1"/>
-    <w:lsdException w:name="Plain Table 1" w:uiPriority="41"/>
-    <w:lsdException w:name="Plain Table 2" w:uiPriority="42"/>
-    <w:lsdException w:name="Plain Table 3" w:uiPriority="43"/>
-    <w:lsdException w:name="Plain Table 4" w:uiPriority="44"/>
-    <w:lsdException w:name="Plain Table 5" w:uiPriority="45"/>
-    <w:lsdException w:name="Grid Table Light" w:uiPriority="40"/>
-    <w:lsdException w:name="Grid Table 1 Light" w:uiPriority="46"/>
-    <w:lsdException w:name="Grid Table 2" w:uiPriority="47"/>
-    <w:lsdException w:name="Grid Table 3" w:uiPriority="48"/>
-    <w:lsdException w:name="Grid Table 4" w:uiPriority="49"/>
-    <w:lsdException w:name="Grid Table 5 Dark" w:uiPriority="50"/>
-    <w:lsdException w:name="Grid Table 6 Colorful" w:uiPriority="51"/>
-    <w:lsdException w:name="Grid Table 7 Colorful" w:uiPriority="52"/>
-    <w:lsdException w:name="Grid Table 1 Light Accent 1" w:uiPriority="46"/>
-    <w:lsdException w:name="Grid Table 2 Accent 1" w:uiPriority="47"/>
-    <w:lsdException w:name="Grid Table 3 Accent 1" w:uiPriority="48"/>
-    <w:lsdException w:name="Grid Table 4 Accent 1" w:uiPriority="49"/>
-    <w:lsdException w:name="Grid Table 5 Dark Accent 1" w:uiPriority="50"/>
-    <w:lsdException w:name="Grid Table 6 Colorful Accent 1" w:uiPriority="51"/>
-    <w:lsdException w:name="Grid Table 7 Colorful Accent 1" w:uiPriority="52"/>
-    <w:lsdException w:name="Grid Table 1 Light Accent 2" w:uiPriority="46"/>
-    <w:lsdException w:name="Grid Table 2 Accent 2" w:uiPriority="47"/>
-    <w:lsdException w:name="Grid Table 3 Accent 2" w:uiPriority="48"/>
-    <w:lsdException w:name="Grid Table 4 Accent 2" w:uiPriority="49"/>
-    <w:lsdException w:name="Grid Table 5 Dark Accent 2" w:uiPriority="50"/>
-    <w:lsdException w:name="Grid Table 6 Colorful Accent 2" w:uiPriority="51"/>
-    <w:lsdException w:name="Grid Table 7 Colorful Accent 2" w:uiPriority="52"/>
-    <w:lsdException w:name="Grid Table 1 Light Accent 3" w:uiPriority="46"/>
-    <w:lsdException w:name="Grid Table 2 Accent 3" w:uiPriority="47"/>
-    <w:lsdException w:name="Grid Table 3 Accent 3" w:uiPriority="48"/>
-    <w:lsdException w:name="Grid Table 4 Accent 3" w:uiPriority="49"/>
-    <w:lsdException w:name="Grid Table 5 Dark Accent 3" w:uiPriority="50"/>
-    <w:lsdException w:name="Grid Table 6 Colorful Accent 3" w:uiPriority="51"/>
-    <w:lsdException w:name="Grid Table 7 Colorful Accent 3" w:uiPriority="52"/>
-    <w:lsdException w:name="Grid Table 1 Light Accent 4" w:uiPriority="46"/>
-    <w:lsdException w:name="Grid Table 2 Accent 4" w:uiPriority="47"/>
-    <w:lsdException w:name="Grid Table 3 Accent 4" w:uiPriority="48"/>
-    <w:lsdException w:name="Grid Table 4 Accent 4" w:uiPriority="49"/>
-    <w:lsdException w:name="Grid Table 5 Dark Accent 4" w:uiPriority="50"/>
-    <w:lsdException w:name="Grid Table 6 Colorful Accent 4" w:uiPriority="51"/>
-    <w:lsdException w:name="Grid Table 7 Colorful Accent 4" w:uiPriority="52"/>
-    <w:lsdException w:name="Grid Table 1 Light Accent 5" w:uiPriority="46"/>
-    <w:lsdException w:name="Grid Table 2 Accent 5" w:uiPriority="47"/>
-    <w:lsdException w:name="Grid Table 3 Accent 5" w:uiPriority="48"/>
-    <w:lsdException w:name="Grid Table 4 Accent 5" w:uiPriority="49"/>
-    <w:lsdException w:name="Grid Table 5 Dark Accent 5" w:uiPriority="50"/>
-    <w:lsdException w:name="Grid Table 6 Colorful Accent 5" w:uiPriority="51"/>
-    <w:lsdException w:name="Grid Table 7 Colorful Accent 5" w:uiPriority="52"/>
-    <w:lsdException w:name="Grid Table 1 Light Accent 6" w:uiPriority="46"/>
-    <w:lsdException w:name="Grid Table 2 Accent 6" w:uiPriority="47"/>
-    <w:lsdException w:name="Grid Table 3 Accent 6" w:uiPriority="48"/>
-    <w:lsdException w:name="Grid Table 4 Accent 6" w:uiPriority="49"/>
-    <w:lsdException w:name="Grid Table 5 Dark Accent 6" w:uiPriority="50"/>
-    <w:lsdException w:name="Grid Table 6 Colorful Accent 6" w:uiPriority="51"/>
-    <w:lsdException w:name="Grid Table 7 Colorful Accent 6" w:uiPriority="52"/>
-    <w:lsdException w:name="List Table 1 Light" w:uiPriority="46"/>
-    <w:lsdException w:name="List Table 2" w:uiPriority="47"/>
-    <w:lsdException w:name="List Table 3" w:uiPriority="48"/>
-    <w:lsdException w:name="List Table 4" w:uiPriority="49"/>
-    <w:lsdException w:name="List Table 5 Dark" w:uiPriority="50"/>
-    <w:lsdException w:name="List Table 6 Colorful" w:uiPriority="51"/>
-    <w:lsdException w:name="List Table 7 Colorful" w:uiPriority="52"/>
-    <w:lsdException w:name="List Table 1 Light Accent 1" w:uiPriority="46"/>
-    <w:lsdException w:name="List Table 2 Accent 1" w:uiPriority="47"/>
-    <w:lsdException w:name="List Table 3 Accent 1" w:uiPriority="48"/>
-    <w:lsdException w:name="List Table 4 Accent 1" w:uiPriority="49"/>
-    <w:lsdException w:name="List Table 5 Dark Accent 1" w:uiPriority="50"/>
-    <w:lsdException w:name="List Table 6 Colorful Accent 1" w:uiPriority="51"/>
-    <w:lsdException w:name="List Table 7 Colorful Accent 1" w:uiPriority="52"/>
-    <w:lsdException w:name="List Table 1 Light Accent 2" w:uiPriority="46"/>
-    <w:lsdException w:name="List Table 2 Accent 2" w:uiPriority="47"/>
-    <w:lsdException w:name="List Table 3 Accent 2" w:uiPriority="48"/>
-    <w:lsdException w:name="List Table 4 Accent 2" w:uiPriority="49"/>
-    <w:lsdException w:name="List Table 5 Dark Accent 2" w:uiPriority="50"/>
-    <w:lsdException w:name="List Table 6 Colorful Accent 2" w:uiPriority="51"/>
-    <w:lsdException w:name="List Table 7 Colorful Accent 2" w:uiPriority="52"/>
-    <w:lsdException w:name="List Table 1 Light Accent 3" w:uiPriority="46"/>
-    <w:lsdException w:name="List Table 2 Accent 3" w:uiPriority="47"/>
-    <w:lsdException w:name="List Table 3 Accent 3" w:uiPriority="48"/>
-    <w:lsdException w:name="List Table 4 Accent 3" w:uiPriority="49"/>
-    <w:lsdException w:name="List Table 5 Dark Accent 3" w:uiPriority="50"/>
-    <w:lsdException w:name="List Table 6 Colorful Accent 3" w:uiPriority="51"/>
-    <w:lsdException w:name="List Table 7 Colorful Accent 3" w:uiPriority="52"/>
-    <w:lsdException w:name="List Table 1 Light Accent 4" w:uiPriority="46"/>
-    <w:lsdException w:name="List Table 2 Accent 4" w:uiPriority="47"/>
-    <w:lsdException w:name="List Table 3 Accent 4" w:uiPriority="48"/>
-    <w:lsdException w:name="List Table 4 Accent 4" w:uiPriority="49"/>
-    <w:lsdException w:name="List Table 5 Dark Accent 4" w:uiPriority="50"/>
-    <w:lsdException w:name="List Table 6 Colorful Accent 4" w:uiPriority="51"/>
-    <w:lsdException w:name="List Table 7 Colorful Accent 4" w:uiPriority="52"/>
-    <w:lsdException w:name="List Table 1 Light Accent 5" w:uiPriority="46"/>
-    <w:lsdException w:name="List Table 2 Accent 5" w:uiPriority="47"/>
-    <w:lsdException w:name="List Table 3 Accent 5" w:uiPriority="48"/>
-    <w:lsdException w:name="List Table 4 Accent 5" w:uiPriority="49"/>
-    <w:lsdException w:name="List Table 5 Dark Accent 5" w:uiPriority="50"/>
-    <w:lsdException w:name="List Table 6 Colorful Accent 5" w:uiPriority="51"/>
-    <w:lsdException w:name="List Table 7 Colorful Accent 5" w:uiPriority="52"/>
-    <w:lsdException w:name="List Table 1 Light Accent 6" w:uiPriority="46"/>
-    <w:lsdException w:name="List Table 2 Accent 6" w:uiPriority="47"/>
-    <w:lsdException w:name="List Table 3 Accent 6" w:uiPriority="48"/>
-    <w:lsdException w:name="List Table 4 Accent 6" w:uiPriority="49"/>
-    <w:lsdException w:name="List Table 5 Dark Accent 6" w:uiPriority="50"/>
-    <w:lsdException w:name="List Table 6 Colorful Accent 6" w:uiPriority="51"/>
-    <w:lsdException w:name="List Table 7 Colorful Accent 6" w:uiPriority="52"/>
-  </w:latentStyles>
-  <w:style w:type="paragraph" w:default="1" w:styleId="Normal">
-    <w:name w:val="Normal"/>
-    <w:qFormat/>
-  </w:style>
-  <w:style w:type="character" w:default="1" w:styleId="DefaultParagraphFont">
-    <w:name w:val="Default Paragraph Font"/>
-    <w:uiPriority w:val="1"/>
-    <w:semiHidden/>
-    <w:unhideWhenUsed/>
-  </w:style>
-  <w:style w:type="table" w:default="1" w:styleId="TableNormal">
-    <w:name w:val="Normal Table"/>
-    <w:uiPriority w:val="99"/>
-    <w:semiHidden/>
-    <w:unhideWhenUsed/>
-    <w:tblPr>
-      <w:tblInd w:w="0" w:type="dxa"/>
-      <w:tblCellMar>
-        <w:top w:w="0" w:type="dxa"/>
-        <w:left w:w="108" w:type="dxa"/>
-        <w:bottom w:w="0" w:type="dxa"/>
-        <w:right w:w="108" w:type="dxa"/>
-      </w:tblCellMar>
-    </w:tblPr>
-  </w:style>
-  <w:style w:type="numbering" w:default="1" w:styleId="NoList">
-    <w:name w:val="No List"/>
-    <w:uiPriority w:val="99"/>
-    <w:semiHidden/>
-    <w:unhideWhenUsed/>
-  </w:style>
-  <w:style w:type="character" w:styleId="PlaceholderText">
-    <w:name w:val="Placeholder Text"/>
-    <w:basedOn w:val="DefaultParagraphFont"/>
-    <w:uiPriority w:val="99"/>
-    <w:semiHidden/>
-    <w:rsid w:val="00A6254C"/>
-    <w:rPr>
-      <w:color w:val="808080"/>
-    </w:rPr>
-  </w:style>
-</w:styles>
-</file>
-
-<file path=word/glossary/webSettings.xml><?xml version="1.0" encoding="utf-8"?>
-<w:webSettings xmlns:mc="http://schemas.openxmlformats.org/markup-compatibility/2006" xmlns:r="http://schemas.openxmlformats.org/officeDocument/2006/relationships" xmlns:w="http://schemas.openxmlformats.org/wordprocessingml/2006/main" xmlns:w14="http://schemas.microsoft.com/office/word/2010/wordml" xmlns:w15="http://schemas.microsoft.com/office/word/2012/wordml" mc:Ignorable="w14 w15">
-  <w:optimizeForBrowser/>
-  <w:allowPNG/>
-</w:webSettings>
-</file>
-
 <file path=word/theme/theme1.xml><?xml version="1.0" encoding="utf-8"?>
 <a:theme xmlns:a="http://schemas.openxmlformats.org/drawingml/2006/main" name="Office Theme">
   <a:themeElements>
@@ -14115,7 +14349,7 @@
 </file>
 
 <file path=customXml/itemProps1.xml><?xml version="1.0" encoding="utf-8"?>
-<ds:datastoreItem xmlns:ds="http://schemas.openxmlformats.org/officeDocument/2006/customXml" ds:itemID="{1DA188C3-E0C8-419A-8BF7-DB1D6AFE63C4}">
+<ds:datastoreItem xmlns:ds="http://schemas.openxmlformats.org/officeDocument/2006/customXml" ds:itemID="{6A3060F5-E845-4744-B591-BB5CC999D56C}">
   <ds:schemaRefs>
     <ds:schemaRef ds:uri="http://schemas.openxmlformats.org/officeDocument/2006/bibliography"/>
   </ds:schemaRefs>

</xml_diff>

<commit_message>
- Update báo cáo. - Thêm 2 file để chạy bước 16, 17, 18. Note: - Đã giải quyết lỗi ở bước 15 (không tìm thấy file *.lab) --> Sửa file wintri.mlf.
</commit_message>
<xml_diff>
--- a/Lab2/Báo cáo.docx
+++ b/Lab2/Báo cáo.docx
@@ -2598,7 +2598,25 @@
           <w:sz w:val="26"/>
           <w:szCs w:val="26"/>
         </w:rPr>
-        <w:t>Các hệ số cepstrum tần số mel (MFCC).</w:t>
+        <w:t xml:space="preserve">Các hệ số cepstrum tần số </w:t>
+      </w:r>
+      <w:proofErr w:type="gramStart"/>
+      <w:r>
+        <w:rPr>
+          <w:rFonts w:ascii="Times New Roman" w:hAnsi="Times New Roman" w:cs="Times New Roman"/>
+          <w:sz w:val="26"/>
+          <w:szCs w:val="26"/>
+        </w:rPr>
+        <w:t>mel</w:t>
+      </w:r>
+      <w:proofErr w:type="gramEnd"/>
+      <w:r>
+        <w:rPr>
+          <w:rFonts w:ascii="Times New Roman" w:hAnsi="Times New Roman" w:cs="Times New Roman"/>
+          <w:sz w:val="26"/>
+          <w:szCs w:val="26"/>
+        </w:rPr>
+        <w:t xml:space="preserve"> (MFCC).</w:t>
       </w:r>
     </w:p>
     <w:p>
@@ -2665,7 +2683,25 @@
           <w:sz w:val="26"/>
           <w:szCs w:val="26"/>
         </w:rPr>
-        <w:t>MFCC thể hiện hình thái của cuống họng, … khi ta nói.</w:t>
+        <w:t xml:space="preserve">MFCC thể hiện hình thái của cuống </w:t>
+      </w:r>
+      <w:proofErr w:type="gramStart"/>
+      <w:r>
+        <w:rPr>
+          <w:rFonts w:ascii="Times New Roman" w:hAnsi="Times New Roman" w:cs="Times New Roman"/>
+          <w:sz w:val="26"/>
+          <w:szCs w:val="26"/>
+        </w:rPr>
+        <w:t>họng, …</w:t>
+      </w:r>
+      <w:proofErr w:type="gramEnd"/>
+      <w:r>
+        <w:rPr>
+          <w:rFonts w:ascii="Times New Roman" w:hAnsi="Times New Roman" w:cs="Times New Roman"/>
+          <w:sz w:val="26"/>
+          <w:szCs w:val="26"/>
+        </w:rPr>
+        <w:t xml:space="preserve"> khi ta nói.</w:t>
       </w:r>
     </w:p>
     <w:p>
@@ -2860,7 +2896,25 @@
           <w:sz w:val="26"/>
           <w:szCs w:val="26"/>
         </w:rPr>
-        <w:t>Biến đổi sang thang đo mel (Mel-frequency wrapping)</w:t>
+        <w:t xml:space="preserve">Biến đổi sang thang đo </w:t>
+      </w:r>
+      <w:proofErr w:type="gramStart"/>
+      <w:r>
+        <w:rPr>
+          <w:rFonts w:ascii="Times New Roman" w:hAnsi="Times New Roman" w:cs="Times New Roman"/>
+          <w:sz w:val="26"/>
+          <w:szCs w:val="26"/>
+        </w:rPr>
+        <w:t>mel</w:t>
+      </w:r>
+      <w:proofErr w:type="gramEnd"/>
+      <w:r>
+        <w:rPr>
+          <w:rFonts w:ascii="Times New Roman" w:hAnsi="Times New Roman" w:cs="Times New Roman"/>
+          <w:sz w:val="26"/>
+          <w:szCs w:val="26"/>
+        </w:rPr>
+        <w:t xml:space="preserve"> (Mel-frequency wrapping)</w:t>
       </w:r>
       <w:r>
         <w:rPr>
@@ -3163,6 +3217,7 @@
         </w:rPr>
         <w:t>2</w:t>
       </w:r>
+      <w:proofErr w:type="gramStart"/>
       <w:r>
         <w:rPr>
           <w:rFonts w:ascii="Times New Roman" w:hAnsi="Times New Roman" w:cs="Times New Roman"/>
@@ -3170,7 +3225,17 @@
           <w:sz w:val="26"/>
           <w:szCs w:val="26"/>
         </w:rPr>
-        <w:t>, …, X</w:t>
+        <w:t>, …,</w:t>
+      </w:r>
+      <w:proofErr w:type="gramEnd"/>
+      <w:r>
+        <w:rPr>
+          <w:rFonts w:ascii="Times New Roman" w:hAnsi="Times New Roman" w:cs="Times New Roman"/>
+          <w:i/>
+          <w:sz w:val="26"/>
+          <w:szCs w:val="26"/>
+        </w:rPr>
+        <w:t xml:space="preserve"> X</w:t>
       </w:r>
       <w:r>
         <w:rPr>
@@ -3952,8 +4017,18 @@
           <w:sz w:val="26"/>
           <w:szCs w:val="26"/>
         </w:rPr>
-        <w:t xml:space="preserve"> và </w:t>
-      </w:r>
+        <w:t xml:space="preserve"> </w:t>
+      </w:r>
+      <w:proofErr w:type="gramStart"/>
+      <w:r>
+        <w:rPr>
+          <w:rFonts w:ascii="Times New Roman" w:eastAsiaTheme="minorEastAsia" w:hAnsi="Times New Roman" w:cs="Times New Roman"/>
+          <w:sz w:val="26"/>
+          <w:szCs w:val="26"/>
+        </w:rPr>
+        <w:t xml:space="preserve">và </w:t>
+      </w:r>
+      <w:proofErr w:type="gramEnd"/>
       <m:oMath>
         <m:nary>
           <m:naryPr>
@@ -4193,8 +4268,18 @@
           <w:sz w:val="26"/>
           <w:szCs w:val="26"/>
         </w:rPr>
-        <w:t xml:space="preserve"> và </w:t>
-      </w:r>
+        <w:t xml:space="preserve"> </w:t>
+      </w:r>
+      <w:proofErr w:type="gramStart"/>
+      <w:r>
+        <w:rPr>
+          <w:rFonts w:ascii="Times New Roman" w:eastAsiaTheme="minorEastAsia" w:hAnsi="Times New Roman" w:cs="Times New Roman"/>
+          <w:sz w:val="26"/>
+          <w:szCs w:val="26"/>
+        </w:rPr>
+        <w:t xml:space="preserve">và </w:t>
+      </w:r>
+      <w:proofErr w:type="gramEnd"/>
       <m:oMath>
         <m:nary>
           <m:naryPr>
@@ -4301,7 +4386,25 @@
           <w:sz w:val="26"/>
           <w:szCs w:val="26"/>
         </w:rPr>
-        <w:t>µ được mô tả như trên là một mô hình Markov</w:t>
+        <w:t xml:space="preserve">µ </w:t>
+      </w:r>
+      <w:proofErr w:type="gramStart"/>
+      <w:r>
+        <w:rPr>
+          <w:rFonts w:ascii="Times New Roman" w:hAnsi="Times New Roman" w:cs="Times New Roman"/>
+          <w:sz w:val="26"/>
+          <w:szCs w:val="26"/>
+        </w:rPr>
+        <w:t>được</w:t>
+      </w:r>
+      <w:proofErr w:type="gramEnd"/>
+      <w:r>
+        <w:rPr>
+          <w:rFonts w:ascii="Times New Roman" w:hAnsi="Times New Roman" w:cs="Times New Roman"/>
+          <w:sz w:val="26"/>
+          <w:szCs w:val="26"/>
+        </w:rPr>
+        <w:t xml:space="preserve"> mô tả như trên là một mô hình Markov</w:t>
       </w:r>
       <w:r>
         <w:rPr>
@@ -4339,8 +4442,18 @@
           <w:sz w:val="26"/>
           <w:szCs w:val="26"/>
         </w:rPr>
-        <w:t xml:space="preserve">Một HMM là một bộ 5 (S, K, </w:t>
-      </w:r>
+        <w:t>Một HMM là một bộ 5 (S, K</w:t>
+      </w:r>
+      <w:proofErr w:type="gramStart"/>
+      <w:r>
+        <w:rPr>
+          <w:rFonts w:ascii="Times New Roman" w:hAnsi="Times New Roman" w:cs="Times New Roman"/>
+          <w:sz w:val="26"/>
+          <w:szCs w:val="26"/>
+        </w:rPr>
+        <w:t xml:space="preserve">, </w:t>
+      </w:r>
+      <w:proofErr w:type="gramEnd"/>
       <w:r>
         <w:rPr>
           <w:rFonts w:ascii="Times New Roman" w:hAnsi="Times New Roman" w:cs="Times New Roman"/>
@@ -5422,6 +5535,7 @@
         </w:rPr>
         <w:t xml:space="preserve"> tương ứng với mô </w:t>
       </w:r>
+      <w:proofErr w:type="gramStart"/>
       <w:r>
         <w:rPr>
           <w:rFonts w:ascii="Times New Roman" w:hAnsi="Times New Roman" w:cs="Times New Roman"/>
@@ -5438,6 +5552,7 @@
         </w:rPr>
         <w:t xml:space="preserve"> </w:t>
       </w:r>
+      <w:proofErr w:type="gramEnd"/>
       <m:oMath>
         <m:r>
           <w:rPr>
@@ -5677,6 +5792,7 @@
         </w:rPr>
         <w:t xml:space="preserve">ứng với mô </w:t>
       </w:r>
+      <w:proofErr w:type="gramStart"/>
       <w:r>
         <w:rPr>
           <w:rFonts w:ascii="Times New Roman" w:hAnsi="Times New Roman" w:cs="Times New Roman"/>
@@ -5685,6 +5801,7 @@
         </w:rPr>
         <w:t xml:space="preserve">hình </w:t>
       </w:r>
+      <w:proofErr w:type="gramEnd"/>
       <m:oMath>
         <m:r>
           <w:rPr>
@@ -5906,8 +6023,18 @@
           <w:sz w:val="26"/>
           <w:szCs w:val="26"/>
         </w:rPr>
-        <w:t xml:space="preserve">ho trước chuỗi quan sát </w:t>
-      </w:r>
+        <w:t xml:space="preserve">ho trước chuỗi quan </w:t>
+      </w:r>
+      <w:proofErr w:type="gramStart"/>
+      <w:r>
+        <w:rPr>
+          <w:rFonts w:ascii="Times New Roman" w:hAnsi="Times New Roman" w:cs="Times New Roman"/>
+          <w:sz w:val="26"/>
+          <w:szCs w:val="26"/>
+        </w:rPr>
+        <w:t xml:space="preserve">sát </w:t>
+      </w:r>
+      <w:proofErr w:type="gramEnd"/>
       <m:oMath>
         <m:r>
           <w:rPr>
@@ -6489,7 +6616,25 @@
           <w:sz w:val="26"/>
           <w:szCs w:val="26"/>
         </w:rPr>
-        <w:t>HMMs có thể dùng cho các bài toán với dữ liệu là một chuỗi theo thời gian, và HTK</w:t>
+        <w:t xml:space="preserve">HMMs có thể dùng cho các bài toán với dữ liệu là một chuỗi </w:t>
+      </w:r>
+      <w:proofErr w:type="gramStart"/>
+      <w:r>
+        <w:rPr>
+          <w:rFonts w:ascii="Times New Roman" w:hAnsi="Times New Roman" w:cs="Times New Roman"/>
+          <w:sz w:val="26"/>
+          <w:szCs w:val="26"/>
+        </w:rPr>
+        <w:t>theo</w:t>
+      </w:r>
+      <w:proofErr w:type="gramEnd"/>
+      <w:r>
+        <w:rPr>
+          <w:rFonts w:ascii="Times New Roman" w:hAnsi="Times New Roman" w:cs="Times New Roman"/>
+          <w:sz w:val="26"/>
+          <w:szCs w:val="26"/>
+        </w:rPr>
+        <w:t xml:space="preserve"> thời gian, và HTK</w:t>
       </w:r>
       <w:r>
         <w:rPr>
@@ -6667,7 +6812,25 @@
           <w:sz w:val="26"/>
           <w:szCs w:val="26"/>
         </w:rPr>
-        <w:t>ông cụ huấn luyện mô hình  bằng việc tính toán, ước lượng lại các tham số</w:t>
+        <w:t xml:space="preserve">ông cụ huấn luyện mô </w:t>
+      </w:r>
+      <w:proofErr w:type="gramStart"/>
+      <w:r>
+        <w:rPr>
+          <w:rFonts w:ascii="Times New Roman" w:hAnsi="Times New Roman" w:cs="Times New Roman"/>
+          <w:sz w:val="26"/>
+          <w:szCs w:val="26"/>
+        </w:rPr>
+        <w:t>hình  bằng</w:t>
+      </w:r>
+      <w:proofErr w:type="gramEnd"/>
+      <w:r>
+        <w:rPr>
+          <w:rFonts w:ascii="Times New Roman" w:hAnsi="Times New Roman" w:cs="Times New Roman"/>
+          <w:sz w:val="26"/>
+          <w:szCs w:val="26"/>
+        </w:rPr>
+        <w:t xml:space="preserve"> việc tính toán, ước lượng lại các tham số</w:t>
       </w:r>
       <w:r>
         <w:rPr>
@@ -6721,7 +6884,25 @@
           <w:sz w:val="26"/>
           <w:szCs w:val="26"/>
         </w:rPr>
-        <w:t>ông cụ chuyển đổi từ dữ liệu đầu vào thành dữ liệu theo format</w:t>
+        <w:t xml:space="preserve">ông cụ chuyển đổi từ dữ liệu đầu vào thành dữ liệu </w:t>
+      </w:r>
+      <w:proofErr w:type="gramStart"/>
+      <w:r>
+        <w:rPr>
+          <w:rFonts w:ascii="Times New Roman" w:hAnsi="Times New Roman" w:cs="Times New Roman"/>
+          <w:sz w:val="26"/>
+          <w:szCs w:val="26"/>
+        </w:rPr>
+        <w:t>theo</w:t>
+      </w:r>
+      <w:proofErr w:type="gramEnd"/>
+      <w:r>
+        <w:rPr>
+          <w:rFonts w:ascii="Times New Roman" w:hAnsi="Times New Roman" w:cs="Times New Roman"/>
+          <w:sz w:val="26"/>
+          <w:szCs w:val="26"/>
+        </w:rPr>
+        <w:t xml:space="preserve"> format</w:t>
       </w:r>
       <w:r>
         <w:rPr>
@@ -7145,6 +7326,7 @@
         </w:rPr>
         <w:t xml:space="preserve">Ở hai tập tin đều có sil. </w:t>
       </w:r>
+      <w:proofErr w:type="gramStart"/>
       <w:r>
         <w:rPr>
           <w:rFonts w:ascii="Times New Roman" w:hAnsi="Times New Roman" w:cs="Times New Roman"/>
@@ -7159,7 +7341,16 @@
           <w:sz w:val="26"/>
           <w:szCs w:val="26"/>
         </w:rPr>
-        <w:t xml:space="preserve">onophones1 </w:t>
+        <w:t>onophones1</w:t>
+      </w:r>
+      <w:proofErr w:type="gramEnd"/>
+      <w:r>
+        <w:rPr>
+          <w:rFonts w:ascii="Times New Roman" w:hAnsi="Times New Roman" w:cs="Times New Roman"/>
+          <w:sz w:val="26"/>
+          <w:szCs w:val="26"/>
+        </w:rPr>
+        <w:t xml:space="preserve"> </w:t>
       </w:r>
       <w:r>
         <w:rPr>
@@ -7175,7 +7366,25 @@
           <w:sz w:val="26"/>
           <w:szCs w:val="26"/>
         </w:rPr>
-        <w:t>có thêm sp ở cuối tập tin. sp là khoảng ngưng giữa các từ, sil là khoảng lặng ở đầu/cuối tập tin ghi âm.</w:t>
+        <w:t xml:space="preserve">có thêm sp ở cuối tập tin. </w:t>
+      </w:r>
+      <w:proofErr w:type="gramStart"/>
+      <w:r>
+        <w:rPr>
+          <w:rFonts w:ascii="Times New Roman" w:hAnsi="Times New Roman" w:cs="Times New Roman"/>
+          <w:sz w:val="26"/>
+          <w:szCs w:val="26"/>
+        </w:rPr>
+        <w:t>sp</w:t>
+      </w:r>
+      <w:proofErr w:type="gramEnd"/>
+      <w:r>
+        <w:rPr>
+          <w:rFonts w:ascii="Times New Roman" w:hAnsi="Times New Roman" w:cs="Times New Roman"/>
+          <w:sz w:val="26"/>
+          <w:szCs w:val="26"/>
+        </w:rPr>
+        <w:t xml:space="preserve"> là khoảng ngưng giữa các từ, sil là khoảng lặng ở đầu/cuối tập tin ghi âm.</w:t>
       </w:r>
     </w:p>
     <w:p>
@@ -7323,13 +7532,23 @@
           <w:szCs w:val="26"/>
         </w:rPr>
       </w:pPr>
-      <w:r>
-        <w:rPr>
-          <w:rFonts w:ascii="Times New Roman" w:hAnsi="Times New Roman" w:cs="Times New Roman"/>
-          <w:sz w:val="26"/>
-          <w:szCs w:val="26"/>
-        </w:rPr>
-        <w:t>mkphones0.led và mkphones1.led là hai tập tin cho trước dùng để cấu hình, có các từ khóa EX (expand), IS (thêm khoảng lặng đầu cuối),  DE (xóa tất cả khoảng nghỉ).</w:t>
+      <w:proofErr w:type="gramStart"/>
+      <w:r>
+        <w:rPr>
+          <w:rFonts w:ascii="Times New Roman" w:hAnsi="Times New Roman" w:cs="Times New Roman"/>
+          <w:sz w:val="26"/>
+          <w:szCs w:val="26"/>
+        </w:rPr>
+        <w:t>mkphones0.led</w:t>
+      </w:r>
+      <w:proofErr w:type="gramEnd"/>
+      <w:r>
+        <w:rPr>
+          <w:rFonts w:ascii="Times New Roman" w:hAnsi="Times New Roman" w:cs="Times New Roman"/>
+          <w:sz w:val="26"/>
+          <w:szCs w:val="26"/>
+        </w:rPr>
+        <w:t xml:space="preserve"> và mkphones1.led là hai tập tin cho trước dùng để cấu hình, có các từ khóa EX (expand), IS (thêm khoảng lặng đầu cuối),  DE (xóa tất cả khoảng nghỉ).</w:t>
       </w:r>
     </w:p>
     <w:p>
@@ -7511,7 +7730,25 @@
           <w:sz w:val="26"/>
           <w:szCs w:val="26"/>
         </w:rPr>
-        <w:t xml:space="preserve"> trong thư mục MFC.</w:t>
+        <w:t xml:space="preserve"> trong </w:t>
+      </w:r>
+      <w:proofErr w:type="gramStart"/>
+      <w:r>
+        <w:rPr>
+          <w:rFonts w:ascii="Times New Roman" w:hAnsi="Times New Roman" w:cs="Times New Roman"/>
+          <w:sz w:val="26"/>
+          <w:szCs w:val="26"/>
+        </w:rPr>
+        <w:t>thư</w:t>
+      </w:r>
+      <w:proofErr w:type="gramEnd"/>
+      <w:r>
+        <w:rPr>
+          <w:rFonts w:ascii="Times New Roman" w:hAnsi="Times New Roman" w:cs="Times New Roman"/>
+          <w:sz w:val="26"/>
+          <w:szCs w:val="26"/>
+        </w:rPr>
+        <w:t xml:space="preserve"> mục MFC.</w:t>
       </w:r>
     </w:p>
     <w:p>
@@ -7592,13 +7829,23 @@
           <w:szCs w:val="26"/>
         </w:rPr>
       </w:pPr>
-      <w:r>
-        <w:rPr>
-          <w:rFonts w:ascii="Times New Roman" w:hAnsi="Times New Roman" w:cs="Times New Roman"/>
-          <w:sz w:val="26"/>
-          <w:szCs w:val="26"/>
-        </w:rPr>
-        <w:t>proto là tập tin được cung cấp trước</w:t>
+      <w:proofErr w:type="gramStart"/>
+      <w:r>
+        <w:rPr>
+          <w:rFonts w:ascii="Times New Roman" w:hAnsi="Times New Roman" w:cs="Times New Roman"/>
+          <w:sz w:val="26"/>
+          <w:szCs w:val="26"/>
+        </w:rPr>
+        <w:t>proto</w:t>
+      </w:r>
+      <w:proofErr w:type="gramEnd"/>
+      <w:r>
+        <w:rPr>
+          <w:rFonts w:ascii="Times New Roman" w:hAnsi="Times New Roman" w:cs="Times New Roman"/>
+          <w:sz w:val="26"/>
+          <w:szCs w:val="26"/>
+        </w:rPr>
+        <w:t xml:space="preserve"> là tập tin được cung cấp trước</w:t>
       </w:r>
       <w:r>
         <w:rPr>
@@ -7897,13 +8144,23 @@
           <w:szCs w:val="26"/>
         </w:rPr>
       </w:pPr>
-      <w:r>
-        <w:rPr>
-          <w:rFonts w:ascii="Times New Roman" w:hAnsi="Times New Roman" w:cs="Times New Roman"/>
-          <w:sz w:val="26"/>
-          <w:szCs w:val="26"/>
-        </w:rPr>
-        <w:t>macros và hmmdefs là mô hình chuẩn.</w:t>
+      <w:proofErr w:type="gramStart"/>
+      <w:r>
+        <w:rPr>
+          <w:rFonts w:ascii="Times New Roman" w:hAnsi="Times New Roman" w:cs="Times New Roman"/>
+          <w:sz w:val="26"/>
+          <w:szCs w:val="26"/>
+        </w:rPr>
+        <w:t>macros</w:t>
+      </w:r>
+      <w:proofErr w:type="gramEnd"/>
+      <w:r>
+        <w:rPr>
+          <w:rFonts w:ascii="Times New Roman" w:hAnsi="Times New Roman" w:cs="Times New Roman"/>
+          <w:sz w:val="26"/>
+          <w:szCs w:val="26"/>
+        </w:rPr>
+        <w:t xml:space="preserve"> và hmmdefs là mô hình chuẩn.</w:t>
       </w:r>
     </w:p>
     <w:p>
@@ -8026,13 +8283,23 @@
           <w:szCs w:val="26"/>
         </w:rPr>
       </w:pPr>
-      <w:r>
-        <w:rPr>
-          <w:rFonts w:ascii="Times New Roman" w:hAnsi="Times New Roman" w:cs="Times New Roman"/>
-          <w:sz w:val="26"/>
-          <w:szCs w:val="26"/>
-        </w:rPr>
-        <w:t>macros và hmmdefs đã được sửa lại, lưu vào hmm3.</w:t>
+      <w:proofErr w:type="gramStart"/>
+      <w:r>
+        <w:rPr>
+          <w:rFonts w:ascii="Times New Roman" w:hAnsi="Times New Roman" w:cs="Times New Roman"/>
+          <w:sz w:val="26"/>
+          <w:szCs w:val="26"/>
+        </w:rPr>
+        <w:t>macros</w:t>
+      </w:r>
+      <w:proofErr w:type="gramEnd"/>
+      <w:r>
+        <w:rPr>
+          <w:rFonts w:ascii="Times New Roman" w:hAnsi="Times New Roman" w:cs="Times New Roman"/>
+          <w:sz w:val="26"/>
+          <w:szCs w:val="26"/>
+        </w:rPr>
+        <w:t xml:space="preserve"> và hmmdefs đã được sửa lại, lưu vào hmm3.</w:t>
       </w:r>
     </w:p>
     <w:p>
@@ -8250,31 +8517,7 @@
           <w:sz w:val="26"/>
           <w:szCs w:val="26"/>
         </w:rPr>
-        <w:t xml:space="preserve">Training </w:t>
-      </w:r>
-      <w:r>
-        <w:rPr>
-          <w:rFonts w:ascii="Times New Roman" w:hAnsi="Times New Roman" w:cs="Times New Roman"/>
-          <w:sz w:val="26"/>
-          <w:szCs w:val="26"/>
-        </w:rPr>
-        <w:t>2</w:t>
-      </w:r>
-      <w:r>
-        <w:rPr>
-          <w:rFonts w:ascii="Times New Roman" w:hAnsi="Times New Roman" w:cs="Times New Roman"/>
-          <w:sz w:val="26"/>
-          <w:szCs w:val="26"/>
-        </w:rPr>
-        <w:t xml:space="preserve"> vòng để</w:t>
-      </w:r>
-      <w:r>
-        <w:rPr>
-          <w:rFonts w:ascii="Times New Roman" w:hAnsi="Times New Roman" w:cs="Times New Roman"/>
-          <w:sz w:val="26"/>
-          <w:szCs w:val="26"/>
-        </w:rPr>
-        <w:t xml:space="preserve"> ra hmm7</w:t>
+        <w:t>Training 2 vòng để ra hmm7</w:t>
       </w:r>
     </w:p>
     <w:p>
@@ -8580,43 +8823,7 @@
           <w:sz w:val="26"/>
           <w:szCs w:val="26"/>
         </w:rPr>
-        <w:t>HERest -C config -I aligned.mlf -S train.scp -H hmm</w:t>
-      </w:r>
-      <w:r>
-        <w:rPr>
-          <w:rFonts w:ascii="Times New Roman" w:hAnsi="Times New Roman" w:cs="Times New Roman"/>
-          <w:i/>
-          <w:sz w:val="26"/>
-          <w:szCs w:val="26"/>
-        </w:rPr>
-        <w:t>8</w:t>
-      </w:r>
-      <w:r>
-        <w:rPr>
-          <w:rFonts w:ascii="Times New Roman" w:hAnsi="Times New Roman" w:cs="Times New Roman"/>
-          <w:i/>
-          <w:sz w:val="26"/>
-          <w:szCs w:val="26"/>
-        </w:rPr>
-        <w:t>/macros -H hmm</w:t>
-      </w:r>
-      <w:r>
-        <w:rPr>
-          <w:rFonts w:ascii="Times New Roman" w:hAnsi="Times New Roman" w:cs="Times New Roman"/>
-          <w:i/>
-          <w:sz w:val="26"/>
-          <w:szCs w:val="26"/>
-        </w:rPr>
-        <w:t>8/hmmdefs -M hmm9</w:t>
-      </w:r>
-      <w:r>
-        <w:rPr>
-          <w:rFonts w:ascii="Times New Roman" w:hAnsi="Times New Roman" w:cs="Times New Roman"/>
-          <w:i/>
-          <w:sz w:val="26"/>
-          <w:szCs w:val="26"/>
-        </w:rPr>
-        <w:t xml:space="preserve"> monophones1</w:t>
+        <w:t>HERest -C config -I aligned.mlf -S train.scp -H hmm8/macros -H hmm8/hmmdefs -M hmm9 monophones1</w:t>
       </w:r>
     </w:p>
     <w:p>
@@ -8744,15 +8951,7 @@
           <w:sz w:val="26"/>
           <w:szCs w:val="26"/>
         </w:rPr>
-        <w:t>Training 2 vòng để ra hmm</w:t>
-      </w:r>
-      <w:r>
-        <w:rPr>
-          <w:rFonts w:ascii="Times New Roman" w:hAnsi="Times New Roman" w:cs="Times New Roman"/>
-          <w:sz w:val="26"/>
-          <w:szCs w:val="26"/>
-        </w:rPr>
-        <w:t>12</w:t>
+        <w:t>Training 2 vòng để ra hmm12</w:t>
       </w:r>
     </w:p>
     <w:p>
@@ -8774,114 +8973,31 @@
           <w:sz w:val="26"/>
           <w:szCs w:val="26"/>
         </w:rPr>
-        <w:t>Huấn luyện bằng lệnh HTK:</w:t>
-      </w:r>
-    </w:p>
-    <w:p>
-      <w:pPr>
-        <w:pStyle w:val="ListParagraph"/>
-        <w:ind w:left="1713"/>
-        <w:rPr>
-          <w:rFonts w:ascii="Times New Roman" w:hAnsi="Times New Roman" w:cs="Times New Roman"/>
-          <w:i/>
-          <w:sz w:val="26"/>
-          <w:szCs w:val="26"/>
-        </w:rPr>
-      </w:pPr>
-      <w:r>
-        <w:rPr>
-          <w:rFonts w:ascii="Times New Roman" w:hAnsi="Times New Roman" w:cs="Times New Roman"/>
-          <w:i/>
-          <w:sz w:val="26"/>
-          <w:szCs w:val="26"/>
-        </w:rPr>
-        <w:t>HERest -B -C config -I wintri.mlf -s stats -S train.scp -H hmm1</w:t>
-      </w:r>
-      <w:r>
-        <w:rPr>
-          <w:rFonts w:ascii="Times New Roman" w:hAnsi="Times New Roman" w:cs="Times New Roman"/>
-          <w:i/>
-          <w:sz w:val="26"/>
-          <w:szCs w:val="26"/>
-        </w:rPr>
-        <w:t>0</w:t>
-      </w:r>
-      <w:r>
-        <w:rPr>
-          <w:rFonts w:ascii="Times New Roman" w:hAnsi="Times New Roman" w:cs="Times New Roman"/>
-          <w:i/>
-          <w:sz w:val="26"/>
-          <w:szCs w:val="26"/>
-        </w:rPr>
-        <w:t>/macros -H hmm1</w:t>
-      </w:r>
-      <w:r>
-        <w:rPr>
-          <w:rFonts w:ascii="Times New Roman" w:hAnsi="Times New Roman" w:cs="Times New Roman"/>
-          <w:i/>
-          <w:sz w:val="26"/>
-          <w:szCs w:val="26"/>
-        </w:rPr>
-        <w:t>0</w:t>
-      </w:r>
-      <w:r>
-        <w:rPr>
-          <w:rFonts w:ascii="Times New Roman" w:hAnsi="Times New Roman" w:cs="Times New Roman"/>
-          <w:i/>
-          <w:sz w:val="26"/>
-          <w:szCs w:val="26"/>
-        </w:rPr>
-        <w:t>/hmmdefs -M hmm1</w:t>
-      </w:r>
-      <w:r>
-        <w:rPr>
-          <w:rFonts w:ascii="Times New Roman" w:hAnsi="Times New Roman" w:cs="Times New Roman"/>
-          <w:i/>
-          <w:sz w:val="26"/>
-          <w:szCs w:val="26"/>
-        </w:rPr>
-        <w:t>1</w:t>
-      </w:r>
-      <w:r>
-        <w:rPr>
-          <w:rFonts w:ascii="Times New Roman" w:hAnsi="Times New Roman" w:cs="Times New Roman"/>
-          <w:i/>
-          <w:sz w:val="26"/>
-          <w:szCs w:val="26"/>
-        </w:rPr>
-        <w:t xml:space="preserve"> triphones1</w:t>
-      </w:r>
-    </w:p>
-    <w:p>
-      <w:pPr>
-        <w:pStyle w:val="ListParagraph"/>
-        <w:ind w:left="1713"/>
-        <w:rPr>
-          <w:rFonts w:ascii="Times New Roman" w:hAnsi="Times New Roman" w:cs="Times New Roman"/>
-          <w:i/>
-          <w:sz w:val="26"/>
-          <w:szCs w:val="26"/>
-        </w:rPr>
-      </w:pPr>
-      <w:r>
-        <w:rPr>
-          <w:rFonts w:ascii="Times New Roman" w:hAnsi="Times New Roman" w:cs="Times New Roman"/>
-          <w:i/>
-          <w:sz w:val="26"/>
-          <w:szCs w:val="26"/>
-        </w:rPr>
-        <w:t>HERest -B -C config -I wi</w:t>
-      </w:r>
-      <w:bookmarkStart w:id="18" w:name="_GoBack"/>
-      <w:bookmarkEnd w:id="18"/>
-      <w:r>
-        <w:rPr>
-          <w:rFonts w:ascii="Times New Roman" w:hAnsi="Times New Roman" w:cs="Times New Roman"/>
-          <w:i/>
-          <w:sz w:val="26"/>
-          <w:szCs w:val="26"/>
-        </w:rPr>
-        <w:t>ntri.mlf -s stats -S train.scp -H hmm11/macros -H hmm11/hmmdefs -M hmm12 triphones1</w:t>
+        <w:t>Sửa file wintri.mlf</w:t>
+      </w:r>
+      <w:r>
+        <w:rPr>
+          <w:rFonts w:ascii="Times New Roman" w:hAnsi="Times New Roman" w:cs="Times New Roman"/>
+          <w:sz w:val="26"/>
+          <w:szCs w:val="26"/>
+        </w:rPr>
+        <w:t>:</w:t>
+      </w:r>
+      <w:r>
+        <w:rPr>
+          <w:rFonts w:ascii="Times New Roman" w:hAnsi="Times New Roman" w:cs="Times New Roman"/>
+          <w:sz w:val="26"/>
+          <w:szCs w:val="26"/>
+        </w:rPr>
+        <w:t xml:space="preserve"> Thêm */ trước tất cả các đoạn text &lt;file_name&gt;.lab</w:t>
+      </w:r>
+      <w:r>
+        <w:rPr>
+          <w:rFonts w:ascii="Times New Roman" w:hAnsi="Times New Roman" w:cs="Times New Roman"/>
+          <w:sz w:val="26"/>
+          <w:szCs w:val="26"/>
+        </w:rPr>
+        <w:t>. Bước này nhằm tránh lỗi khi chạy lệnh HERest ở bước tiếp theo</w:t>
       </w:r>
     </w:p>
     <w:p>
@@ -8893,6 +9009,328 @@
         </w:numPr>
         <w:rPr>
           <w:rFonts w:ascii="Times New Roman" w:hAnsi="Times New Roman" w:cs="Times New Roman"/>
+          <w:sz w:val="26"/>
+          <w:szCs w:val="26"/>
+        </w:rPr>
+      </w:pPr>
+      <w:r>
+        <w:rPr>
+          <w:rFonts w:ascii="Times New Roman" w:hAnsi="Times New Roman" w:cs="Times New Roman"/>
+          <w:sz w:val="26"/>
+          <w:szCs w:val="26"/>
+        </w:rPr>
+        <w:t>Huấn luyện bằng lệnh HTK:</w:t>
+      </w:r>
+    </w:p>
+    <w:p>
+      <w:pPr>
+        <w:pStyle w:val="ListParagraph"/>
+        <w:ind w:left="1713"/>
+        <w:rPr>
+          <w:rFonts w:ascii="Times New Roman" w:hAnsi="Times New Roman" w:cs="Times New Roman"/>
+          <w:i/>
+          <w:sz w:val="26"/>
+          <w:szCs w:val="26"/>
+        </w:rPr>
+      </w:pPr>
+      <w:r>
+        <w:rPr>
+          <w:rFonts w:ascii="Times New Roman" w:hAnsi="Times New Roman" w:cs="Times New Roman"/>
+          <w:i/>
+          <w:sz w:val="26"/>
+          <w:szCs w:val="26"/>
+        </w:rPr>
+        <w:t>HERest -B -C config -I wintri.mlf -s stats -S train.scp -H hmm10/macros -H hmm10/hmmdefs -M hmm11 triphones1</w:t>
+      </w:r>
+    </w:p>
+    <w:p>
+      <w:pPr>
+        <w:pStyle w:val="ListParagraph"/>
+        <w:ind w:left="1713"/>
+        <w:rPr>
+          <w:rFonts w:ascii="Times New Roman" w:hAnsi="Times New Roman" w:cs="Times New Roman"/>
+          <w:i/>
+          <w:sz w:val="26"/>
+          <w:szCs w:val="26"/>
+        </w:rPr>
+      </w:pPr>
+      <w:r>
+        <w:rPr>
+          <w:rFonts w:ascii="Times New Roman" w:hAnsi="Times New Roman" w:cs="Times New Roman"/>
+          <w:i/>
+          <w:sz w:val="26"/>
+          <w:szCs w:val="26"/>
+        </w:rPr>
+        <w:t>HERest -B -C config -I wintri.mlf -s stats -S train.scp -H hmm11/macros -H hmm11/hmmdefs -M hmm12 triphones1</w:t>
+      </w:r>
+    </w:p>
+    <w:p>
+      <w:pPr>
+        <w:pStyle w:val="ListParagraph"/>
+        <w:numPr>
+          <w:ilvl w:val="0"/>
+          <w:numId w:val="40"/>
+        </w:numPr>
+        <w:rPr>
+          <w:rFonts w:ascii="Times New Roman" w:hAnsi="Times New Roman" w:cs="Times New Roman"/>
+          <w:sz w:val="26"/>
+          <w:szCs w:val="26"/>
+        </w:rPr>
+      </w:pPr>
+      <w:r>
+        <w:rPr>
+          <w:rFonts w:ascii="Times New Roman" w:hAnsi="Times New Roman" w:cs="Times New Roman"/>
+          <w:sz w:val="26"/>
+          <w:szCs w:val="26"/>
+        </w:rPr>
+        <w:t>Liên phần chung để tạo ra hmm13</w:t>
+      </w:r>
+    </w:p>
+    <w:p>
+      <w:pPr>
+        <w:pStyle w:val="ListParagraph"/>
+        <w:numPr>
+          <w:ilvl w:val="0"/>
+          <w:numId w:val="38"/>
+        </w:numPr>
+        <w:rPr>
+          <w:rFonts w:ascii="Times New Roman" w:hAnsi="Times New Roman" w:cs="Times New Roman"/>
+          <w:sz w:val="26"/>
+          <w:szCs w:val="26"/>
+        </w:rPr>
+      </w:pPr>
+      <w:r>
+        <w:rPr>
+          <w:rFonts w:ascii="Times New Roman" w:hAnsi="Times New Roman" w:cs="Times New Roman"/>
+          <w:sz w:val="26"/>
+          <w:szCs w:val="26"/>
+        </w:rPr>
+        <w:t xml:space="preserve">Chép 2 file </w:t>
+      </w:r>
+      <w:r>
+        <w:rPr>
+          <w:rFonts w:ascii="Times New Roman" w:hAnsi="Times New Roman" w:cs="Times New Roman"/>
+          <w:i/>
+          <w:sz w:val="26"/>
+          <w:szCs w:val="26"/>
+        </w:rPr>
+        <w:t>tree.hed</w:t>
+      </w:r>
+      <w:r>
+        <w:rPr>
+          <w:rFonts w:ascii="Times New Roman" w:hAnsi="Times New Roman" w:cs="Times New Roman"/>
+          <w:sz w:val="26"/>
+          <w:szCs w:val="26"/>
+        </w:rPr>
+        <w:t xml:space="preserve"> và </w:t>
+      </w:r>
+      <w:r>
+        <w:rPr>
+          <w:rFonts w:ascii="Times New Roman" w:hAnsi="Times New Roman" w:cs="Times New Roman"/>
+          <w:i/>
+          <w:sz w:val="26"/>
+          <w:szCs w:val="26"/>
+        </w:rPr>
+        <w:t>fulllist</w:t>
+      </w:r>
+      <w:r>
+        <w:rPr>
+          <w:rFonts w:ascii="Times New Roman" w:hAnsi="Times New Roman" w:cs="Times New Roman"/>
+          <w:sz w:val="26"/>
+          <w:szCs w:val="26"/>
+        </w:rPr>
+        <w:t xml:space="preserve"> vào </w:t>
+      </w:r>
+      <w:proofErr w:type="gramStart"/>
+      <w:r>
+        <w:rPr>
+          <w:rFonts w:ascii="Times New Roman" w:hAnsi="Times New Roman" w:cs="Times New Roman"/>
+          <w:sz w:val="26"/>
+          <w:szCs w:val="26"/>
+        </w:rPr>
+        <w:t>thư</w:t>
+      </w:r>
+      <w:proofErr w:type="gramEnd"/>
+      <w:r>
+        <w:rPr>
+          <w:rFonts w:ascii="Times New Roman" w:hAnsi="Times New Roman" w:cs="Times New Roman"/>
+          <w:sz w:val="26"/>
+          <w:szCs w:val="26"/>
+        </w:rPr>
+        <w:t xml:space="preserve"> mục thực thi. Hai file này là hai file cho trước.</w:t>
+      </w:r>
+    </w:p>
+    <w:p>
+      <w:pPr>
+        <w:pStyle w:val="ListParagraph"/>
+        <w:numPr>
+          <w:ilvl w:val="0"/>
+          <w:numId w:val="38"/>
+        </w:numPr>
+        <w:rPr>
+          <w:rFonts w:ascii="Times New Roman" w:hAnsi="Times New Roman" w:cs="Times New Roman"/>
+          <w:sz w:val="26"/>
+          <w:szCs w:val="26"/>
+        </w:rPr>
+      </w:pPr>
+      <w:r>
+        <w:rPr>
+          <w:rFonts w:ascii="Times New Roman" w:hAnsi="Times New Roman" w:cs="Times New Roman"/>
+          <w:sz w:val="26"/>
+          <w:szCs w:val="26"/>
+        </w:rPr>
+        <w:t>Huấn luyện bằng lệnh HTK</w:t>
+      </w:r>
+    </w:p>
+    <w:p>
+      <w:pPr>
+        <w:pStyle w:val="ListParagraph"/>
+        <w:ind w:left="1713"/>
+        <w:rPr>
+          <w:rFonts w:ascii="Times New Roman" w:hAnsi="Times New Roman" w:cs="Times New Roman"/>
+          <w:i/>
+          <w:sz w:val="26"/>
+          <w:szCs w:val="26"/>
+        </w:rPr>
+      </w:pPr>
+      <w:r>
+        <w:rPr>
+          <w:rFonts w:ascii="Times New Roman" w:hAnsi="Times New Roman" w:cs="Times New Roman"/>
+          <w:i/>
+          <w:sz w:val="26"/>
+          <w:szCs w:val="26"/>
+        </w:rPr>
+        <w:t>HHEd -B -H hmm12/macros -H hmm12/hmmdefs -M hmm13 tree.hed triphones1 &gt; log</w:t>
+      </w:r>
+    </w:p>
+    <w:p>
+      <w:pPr>
+        <w:pStyle w:val="ListParagraph"/>
+        <w:numPr>
+          <w:ilvl w:val="0"/>
+          <w:numId w:val="40"/>
+        </w:numPr>
+        <w:rPr>
+          <w:rFonts w:ascii="Times New Roman" w:hAnsi="Times New Roman" w:cs="Times New Roman"/>
+          <w:sz w:val="26"/>
+          <w:szCs w:val="26"/>
+        </w:rPr>
+      </w:pPr>
+      <w:r>
+        <w:rPr>
+          <w:rFonts w:ascii="Times New Roman" w:hAnsi="Times New Roman" w:cs="Times New Roman"/>
+          <w:sz w:val="26"/>
+          <w:szCs w:val="26"/>
+        </w:rPr>
+        <w:t>Training 2 vòng để ra hmm15</w:t>
+      </w:r>
+    </w:p>
+    <w:p>
+      <w:pPr>
+        <w:pStyle w:val="ListParagraph"/>
+        <w:numPr>
+          <w:ilvl w:val="0"/>
+          <w:numId w:val="38"/>
+        </w:numPr>
+        <w:rPr>
+          <w:rFonts w:ascii="Times New Roman" w:hAnsi="Times New Roman" w:cs="Times New Roman"/>
+          <w:sz w:val="26"/>
+          <w:szCs w:val="26"/>
+        </w:rPr>
+      </w:pPr>
+      <w:r>
+        <w:rPr>
+          <w:rFonts w:ascii="Times New Roman" w:hAnsi="Times New Roman" w:cs="Times New Roman"/>
+          <w:sz w:val="26"/>
+          <w:szCs w:val="26"/>
+        </w:rPr>
+        <w:t>Huấn luyện bằng lệnh HTK</w:t>
+      </w:r>
+    </w:p>
+    <w:p>
+      <w:pPr>
+        <w:pStyle w:val="ListParagraph"/>
+        <w:ind w:left="1713"/>
+        <w:rPr>
+          <w:rFonts w:ascii="Times New Roman" w:hAnsi="Times New Roman" w:cs="Times New Roman"/>
+          <w:i/>
+          <w:sz w:val="26"/>
+          <w:szCs w:val="26"/>
+        </w:rPr>
+      </w:pPr>
+      <w:r>
+        <w:rPr>
+          <w:rFonts w:ascii="Times New Roman" w:hAnsi="Times New Roman" w:cs="Times New Roman"/>
+          <w:i/>
+          <w:sz w:val="26"/>
+          <w:szCs w:val="26"/>
+        </w:rPr>
+        <w:t>HERest -B -C config -I wintri.mlf -s stats -S train.scp -H hmm13/macros -H hmm13/hmmdefs -M hmm14 tiedlist</w:t>
+      </w:r>
+    </w:p>
+    <w:p>
+      <w:pPr>
+        <w:pStyle w:val="ListParagraph"/>
+        <w:ind w:left="1713"/>
+        <w:rPr>
+          <w:rFonts w:ascii="Times New Roman" w:hAnsi="Times New Roman" w:cs="Times New Roman"/>
+          <w:i/>
+          <w:sz w:val="26"/>
+          <w:szCs w:val="26"/>
+        </w:rPr>
+      </w:pPr>
+      <w:r>
+        <w:rPr>
+          <w:rFonts w:ascii="Times New Roman" w:hAnsi="Times New Roman" w:cs="Times New Roman"/>
+          <w:i/>
+          <w:sz w:val="26"/>
+          <w:szCs w:val="26"/>
+        </w:rPr>
+        <w:t>HERest -B -C config -I wintri.mlf -s stats -S train.scp -H hmm14/macros -H hmm14/hmmdefs -M hmm15 tiedlist</w:t>
+      </w:r>
+    </w:p>
+    <w:p>
+      <w:pPr>
+        <w:pStyle w:val="ListParagraph"/>
+        <w:ind w:left="1713"/>
+        <w:rPr>
+          <w:rFonts w:ascii="Times New Roman" w:hAnsi="Times New Roman" w:cs="Times New Roman"/>
+          <w:i/>
+          <w:sz w:val="26"/>
+          <w:szCs w:val="26"/>
+        </w:rPr>
+      </w:pPr>
+    </w:p>
+    <w:p>
+      <w:pPr>
+        <w:pStyle w:val="ListParagraph"/>
+        <w:numPr>
+          <w:ilvl w:val="0"/>
+          <w:numId w:val="40"/>
+        </w:numPr>
+        <w:rPr>
+          <w:rFonts w:ascii="Times New Roman" w:hAnsi="Times New Roman" w:cs="Times New Roman"/>
+          <w:sz w:val="26"/>
+          <w:szCs w:val="26"/>
+        </w:rPr>
+      </w:pPr>
+      <w:r>
+        <w:rPr>
+          <w:rFonts w:ascii="Times New Roman" w:hAnsi="Times New Roman" w:cs="Times New Roman"/>
+          <w:sz w:val="26"/>
+          <w:szCs w:val="26"/>
+        </w:rPr>
+        <w:lastRenderedPageBreak/>
+        <w:t>TBD</w:t>
+      </w:r>
+      <w:bookmarkStart w:id="18" w:name="_GoBack"/>
+      <w:bookmarkEnd w:id="18"/>
+    </w:p>
+    <w:p>
+      <w:pPr>
+        <w:rPr>
+          <w:rFonts w:ascii="Times New Roman" w:hAnsi="Times New Roman" w:cs="Times New Roman"/>
+          <w:i/>
           <w:sz w:val="26"/>
           <w:szCs w:val="26"/>
         </w:rPr>
@@ -9478,6 +9916,118 @@
     </w:lvl>
   </w:abstractNum>
   <w:abstractNum w:abstractNumId="1">
+    <w:nsid w:val="01F11EFA"/>
+    <w:multiLevelType w:val="hybridMultilevel"/>
+    <w:tmpl w:val="A8FC7FF2"/>
+    <w:lvl w:ilvl="0" w:tplc="071032AE">
+      <w:numFmt w:val="bullet"/>
+      <w:lvlText w:val="-"/>
+      <w:lvlJc w:val="left"/>
+      <w:pPr>
+        <w:ind w:left="1713" w:hanging="360"/>
+      </w:pPr>
+      <w:rPr>
+        <w:rFonts w:ascii="Times New Roman" w:eastAsiaTheme="minorHAnsi" w:hAnsi="Times New Roman" w:cs="Times New Roman" w:hint="default"/>
+      </w:rPr>
+    </w:lvl>
+    <w:lvl w:ilvl="1" w:tplc="04090003" w:tentative="1">
+      <w:start w:val="1"/>
+      <w:numFmt w:val="bullet"/>
+      <w:lvlText w:val="o"/>
+      <w:lvlJc w:val="left"/>
+      <w:pPr>
+        <w:ind w:left="2433" w:hanging="360"/>
+      </w:pPr>
+      <w:rPr>
+        <w:rFonts w:ascii="Courier New" w:hAnsi="Courier New" w:cs="Courier New" w:hint="default"/>
+      </w:rPr>
+    </w:lvl>
+    <w:lvl w:ilvl="2" w:tplc="04090005" w:tentative="1">
+      <w:start w:val="1"/>
+      <w:numFmt w:val="bullet"/>
+      <w:lvlText w:val=""/>
+      <w:lvlJc w:val="left"/>
+      <w:pPr>
+        <w:ind w:left="3153" w:hanging="360"/>
+      </w:pPr>
+      <w:rPr>
+        <w:rFonts w:ascii="Wingdings" w:hAnsi="Wingdings" w:hint="default"/>
+      </w:rPr>
+    </w:lvl>
+    <w:lvl w:ilvl="3" w:tplc="04090001" w:tentative="1">
+      <w:start w:val="1"/>
+      <w:numFmt w:val="bullet"/>
+      <w:lvlText w:val=""/>
+      <w:lvlJc w:val="left"/>
+      <w:pPr>
+        <w:ind w:left="3873" w:hanging="360"/>
+      </w:pPr>
+      <w:rPr>
+        <w:rFonts w:ascii="Symbol" w:hAnsi="Symbol" w:hint="default"/>
+      </w:rPr>
+    </w:lvl>
+    <w:lvl w:ilvl="4" w:tplc="04090003" w:tentative="1">
+      <w:start w:val="1"/>
+      <w:numFmt w:val="bullet"/>
+      <w:lvlText w:val="o"/>
+      <w:lvlJc w:val="left"/>
+      <w:pPr>
+        <w:ind w:left="4593" w:hanging="360"/>
+      </w:pPr>
+      <w:rPr>
+        <w:rFonts w:ascii="Courier New" w:hAnsi="Courier New" w:cs="Courier New" w:hint="default"/>
+      </w:rPr>
+    </w:lvl>
+    <w:lvl w:ilvl="5" w:tplc="04090005" w:tentative="1">
+      <w:start w:val="1"/>
+      <w:numFmt w:val="bullet"/>
+      <w:lvlText w:val=""/>
+      <w:lvlJc w:val="left"/>
+      <w:pPr>
+        <w:ind w:left="5313" w:hanging="360"/>
+      </w:pPr>
+      <w:rPr>
+        <w:rFonts w:ascii="Wingdings" w:hAnsi="Wingdings" w:hint="default"/>
+      </w:rPr>
+    </w:lvl>
+    <w:lvl w:ilvl="6" w:tplc="04090001" w:tentative="1">
+      <w:start w:val="1"/>
+      <w:numFmt w:val="bullet"/>
+      <w:lvlText w:val=""/>
+      <w:lvlJc w:val="left"/>
+      <w:pPr>
+        <w:ind w:left="6033" w:hanging="360"/>
+      </w:pPr>
+      <w:rPr>
+        <w:rFonts w:ascii="Symbol" w:hAnsi="Symbol" w:hint="default"/>
+      </w:rPr>
+    </w:lvl>
+    <w:lvl w:ilvl="7" w:tplc="04090003" w:tentative="1">
+      <w:start w:val="1"/>
+      <w:numFmt w:val="bullet"/>
+      <w:lvlText w:val="o"/>
+      <w:lvlJc w:val="left"/>
+      <w:pPr>
+        <w:ind w:left="6753" w:hanging="360"/>
+      </w:pPr>
+      <w:rPr>
+        <w:rFonts w:ascii="Courier New" w:hAnsi="Courier New" w:cs="Courier New" w:hint="default"/>
+      </w:rPr>
+    </w:lvl>
+    <w:lvl w:ilvl="8" w:tplc="04090005" w:tentative="1">
+      <w:start w:val="1"/>
+      <w:numFmt w:val="bullet"/>
+      <w:lvlText w:val=""/>
+      <w:lvlJc w:val="left"/>
+      <w:pPr>
+        <w:ind w:left="7473" w:hanging="360"/>
+      </w:pPr>
+      <w:rPr>
+        <w:rFonts w:ascii="Wingdings" w:hAnsi="Wingdings" w:hint="default"/>
+      </w:rPr>
+    </w:lvl>
+  </w:abstractNum>
+  <w:abstractNum w:abstractNumId="2">
     <w:nsid w:val="03155F62"/>
     <w:multiLevelType w:val="hybridMultilevel"/>
     <w:tmpl w:val="E7D8F0F8"/>
@@ -9590,7 +10140,7 @@
       </w:rPr>
     </w:lvl>
   </w:abstractNum>
-  <w:abstractNum w:abstractNumId="2">
+  <w:abstractNum w:abstractNumId="3">
     <w:nsid w:val="07876E0C"/>
     <w:multiLevelType w:val="hybridMultilevel"/>
     <w:tmpl w:val="A9082442"/>
@@ -9676,7 +10226,7 @@
       </w:pPr>
     </w:lvl>
   </w:abstractNum>
-  <w:abstractNum w:abstractNumId="3">
+  <w:abstractNum w:abstractNumId="4">
     <w:nsid w:val="0AE65747"/>
     <w:multiLevelType w:val="multilevel"/>
     <w:tmpl w:val="DE527FB2"/>
@@ -9805,7 +10355,7 @@
       </w:rPr>
     </w:lvl>
   </w:abstractNum>
-  <w:abstractNum w:abstractNumId="4">
+  <w:abstractNum w:abstractNumId="5">
     <w:nsid w:val="0C252B5B"/>
     <w:multiLevelType w:val="multilevel"/>
     <w:tmpl w:val="F18AC556"/>
@@ -9943,7 +10493,7 @@
       </w:rPr>
     </w:lvl>
   </w:abstractNum>
-  <w:abstractNum w:abstractNumId="5">
+  <w:abstractNum w:abstractNumId="6">
     <w:nsid w:val="0D133C56"/>
     <w:multiLevelType w:val="hybridMultilevel"/>
     <w:tmpl w:val="165AFC66"/>
@@ -10032,7 +10582,7 @@
       </w:pPr>
     </w:lvl>
   </w:abstractNum>
-  <w:abstractNum w:abstractNumId="6">
+  <w:abstractNum w:abstractNumId="7">
     <w:nsid w:val="14E6611C"/>
     <w:multiLevelType w:val="hybridMultilevel"/>
     <w:tmpl w:val="6D720D82"/>
@@ -10145,7 +10695,7 @@
       </w:rPr>
     </w:lvl>
   </w:abstractNum>
-  <w:abstractNum w:abstractNumId="7">
+  <w:abstractNum w:abstractNumId="8">
     <w:nsid w:val="1A7D5AF7"/>
     <w:multiLevelType w:val="hybridMultilevel"/>
     <w:tmpl w:val="07383B66"/>
@@ -10258,7 +10808,7 @@
       </w:rPr>
     </w:lvl>
   </w:abstractNum>
-  <w:abstractNum w:abstractNumId="8">
+  <w:abstractNum w:abstractNumId="9">
     <w:nsid w:val="1BDB572C"/>
     <w:multiLevelType w:val="hybridMultilevel"/>
     <w:tmpl w:val="E0BAC7C8"/>
@@ -10344,7 +10894,7 @@
       </w:pPr>
     </w:lvl>
   </w:abstractNum>
-  <w:abstractNum w:abstractNumId="9">
+  <w:abstractNum w:abstractNumId="10">
     <w:nsid w:val="1C8E1E9D"/>
     <w:multiLevelType w:val="hybridMultilevel"/>
     <w:tmpl w:val="296A2B92"/>
@@ -10457,7 +11007,7 @@
       </w:rPr>
     </w:lvl>
   </w:abstractNum>
-  <w:abstractNum w:abstractNumId="10">
+  <w:abstractNum w:abstractNumId="11">
     <w:nsid w:val="1F1103B9"/>
     <w:multiLevelType w:val="hybridMultilevel"/>
     <w:tmpl w:val="1BE8016A"/>
@@ -10570,7 +11120,7 @@
       </w:rPr>
     </w:lvl>
   </w:abstractNum>
-  <w:abstractNum w:abstractNumId="11">
+  <w:abstractNum w:abstractNumId="12">
     <w:nsid w:val="261A727E"/>
     <w:multiLevelType w:val="multilevel"/>
     <w:tmpl w:val="A408379A"/>
@@ -10708,7 +11258,7 @@
       </w:rPr>
     </w:lvl>
   </w:abstractNum>
-  <w:abstractNum w:abstractNumId="12">
+  <w:abstractNum w:abstractNumId="13">
     <w:nsid w:val="26E26297"/>
     <w:multiLevelType w:val="hybridMultilevel"/>
     <w:tmpl w:val="093A4894"/>
@@ -10821,7 +11371,7 @@
       </w:rPr>
     </w:lvl>
   </w:abstractNum>
-  <w:abstractNum w:abstractNumId="13">
+  <w:abstractNum w:abstractNumId="14">
     <w:nsid w:val="2960722C"/>
     <w:multiLevelType w:val="hybridMultilevel"/>
     <w:tmpl w:val="A9082442"/>
@@ -10907,7 +11457,7 @@
       </w:pPr>
     </w:lvl>
   </w:abstractNum>
-  <w:abstractNum w:abstractNumId="14">
+  <w:abstractNum w:abstractNumId="15">
     <w:nsid w:val="2F4364FC"/>
     <w:multiLevelType w:val="hybridMultilevel"/>
     <w:tmpl w:val="A9082442"/>
@@ -10993,7 +11543,7 @@
       </w:pPr>
     </w:lvl>
   </w:abstractNum>
-  <w:abstractNum w:abstractNumId="15">
+  <w:abstractNum w:abstractNumId="16">
     <w:nsid w:val="36A50B6B"/>
     <w:multiLevelType w:val="multilevel"/>
     <w:tmpl w:val="930217A4"/>
@@ -11131,7 +11681,7 @@
       </w:rPr>
     </w:lvl>
   </w:abstractNum>
-  <w:abstractNum w:abstractNumId="16">
+  <w:abstractNum w:abstractNumId="17">
     <w:nsid w:val="39593DAD"/>
     <w:multiLevelType w:val="hybridMultilevel"/>
     <w:tmpl w:val="A9663AC4"/>
@@ -11220,7 +11770,7 @@
       </w:pPr>
     </w:lvl>
   </w:abstractNum>
-  <w:abstractNum w:abstractNumId="17">
+  <w:abstractNum w:abstractNumId="18">
     <w:nsid w:val="3AF62D55"/>
     <w:multiLevelType w:val="hybridMultilevel"/>
     <w:tmpl w:val="BBB229AA"/>
@@ -11309,7 +11859,7 @@
       </w:pPr>
     </w:lvl>
   </w:abstractNum>
-  <w:abstractNum w:abstractNumId="18">
+  <w:abstractNum w:abstractNumId="19">
     <w:nsid w:val="43B71451"/>
     <w:multiLevelType w:val="multilevel"/>
     <w:tmpl w:val="333600BC"/>
@@ -11433,7 +11983,7 @@
       </w:pPr>
     </w:lvl>
   </w:abstractNum>
-  <w:abstractNum w:abstractNumId="19">
+  <w:abstractNum w:abstractNumId="20">
     <w:nsid w:val="534A73DC"/>
     <w:multiLevelType w:val="hybridMultilevel"/>
     <w:tmpl w:val="45566836"/>
@@ -11546,7 +12096,7 @@
       </w:rPr>
     </w:lvl>
   </w:abstractNum>
-  <w:abstractNum w:abstractNumId="20">
+  <w:abstractNum w:abstractNumId="21">
     <w:nsid w:val="55D80F8C"/>
     <w:multiLevelType w:val="hybridMultilevel"/>
     <w:tmpl w:val="D222E8E0"/>
@@ -11659,7 +12209,7 @@
       </w:rPr>
     </w:lvl>
   </w:abstractNum>
-  <w:abstractNum w:abstractNumId="21">
+  <w:abstractNum w:abstractNumId="22">
     <w:nsid w:val="5AFB110E"/>
     <w:multiLevelType w:val="hybridMultilevel"/>
     <w:tmpl w:val="F0B62902"/>
@@ -11772,7 +12322,7 @@
       </w:rPr>
     </w:lvl>
   </w:abstractNum>
-  <w:abstractNum w:abstractNumId="22">
+  <w:abstractNum w:abstractNumId="23">
     <w:nsid w:val="5D165FBE"/>
     <w:multiLevelType w:val="hybridMultilevel"/>
     <w:tmpl w:val="720CB5D8"/>
@@ -11861,7 +12411,7 @@
       </w:pPr>
     </w:lvl>
   </w:abstractNum>
-  <w:abstractNum w:abstractNumId="23">
+  <w:abstractNum w:abstractNumId="24">
     <w:nsid w:val="664819D1"/>
     <w:multiLevelType w:val="hybridMultilevel"/>
     <w:tmpl w:val="184A48B0"/>
@@ -11974,7 +12524,7 @@
       </w:rPr>
     </w:lvl>
   </w:abstractNum>
-  <w:abstractNum w:abstractNumId="24">
+  <w:abstractNum w:abstractNumId="25">
     <w:nsid w:val="69181C6C"/>
     <w:multiLevelType w:val="multilevel"/>
     <w:tmpl w:val="C140363A"/>
@@ -12103,7 +12653,7 @@
       </w:rPr>
     </w:lvl>
   </w:abstractNum>
-  <w:abstractNum w:abstractNumId="25">
+  <w:abstractNum w:abstractNumId="26">
     <w:nsid w:val="6BDB7A7A"/>
     <w:multiLevelType w:val="multilevel"/>
     <w:tmpl w:val="A5C4EC1A"/>
@@ -12241,7 +12791,7 @@
       </w:rPr>
     </w:lvl>
   </w:abstractNum>
-  <w:abstractNum w:abstractNumId="26">
+  <w:abstractNum w:abstractNumId="27">
     <w:nsid w:val="71C43554"/>
     <w:multiLevelType w:val="hybridMultilevel"/>
     <w:tmpl w:val="020A9F72"/>
@@ -12354,7 +12904,7 @@
       </w:rPr>
     </w:lvl>
   </w:abstractNum>
-  <w:abstractNum w:abstractNumId="27">
+  <w:abstractNum w:abstractNumId="28">
     <w:nsid w:val="72560BA3"/>
     <w:multiLevelType w:val="multilevel"/>
     <w:tmpl w:val="B7C0B1AE"/>
@@ -12492,7 +13042,7 @@
       </w:rPr>
     </w:lvl>
   </w:abstractNum>
-  <w:abstractNum w:abstractNumId="28">
+  <w:abstractNum w:abstractNumId="29">
     <w:nsid w:val="75E63E53"/>
     <w:multiLevelType w:val="hybridMultilevel"/>
     <w:tmpl w:val="6B1EFCE4"/>
@@ -12578,7 +13128,7 @@
       </w:pPr>
     </w:lvl>
   </w:abstractNum>
-  <w:abstractNum w:abstractNumId="29">
+  <w:abstractNum w:abstractNumId="30">
     <w:nsid w:val="7644691B"/>
     <w:multiLevelType w:val="hybridMultilevel"/>
     <w:tmpl w:val="F9F6021E"/>
@@ -12691,7 +13241,7 @@
       </w:rPr>
     </w:lvl>
   </w:abstractNum>
-  <w:abstractNum w:abstractNumId="30">
+  <w:abstractNum w:abstractNumId="31">
     <w:nsid w:val="7F7B63A4"/>
     <w:multiLevelType w:val="hybridMultilevel"/>
     <w:tmpl w:val="AC5CBBDA"/>
@@ -12805,126 +13355,129 @@
     </w:lvl>
   </w:abstractNum>
   <w:num w:numId="1">
+    <w:abstractNumId w:val="19"/>
+  </w:num>
+  <w:num w:numId="2">
+    <w:abstractNumId w:val="17"/>
+  </w:num>
+  <w:num w:numId="3">
+    <w:abstractNumId w:val="5"/>
+  </w:num>
+  <w:num w:numId="4">
+    <w:abstractNumId w:val="28"/>
+  </w:num>
+  <w:num w:numId="5">
     <w:abstractNumId w:val="18"/>
   </w:num>
-  <w:num w:numId="2">
+  <w:num w:numId="6">
+    <w:abstractNumId w:val="4"/>
+  </w:num>
+  <w:num w:numId="7">
+    <w:abstractNumId w:val="8"/>
+  </w:num>
+  <w:num w:numId="8">
     <w:abstractNumId w:val="16"/>
   </w:num>
-  <w:num w:numId="3">
-    <w:abstractNumId w:val="4"/>
+  <w:num w:numId="9">
+    <w:abstractNumId w:val="25"/>
   </w:num>
-  <w:num w:numId="4">
+  <w:num w:numId="10">
+    <w:abstractNumId w:val="10"/>
+  </w:num>
+  <w:num w:numId="11">
+    <w:abstractNumId w:val="7"/>
+  </w:num>
+  <w:num w:numId="12">
+    <w:abstractNumId w:val="22"/>
+  </w:num>
+  <w:num w:numId="13">
+    <w:abstractNumId w:val="11"/>
+  </w:num>
+  <w:num w:numId="14">
+    <w:abstractNumId w:val="12"/>
+  </w:num>
+  <w:num w:numId="15">
+    <w:abstractNumId w:val="19"/>
+  </w:num>
+  <w:num w:numId="16">
+    <w:abstractNumId w:val="20"/>
+  </w:num>
+  <w:num w:numId="17">
+    <w:abstractNumId w:val="31"/>
+  </w:num>
+  <w:num w:numId="18">
+    <w:abstractNumId w:val="29"/>
+  </w:num>
+  <w:num w:numId="19">
+    <w:abstractNumId w:val="30"/>
+  </w:num>
+  <w:num w:numId="20">
     <w:abstractNumId w:val="27"/>
   </w:num>
-  <w:num w:numId="5">
-    <w:abstractNumId w:val="17"/>
+  <w:num w:numId="21">
+    <w:abstractNumId w:val="9"/>
   </w:num>
-  <w:num w:numId="6">
-    <w:abstractNumId w:val="3"/>
+  <w:num w:numId="22">
+    <w:abstractNumId w:val="21"/>
   </w:num>
-  <w:num w:numId="7">
-    <w:abstractNumId w:val="7"/>
+  <w:num w:numId="23">
+    <w:abstractNumId w:val="19"/>
   </w:num>
-  <w:num w:numId="8">
+  <w:num w:numId="24">
+    <w:abstractNumId w:val="19"/>
+  </w:num>
+  <w:num w:numId="25">
+    <w:abstractNumId w:val="19"/>
+  </w:num>
+  <w:num w:numId="26">
+    <w:abstractNumId w:val="19"/>
+  </w:num>
+  <w:num w:numId="27">
+    <w:abstractNumId w:val="26"/>
+  </w:num>
+  <w:num w:numId="28">
+    <w:abstractNumId w:val="19"/>
+  </w:num>
+  <w:num w:numId="29">
+    <w:abstractNumId w:val="19"/>
+  </w:num>
+  <w:num w:numId="30">
+    <w:abstractNumId w:val="19"/>
+  </w:num>
+  <w:num w:numId="31">
+    <w:abstractNumId w:val="19"/>
+  </w:num>
+  <w:num w:numId="32">
     <w:abstractNumId w:val="15"/>
   </w:num>
-  <w:num w:numId="9">
-    <w:abstractNumId w:val="24"/>
-  </w:num>
-  <w:num w:numId="10">
-    <w:abstractNumId w:val="9"/>
-  </w:num>
-  <w:num w:numId="11">
+  <w:num w:numId="33">
     <w:abstractNumId w:val="6"/>
   </w:num>
-  <w:num w:numId="12">
-    <w:abstractNumId w:val="21"/>
-  </w:num>
-  <w:num w:numId="13">
-    <w:abstractNumId w:val="10"/>
-  </w:num>
-  <w:num w:numId="14">
-    <w:abstractNumId w:val="11"/>
-  </w:num>
-  <w:num w:numId="15">
-    <w:abstractNumId w:val="18"/>
-  </w:num>
-  <w:num w:numId="16">
+  <w:num w:numId="34">
     <w:abstractNumId w:val="19"/>
-  </w:num>
-  <w:num w:numId="17">
-    <w:abstractNumId w:val="30"/>
-  </w:num>
-  <w:num w:numId="18">
-    <w:abstractNumId w:val="28"/>
-  </w:num>
-  <w:num w:numId="19">
-    <w:abstractNumId w:val="29"/>
-  </w:num>
-  <w:num w:numId="20">
-    <w:abstractNumId w:val="26"/>
-  </w:num>
-  <w:num w:numId="21">
-    <w:abstractNumId w:val="8"/>
-  </w:num>
-  <w:num w:numId="22">
-    <w:abstractNumId w:val="20"/>
-  </w:num>
-  <w:num w:numId="23">
-    <w:abstractNumId w:val="18"/>
-  </w:num>
-  <w:num w:numId="24">
-    <w:abstractNumId w:val="18"/>
-  </w:num>
-  <w:num w:numId="25">
-    <w:abstractNumId w:val="18"/>
-  </w:num>
-  <w:num w:numId="26">
-    <w:abstractNumId w:val="18"/>
-  </w:num>
-  <w:num w:numId="27">
-    <w:abstractNumId w:val="25"/>
-  </w:num>
-  <w:num w:numId="28">
-    <w:abstractNumId w:val="18"/>
-  </w:num>
-  <w:num w:numId="29">
-    <w:abstractNumId w:val="18"/>
-  </w:num>
-  <w:num w:numId="30">
-    <w:abstractNumId w:val="18"/>
-  </w:num>
-  <w:num w:numId="31">
-    <w:abstractNumId w:val="18"/>
-  </w:num>
-  <w:num w:numId="32">
-    <w:abstractNumId w:val="14"/>
-  </w:num>
-  <w:num w:numId="33">
-    <w:abstractNumId w:val="5"/>
-  </w:num>
-  <w:num w:numId="34">
-    <w:abstractNumId w:val="18"/>
   </w:num>
   <w:num w:numId="35">
     <w:abstractNumId w:val="0"/>
   </w:num>
   <w:num w:numId="36">
+    <w:abstractNumId w:val="3"/>
+  </w:num>
+  <w:num w:numId="37">
+    <w:abstractNumId w:val="14"/>
+  </w:num>
+  <w:num w:numId="38">
+    <w:abstractNumId w:val="13"/>
+  </w:num>
+  <w:num w:numId="39">
+    <w:abstractNumId w:val="24"/>
+  </w:num>
+  <w:num w:numId="40">
+    <w:abstractNumId w:val="23"/>
+  </w:num>
+  <w:num w:numId="41">
     <w:abstractNumId w:val="2"/>
   </w:num>
-  <w:num w:numId="37">
-    <w:abstractNumId w:val="13"/>
-  </w:num>
-  <w:num w:numId="38">
-    <w:abstractNumId w:val="12"/>
-  </w:num>
-  <w:num w:numId="39">
-    <w:abstractNumId w:val="23"/>
-  </w:num>
-  <w:num w:numId="40">
-    <w:abstractNumId w:val="22"/>
-  </w:num>
-  <w:num w:numId="41">
+  <w:num w:numId="42">
     <w:abstractNumId w:val="1"/>
   </w:num>
   <w:numIdMacAtCleanup w:val="5"/>
@@ -14349,7 +14902,7 @@
 </file>
 
 <file path=customXml/itemProps1.xml><?xml version="1.0" encoding="utf-8"?>
-<ds:datastoreItem xmlns:ds="http://schemas.openxmlformats.org/officeDocument/2006/customXml" ds:itemID="{6A3060F5-E845-4744-B591-BB5CC999D56C}">
+<ds:datastoreItem xmlns:ds="http://schemas.openxmlformats.org/officeDocument/2006/customXml" ds:itemID="{8AC94EA3-5D70-4296-9969-2214387A4632}">
   <ds:schemaRefs>
     <ds:schemaRef ds:uri="http://schemas.openxmlformats.org/officeDocument/2006/bibliography"/>
   </ds:schemaRefs>

</xml_diff>

<commit_message>
- Code bổ sung phần test. - Cập nhật báo cáo.
</commit_message>
<xml_diff>
--- a/Lab2/Báo cáo.docx
+++ b/Lab2/Báo cáo.docx
@@ -663,8 +663,8 @@
       </w:pPr>
       <w:bookmarkStart w:id="0" w:name="_Toc381861833"/>
       <w:bookmarkStart w:id="1" w:name="_Toc385832226"/>
-      <w:bookmarkStart w:id="2" w:name="_Toc381861836"/>
-      <w:bookmarkStart w:id="3" w:name="_Toc387153948"/>
+      <w:bookmarkStart w:id="2" w:name="_Toc387153948"/>
+      <w:bookmarkStart w:id="3" w:name="_Toc381861836"/>
       <w:r>
         <w:rPr>
           <w:rFonts w:ascii="Times New Roman" w:hAnsi="Times New Roman" w:cs="Times New Roman"/>
@@ -684,7 +684,7 @@
       </w:r>
       <w:bookmarkEnd w:id="0"/>
       <w:bookmarkEnd w:id="1"/>
-      <w:bookmarkEnd w:id="3"/>
+      <w:bookmarkEnd w:id="2"/>
     </w:p>
     <w:tbl>
       <w:tblPr>
@@ -2396,8 +2396,6 @@
       <w:pPr>
         <w:pStyle w:val="TOCHeading"/>
       </w:pPr>
-      <w:bookmarkStart w:id="4" w:name="_GoBack"/>
-      <w:bookmarkEnd w:id="4"/>
     </w:p>
     <w:p>
       <w:pPr>
@@ -2434,9 +2432,9 @@
           <w:szCs w:val="32"/>
         </w:rPr>
       </w:pPr>
-      <w:bookmarkStart w:id="5" w:name="_Toc385832228"/>
-      <w:bookmarkStart w:id="6" w:name="_Toc387153949"/>
-      <w:bookmarkEnd w:id="2"/>
+      <w:bookmarkStart w:id="4" w:name="_Toc385832228"/>
+      <w:bookmarkStart w:id="5" w:name="_Toc387153949"/>
+      <w:bookmarkEnd w:id="3"/>
       <w:r>
         <w:rPr>
           <w:rFonts w:ascii="Times New Roman" w:hAnsi="Times New Roman" w:cs="Times New Roman"/>
@@ -2446,8 +2444,8 @@
         <w:lastRenderedPageBreak/>
         <w:t>Cơ sở lý thuyết</w:t>
       </w:r>
+      <w:bookmarkEnd w:id="4"/>
       <w:bookmarkEnd w:id="5"/>
-      <w:bookmarkEnd w:id="6"/>
     </w:p>
     <w:p>
       <w:pPr>
@@ -2464,8 +2462,8 @@
           <w:szCs w:val="26"/>
         </w:rPr>
       </w:pPr>
-      <w:bookmarkStart w:id="7" w:name="_Toc385832229"/>
-      <w:bookmarkStart w:id="8" w:name="_Toc387153950"/>
+      <w:bookmarkStart w:id="6" w:name="_Toc385832229"/>
+      <w:bookmarkStart w:id="7" w:name="_Toc387153950"/>
       <w:r>
         <w:rPr>
           <w:rFonts w:ascii="Times New Roman" w:hAnsi="Times New Roman" w:cs="Times New Roman"/>
@@ -2474,8 +2472,8 @@
         </w:rPr>
         <w:t>Trích chọn đặc trưng</w:t>
       </w:r>
+      <w:bookmarkEnd w:id="6"/>
       <w:bookmarkEnd w:id="7"/>
-      <w:bookmarkEnd w:id="8"/>
     </w:p>
     <w:p>
       <w:pPr>
@@ -2942,7 +2940,7 @@
           <w:szCs w:val="26"/>
         </w:rPr>
       </w:pPr>
-      <w:bookmarkStart w:id="9" w:name="_Toc387153951"/>
+      <w:bookmarkStart w:id="8" w:name="_Toc387153951"/>
       <w:r>
         <w:rPr>
           <w:rFonts w:ascii="Times New Roman" w:hAnsi="Times New Roman" w:cs="Times New Roman"/>
@@ -2959,7 +2957,7 @@
         </w:rPr>
         <w:t xml:space="preserve"> (HMM)</w:t>
       </w:r>
-      <w:bookmarkEnd w:id="9"/>
+      <w:bookmarkEnd w:id="8"/>
     </w:p>
     <w:p>
       <w:pPr>
@@ -5226,7 +5224,7 @@
           <w:szCs w:val="26"/>
         </w:rPr>
       </w:pPr>
-      <w:bookmarkStart w:id="10" w:name="_Toc387153952"/>
+      <w:bookmarkStart w:id="9" w:name="_Toc387153952"/>
       <w:r>
         <w:rPr>
           <w:rFonts w:ascii="Times New Roman" w:hAnsi="Times New Roman" w:cs="Times New Roman"/>
@@ -5236,7 +5234,7 @@
         <w:lastRenderedPageBreak/>
         <w:t>Các bài toán với mô hình Markov ẩn</w:t>
       </w:r>
-      <w:bookmarkEnd w:id="10"/>
+      <w:bookmarkEnd w:id="9"/>
     </w:p>
     <w:p>
       <w:pPr>
@@ -6150,8 +6148,8 @@
           <w:szCs w:val="32"/>
         </w:rPr>
       </w:pPr>
-      <w:bookmarkStart w:id="11" w:name="_Toc385832232"/>
-      <w:bookmarkStart w:id="12" w:name="_Toc387153953"/>
+      <w:bookmarkStart w:id="10" w:name="_Toc385832232"/>
+      <w:bookmarkStart w:id="11" w:name="_Toc387153953"/>
       <w:r>
         <w:rPr>
           <w:rFonts w:ascii="Times New Roman" w:hAnsi="Times New Roman" w:cs="Times New Roman"/>
@@ -6160,8 +6158,8 @@
         </w:rPr>
         <w:t>Thực nghiệm</w:t>
       </w:r>
+      <w:bookmarkEnd w:id="10"/>
       <w:bookmarkEnd w:id="11"/>
-      <w:bookmarkEnd w:id="12"/>
     </w:p>
     <w:p>
       <w:pPr>
@@ -6178,8 +6176,8 @@
           <w:szCs w:val="26"/>
         </w:rPr>
       </w:pPr>
-      <w:bookmarkStart w:id="13" w:name="_Toc385832233"/>
-      <w:bookmarkStart w:id="14" w:name="_Toc387153954"/>
+      <w:bookmarkStart w:id="12" w:name="_Toc385832233"/>
+      <w:bookmarkStart w:id="13" w:name="_Toc387153954"/>
       <w:r>
         <w:rPr>
           <w:rFonts w:ascii="Times New Roman" w:hAnsi="Times New Roman" w:cs="Times New Roman"/>
@@ -6188,8 +6186,8 @@
         </w:rPr>
         <w:t>Dữ liệu thực nghiệm</w:t>
       </w:r>
+      <w:bookmarkEnd w:id="12"/>
       <w:bookmarkEnd w:id="13"/>
-      <w:bookmarkEnd w:id="14"/>
     </w:p>
     <w:p>
       <w:pPr>
@@ -6447,8 +6445,8 @@
           <w:szCs w:val="26"/>
         </w:rPr>
       </w:pPr>
+      <w:bookmarkStart w:id="14" w:name="_Toc387153955"/>
       <w:bookmarkStart w:id="15" w:name="_Toc385832234"/>
-      <w:bookmarkStart w:id="16" w:name="_Toc387153955"/>
       <w:r>
         <w:rPr>
           <w:rFonts w:ascii="Times New Roman" w:hAnsi="Times New Roman" w:cs="Times New Roman"/>
@@ -6457,7 +6455,7 @@
         </w:rPr>
         <w:t>HTK</w:t>
       </w:r>
-      <w:bookmarkEnd w:id="16"/>
+      <w:bookmarkEnd w:id="14"/>
     </w:p>
     <w:p>
       <w:pPr>
@@ -6833,7 +6831,7 @@
           <w:szCs w:val="26"/>
         </w:rPr>
       </w:pPr>
-      <w:bookmarkStart w:id="17" w:name="_Toc387153956"/>
+      <w:bookmarkStart w:id="16" w:name="_Toc387153956"/>
       <w:r>
         <w:rPr>
           <w:rFonts w:ascii="Times New Roman" w:hAnsi="Times New Roman" w:cs="Times New Roman"/>
@@ -6843,7 +6841,7 @@
         <w:t>Phương pháp thực hiện</w:t>
       </w:r>
       <w:bookmarkEnd w:id="15"/>
-      <w:bookmarkEnd w:id="17"/>
+      <w:bookmarkEnd w:id="16"/>
     </w:p>
     <w:p>
       <w:pPr>
@@ -7347,7 +7345,7 @@
           <w:szCs w:val="26"/>
         </w:rPr>
       </w:pPr>
-      <w:bookmarkStart w:id="18" w:name="_Toc385832235"/>
+      <w:bookmarkStart w:id="17" w:name="_Toc385832235"/>
       <w:r>
         <w:rPr>
           <w:rFonts w:ascii="Times New Roman" w:hAnsi="Times New Roman" w:cs="Times New Roman"/>
@@ -8968,6 +8966,143 @@
           <w:szCs w:val="26"/>
         </w:rPr>
       </w:pPr>
+      <w:r>
+        <w:rPr>
+          <w:rFonts w:ascii="Times New Roman" w:hAnsi="Times New Roman" w:cs="Times New Roman"/>
+          <w:sz w:val="26"/>
+          <w:szCs w:val="26"/>
+        </w:rPr>
+        <w:t xml:space="preserve">Tạo tập tin </w:t>
+      </w:r>
+      <w:r>
+        <w:rPr>
+          <w:rFonts w:ascii="Times New Roman" w:hAnsi="Times New Roman" w:cs="Times New Roman"/>
+          <w:sz w:val="26"/>
+          <w:szCs w:val="26"/>
+        </w:rPr>
+        <w:t>mfcc-test.scp</w:t>
+      </w:r>
+      <w:r>
+        <w:rPr>
+          <w:rFonts w:ascii="Times New Roman" w:hAnsi="Times New Roman" w:cs="Times New Roman"/>
+          <w:sz w:val="26"/>
+          <w:szCs w:val="26"/>
+        </w:rPr>
+        <w:t xml:space="preserve"> và test.scp.</w:t>
+      </w:r>
+    </w:p>
+    <w:p>
+      <w:pPr>
+        <w:pStyle w:val="ListParagraph"/>
+        <w:numPr>
+          <w:ilvl w:val="0"/>
+          <w:numId w:val="38"/>
+        </w:numPr>
+        <w:rPr>
+          <w:rFonts w:ascii="Times New Roman" w:hAnsi="Times New Roman" w:cs="Times New Roman"/>
+          <w:sz w:val="26"/>
+          <w:szCs w:val="26"/>
+        </w:rPr>
+      </w:pPr>
+      <w:r>
+        <w:rPr>
+          <w:rFonts w:ascii="Times New Roman" w:hAnsi="Times New Roman" w:cs="Times New Roman"/>
+          <w:sz w:val="26"/>
+          <w:szCs w:val="26"/>
+        </w:rPr>
+        <w:t>Rút trích đặc trưng bằng lệnh HTK:</w:t>
+      </w:r>
+    </w:p>
+    <w:p>
+      <w:pPr>
+        <w:pStyle w:val="ListParagraph"/>
+        <w:ind w:left="1713"/>
+        <w:rPr>
+          <w:rFonts w:ascii="Times New Roman" w:hAnsi="Times New Roman" w:cs="Times New Roman"/>
+          <w:i/>
+          <w:sz w:val="26"/>
+          <w:szCs w:val="26"/>
+        </w:rPr>
+      </w:pPr>
+      <w:r>
+        <w:rPr>
+          <w:rFonts w:ascii="Times New Roman" w:hAnsi="Times New Roman" w:cs="Times New Roman"/>
+          <w:i/>
+          <w:sz w:val="26"/>
+          <w:szCs w:val="26"/>
+        </w:rPr>
+        <w:t>HCopy -T 1 -C config.hcopy</w:t>
+      </w:r>
+      <w:r>
+        <w:rPr>
+          <w:rFonts w:ascii="Times New Roman" w:hAnsi="Times New Roman" w:cs="Times New Roman"/>
+          <w:i/>
+          <w:sz w:val="26"/>
+          <w:szCs w:val="26"/>
+        </w:rPr>
+        <w:t xml:space="preserve"> -S mfcc</w:t>
+      </w:r>
+      <w:r>
+        <w:rPr>
+          <w:rFonts w:ascii="Times New Roman" w:hAnsi="Times New Roman" w:cs="Times New Roman"/>
+          <w:i/>
+          <w:sz w:val="26"/>
+          <w:szCs w:val="26"/>
+        </w:rPr>
+        <w:t>-test</w:t>
+      </w:r>
+      <w:r>
+        <w:rPr>
+          <w:rFonts w:ascii="Times New Roman" w:hAnsi="Times New Roman" w:cs="Times New Roman"/>
+          <w:i/>
+          <w:sz w:val="26"/>
+          <w:szCs w:val="26"/>
+        </w:rPr>
+        <w:t>.scp</w:t>
+      </w:r>
+    </w:p>
+    <w:p>
+      <w:pPr>
+        <w:pStyle w:val="ListParagraph"/>
+        <w:numPr>
+          <w:ilvl w:val="0"/>
+          <w:numId w:val="38"/>
+        </w:numPr>
+        <w:rPr>
+          <w:rFonts w:ascii="Times New Roman" w:hAnsi="Times New Roman" w:cs="Times New Roman"/>
+          <w:sz w:val="26"/>
+          <w:szCs w:val="26"/>
+        </w:rPr>
+      </w:pPr>
+      <w:r>
+        <w:rPr>
+          <w:rFonts w:ascii="Times New Roman" w:hAnsi="Times New Roman" w:cs="Times New Roman"/>
+          <w:sz w:val="26"/>
+          <w:szCs w:val="26"/>
+        </w:rPr>
+        <w:t>Tạo tập tin kết quả nhận dạng recout.mlf bằng lệnh HTK:</w:t>
+      </w:r>
+    </w:p>
+    <w:p>
+      <w:pPr>
+        <w:pStyle w:val="ListParagraph"/>
+        <w:ind w:left="1713"/>
+        <w:rPr>
+          <w:rFonts w:ascii="Times New Roman" w:hAnsi="Times New Roman" w:cs="Times New Roman"/>
+          <w:i/>
+          <w:sz w:val="26"/>
+          <w:szCs w:val="26"/>
+        </w:rPr>
+      </w:pPr>
+      <w:r>
+        <w:rPr>
+          <w:rFonts w:ascii="Times New Roman" w:hAnsi="Times New Roman" w:cs="Times New Roman"/>
+          <w:i/>
+          <w:sz w:val="26"/>
+          <w:szCs w:val="26"/>
+        </w:rPr>
+        <w:t>HVite -H hmm15/macros -H hmm15/hmmdefs -S test.scp -i recout.mlf -w wdnet -p 0.0 -s 5.0 dict tiedlist</w:t>
+      </w:r>
     </w:p>
     <w:p>
       <w:pPr>
@@ -8990,6 +9125,132 @@
           <w:ilvl w:val="0"/>
           <w:numId w:val="38"/>
         </w:numPr>
+        <w:rPr>
+          <w:rFonts w:ascii="Times New Roman" w:hAnsi="Times New Roman" w:cs="Times New Roman"/>
+          <w:sz w:val="26"/>
+          <w:szCs w:val="26"/>
+        </w:rPr>
+      </w:pPr>
+      <w:r>
+        <w:rPr>
+          <w:rFonts w:ascii="Times New Roman" w:hAnsi="Times New Roman" w:cs="Times New Roman"/>
+          <w:sz w:val="26"/>
+          <w:szCs w:val="26"/>
+        </w:rPr>
+        <w:t>Với quy ước đặt tên tập tin test là SV00x</w:t>
+      </w:r>
+      <w:r>
+        <w:rPr>
+          <w:rFonts w:ascii="Times New Roman" w:hAnsi="Times New Roman" w:cs="Times New Roman"/>
+          <w:sz w:val="26"/>
+          <w:szCs w:val="26"/>
+        </w:rPr>
+        <w:t>_</w:t>
+      </w:r>
+      <w:r>
+        <w:rPr>
+          <w:rFonts w:ascii="Times New Roman" w:hAnsi="Times New Roman" w:cs="Times New Roman"/>
+          <w:sz w:val="26"/>
+          <w:szCs w:val="26"/>
+        </w:rPr>
+        <w:t>y</w:t>
+      </w:r>
+      <w:r>
+        <w:rPr>
+          <w:rFonts w:ascii="Times New Roman" w:hAnsi="Times New Roman" w:cs="Times New Roman"/>
+          <w:sz w:val="26"/>
+          <w:szCs w:val="26"/>
+        </w:rPr>
+        <w:t>_</w:t>
+      </w:r>
+      <w:r>
+        <w:rPr>
+          <w:rFonts w:ascii="Times New Roman" w:hAnsi="Times New Roman" w:cs="Times New Roman"/>
+          <w:sz w:val="26"/>
+          <w:szCs w:val="26"/>
+        </w:rPr>
+        <w:t>z.wav</w:t>
+      </w:r>
+      <w:r>
+        <w:rPr>
+          <w:rFonts w:ascii="Times New Roman" w:hAnsi="Times New Roman" w:cs="Times New Roman"/>
+          <w:sz w:val="26"/>
+          <w:szCs w:val="26"/>
+        </w:rPr>
+        <w:t>, trong đó x là mã số học viên (tùy ý), y là số để phân biệt file gốc chưa cắt, z là số để xác định từ được nói.</w:t>
+      </w:r>
+    </w:p>
+    <w:p>
+      <w:pPr>
+        <w:pStyle w:val="ListParagraph"/>
+        <w:numPr>
+          <w:ilvl w:val="0"/>
+          <w:numId w:val="38"/>
+        </w:numPr>
+        <w:rPr>
+          <w:rFonts w:ascii="Times New Roman" w:hAnsi="Times New Roman" w:cs="Times New Roman"/>
+          <w:sz w:val="26"/>
+          <w:szCs w:val="26"/>
+        </w:rPr>
+      </w:pPr>
+      <w:r>
+        <w:rPr>
+          <w:rFonts w:ascii="Times New Roman" w:hAnsi="Times New Roman" w:cs="Times New Roman"/>
+          <w:sz w:val="26"/>
+          <w:szCs w:val="26"/>
+        </w:rPr>
+        <w:t xml:space="preserve">Tạo tập tin </w:t>
+      </w:r>
+      <w:r>
+        <w:rPr>
+          <w:rFonts w:ascii="Times New Roman" w:hAnsi="Times New Roman" w:cs="Times New Roman"/>
+          <w:sz w:val="26"/>
+          <w:szCs w:val="26"/>
+        </w:rPr>
+        <w:t>test.scp</w:t>
+      </w:r>
+      <w:r>
+        <w:rPr>
+          <w:rFonts w:ascii="Times New Roman" w:hAnsi="Times New Roman" w:cs="Times New Roman"/>
+          <w:sz w:val="26"/>
+          <w:szCs w:val="26"/>
+        </w:rPr>
+        <w:t xml:space="preserve"> để so sánh với kết quả nhận dạng từ</w:t>
+      </w:r>
+      <w:r>
+        <w:rPr>
+          <w:rFonts w:ascii="Times New Roman" w:hAnsi="Times New Roman" w:cs="Times New Roman"/>
+          <w:sz w:val="26"/>
+          <w:szCs w:val="26"/>
+        </w:rPr>
+        <w:t xml:space="preserve"> recout.mlf bằng lệnh HTK:</w:t>
+      </w:r>
+    </w:p>
+    <w:p>
+      <w:pPr>
+        <w:pStyle w:val="ListParagraph"/>
+        <w:ind w:left="1713"/>
+        <w:rPr>
+          <w:rFonts w:ascii="Times New Roman" w:hAnsi="Times New Roman" w:cs="Times New Roman"/>
+          <w:i/>
+          <w:sz w:val="26"/>
+          <w:szCs w:val="26"/>
+        </w:rPr>
+      </w:pPr>
+      <w:r>
+        <w:rPr>
+          <w:rFonts w:ascii="Times New Roman" w:hAnsi="Times New Roman" w:cs="Times New Roman"/>
+          <w:i/>
+          <w:sz w:val="26"/>
+          <w:szCs w:val="26"/>
+        </w:rPr>
+        <w:t>HResults -I test.mlf  tiedlist   recout.mlf</w:t>
+      </w:r>
+    </w:p>
+    <w:p>
+      <w:pPr>
+        <w:pStyle w:val="ListParagraph"/>
+        <w:ind w:left="1713"/>
         <w:rPr>
           <w:rFonts w:ascii="Times New Roman" w:hAnsi="Times New Roman" w:cs="Times New Roman"/>
           <w:sz w:val="26"/>
@@ -9012,7 +9273,7 @@
           <w:szCs w:val="26"/>
         </w:rPr>
       </w:pPr>
-      <w:bookmarkStart w:id="19" w:name="_Toc387153957"/>
+      <w:bookmarkStart w:id="18" w:name="_Toc387153957"/>
       <w:r>
         <w:rPr>
           <w:rFonts w:ascii="Times New Roman" w:hAnsi="Times New Roman" w:cs="Times New Roman"/>
@@ -9021,7 +9282,71 @@
         </w:rPr>
         <w:t>Thống kê kết quả</w:t>
       </w:r>
+      <w:bookmarkEnd w:id="17"/>
       <w:bookmarkEnd w:id="18"/>
+    </w:p>
+    <w:p>
+      <w:pPr>
+        <w:pStyle w:val="ListParagraph"/>
+        <w:ind w:left="993" w:firstLine="447"/>
+        <w:rPr>
+          <w:rFonts w:ascii="Times New Roman" w:hAnsi="Times New Roman" w:cs="Times New Roman"/>
+          <w:sz w:val="26"/>
+          <w:szCs w:val="26"/>
+        </w:rPr>
+      </w:pPr>
+      <w:r>
+        <w:rPr>
+          <w:rFonts w:ascii="Times New Roman" w:hAnsi="Times New Roman" w:cs="Times New Roman"/>
+          <w:sz w:val="26"/>
+          <w:szCs w:val="26"/>
+        </w:rPr>
+        <w:t>Kết quả của mẫu sn00</w:t>
+      </w:r>
+      <w:r>
+        <w:rPr>
+          <w:rFonts w:ascii="Times New Roman" w:hAnsi="Times New Roman" w:cs="Times New Roman"/>
+          <w:sz w:val="26"/>
+          <w:szCs w:val="26"/>
+        </w:rPr>
+        <w:t>01</w:t>
+      </w:r>
+      <w:r>
+        <w:rPr>
+          <w:rFonts w:ascii="Times New Roman" w:hAnsi="Times New Roman" w:cs="Times New Roman"/>
+          <w:sz w:val="26"/>
+          <w:szCs w:val="26"/>
+        </w:rPr>
+        <w:t xml:space="preserve">, 280 file train, </w:t>
+      </w:r>
+      <w:r>
+        <w:rPr>
+          <w:rFonts w:ascii="Times New Roman" w:hAnsi="Times New Roman" w:cs="Times New Roman"/>
+          <w:sz w:val="26"/>
+          <w:szCs w:val="26"/>
+        </w:rPr>
+        <w:t>??</w:t>
+      </w:r>
+      <w:r>
+        <w:rPr>
+          <w:rFonts w:ascii="Times New Roman" w:hAnsi="Times New Roman" w:cs="Times New Roman"/>
+          <w:sz w:val="26"/>
+          <w:szCs w:val="26"/>
+        </w:rPr>
+        <w:t xml:space="preserve"> file test.</w:t>
+      </w:r>
+    </w:p>
+    <w:p>
+      <w:pPr>
+        <w:pStyle w:val="ListParagraph"/>
+        <w:ind w:left="993" w:firstLine="447"/>
+        <w:rPr>
+          <w:rFonts w:ascii="Times New Roman" w:hAnsi="Times New Roman" w:cs="Times New Roman"/>
+          <w:sz w:val="26"/>
+          <w:szCs w:val="26"/>
+        </w:rPr>
+      </w:pPr>
+      <w:bookmarkStart w:id="19" w:name="_GoBack"/>
       <w:bookmarkEnd w:id="19"/>
     </w:p>
     <w:p>
@@ -9034,6 +9359,235 @@
           <w:szCs w:val="26"/>
         </w:rPr>
       </w:pPr>
+      <w:r>
+        <w:rPr>
+          <w:rFonts w:ascii="Times New Roman" w:hAnsi="Times New Roman" w:cs="Times New Roman"/>
+          <w:sz w:val="26"/>
+          <w:szCs w:val="26"/>
+        </w:rPr>
+        <w:t>Kết quả của mẫu sn0040, 280 file train, 62 file test.</w:t>
+      </w:r>
+    </w:p>
+    <w:p>
+      <w:pPr>
+        <w:pStyle w:val="ListParagraph"/>
+        <w:ind w:left="993" w:firstLine="447"/>
+        <w:rPr>
+          <w:rFonts w:ascii="Times New Roman" w:hAnsi="Times New Roman" w:cs="Times New Roman"/>
+          <w:sz w:val="26"/>
+          <w:szCs w:val="26"/>
+        </w:rPr>
+      </w:pPr>
+      <w:r>
+        <w:rPr>
+          <w:rFonts w:ascii="Times New Roman" w:hAnsi="Times New Roman" w:cs="Times New Roman"/>
+          <w:noProof/>
+          <w:sz w:val="26"/>
+          <w:szCs w:val="26"/>
+          <w:lang w:eastAsia="ja-JP"/>
+        </w:rPr>
+        <w:drawing>
+          <wp:inline distT="0" distB="0" distL="0" distR="0" wp14:anchorId="75CF4E6E" wp14:editId="25C6DADB">
+            <wp:extent cx="5239385" cy="1168400"/>
+            <wp:effectExtent l="0" t="0" r="0" b="0"/>
+            <wp:docPr id="1" name="Picture 1"/>
+            <wp:cNvGraphicFramePr>
+              <a:graphicFrameLocks xmlns:a="http://schemas.openxmlformats.org/drawingml/2006/main" noChangeAspect="1"/>
+            </wp:cNvGraphicFramePr>
+            <a:graphic xmlns:a="http://schemas.openxmlformats.org/drawingml/2006/main">
+              <a:graphicData uri="http://schemas.openxmlformats.org/drawingml/2006/picture">
+                <pic:pic xmlns:pic="http://schemas.openxmlformats.org/drawingml/2006/picture">
+                  <pic:nvPicPr>
+                    <pic:cNvPr id="0" name="Picture 1"/>
+                    <pic:cNvPicPr>
+                      <a:picLocks noChangeAspect="1" noChangeArrowheads="1"/>
+                    </pic:cNvPicPr>
+                  </pic:nvPicPr>
+                  <pic:blipFill>
+                    <a:blip r:embed="rId11">
+                      <a:extLst>
+                        <a:ext uri="{28A0092B-C50C-407E-A947-70E740481C1C}">
+                          <a14:useLocalDpi xmlns:a14="http://schemas.microsoft.com/office/drawing/2010/main" val="0"/>
+                        </a:ext>
+                      </a:extLst>
+                    </a:blip>
+                    <a:srcRect/>
+                    <a:stretch>
+                      <a:fillRect/>
+                    </a:stretch>
+                  </pic:blipFill>
+                  <pic:spPr bwMode="auto">
+                    <a:xfrm>
+                      <a:off x="0" y="0"/>
+                      <a:ext cx="5239385" cy="1168400"/>
+                    </a:xfrm>
+                    <a:prstGeom prst="rect">
+                      <a:avLst/>
+                    </a:prstGeom>
+                    <a:noFill/>
+                    <a:ln>
+                      <a:noFill/>
+                    </a:ln>
+                  </pic:spPr>
+                </pic:pic>
+              </a:graphicData>
+            </a:graphic>
+          </wp:inline>
+        </w:drawing>
+      </w:r>
+    </w:p>
+    <w:p>
+      <w:pPr>
+        <w:pStyle w:val="ListParagraph"/>
+        <w:ind w:left="993" w:firstLine="447"/>
+        <w:rPr>
+          <w:rFonts w:ascii="Times New Roman" w:hAnsi="Times New Roman" w:cs="Times New Roman"/>
+          <w:sz w:val="26"/>
+          <w:szCs w:val="26"/>
+        </w:rPr>
+      </w:pPr>
+      <w:r>
+        <w:rPr>
+          <w:rFonts w:ascii="Times New Roman" w:hAnsi="Times New Roman" w:cs="Times New Roman"/>
+          <w:sz w:val="26"/>
+          <w:szCs w:val="26"/>
+        </w:rPr>
+        <w:t>Kết quả của mẫu sn004</w:t>
+      </w:r>
+      <w:r>
+        <w:rPr>
+          <w:rFonts w:ascii="Times New Roman" w:hAnsi="Times New Roman" w:cs="Times New Roman"/>
+          <w:sz w:val="26"/>
+          <w:szCs w:val="26"/>
+        </w:rPr>
+        <w:t>1</w:t>
+      </w:r>
+      <w:r>
+        <w:rPr>
+          <w:rFonts w:ascii="Times New Roman" w:hAnsi="Times New Roman" w:cs="Times New Roman"/>
+          <w:sz w:val="26"/>
+          <w:szCs w:val="26"/>
+        </w:rPr>
+        <w:t xml:space="preserve">, 280 file train, </w:t>
+      </w:r>
+      <w:r>
+        <w:rPr>
+          <w:rFonts w:ascii="Times New Roman" w:hAnsi="Times New Roman" w:cs="Times New Roman"/>
+          <w:sz w:val="26"/>
+          <w:szCs w:val="26"/>
+        </w:rPr>
+        <w:t>39</w:t>
+      </w:r>
+      <w:r>
+        <w:rPr>
+          <w:rFonts w:ascii="Times New Roman" w:hAnsi="Times New Roman" w:cs="Times New Roman"/>
+          <w:sz w:val="26"/>
+          <w:szCs w:val="26"/>
+        </w:rPr>
+        <w:t xml:space="preserve"> file test.</w:t>
+      </w:r>
+    </w:p>
+    <w:p>
+      <w:pPr>
+        <w:pStyle w:val="ListParagraph"/>
+        <w:ind w:left="993" w:firstLine="447"/>
+        <w:rPr>
+          <w:rFonts w:ascii="Times New Roman" w:hAnsi="Times New Roman" w:cs="Times New Roman"/>
+          <w:sz w:val="26"/>
+          <w:szCs w:val="26"/>
+        </w:rPr>
+      </w:pPr>
+    </w:p>
+    <w:p>
+      <w:pPr>
+        <w:pStyle w:val="ListParagraph"/>
+        <w:ind w:left="993" w:firstLine="447"/>
+        <w:rPr>
+          <w:rFonts w:ascii="Times New Roman" w:hAnsi="Times New Roman" w:cs="Times New Roman"/>
+          <w:sz w:val="26"/>
+          <w:szCs w:val="26"/>
+        </w:rPr>
+      </w:pPr>
+    </w:p>
+    <w:p>
+      <w:pPr>
+        <w:pStyle w:val="ListParagraph"/>
+        <w:ind w:left="993" w:firstLine="447"/>
+        <w:rPr>
+          <w:rFonts w:ascii="Times New Roman" w:hAnsi="Times New Roman" w:cs="Times New Roman"/>
+          <w:sz w:val="26"/>
+          <w:szCs w:val="26"/>
+        </w:rPr>
+      </w:pPr>
+      <w:r>
+        <w:rPr>
+          <w:rFonts w:ascii="Times New Roman" w:hAnsi="Times New Roman" w:cs="Times New Roman"/>
+          <w:sz w:val="26"/>
+          <w:szCs w:val="26"/>
+        </w:rPr>
+        <w:t>Correct là độ chính xác của câu, Corr là độ chính xác từ. Do bài tập này chỉ nhận dạng từng từ rời rạc nên độ chính xác giống nhau.</w:t>
+      </w:r>
+    </w:p>
+    <w:p>
+      <w:pPr>
+        <w:pStyle w:val="ListParagraph"/>
+        <w:ind w:left="993" w:firstLine="447"/>
+        <w:rPr>
+          <w:rFonts w:ascii="Times New Roman" w:hAnsi="Times New Roman" w:cs="Times New Roman"/>
+          <w:color w:val="FF0000"/>
+          <w:sz w:val="26"/>
+          <w:szCs w:val="26"/>
+        </w:rPr>
+      </w:pPr>
+      <w:r>
+        <w:rPr>
+          <w:rFonts w:ascii="Times New Roman" w:hAnsi="Times New Roman" w:cs="Times New Roman"/>
+          <w:color w:val="FF0000"/>
+          <w:sz w:val="26"/>
+          <w:szCs w:val="26"/>
+        </w:rPr>
+        <w:t>H, S, N là cái gì?</w:t>
+      </w:r>
+    </w:p>
+    <w:p>
+      <w:pPr>
+        <w:pStyle w:val="ListParagraph"/>
+        <w:ind w:left="993" w:firstLine="447"/>
+        <w:rPr>
+          <w:rFonts w:ascii="Times New Roman" w:hAnsi="Times New Roman" w:cs="Times New Roman"/>
+          <w:sz w:val="26"/>
+          <w:szCs w:val="26"/>
+        </w:rPr>
+      </w:pPr>
+      <w:r>
+        <w:rPr>
+          <w:rFonts w:ascii="Times New Roman" w:hAnsi="Times New Roman" w:cs="Times New Roman"/>
+          <w:sz w:val="26"/>
+          <w:szCs w:val="26"/>
+        </w:rPr>
+        <w:t>Acc là độ chính xác, không xét các từ dư ra trong câu, có kết quả thường nhỏ hơn Corr. Nhưng cũng vì bài tập này nhận dạng chỉ một từ duy nhất trong một file wav nên Corr và Acc giống nhau.</w:t>
+      </w:r>
+    </w:p>
+    <w:p>
+      <w:pPr>
+        <w:pStyle w:val="ListParagraph"/>
+        <w:ind w:left="993" w:firstLine="447"/>
+        <w:rPr>
+          <w:rFonts w:ascii="Times New Roman" w:hAnsi="Times New Roman" w:cs="Times New Roman"/>
+          <w:color w:val="FF0000"/>
+          <w:sz w:val="26"/>
+          <w:szCs w:val="26"/>
+        </w:rPr>
+      </w:pPr>
+      <w:r>
+        <w:rPr>
+          <w:rFonts w:ascii="Times New Roman" w:hAnsi="Times New Roman" w:cs="Times New Roman"/>
+          <w:color w:val="FF0000"/>
+          <w:sz w:val="26"/>
+          <w:szCs w:val="26"/>
+        </w:rPr>
+        <w:t>H, D, S, I, N là cái gì?</w:t>
+      </w:r>
     </w:p>
     <w:p>
       <w:pPr>
@@ -9242,7 +9796,7 @@
           <w:szCs w:val="26"/>
         </w:rPr>
       </w:pPr>
-      <w:hyperlink r:id="rId11" w:history="1">
+      <w:hyperlink r:id="rId12" w:history="1">
         <w:r>
           <w:rPr>
             <w:rStyle w:val="Hyperlink"/>
@@ -9268,7 +9822,7 @@
           <w:szCs w:val="26"/>
         </w:rPr>
       </w:pPr>
-      <w:hyperlink r:id="rId12" w:history="1">
+      <w:hyperlink r:id="rId13" w:history="1">
         <w:r>
           <w:rPr>
             <w:rStyle w:val="Hyperlink"/>
@@ -9291,7 +9845,7 @@
       </w:pPr>
     </w:p>
     <w:sectPr>
-      <w:footerReference w:type="default" r:id="rId13"/>
+      <w:footerReference w:type="default" r:id="rId14"/>
       <w:pgSz w:w="12240" w:h="15840"/>
       <w:pgMar w:top="851" w:right="851" w:bottom="851" w:left="1134" w:header="720" w:footer="318" w:gutter="0"/>
       <w:pgBorders w:display="firstPage" w:offsetFrom="page">
@@ -9394,7 +9948,7 @@
             <w:sz w:val="20"/>
             <w:szCs w:val="20"/>
           </w:rPr>
-          <w:t>6</w:t>
+          <w:t>5</w:t>
         </w:r>
         <w:r>
           <w:rPr>
@@ -14543,7 +15097,7 @@
 </file>
 
 <file path=customXml/itemProps1.xml><?xml version="1.0" encoding="utf-8"?>
-<ds:datastoreItem xmlns:ds="http://schemas.openxmlformats.org/officeDocument/2006/customXml" ds:itemID="{83F0D82A-A757-44B3-A7F7-D4F87CD6DF69}">
+<ds:datastoreItem xmlns:ds="http://schemas.openxmlformats.org/officeDocument/2006/customXml" ds:itemID="{EEDC0088-4794-4C8E-97D7-774A776AE0CF}">
   <ds:schemaRefs>
     <ds:schemaRef ds:uri="http://schemas.openxmlformats.org/officeDocument/2006/bibliography"/>
   </ds:schemaRefs>

</xml_diff>

<commit_message>
- Chỉnh sửa báo cáo. - Xóa file thừa.
</commit_message>
<xml_diff>
--- a/Lab2/Báo cáo.docx
+++ b/Lab2/Báo cáo.docx
@@ -9301,39 +9301,7 @@
           <w:sz w:val="26"/>
           <w:szCs w:val="26"/>
         </w:rPr>
-        <w:t>Kết quả của mẫu sn00</w:t>
-      </w:r>
-      <w:r>
-        <w:rPr>
-          <w:rFonts w:ascii="Times New Roman" w:hAnsi="Times New Roman" w:cs="Times New Roman"/>
-          <w:sz w:val="26"/>
-          <w:szCs w:val="26"/>
-        </w:rPr>
-        <w:t>01</w:t>
-      </w:r>
-      <w:r>
-        <w:rPr>
-          <w:rFonts w:ascii="Times New Roman" w:hAnsi="Times New Roman" w:cs="Times New Roman"/>
-          <w:sz w:val="26"/>
-          <w:szCs w:val="26"/>
-        </w:rPr>
-        <w:t xml:space="preserve">, 280 file train, </w:t>
-      </w:r>
-      <w:r>
-        <w:rPr>
-          <w:rFonts w:ascii="Times New Roman" w:hAnsi="Times New Roman" w:cs="Times New Roman"/>
-          <w:sz w:val="26"/>
-          <w:szCs w:val="26"/>
-        </w:rPr>
-        <w:t>??</w:t>
-      </w:r>
-      <w:r>
-        <w:rPr>
-          <w:rFonts w:ascii="Times New Roman" w:hAnsi="Times New Roman" w:cs="Times New Roman"/>
-          <w:sz w:val="26"/>
-          <w:szCs w:val="26"/>
-        </w:rPr>
-        <w:t xml:space="preserve"> file test.</w:t>
+        <w:t>Kết quả của mẫu sn0001, 280 file train, ?? file test.</w:t>
       </w:r>
     </w:p>
     <w:p>
@@ -9346,8 +9314,6 @@
           <w:szCs w:val="26"/>
         </w:rPr>
       </w:pPr>
-      <w:bookmarkStart w:id="19" w:name="_GoBack"/>
-      <w:bookmarkEnd w:id="19"/>
     </w:p>
     <w:p>
       <w:pPr>
@@ -9452,39 +9418,7 @@
           <w:sz w:val="26"/>
           <w:szCs w:val="26"/>
         </w:rPr>
-        <w:t>Kết quả của mẫu sn004</w:t>
-      </w:r>
-      <w:r>
-        <w:rPr>
-          <w:rFonts w:ascii="Times New Roman" w:hAnsi="Times New Roman" w:cs="Times New Roman"/>
-          <w:sz w:val="26"/>
-          <w:szCs w:val="26"/>
-        </w:rPr>
-        <w:t>1</w:t>
-      </w:r>
-      <w:r>
-        <w:rPr>
-          <w:rFonts w:ascii="Times New Roman" w:hAnsi="Times New Roman" w:cs="Times New Roman"/>
-          <w:sz w:val="26"/>
-          <w:szCs w:val="26"/>
-        </w:rPr>
-        <w:t xml:space="preserve">, 280 file train, </w:t>
-      </w:r>
-      <w:r>
-        <w:rPr>
-          <w:rFonts w:ascii="Times New Roman" w:hAnsi="Times New Roman" w:cs="Times New Roman"/>
-          <w:sz w:val="26"/>
-          <w:szCs w:val="26"/>
-        </w:rPr>
-        <w:t>39</w:t>
-      </w:r>
-      <w:r>
-        <w:rPr>
-          <w:rFonts w:ascii="Times New Roman" w:hAnsi="Times New Roman" w:cs="Times New Roman"/>
-          <w:sz w:val="26"/>
-          <w:szCs w:val="26"/>
-        </w:rPr>
-        <w:t xml:space="preserve"> file test.</w:t>
+        <w:t>Kết quả của mẫu sn0041, 280 file train, 39 file test.</w:t>
       </w:r>
     </w:p>
     <w:p>
@@ -9497,6 +9431,8 @@
           <w:szCs w:val="26"/>
         </w:rPr>
       </w:pPr>
+      <w:bookmarkStart w:id="19" w:name="_GoBack"/>
+      <w:bookmarkEnd w:id="19"/>
     </w:p>
     <w:p>
       <w:pPr>
@@ -9534,19 +9470,17 @@
         <w:ind w:left="993" w:firstLine="447"/>
         <w:rPr>
           <w:rFonts w:ascii="Times New Roman" w:hAnsi="Times New Roman" w:cs="Times New Roman"/>
-          <w:color w:val="FF0000"/>
-          <w:sz w:val="26"/>
-          <w:szCs w:val="26"/>
-        </w:rPr>
-      </w:pPr>
-      <w:r>
-        <w:rPr>
-          <w:rFonts w:ascii="Times New Roman" w:hAnsi="Times New Roman" w:cs="Times New Roman"/>
-          <w:color w:val="FF0000"/>
-          <w:sz w:val="26"/>
-          <w:szCs w:val="26"/>
-        </w:rPr>
-        <w:t>H, S, N là cái gì?</w:t>
+          <w:sz w:val="26"/>
+          <w:szCs w:val="26"/>
+        </w:rPr>
+      </w:pPr>
+      <w:r>
+        <w:rPr>
+          <w:rFonts w:ascii="Times New Roman" w:hAnsi="Times New Roman" w:cs="Times New Roman"/>
+          <w:sz w:val="26"/>
+          <w:szCs w:val="26"/>
+        </w:rPr>
+        <w:t>Acc là độ chính xác, không xét các từ dư ra trong câu, có kết quả thường nhỏ hơn Corr. Nhưng cũng vì bài tập này nhận dạng chỉ một từ duy nhất trong một file wav nên Corr và Acc giống nhau.</w:t>
       </w:r>
     </w:p>
     <w:p>
@@ -9565,7 +9499,7 @@
           <w:sz w:val="26"/>
           <w:szCs w:val="26"/>
         </w:rPr>
-        <w:t>Acc là độ chính xác, không xét các từ dư ra trong câu, có kết quả thường nhỏ hơn Corr. Nhưng cũng vì bài tập này nhận dạng chỉ một từ duy nhất trong một file wav nên Corr và Acc giống nhau.</w:t>
+        <w:t>H: số mẫu nhận dạng chính xác.</w:t>
       </w:r>
     </w:p>
     <w:p>
@@ -9574,20 +9508,86 @@
         <w:ind w:left="993" w:firstLine="447"/>
         <w:rPr>
           <w:rFonts w:ascii="Times New Roman" w:hAnsi="Times New Roman" w:cs="Times New Roman"/>
-          <w:color w:val="FF0000"/>
-          <w:sz w:val="26"/>
-          <w:szCs w:val="26"/>
-        </w:rPr>
-      </w:pPr>
-      <w:r>
-        <w:rPr>
-          <w:rFonts w:ascii="Times New Roman" w:hAnsi="Times New Roman" w:cs="Times New Roman"/>
-          <w:color w:val="FF0000"/>
-          <w:sz w:val="26"/>
-          <w:szCs w:val="26"/>
-        </w:rPr>
-        <w:t>H, D, S, I, N là cái gì?</w:t>
-      </w:r>
+          <w:sz w:val="26"/>
+          <w:szCs w:val="26"/>
+        </w:rPr>
+      </w:pPr>
+      <w:r>
+        <w:rPr>
+          <w:rFonts w:ascii="Times New Roman" w:hAnsi="Times New Roman" w:cs="Times New Roman"/>
+          <w:sz w:val="26"/>
+          <w:szCs w:val="26"/>
+        </w:rPr>
+        <w:t>S: số mẫu nhận dạng sai.</w:t>
+      </w:r>
+    </w:p>
+    <w:p>
+      <w:pPr>
+        <w:pStyle w:val="ListParagraph"/>
+        <w:ind w:left="993" w:firstLine="447"/>
+        <w:rPr>
+          <w:rFonts w:ascii="Times New Roman" w:hAnsi="Times New Roman" w:cs="Times New Roman"/>
+          <w:sz w:val="26"/>
+          <w:szCs w:val="26"/>
+        </w:rPr>
+      </w:pPr>
+      <w:r>
+        <w:rPr>
+          <w:rFonts w:ascii="Times New Roman" w:hAnsi="Times New Roman" w:cs="Times New Roman"/>
+          <w:sz w:val="26"/>
+          <w:szCs w:val="26"/>
+        </w:rPr>
+        <w:t>N: tổng số mẫu nhận dạng.</w:t>
+      </w:r>
+    </w:p>
+    <w:p>
+      <w:pPr>
+        <w:pStyle w:val="ListParagraph"/>
+        <w:ind w:left="993" w:firstLine="447"/>
+        <w:rPr>
+          <w:rFonts w:ascii="Times New Roman" w:hAnsi="Times New Roman" w:cs="Times New Roman"/>
+          <w:sz w:val="26"/>
+          <w:szCs w:val="26"/>
+        </w:rPr>
+      </w:pPr>
+      <w:r>
+        <w:rPr>
+          <w:rFonts w:ascii="Times New Roman" w:hAnsi="Times New Roman" w:cs="Times New Roman"/>
+          <w:sz w:val="26"/>
+          <w:szCs w:val="26"/>
+        </w:rPr>
+        <w:t>D: các lỗi xóa.</w:t>
+      </w:r>
+    </w:p>
+    <w:p>
+      <w:pPr>
+        <w:pStyle w:val="ListParagraph"/>
+        <w:ind w:left="993" w:firstLine="447"/>
+        <w:rPr>
+          <w:rFonts w:ascii="Times New Roman" w:hAnsi="Times New Roman" w:cs="Times New Roman"/>
+          <w:sz w:val="26"/>
+          <w:szCs w:val="26"/>
+        </w:rPr>
+      </w:pPr>
+      <w:r>
+        <w:rPr>
+          <w:rFonts w:ascii="Times New Roman" w:hAnsi="Times New Roman" w:cs="Times New Roman"/>
+          <w:sz w:val="26"/>
+          <w:szCs w:val="26"/>
+        </w:rPr>
+        <w:t>I: các lỗi chèn.</w:t>
+      </w:r>
+    </w:p>
+    <w:p>
+      <w:pPr>
+        <w:pStyle w:val="ListParagraph"/>
+        <w:ind w:left="993" w:firstLine="447"/>
+        <w:rPr>
+          <w:rFonts w:ascii="Times New Roman" w:hAnsi="Times New Roman" w:cs="Times New Roman"/>
+          <w:sz w:val="26"/>
+          <w:szCs w:val="26"/>
+        </w:rPr>
+      </w:pPr>
     </w:p>
     <w:p>
       <w:pPr>
@@ -9779,6 +9779,7 @@
           <w:sz w:val="26"/>
           <w:szCs w:val="26"/>
         </w:rPr>
+        <w:lastRenderedPageBreak/>
         <w:t>Website:</w:t>
       </w:r>
     </w:p>
@@ -9948,7 +9949,7 @@
             <w:sz w:val="20"/>
             <w:szCs w:val="20"/>
           </w:rPr>
-          <w:t>5</w:t>
+          <w:t>6</w:t>
         </w:r>
         <w:r>
           <w:rPr>
@@ -15097,7 +15098,7 @@
 </file>
 
 <file path=customXml/itemProps1.xml><?xml version="1.0" encoding="utf-8"?>
-<ds:datastoreItem xmlns:ds="http://schemas.openxmlformats.org/officeDocument/2006/customXml" ds:itemID="{EEDC0088-4794-4C8E-97D7-774A776AE0CF}">
+<ds:datastoreItem xmlns:ds="http://schemas.openxmlformats.org/officeDocument/2006/customXml" ds:itemID="{D9F68E1E-FA4E-42A9-854A-93B1D824E7CB}">
   <ds:schemaRefs>
     <ds:schemaRef ds:uri="http://schemas.openxmlformats.org/officeDocument/2006/bibliography"/>
   </ds:schemaRefs>

</xml_diff>

<commit_message>
Chỉnh sửa các lỗi nhỏ phần thống kê. Làm tiếp Lab3/Báo cáo.docx, bị lỗi HERest ở bước 22.
</commit_message>
<xml_diff>
--- a/Lab2/Báo cáo.docx
+++ b/Lab2/Báo cáo.docx
@@ -672,8 +672,8 @@
       </w:pPr>
       <w:bookmarkStart w:id="0" w:name="_Toc381861833"/>
       <w:bookmarkStart w:id="1" w:name="_Toc385832226"/>
-      <w:bookmarkStart w:id="2" w:name="_Toc381861836"/>
-      <w:bookmarkStart w:id="3" w:name="_Toc387418544"/>
+      <w:bookmarkStart w:id="2" w:name="_Toc387418544"/>
+      <w:bookmarkStart w:id="3" w:name="_Toc381861836"/>
       <w:r>
         <w:rPr>
           <w:rFonts w:ascii="Times New Roman" w:hAnsi="Times New Roman" w:cs="Times New Roman"/>
@@ -693,7 +693,7 @@
       </w:r>
       <w:bookmarkEnd w:id="0"/>
       <w:bookmarkEnd w:id="1"/>
-      <w:bookmarkEnd w:id="3"/>
+      <w:bookmarkEnd w:id="2"/>
     </w:p>
     <w:tbl>
       <w:tblPr>
@@ -2366,7 +2366,7 @@
       </w:pPr>
       <w:bookmarkStart w:id="4" w:name="_Toc385832228"/>
       <w:bookmarkStart w:id="5" w:name="_Toc387418545"/>
-      <w:bookmarkEnd w:id="2"/>
+      <w:bookmarkEnd w:id="3"/>
       <w:r>
         <w:rPr>
           <w:rFonts w:ascii="Times New Roman" w:hAnsi="Times New Roman" w:cs="Times New Roman"/>
@@ -6463,8 +6463,8 @@
           <w:szCs w:val="26"/>
         </w:rPr>
       </w:pPr>
-      <w:bookmarkStart w:id="14" w:name="_Toc385832234"/>
-      <w:bookmarkStart w:id="15" w:name="_Toc387418551"/>
+      <w:bookmarkStart w:id="14" w:name="_Toc387418551"/>
+      <w:bookmarkStart w:id="15" w:name="_Toc385832234"/>
       <w:r>
         <w:rPr>
           <w:rFonts w:ascii="Times New Roman" w:hAnsi="Times New Roman" w:cs="Times New Roman"/>
@@ -6473,7 +6473,7 @@
         </w:rPr>
         <w:t>HTK</w:t>
       </w:r>
-      <w:bookmarkEnd w:id="15"/>
+      <w:bookmarkEnd w:id="14"/>
     </w:p>
     <w:p>
       <w:pPr>
@@ -6686,7 +6686,23 @@
           <w:sz w:val="26"/>
           <w:szCs w:val="26"/>
         </w:rPr>
-        <w:t>ông cụ huấn luyện mô hình  bằng việc tính toán, ước lượng lại các tham số</w:t>
+        <w:t>ông cụ huấn luyện mô hình</w:t>
+      </w:r>
+      <w:r>
+        <w:rPr>
+          <w:rFonts w:ascii="Times New Roman" w:hAnsi="Times New Roman" w:cs="Times New Roman"/>
+          <w:sz w:val="26"/>
+          <w:szCs w:val="26"/>
+        </w:rPr>
+        <w:t xml:space="preserve"> </w:t>
+      </w:r>
+      <w:r>
+        <w:rPr>
+          <w:rFonts w:ascii="Times New Roman" w:hAnsi="Times New Roman" w:cs="Times New Roman"/>
+          <w:sz w:val="26"/>
+          <w:szCs w:val="26"/>
+        </w:rPr>
+        <w:t>bằng việc tính toán, ước lượng lại các tham số</w:t>
       </w:r>
       <w:r>
         <w:rPr>
@@ -6859,7 +6875,7 @@
         </w:rPr>
         <w:t>Phương pháp thực hiện</w:t>
       </w:r>
-      <w:bookmarkEnd w:id="14"/>
+      <w:bookmarkEnd w:id="15"/>
       <w:bookmarkEnd w:id="16"/>
     </w:p>
     <w:p>
@@ -7347,7 +7363,23 @@
           <w:sz w:val="26"/>
           <w:szCs w:val="26"/>
         </w:rPr>
-        <w:t>mkphones0.led và mkphones1.led là hai tập tin cho trước dùng để cấu hình, có các từ khóa EX (expand), IS (thêm khoảng lặng đầu cuối),  DE (xóa tất cả khoảng nghỉ).</w:t>
+        <w:t>mkphones0.led và mkphones1.led là hai tập tin cho trước dùng để cấu hình, có các từ khóa EX (expand), IS (thêm khoảng lặng đầu cuối),</w:t>
+      </w:r>
+      <w:r>
+        <w:rPr>
+          <w:rFonts w:ascii="Times New Roman" w:hAnsi="Times New Roman" w:cs="Times New Roman"/>
+          <w:sz w:val="26"/>
+          <w:szCs w:val="26"/>
+        </w:rPr>
+        <w:t xml:space="preserve"> </w:t>
+      </w:r>
+      <w:r>
+        <w:rPr>
+          <w:rFonts w:ascii="Times New Roman" w:hAnsi="Times New Roman" w:cs="Times New Roman"/>
+          <w:sz w:val="26"/>
+          <w:szCs w:val="26"/>
+        </w:rPr>
+        <w:t>DE (xóa tất cả khoảng nghỉ).</w:t>
       </w:r>
     </w:p>
     <w:p>
@@ -7663,7 +7695,15 @@
           <w:sz w:val="26"/>
           <w:szCs w:val="26"/>
         </w:rPr>
-        <w:t xml:space="preserve">0: 12 MFCC features  </w:t>
+        <w:t>0: 12 MFCC features</w:t>
+      </w:r>
+      <w:r>
+        <w:rPr>
+          <w:rFonts w:ascii="Times New Roman" w:hAnsi="Times New Roman" w:cs="Times New Roman"/>
+          <w:sz w:val="26"/>
+          <w:szCs w:val="26"/>
+        </w:rPr>
+        <w:t xml:space="preserve"> </w:t>
       </w:r>
       <w:r>
         <w:rPr>
@@ -9119,15 +9159,7 @@
           <w:sz w:val="26"/>
           <w:szCs w:val="26"/>
         </w:rPr>
-        <w:t>Tạo tập tin gram.txt</w:t>
-      </w:r>
-      <w:r>
-        <w:rPr>
-          <w:rFonts w:ascii="Times New Roman" w:hAnsi="Times New Roman" w:cs="Times New Roman"/>
-          <w:sz w:val="26"/>
-          <w:szCs w:val="26"/>
-        </w:rPr>
-        <w:t xml:space="preserve"> gồm các từ muốn nhận dạng. Trong phạm vi bài tập này là “không”, “một”, … , “chín” (đã chuyển sang telex).</w:t>
+        <w:t>Tạo tập tin gram.txt gồm các từ muốn nhận dạng. Trong phạm vi bài tập này là “không”, “một”, … , “chín” (đã chuyển sang telex).</w:t>
       </w:r>
     </w:p>
     <w:p>
@@ -9151,8 +9183,6 @@
         </w:rPr>
         <w:t>Tạo tập tin wdnet bằng lệnh HTK:</w:t>
       </w:r>
-      <w:bookmarkStart w:id="18" w:name="_GoBack"/>
-      <w:bookmarkEnd w:id="18"/>
     </w:p>
     <w:p>
       <w:pPr>
@@ -9171,7 +9201,25 @@
           <w:sz w:val="26"/>
           <w:szCs w:val="26"/>
         </w:rPr>
-        <w:t>HParse  gram.txt wdnet</w:t>
+        <w:t>HParse</w:t>
+      </w:r>
+      <w:r>
+        <w:rPr>
+          <w:rFonts w:ascii="Times New Roman" w:hAnsi="Times New Roman" w:cs="Times New Roman"/>
+          <w:i/>
+          <w:sz w:val="26"/>
+          <w:szCs w:val="26"/>
+        </w:rPr>
+        <w:t xml:space="preserve"> </w:t>
+      </w:r>
+      <w:r>
+        <w:rPr>
+          <w:rFonts w:ascii="Times New Roman" w:hAnsi="Times New Roman" w:cs="Times New Roman"/>
+          <w:i/>
+          <w:sz w:val="26"/>
+          <w:szCs w:val="26"/>
+        </w:rPr>
+        <w:t>gram.txt wdnet</w:t>
       </w:r>
     </w:p>
     <w:p>
@@ -9403,7 +9451,43 @@
           <w:sz w:val="26"/>
           <w:szCs w:val="26"/>
         </w:rPr>
-        <w:t>HResults -I test.mlf  tiedlist   recout.mlf</w:t>
+        <w:t>HResults -I test.mlf</w:t>
+      </w:r>
+      <w:r>
+        <w:rPr>
+          <w:rFonts w:ascii="Times New Roman" w:hAnsi="Times New Roman" w:cs="Times New Roman"/>
+          <w:i/>
+          <w:sz w:val="26"/>
+          <w:szCs w:val="26"/>
+        </w:rPr>
+        <w:t xml:space="preserve"> </w:t>
+      </w:r>
+      <w:r>
+        <w:rPr>
+          <w:rFonts w:ascii="Times New Roman" w:hAnsi="Times New Roman" w:cs="Times New Roman"/>
+          <w:i/>
+          <w:sz w:val="26"/>
+          <w:szCs w:val="26"/>
+        </w:rPr>
+        <w:t>tiedlist</w:t>
+      </w:r>
+      <w:r>
+        <w:rPr>
+          <w:rFonts w:ascii="Times New Roman" w:hAnsi="Times New Roman" w:cs="Times New Roman"/>
+          <w:i/>
+          <w:sz w:val="26"/>
+          <w:szCs w:val="26"/>
+        </w:rPr>
+        <w:t xml:space="preserve"> </w:t>
+      </w:r>
+      <w:r>
+        <w:rPr>
+          <w:rFonts w:ascii="Times New Roman" w:hAnsi="Times New Roman" w:cs="Times New Roman"/>
+          <w:i/>
+          <w:sz w:val="26"/>
+          <w:szCs w:val="26"/>
+        </w:rPr>
+        <w:t>recout.mlf</w:t>
       </w:r>
     </w:p>
     <w:p>
@@ -9432,7 +9516,7 @@
           <w:szCs w:val="26"/>
         </w:rPr>
       </w:pPr>
-      <w:bookmarkStart w:id="19" w:name="_Toc387418553"/>
+      <w:bookmarkStart w:id="18" w:name="_Toc387418553"/>
       <w:r>
         <w:rPr>
           <w:rFonts w:ascii="Times New Roman" w:hAnsi="Times New Roman" w:cs="Times New Roman"/>
@@ -9442,33 +9526,43 @@
         <w:t>Thống kê kết quả</w:t>
       </w:r>
       <w:bookmarkEnd w:id="17"/>
+      <w:bookmarkEnd w:id="18"/>
+    </w:p>
+    <w:p>
+      <w:pPr>
+        <w:pStyle w:val="ListParagraph"/>
+        <w:ind w:left="993" w:firstLine="447"/>
+        <w:rPr>
+          <w:rFonts w:ascii="Times New Roman" w:hAnsi="Times New Roman" w:cs="Times New Roman"/>
+          <w:sz w:val="26"/>
+          <w:szCs w:val="26"/>
+        </w:rPr>
+      </w:pPr>
+      <w:r>
+        <w:rPr>
+          <w:rFonts w:ascii="Times New Roman" w:hAnsi="Times New Roman" w:cs="Times New Roman"/>
+          <w:sz w:val="26"/>
+          <w:szCs w:val="26"/>
+        </w:rPr>
+        <w:t>Kết quả của mẫ</w:t>
+      </w:r>
+      <w:r>
+        <w:rPr>
+          <w:rFonts w:ascii="Times New Roman" w:hAnsi="Times New Roman" w:cs="Times New Roman"/>
+          <w:sz w:val="26"/>
+          <w:szCs w:val="26"/>
+        </w:rPr>
+        <w:t>u sn0001, 280 file trai</w:t>
+      </w:r>
+      <w:bookmarkStart w:id="19" w:name="_GoBack"/>
       <w:bookmarkEnd w:id="19"/>
-    </w:p>
-    <w:p>
-      <w:pPr>
-        <w:pStyle w:val="ListParagraph"/>
-        <w:ind w:left="993" w:firstLine="447"/>
-        <w:rPr>
-          <w:rFonts w:ascii="Times New Roman" w:hAnsi="Times New Roman" w:cs="Times New Roman"/>
-          <w:sz w:val="26"/>
-          <w:szCs w:val="26"/>
-        </w:rPr>
-      </w:pPr>
-      <w:r>
-        <w:rPr>
-          <w:rFonts w:ascii="Times New Roman" w:hAnsi="Times New Roman" w:cs="Times New Roman"/>
-          <w:sz w:val="26"/>
-          <w:szCs w:val="26"/>
-        </w:rPr>
-        <w:t>Kết quả của mẫ</w:t>
-      </w:r>
-      <w:r>
-        <w:rPr>
-          <w:rFonts w:ascii="Times New Roman" w:hAnsi="Times New Roman" w:cs="Times New Roman"/>
-          <w:sz w:val="26"/>
-          <w:szCs w:val="26"/>
-        </w:rPr>
-        <w:t>u sn0001, 280 file train, 45</w:t>
+      <w:r>
+        <w:rPr>
+          <w:rFonts w:ascii="Times New Roman" w:hAnsi="Times New Roman" w:cs="Times New Roman"/>
+          <w:sz w:val="26"/>
+          <w:szCs w:val="26"/>
+        </w:rPr>
+        <w:t>n, 45</w:t>
       </w:r>
       <w:r>
         <w:rPr>
@@ -9746,14 +9840,58 @@
           <w:szCs w:val="26"/>
         </w:rPr>
       </w:pPr>
-      <w:r>
-        <w:rPr>
-          <w:rFonts w:ascii="Times New Roman" w:hAnsi="Times New Roman" w:cs="Times New Roman"/>
-          <w:sz w:val="26"/>
-          <w:szCs w:val="26"/>
-        </w:rPr>
-        <w:t>Correct là độ chính xác của câu, Corr là độ chính xác từ. Do bài tập này chỉ nhận dạng từng từ rời rạc nên độ chính xác giống nhau.</w:t>
-      </w:r>
+      <m:oMathPara>
+        <m:oMath>
+          <m:r>
+            <w:rPr>
+              <w:rFonts w:ascii="Cambria Math" w:hAnsi="Cambria Math" w:cs="Times New Roman"/>
+              <w:sz w:val="26"/>
+              <w:szCs w:val="26"/>
+            </w:rPr>
+            <m:t>%Corr=</m:t>
+          </m:r>
+          <m:f>
+            <m:fPr>
+              <m:ctrlPr>
+                <w:rPr>
+                  <w:rFonts w:ascii="Cambria Math" w:hAnsi="Cambria Math" w:cs="Times New Roman"/>
+                  <w:i/>
+                  <w:sz w:val="26"/>
+                  <w:szCs w:val="26"/>
+                </w:rPr>
+              </m:ctrlPr>
+            </m:fPr>
+            <m:num>
+              <m:r>
+                <w:rPr>
+                  <w:rFonts w:ascii="Cambria Math" w:hAnsi="Cambria Math" w:cs="Times New Roman"/>
+                  <w:sz w:val="26"/>
+                  <w:szCs w:val="26"/>
+                </w:rPr>
+                <m:t>N-D-S</m:t>
+              </m:r>
+            </m:num>
+            <m:den>
+              <m:r>
+                <w:rPr>
+                  <w:rFonts w:ascii="Cambria Math" w:hAnsi="Cambria Math" w:cs="Times New Roman"/>
+                  <w:sz w:val="26"/>
+                  <w:szCs w:val="26"/>
+                </w:rPr>
+                <m:t>N</m:t>
+              </m:r>
+            </m:den>
+          </m:f>
+          <m:r>
+            <w:rPr>
+              <w:rFonts w:ascii="Cambria Math" w:hAnsi="Cambria Math" w:cs="Times New Roman"/>
+              <w:sz w:val="26"/>
+              <w:szCs w:val="26"/>
+            </w:rPr>
+            <m:t>×100%</m:t>
+          </m:r>
+        </m:oMath>
+      </m:oMathPara>
     </w:p>
     <w:p>
       <w:pPr>
@@ -9765,14 +9903,6 @@
           <w:szCs w:val="26"/>
         </w:rPr>
       </w:pPr>
-      <w:r>
-        <w:rPr>
-          <w:rFonts w:ascii="Times New Roman" w:hAnsi="Times New Roman" w:cs="Times New Roman"/>
-          <w:sz w:val="26"/>
-          <w:szCs w:val="26"/>
-        </w:rPr>
-        <w:t>Acc là độ chính xác, không xét các từ dư ra trong câu, có kết quả thường nhỏ hơn Corr. Nhưng cũng vì bài tập này nhận dạng chỉ một từ duy nhất trong một file wav nên Corr và Acc giống nhau.</w:t>
-      </w:r>
     </w:p>
     <w:p>
       <w:pPr>
@@ -9790,6 +9920,110 @@
           <w:sz w:val="26"/>
           <w:szCs w:val="26"/>
         </w:rPr>
+        <w:t>Correct là độ chính xác của câu, Corr là độ chính xác từ. Do bài tập này chỉ nhận dạng từng từ rời rạc (một từ cũng là một câu) nên Correct và Corr bằng nhau.</w:t>
+      </w:r>
+    </w:p>
+    <w:p>
+      <w:pPr>
+        <w:pStyle w:val="ListParagraph"/>
+        <w:ind w:left="993" w:firstLine="447"/>
+        <w:rPr>
+          <w:rFonts w:ascii="Times New Roman" w:hAnsi="Times New Roman" w:cs="Times New Roman"/>
+          <w:sz w:val="26"/>
+          <w:szCs w:val="26"/>
+        </w:rPr>
+      </w:pPr>
+    </w:p>
+    <w:p>
+      <w:pPr>
+        <w:pStyle w:val="ListParagraph"/>
+        <w:ind w:left="993" w:firstLine="447"/>
+        <w:rPr>
+          <w:rFonts w:ascii="Times New Roman" w:hAnsi="Times New Roman" w:cs="Times New Roman"/>
+          <w:sz w:val="26"/>
+          <w:szCs w:val="26"/>
+        </w:rPr>
+      </w:pPr>
+      <m:oMathPara>
+        <m:oMath>
+          <m:r>
+            <w:rPr>
+              <w:rFonts w:ascii="Cambria Math" w:hAnsi="Cambria Math" w:cs="Times New Roman"/>
+              <w:sz w:val="26"/>
+              <w:szCs w:val="26"/>
+            </w:rPr>
+            <m:t>%Acc=</m:t>
+          </m:r>
+          <m:f>
+            <m:fPr>
+              <m:ctrlPr>
+                <w:rPr>
+                  <w:rFonts w:ascii="Cambria Math" w:hAnsi="Cambria Math" w:cs="Times New Roman"/>
+                  <w:i/>
+                  <w:sz w:val="26"/>
+                  <w:szCs w:val="26"/>
+                </w:rPr>
+              </m:ctrlPr>
+            </m:fPr>
+            <m:num>
+              <m:r>
+                <w:rPr>
+                  <w:rFonts w:ascii="Cambria Math" w:hAnsi="Cambria Math" w:cs="Times New Roman"/>
+                  <w:sz w:val="26"/>
+                  <w:szCs w:val="26"/>
+                </w:rPr>
+                <m:t>N-D-S-I</m:t>
+              </m:r>
+            </m:num>
+            <m:den>
+              <m:r>
+                <w:rPr>
+                  <w:rFonts w:ascii="Cambria Math" w:hAnsi="Cambria Math" w:cs="Times New Roman"/>
+                  <w:sz w:val="26"/>
+                  <w:szCs w:val="26"/>
+                </w:rPr>
+                <m:t>N</m:t>
+              </m:r>
+            </m:den>
+          </m:f>
+          <m:r>
+            <w:rPr>
+              <w:rFonts w:ascii="Cambria Math" w:hAnsi="Cambria Math" w:cs="Times New Roman"/>
+              <w:sz w:val="26"/>
+              <w:szCs w:val="26"/>
+            </w:rPr>
+            <m:t>×100%</m:t>
+          </m:r>
+        </m:oMath>
+      </m:oMathPara>
+    </w:p>
+    <w:p>
+      <w:pPr>
+        <w:pStyle w:val="ListParagraph"/>
+        <w:ind w:left="993" w:firstLine="447"/>
+        <w:rPr>
+          <w:rFonts w:ascii="Times New Roman" w:hAnsi="Times New Roman" w:cs="Times New Roman"/>
+          <w:sz w:val="26"/>
+          <w:szCs w:val="26"/>
+        </w:rPr>
+      </w:pPr>
+    </w:p>
+    <w:p>
+      <w:pPr>
+        <w:pStyle w:val="ListParagraph"/>
+        <w:ind w:left="993" w:firstLine="447"/>
+        <w:rPr>
+          <w:rFonts w:ascii="Times New Roman" w:hAnsi="Times New Roman" w:cs="Times New Roman"/>
+          <w:sz w:val="26"/>
+          <w:szCs w:val="26"/>
+        </w:rPr>
+      </w:pPr>
+      <w:r>
+        <w:rPr>
+          <w:rFonts w:ascii="Times New Roman" w:hAnsi="Times New Roman" w:cs="Times New Roman"/>
+          <w:sz w:val="26"/>
+          <w:szCs w:val="26"/>
+        </w:rPr>
         <w:t>H: số mẫu nhận dạng chính xác.</w:t>
       </w:r>
     </w:p>
@@ -9868,6 +10102,36 @@
         </w:rPr>
         <w:t>I: các lỗi chèn.</w:t>
       </w:r>
+    </w:p>
+    <w:p>
+      <w:pPr>
+        <w:pStyle w:val="ListParagraph"/>
+        <w:ind w:left="993" w:firstLine="447"/>
+        <w:rPr>
+          <w:rFonts w:ascii="Times New Roman" w:hAnsi="Times New Roman" w:cs="Times New Roman"/>
+          <w:sz w:val="26"/>
+          <w:szCs w:val="26"/>
+        </w:rPr>
+      </w:pPr>
+      <w:r>
+        <w:rPr>
+          <w:rFonts w:ascii="Times New Roman" w:hAnsi="Times New Roman" w:cs="Times New Roman"/>
+          <w:sz w:val="26"/>
+          <w:szCs w:val="26"/>
+        </w:rPr>
+        <w:t>Acc là độ chính xác, không xét các từ dư ra trong câu. Do ở đây không có lỗi chèn (I=0) nên Acc và Corr bằng nhau.</w:t>
+      </w:r>
+    </w:p>
+    <w:p>
+      <w:pPr>
+        <w:pStyle w:val="ListParagraph"/>
+        <w:ind w:left="993" w:firstLine="447"/>
+        <w:rPr>
+          <w:rFonts w:ascii="Times New Roman" w:hAnsi="Times New Roman" w:cs="Times New Roman"/>
+          <w:sz w:val="26"/>
+          <w:szCs w:val="26"/>
+        </w:rPr>
+      </w:pPr>
     </w:p>
     <w:tbl>
       <w:tblPr>
@@ -10803,7 +11067,7 @@
             <w:sz w:val="20"/>
             <w:szCs w:val="20"/>
           </w:rPr>
-          <w:t>7</w:t>
+          <w:t>6</w:t>
         </w:r>
         <w:r>
           <w:rPr>
@@ -16437,7 +16701,7 @@
 </file>
 
 <file path=customXml/itemProps1.xml><?xml version="1.0" encoding="utf-8"?>
-<ds:datastoreItem xmlns:ds="http://schemas.openxmlformats.org/officeDocument/2006/customXml" ds:itemID="{BC87AFD5-267F-43E9-9D32-2AA6E5BA00C6}">
+<ds:datastoreItem xmlns:ds="http://schemas.openxmlformats.org/officeDocument/2006/customXml" ds:itemID="{9CC7A4BB-7192-448D-B51C-0204E13C5B87}">
   <ds:schemaRefs>
     <ds:schemaRef ds:uri="http://schemas.openxmlformats.org/officeDocument/2006/bibliography"/>
   </ds:schemaRefs>

</xml_diff>